<commit_message>
Modified   bnnp_docs/01 需求/BNNP&TTF_需求列表.xlsx 增加需求 Modified   bnnp_docs/02 外部接口/pera-hub/Gateway_Requirements.docx 增加 4.1.2
</commit_message>
<xml_diff>
--- a/bnnp_docs/02 外部接口/pera-hub/Gateway_Requirements.docx
+++ b/bnnp_docs/02 外部接口/pera-hub/Gateway_Requirements.docx
@@ -1,8 +1,14 @@
 
 <file path=word/document.xml><?xml version="1.0" encoding="utf-8"?>
-<w:document xmlns:wpc="http://schemas.microsoft.com/office/word/2010/wordprocessingCanvas" xmlns:cx="http://schemas.microsoft.com/office/drawing/2014/chartex" xmlns:cx1="http://schemas.microsoft.com/office/drawing/2015/9/8/chartex" xmlns:cx2="http://schemas.microsoft.com/office/drawing/2015/10/21/chartex" xmlns:cx3="http://schemas.microsoft.com/office/drawing/2016/5/9/chartex" xmlns:cx4="http://schemas.microsoft.com/office/drawing/2016/5/10/chartex" xmlns:cx5="http://schemas.microsoft.com/office/drawing/2016/5/11/chartex" xmlns:cx6="http://schemas.microsoft.com/office/drawing/2016/5/12/chartex" xmlns:cx7="http://schemas.microsoft.com/office/drawing/2016/5/13/chartex" xmlns:cx8="http://schemas.microsoft.com/office/drawing/2016/5/14/chartex" xmlns:mc="http://schemas.openxmlformats.org/markup-compatibility/2006" xmlns:aink="http://schemas.microsoft.com/office/drawing/2016/ink" xmlns:am3d="http://schemas.microsoft.com/office/drawing/2017/model3d" xmlns:o="urn:schemas-microsoft-com:office:office" xmlns:r="http://schemas.openxmlformats.org/officeDocument/2006/relationships" xmlns:m="http://schemas.openxmlformats.org/officeDocument/2006/math" xmlns:v="urn:schemas-microsoft-com:vml" xmlns:wp14="http://schemas.microsoft.com/office/word/2010/wordprocessingDrawing" xmlns:wp="http://schemas.openxmlformats.org/drawingml/2006/wordprocessingDrawing" xmlns:w10="urn:schemas-microsoft-com:office:word" xmlns:w="http://schemas.openxmlformats.org/wordprocessingml/2006/main" xmlns:w14="http://schemas.microsoft.com/office/word/2010/wordml" xmlns:w15="http://schemas.microsoft.com/office/word/2012/wordml" xmlns:w16cid="http://schemas.microsoft.com/office/word/2016/wordml/cid" xmlns:w16se="http://schemas.microsoft.com/office/word/2015/wordml/symex" xmlns:wpg="http://schemas.microsoft.com/office/word/2010/wordprocessingGroup" xmlns:wpi="http://schemas.microsoft.com/office/word/2010/wordprocessingInk" xmlns:wne="http://schemas.microsoft.com/office/word/2006/wordml" xmlns:wps="http://schemas.microsoft.com/office/word/2010/wordprocessingShape" mc:Ignorable="w14 w15 w16se w16cid wp14">
+<w:document xmlns:wpc="http://schemas.microsoft.com/office/word/2010/wordprocessingCanvas" xmlns:cx="http://schemas.microsoft.com/office/drawing/2014/chartex" xmlns:cx1="http://schemas.microsoft.com/office/drawing/2015/9/8/chartex" xmlns:cx2="http://schemas.microsoft.com/office/drawing/2015/10/21/chartex" xmlns:cx3="http://schemas.microsoft.com/office/drawing/2016/5/9/chartex" xmlns:cx4="http://schemas.microsoft.com/office/drawing/2016/5/10/chartex" xmlns:cx5="http://schemas.microsoft.com/office/drawing/2016/5/11/chartex" xmlns:cx6="http://schemas.microsoft.com/office/drawing/2016/5/12/chartex" xmlns:cx7="http://schemas.microsoft.com/office/drawing/2016/5/13/chartex" xmlns:cx8="http://schemas.microsoft.com/office/drawing/2016/5/14/chartex" xmlns:mc="http://schemas.openxmlformats.org/markup-compatibility/2006" xmlns:aink="http://schemas.microsoft.com/office/drawing/2016/ink" xmlns:am3d="http://schemas.microsoft.com/office/drawing/2017/model3d" xmlns:o="urn:schemas-microsoft-com:office:office" xmlns:r="http://schemas.openxmlformats.org/officeDocument/2006/relationships" xmlns:m="http://schemas.openxmlformats.org/officeDocument/2006/math" xmlns:v="urn:schemas-microsoft-com:vml" xmlns:wp14="http://schemas.microsoft.com/office/word/2010/wordprocessingDrawing" xmlns:wp="http://schemas.openxmlformats.org/drawingml/2006/wordprocessingDrawing" xmlns:w10="urn:schemas-microsoft-com:office:word" xmlns:w="http://schemas.openxmlformats.org/wordprocessingml/2006/main" xmlns:w14="http://schemas.microsoft.com/office/word/2010/wordml" xmlns:w15="http://schemas.microsoft.com/office/word/2012/wordml" xmlns:w16se="http://schemas.microsoft.com/office/word/2015/wordml/symex" xmlns:wpg="http://schemas.microsoft.com/office/word/2010/wordprocessingGroup" xmlns:wpi="http://schemas.microsoft.com/office/word/2010/wordprocessingInk" xmlns:wne="http://schemas.microsoft.com/office/word/2006/wordml" xmlns:wps="http://schemas.microsoft.com/office/word/2010/wordprocessingShape" mc:Ignorable="w14 w15 w16se wp14">
   <w:body>
-    <w:p/>
+    <w:p>
+      <w:pPr>
+        <w:rPr>
+          <w:rFonts w:hint="eastAsia"/>
+        </w:rPr>
+      </w:pPr>
+    </w:p>
     <w:p>
       <w:pPr>
         <w:pStyle w:val="1"/>
@@ -80,21 +86,11 @@
         <w:r>
           <w:tab/>
         </w:r>
-        <w:r>
-          <w:fldChar w:fldCharType="begin"/>
-        </w:r>
-        <w:r>
-          <w:instrText xml:space="preserve"> PAGEREF _Toc15631 </w:instrText>
-        </w:r>
-        <w:r>
-          <w:fldChar w:fldCharType="separate"/>
-        </w:r>
-        <w:r>
-          <w:t>1</w:t>
-        </w:r>
-        <w:r>
-          <w:fldChar w:fldCharType="end"/>
-        </w:r>
+        <w:fldSimple w:instr=" PAGEREF _Toc15631 ">
+          <w:r>
+            <w:t>1</w:t>
+          </w:r>
+        </w:fldSimple>
       </w:hyperlink>
     </w:p>
     <w:p>
@@ -114,21 +110,11 @@
         <w:r>
           <w:tab/>
         </w:r>
-        <w:r>
-          <w:fldChar w:fldCharType="begin"/>
-        </w:r>
-        <w:r>
-          <w:instrText xml:space="preserve"> PAGEREF _Toc25168 </w:instrText>
-        </w:r>
-        <w:r>
-          <w:fldChar w:fldCharType="separate"/>
-        </w:r>
-        <w:r>
-          <w:t>2</w:t>
-        </w:r>
-        <w:r>
-          <w:fldChar w:fldCharType="end"/>
-        </w:r>
+        <w:fldSimple w:instr=" PAGEREF _Toc25168 ">
+          <w:r>
+            <w:t>2</w:t>
+          </w:r>
+        </w:fldSimple>
       </w:hyperlink>
     </w:p>
     <w:p>
@@ -148,21 +134,11 @@
         <w:r>
           <w:tab/>
         </w:r>
-        <w:r>
-          <w:fldChar w:fldCharType="begin"/>
-        </w:r>
-        <w:r>
-          <w:instrText xml:space="preserve"> PAGEREF _Toc4965 </w:instrText>
-        </w:r>
-        <w:r>
-          <w:fldChar w:fldCharType="separate"/>
-        </w:r>
-        <w:r>
-          <w:t>2</w:t>
-        </w:r>
-        <w:r>
-          <w:fldChar w:fldCharType="end"/>
-        </w:r>
+        <w:fldSimple w:instr=" PAGEREF _Toc4965 ">
+          <w:r>
+            <w:t>2</w:t>
+          </w:r>
+        </w:fldSimple>
       </w:hyperlink>
     </w:p>
     <w:p>
@@ -191,21 +167,11 @@
         <w:r>
           <w:tab/>
         </w:r>
-        <w:r>
-          <w:fldChar w:fldCharType="begin"/>
-        </w:r>
-        <w:r>
-          <w:instrText xml:space="preserve"> PAGEREF _Toc26827 </w:instrText>
-        </w:r>
-        <w:r>
-          <w:fldChar w:fldCharType="separate"/>
-        </w:r>
-        <w:r>
-          <w:t>3</w:t>
-        </w:r>
-        <w:r>
-          <w:fldChar w:fldCharType="end"/>
-        </w:r>
+        <w:fldSimple w:instr=" PAGEREF _Toc26827 ">
+          <w:r>
+            <w:t>3</w:t>
+          </w:r>
+        </w:fldSimple>
       </w:hyperlink>
     </w:p>
     <w:p>
@@ -234,21 +200,11 @@
         <w:r>
           <w:tab/>
         </w:r>
-        <w:r>
-          <w:fldChar w:fldCharType="begin"/>
-        </w:r>
-        <w:r>
-          <w:instrText xml:space="preserve"> PAGEREF _Toc3353 </w:instrText>
-        </w:r>
-        <w:r>
-          <w:fldChar w:fldCharType="separate"/>
-        </w:r>
-        <w:r>
-          <w:t>3</w:t>
-        </w:r>
-        <w:r>
-          <w:fldChar w:fldCharType="end"/>
-        </w:r>
+        <w:fldSimple w:instr=" PAGEREF _Toc3353 ">
+          <w:r>
+            <w:t>3</w:t>
+          </w:r>
+        </w:fldSimple>
       </w:hyperlink>
     </w:p>
     <w:p>
@@ -277,21 +233,11 @@
         <w:r>
           <w:tab/>
         </w:r>
-        <w:r>
-          <w:fldChar w:fldCharType="begin"/>
-        </w:r>
-        <w:r>
-          <w:instrText xml:space="preserve"> PAGEREF _Toc22363 </w:instrText>
-        </w:r>
-        <w:r>
-          <w:fldChar w:fldCharType="separate"/>
-        </w:r>
-        <w:r>
-          <w:t>3</w:t>
-        </w:r>
-        <w:r>
-          <w:fldChar w:fldCharType="end"/>
-        </w:r>
+        <w:fldSimple w:instr=" PAGEREF _Toc22363 ">
+          <w:r>
+            <w:t>3</w:t>
+          </w:r>
+        </w:fldSimple>
       </w:hyperlink>
     </w:p>
     <w:p>
@@ -320,21 +266,11 @@
         <w:r>
           <w:tab/>
         </w:r>
-        <w:r>
-          <w:fldChar w:fldCharType="begin"/>
-        </w:r>
-        <w:r>
-          <w:instrText xml:space="preserve"> PAGEREF _Toc9475 </w:instrText>
-        </w:r>
-        <w:r>
-          <w:fldChar w:fldCharType="separate"/>
-        </w:r>
-        <w:r>
-          <w:t>3</w:t>
-        </w:r>
-        <w:r>
-          <w:fldChar w:fldCharType="end"/>
-        </w:r>
+        <w:fldSimple w:instr=" PAGEREF _Toc9475 ">
+          <w:r>
+            <w:t>3</w:t>
+          </w:r>
+        </w:fldSimple>
       </w:hyperlink>
     </w:p>
     <w:p>
@@ -363,21 +299,11 @@
         <w:r>
           <w:tab/>
         </w:r>
-        <w:r>
-          <w:fldChar w:fldCharType="begin"/>
-        </w:r>
-        <w:r>
-          <w:instrText xml:space="preserve"> PAGEREF _Toc245 </w:instrText>
-        </w:r>
-        <w:r>
-          <w:fldChar w:fldCharType="separate"/>
-        </w:r>
-        <w:r>
-          <w:t>3</w:t>
-        </w:r>
-        <w:r>
-          <w:fldChar w:fldCharType="end"/>
-        </w:r>
+        <w:fldSimple w:instr=" PAGEREF _Toc245 ">
+          <w:r>
+            <w:t>3</w:t>
+          </w:r>
+        </w:fldSimple>
       </w:hyperlink>
     </w:p>
     <w:p>
@@ -406,21 +332,11 @@
         <w:r>
           <w:tab/>
         </w:r>
-        <w:r>
-          <w:fldChar w:fldCharType="begin"/>
-        </w:r>
-        <w:r>
-          <w:instrText xml:space="preserve"> PAGEREF _Toc32720 </w:instrText>
-        </w:r>
-        <w:r>
-          <w:fldChar w:fldCharType="separate"/>
-        </w:r>
-        <w:r>
-          <w:t>3</w:t>
-        </w:r>
-        <w:r>
-          <w:fldChar w:fldCharType="end"/>
-        </w:r>
+        <w:fldSimple w:instr=" PAGEREF _Toc32720 ">
+          <w:r>
+            <w:t>3</w:t>
+          </w:r>
+        </w:fldSimple>
       </w:hyperlink>
     </w:p>
     <w:p>
@@ -432,10 +348,7 @@
       </w:pPr>
       <w:hyperlink w:anchor="_Toc26327" w:history="1">
         <w:r>
-          <w:t>2</w:t>
-        </w:r>
-        <w:r>
-          <w:t xml:space="preserve">.2.1. </w:t>
+          <w:t xml:space="preserve">2.2.1. </w:t>
         </w:r>
         <w:r>
           <w:rPr>
@@ -446,21 +359,11 @@
         <w:r>
           <w:tab/>
         </w:r>
-        <w:r>
-          <w:fldChar w:fldCharType="begin"/>
-        </w:r>
-        <w:r>
-          <w:instrText xml:space="preserve"> PAGEREF _Toc26327 </w:instrText>
-        </w:r>
-        <w:r>
-          <w:fldChar w:fldCharType="separate"/>
-        </w:r>
-        <w:r>
-          <w:t>3</w:t>
-        </w:r>
-        <w:r>
-          <w:fldChar w:fldCharType="end"/>
-        </w:r>
+        <w:fldSimple w:instr=" PAGEREF _Toc26327 ">
+          <w:r>
+            <w:t>3</w:t>
+          </w:r>
+        </w:fldSimple>
       </w:hyperlink>
     </w:p>
     <w:p>
@@ -472,10 +375,7 @@
       </w:pPr>
       <w:hyperlink w:anchor="_Toc29679" w:history="1">
         <w:r>
-          <w:t>2</w:t>
-        </w:r>
-        <w:r>
-          <w:t xml:space="preserve">.2.2. </w:t>
+          <w:t xml:space="preserve">2.2.2. </w:t>
         </w:r>
         <w:r>
           <w:rPr>
@@ -486,21 +386,11 @@
         <w:r>
           <w:tab/>
         </w:r>
-        <w:r>
-          <w:fldChar w:fldCharType="begin"/>
-        </w:r>
-        <w:r>
-          <w:instrText xml:space="preserve"> PAGEREF _Toc29679 </w:instrText>
-        </w:r>
-        <w:r>
-          <w:fldChar w:fldCharType="separate"/>
-        </w:r>
-        <w:r>
-          <w:t>3</w:t>
-        </w:r>
-        <w:r>
-          <w:fldChar w:fldCharType="end"/>
-        </w:r>
+        <w:fldSimple w:instr=" PAGEREF _Toc29679 ">
+          <w:r>
+            <w:t>3</w:t>
+          </w:r>
+        </w:fldSimple>
       </w:hyperlink>
     </w:p>
     <w:p>
@@ -529,21 +419,11 @@
         <w:r>
           <w:tab/>
         </w:r>
-        <w:r>
-          <w:fldChar w:fldCharType="begin"/>
-        </w:r>
-        <w:r>
-          <w:instrText xml:space="preserve"> PAGEREF _Toc32592 </w:instrText>
-        </w:r>
-        <w:r>
-          <w:fldChar w:fldCharType="separate"/>
-        </w:r>
-        <w:r>
-          <w:t>3</w:t>
-        </w:r>
-        <w:r>
-          <w:fldChar w:fldCharType="end"/>
-        </w:r>
+        <w:fldSimple w:instr=" PAGEREF _Toc32592 ">
+          <w:r>
+            <w:t>3</w:t>
+          </w:r>
+        </w:fldSimple>
       </w:hyperlink>
     </w:p>
     <w:p>
@@ -555,10 +435,7 @@
       </w:pPr>
       <w:hyperlink w:anchor="_Toc6559" w:history="1">
         <w:r>
-          <w:t>2</w:t>
-        </w:r>
-        <w:r>
-          <w:t xml:space="preserve">.3.1. </w:t>
+          <w:t xml:space="preserve">2.3.1. </w:t>
         </w:r>
         <w:r>
           <w:rPr>
@@ -569,21 +446,11 @@
         <w:r>
           <w:tab/>
         </w:r>
-        <w:r>
-          <w:fldChar w:fldCharType="begin"/>
-        </w:r>
-        <w:r>
-          <w:instrText xml:space="preserve"> PAGEREF _Toc6559 </w:instrText>
-        </w:r>
-        <w:r>
-          <w:fldChar w:fldCharType="separate"/>
-        </w:r>
-        <w:r>
-          <w:t>3</w:t>
-        </w:r>
-        <w:r>
-          <w:fldChar w:fldCharType="end"/>
-        </w:r>
+        <w:fldSimple w:instr=" PAGEREF _Toc6559 ">
+          <w:r>
+            <w:t>3</w:t>
+          </w:r>
+        </w:fldSimple>
       </w:hyperlink>
     </w:p>
     <w:p>
@@ -595,10 +462,7 @@
       </w:pPr>
       <w:hyperlink w:anchor="_Toc22543" w:history="1">
         <w:r>
-          <w:t>2</w:t>
-        </w:r>
-        <w:r>
-          <w:t xml:space="preserve">.3.2. </w:t>
+          <w:t xml:space="preserve">2.3.2. </w:t>
         </w:r>
         <w:r>
           <w:rPr>
@@ -609,21 +473,11 @@
         <w:r>
           <w:tab/>
         </w:r>
-        <w:r>
-          <w:fldChar w:fldCharType="begin"/>
-        </w:r>
-        <w:r>
-          <w:instrText xml:space="preserve"> PAGEREF _Toc22543 </w:instrText>
-        </w:r>
-        <w:r>
-          <w:fldChar w:fldCharType="separate"/>
-        </w:r>
-        <w:r>
-          <w:t>4</w:t>
-        </w:r>
-        <w:r>
-          <w:fldChar w:fldCharType="end"/>
-        </w:r>
+        <w:fldSimple w:instr=" PAGEREF _Toc22543 ">
+          <w:r>
+            <w:t>4</w:t>
+          </w:r>
+        </w:fldSimple>
       </w:hyperlink>
     </w:p>
     <w:p>
@@ -635,10 +489,7 @@
       </w:pPr>
       <w:hyperlink w:anchor="_Toc27798" w:history="1">
         <w:r>
-          <w:t>2</w:t>
-        </w:r>
-        <w:r>
-          <w:t xml:space="preserve">.3.3. </w:t>
+          <w:t xml:space="preserve">2.3.3. </w:t>
         </w:r>
         <w:r>
           <w:rPr>
@@ -649,21 +500,11 @@
         <w:r>
           <w:tab/>
         </w:r>
-        <w:r>
-          <w:fldChar w:fldCharType="begin"/>
-        </w:r>
-        <w:r>
-          <w:instrText xml:space="preserve"> PAGEREF _Toc27798 </w:instrText>
-        </w:r>
-        <w:r>
-          <w:fldChar w:fldCharType="separate"/>
-        </w:r>
-        <w:r>
-          <w:t>4</w:t>
-        </w:r>
-        <w:r>
-          <w:fldChar w:fldCharType="end"/>
-        </w:r>
+        <w:fldSimple w:instr=" PAGEREF _Toc27798 ">
+          <w:r>
+            <w:t>4</w:t>
+          </w:r>
+        </w:fldSimple>
       </w:hyperlink>
     </w:p>
     <w:p>
@@ -675,10 +516,7 @@
       </w:pPr>
       <w:hyperlink w:anchor="_Toc6058" w:history="1">
         <w:r>
-          <w:t>2</w:t>
-        </w:r>
-        <w:r>
-          <w:t xml:space="preserve">.3.4. </w:t>
+          <w:t xml:space="preserve">2.3.4. </w:t>
         </w:r>
         <w:r>
           <w:rPr>
@@ -689,21 +527,11 @@
         <w:r>
           <w:tab/>
         </w:r>
-        <w:r>
-          <w:fldChar w:fldCharType="begin"/>
-        </w:r>
-        <w:r>
-          <w:instrText xml:space="preserve"> PAGEREF _Toc6058 </w:instrText>
-        </w:r>
-        <w:r>
-          <w:fldChar w:fldCharType="separate"/>
-        </w:r>
-        <w:r>
-          <w:t>4</w:t>
-        </w:r>
-        <w:r>
-          <w:fldChar w:fldCharType="end"/>
-        </w:r>
+        <w:fldSimple w:instr=" PAGEREF _Toc6058 ">
+          <w:r>
+            <w:t>4</w:t>
+          </w:r>
+        </w:fldSimple>
       </w:hyperlink>
     </w:p>
     <w:p>
@@ -715,10 +543,7 @@
       </w:pPr>
       <w:hyperlink w:anchor="_Toc5097" w:history="1">
         <w:r>
-          <w:t>2</w:t>
-        </w:r>
-        <w:r>
-          <w:t xml:space="preserve">.3.5. </w:t>
+          <w:t xml:space="preserve">2.3.5. </w:t>
         </w:r>
         <w:r>
           <w:rPr>
@@ -729,21 +554,11 @@
         <w:r>
           <w:tab/>
         </w:r>
-        <w:r>
-          <w:fldChar w:fldCharType="begin"/>
-        </w:r>
-        <w:r>
-          <w:instrText xml:space="preserve"> PAGEREF _Toc5097 </w:instrText>
-        </w:r>
-        <w:r>
-          <w:fldChar w:fldCharType="separate"/>
-        </w:r>
-        <w:r>
-          <w:t>4</w:t>
-        </w:r>
-        <w:r>
-          <w:fldChar w:fldCharType="end"/>
-        </w:r>
+        <w:fldSimple w:instr=" PAGEREF _Toc5097 ">
+          <w:r>
+            <w:t>4</w:t>
+          </w:r>
+        </w:fldSimple>
       </w:hyperlink>
     </w:p>
     <w:p>
@@ -772,21 +587,11 @@
         <w:r>
           <w:tab/>
         </w:r>
-        <w:r>
-          <w:fldChar w:fldCharType="begin"/>
-        </w:r>
-        <w:r>
-          <w:instrText xml:space="preserve"> PAGEREF _Toc16492 </w:instrText>
-        </w:r>
-        <w:r>
-          <w:fldChar w:fldCharType="separate"/>
-        </w:r>
-        <w:r>
-          <w:t>4</w:t>
-        </w:r>
-        <w:r>
-          <w:fldChar w:fldCharType="end"/>
-        </w:r>
+        <w:fldSimple w:instr=" PAGEREF _Toc16492 ">
+          <w:r>
+            <w:t>4</w:t>
+          </w:r>
+        </w:fldSimple>
       </w:hyperlink>
     </w:p>
     <w:p>
@@ -815,21 +620,11 @@
         <w:r>
           <w:tab/>
         </w:r>
-        <w:r>
-          <w:fldChar w:fldCharType="begin"/>
-        </w:r>
-        <w:r>
-          <w:instrText xml:space="preserve"> PAGEREF _Toc18963 </w:instrText>
-        </w:r>
-        <w:r>
-          <w:fldChar w:fldCharType="separate"/>
-        </w:r>
-        <w:r>
-          <w:t>5</w:t>
-        </w:r>
-        <w:r>
-          <w:fldChar w:fldCharType="end"/>
-        </w:r>
+        <w:fldSimple w:instr=" PAGEREF _Toc18963 ">
+          <w:r>
+            <w:t>5</w:t>
+          </w:r>
+        </w:fldSimple>
       </w:hyperlink>
     </w:p>
     <w:p>
@@ -858,21 +653,11 @@
         <w:r>
           <w:tab/>
         </w:r>
-        <w:r>
-          <w:fldChar w:fldCharType="begin"/>
-        </w:r>
-        <w:r>
-          <w:instrText xml:space="preserve"> PAGEREF _Toc26302 </w:instrText>
-        </w:r>
-        <w:r>
-          <w:fldChar w:fldCharType="separate"/>
-        </w:r>
-        <w:r>
-          <w:t>5</w:t>
-        </w:r>
-        <w:r>
-          <w:fldChar w:fldCharType="end"/>
-        </w:r>
+        <w:fldSimple w:instr=" PAGEREF _Toc26302 ">
+          <w:r>
+            <w:t>5</w:t>
+          </w:r>
+        </w:fldSimple>
       </w:hyperlink>
     </w:p>
     <w:p>
@@ -901,21 +686,11 @@
         <w:r>
           <w:tab/>
         </w:r>
-        <w:r>
-          <w:fldChar w:fldCharType="begin"/>
-        </w:r>
-        <w:r>
-          <w:instrText xml:space="preserve"> PAGEREF _Toc28236 </w:instrText>
-        </w:r>
-        <w:r>
-          <w:fldChar w:fldCharType="separate"/>
-        </w:r>
-        <w:r>
-          <w:t>5</w:t>
-        </w:r>
-        <w:r>
-          <w:fldChar w:fldCharType="end"/>
-        </w:r>
+        <w:fldSimple w:instr=" PAGEREF _Toc28236 ">
+          <w:r>
+            <w:t>5</w:t>
+          </w:r>
+        </w:fldSimple>
       </w:hyperlink>
     </w:p>
     <w:p>
@@ -944,21 +719,11 @@
         <w:r>
           <w:tab/>
         </w:r>
-        <w:r>
-          <w:fldChar w:fldCharType="begin"/>
-        </w:r>
-        <w:r>
-          <w:instrText xml:space="preserve"> PAGEREF _Toc24481 </w:instrText>
-        </w:r>
-        <w:r>
-          <w:fldChar w:fldCharType="separate"/>
-        </w:r>
-        <w:r>
-          <w:t>5</w:t>
-        </w:r>
-        <w:r>
-          <w:fldChar w:fldCharType="end"/>
-        </w:r>
+        <w:fldSimple w:instr=" PAGEREF _Toc24481 ">
+          <w:r>
+            <w:t>5</w:t>
+          </w:r>
+        </w:fldSimple>
       </w:hyperlink>
     </w:p>
     <w:p>
@@ -987,21 +752,11 @@
         <w:r>
           <w:tab/>
         </w:r>
-        <w:r>
-          <w:fldChar w:fldCharType="begin"/>
-        </w:r>
-        <w:r>
-          <w:instrText xml:space="preserve"> PAGEREF _Toc20887 </w:instrText>
-        </w:r>
-        <w:r>
-          <w:fldChar w:fldCharType="separate"/>
-        </w:r>
-        <w:r>
-          <w:t>5</w:t>
-        </w:r>
-        <w:r>
-          <w:fldChar w:fldCharType="end"/>
-        </w:r>
+        <w:fldSimple w:instr=" PAGEREF _Toc20887 ">
+          <w:r>
+            <w:t>5</w:t>
+          </w:r>
+        </w:fldSimple>
       </w:hyperlink>
     </w:p>
     <w:p>
@@ -1030,21 +785,11 @@
         <w:r>
           <w:tab/>
         </w:r>
-        <w:r>
-          <w:fldChar w:fldCharType="begin"/>
-        </w:r>
-        <w:r>
-          <w:instrText xml:space="preserve"> PAGEREF _Toc20488 </w:instrText>
-        </w:r>
-        <w:r>
-          <w:fldChar w:fldCharType="separate"/>
-        </w:r>
-        <w:r>
-          <w:t>5</w:t>
-        </w:r>
-        <w:r>
-          <w:fldChar w:fldCharType="end"/>
-        </w:r>
+        <w:fldSimple w:instr=" PAGEREF _Toc20488 ">
+          <w:r>
+            <w:t>5</w:t>
+          </w:r>
+        </w:fldSimple>
       </w:hyperlink>
     </w:p>
     <w:p>
@@ -1073,21 +818,11 @@
         <w:r>
           <w:tab/>
         </w:r>
-        <w:r>
-          <w:fldChar w:fldCharType="begin"/>
-        </w:r>
-        <w:r>
-          <w:instrText xml:space="preserve"> PAGEREF _Toc9511 </w:instrText>
-        </w:r>
-        <w:r>
-          <w:fldChar w:fldCharType="separate"/>
-        </w:r>
-        <w:r>
-          <w:t>5</w:t>
-        </w:r>
-        <w:r>
-          <w:fldChar w:fldCharType="end"/>
-        </w:r>
+        <w:fldSimple w:instr=" PAGEREF _Toc9511 ">
+          <w:r>
+            <w:t>5</w:t>
+          </w:r>
+        </w:fldSimple>
       </w:hyperlink>
     </w:p>
     <w:p>
@@ -1134,13 +869,7 @@
         <w:rPr>
           <w:rFonts w:hint="eastAsia"/>
         </w:rPr>
-        <w:t>Intr</w:t>
-      </w:r>
-      <w:r>
-        <w:rPr>
-          <w:rFonts w:hint="eastAsia"/>
-        </w:rPr>
-        <w:t>oduction</w:t>
+        <w:t>Introduction</w:t>
       </w:r>
       <w:bookmarkEnd w:id="6"/>
       <w:bookmarkEnd w:id="7"/>
@@ -1226,13 +955,7 @@
         <w:rPr>
           <w:rFonts w:hint="eastAsia"/>
         </w:rPr>
-        <w:t xml:space="preserve">All api functions uses standard protocols  and data </w:t>
-      </w:r>
-      <w:r>
-        <w:rPr>
-          <w:rFonts w:hint="eastAsia"/>
-        </w:rPr>
-        <w:t>structure.</w:t>
+        <w:t>All api functions uses standard protocols  and data structure.</w:t>
       </w:r>
     </w:p>
     <w:p>
@@ -1303,9 +1026,6 @@
         <w:tabs>
           <w:tab w:val="clear" w:pos="432"/>
         </w:tabs>
-        <w:rPr>
-          <w:rFonts w:hint="eastAsia"/>
-        </w:rPr>
       </w:pPr>
       <w:r>
         <w:rPr>
@@ -1437,15 +1157,9 @@
           <w:numId w:val="4"/>
         </w:numPr>
         <w:ind w:firstLineChars="0"/>
-        <w:rPr>
-          <w:rFonts w:hint="eastAsia"/>
-        </w:rPr>
-      </w:pPr>
-      <w:r>
-        <w:t xml:space="preserve">NN </w:t>
-      </w:r>
-      <w:r>
-        <w:t>represents</w:t>
+      </w:pPr>
+      <w:r>
+        <w:t>NN represents</w:t>
       </w:r>
       <w:r>
         <w:t xml:space="preserve"> the version no</w:t>
@@ -1481,24 +1195,19 @@
         <w:tblLook w:val="04A0" w:firstRow="1" w:lastRow="0" w:firstColumn="1" w:lastColumn="0" w:noHBand="0" w:noVBand="1"/>
       </w:tblPr>
       <w:tblGrid>
-        <w:gridCol w:w="1420"/>
-        <w:gridCol w:w="1420"/>
-        <w:gridCol w:w="1420"/>
-        <w:gridCol w:w="1420"/>
-        <w:gridCol w:w="1421"/>
-        <w:gridCol w:w="1421"/>
+        <w:gridCol w:w="1221"/>
+        <w:gridCol w:w="1672"/>
+        <w:gridCol w:w="1688"/>
+        <w:gridCol w:w="1324"/>
+        <w:gridCol w:w="1299"/>
+        <w:gridCol w:w="1318"/>
       </w:tblGrid>
       <w:tr>
         <w:tc>
           <w:tcPr>
-            <w:tcW w:w="1420" w:type="dxa"/>
-          </w:tcPr>
-          <w:p>
-            <w:pPr>
-              <w:rPr>
-                <w:rFonts w:hint="eastAsia"/>
-              </w:rPr>
-            </w:pPr>
+            <w:tcW w:w="1221" w:type="dxa"/>
+          </w:tcPr>
+          <w:p>
             <w:r>
               <w:rPr>
                 <w:rFonts w:hint="eastAsia"/>
@@ -1509,14 +1218,9 @@
         </w:tc>
         <w:tc>
           <w:tcPr>
-            <w:tcW w:w="1420" w:type="dxa"/>
-          </w:tcPr>
-          <w:p>
-            <w:pPr>
-              <w:rPr>
-                <w:rFonts w:hint="eastAsia"/>
-              </w:rPr>
-            </w:pPr>
+            <w:tcW w:w="1672" w:type="dxa"/>
+          </w:tcPr>
+          <w:p>
             <w:r>
               <w:rPr>
                 <w:rFonts w:hint="eastAsia"/>
@@ -1527,14 +1231,9 @@
         </w:tc>
         <w:tc>
           <w:tcPr>
-            <w:tcW w:w="1420" w:type="dxa"/>
-          </w:tcPr>
-          <w:p>
-            <w:pPr>
-              <w:rPr>
-                <w:rFonts w:hint="eastAsia"/>
-              </w:rPr>
-            </w:pPr>
+            <w:tcW w:w="1688" w:type="dxa"/>
+          </w:tcPr>
+          <w:p>
             <w:r>
               <w:rPr>
                 <w:rFonts w:hint="eastAsia"/>
@@ -1543,11 +1242,6 @@
             </w:r>
           </w:p>
           <w:p>
-            <w:pPr>
-              <w:rPr>
-                <w:rFonts w:hint="eastAsia"/>
-              </w:rPr>
-            </w:pPr>
             <w:r>
               <w:t>Name</w:t>
             </w:r>
@@ -1555,14 +1249,9 @@
         </w:tc>
         <w:tc>
           <w:tcPr>
-            <w:tcW w:w="1420" w:type="dxa"/>
-          </w:tcPr>
-          <w:p>
-            <w:pPr>
-              <w:rPr>
-                <w:rFonts w:hint="eastAsia"/>
-              </w:rPr>
-            </w:pPr>
+            <w:tcW w:w="1324" w:type="dxa"/>
+          </w:tcPr>
+          <w:p>
             <w:r>
               <w:rPr>
                 <w:rFonts w:hint="eastAsia"/>
@@ -1571,11 +1260,6 @@
             </w:r>
           </w:p>
           <w:p>
-            <w:pPr>
-              <w:rPr>
-                <w:rFonts w:hint="eastAsia"/>
-              </w:rPr>
-            </w:pPr>
             <w:r>
               <w:t>Direction</w:t>
             </w:r>
@@ -1583,14 +1267,9 @@
         </w:tc>
         <w:tc>
           <w:tcPr>
-            <w:tcW w:w="1421" w:type="dxa"/>
-          </w:tcPr>
-          <w:p>
-            <w:pPr>
-              <w:rPr>
-                <w:rFonts w:hint="eastAsia"/>
-              </w:rPr>
-            </w:pPr>
+            <w:tcW w:w="1299" w:type="dxa"/>
+          </w:tcPr>
+          <w:p>
             <w:r>
               <w:rPr>
                 <w:rFonts w:hint="eastAsia"/>
@@ -1601,14 +1280,9 @@
         </w:tc>
         <w:tc>
           <w:tcPr>
-            <w:tcW w:w="1421" w:type="dxa"/>
-          </w:tcPr>
-          <w:p>
-            <w:pPr>
-              <w:rPr>
-                <w:rFonts w:hint="eastAsia"/>
-              </w:rPr>
-            </w:pPr>
+            <w:tcW w:w="1318" w:type="dxa"/>
+          </w:tcPr>
+          <w:p>
             <w:r>
               <w:rPr>
                 <w:rFonts w:hint="eastAsia"/>
@@ -1621,67 +1295,2733 @@
       <w:tr>
         <w:tc>
           <w:tcPr>
-            <w:tcW w:w="1420" w:type="dxa"/>
-          </w:tcPr>
-          <w:p>
-            <w:pPr>
-              <w:rPr>
-                <w:rFonts w:hint="eastAsia"/>
-              </w:rPr>
-            </w:pPr>
-          </w:p>
-        </w:tc>
-        <w:tc>
-          <w:tcPr>
-            <w:tcW w:w="1420" w:type="dxa"/>
-          </w:tcPr>
-          <w:p>
-            <w:pPr>
-              <w:rPr>
-                <w:rFonts w:hint="eastAsia"/>
-              </w:rPr>
-            </w:pPr>
-          </w:p>
-        </w:tc>
-        <w:tc>
-          <w:tcPr>
-            <w:tcW w:w="1420" w:type="dxa"/>
-          </w:tcPr>
-          <w:p>
-            <w:pPr>
-              <w:rPr>
-                <w:rFonts w:hint="eastAsia"/>
-              </w:rPr>
-            </w:pPr>
-          </w:p>
-        </w:tc>
-        <w:tc>
-          <w:tcPr>
-            <w:tcW w:w="1420" w:type="dxa"/>
-          </w:tcPr>
-          <w:p>
-            <w:pPr>
-              <w:rPr>
-                <w:rFonts w:hint="eastAsia"/>
-              </w:rPr>
-            </w:pPr>
-          </w:p>
-        </w:tc>
-        <w:tc>
-          <w:tcPr>
-            <w:tcW w:w="1421" w:type="dxa"/>
-          </w:tcPr>
-          <w:p>
-            <w:pPr>
-              <w:rPr>
-                <w:rFonts w:hint="eastAsia"/>
-              </w:rPr>
-            </w:pPr>
-          </w:p>
-        </w:tc>
-        <w:tc>
-          <w:tcPr>
-            <w:tcW w:w="1421" w:type="dxa"/>
+            <w:tcW w:w="1221" w:type="dxa"/>
+          </w:tcPr>
+          <w:p>
+            <w:r>
+              <w:rPr>
+                <w:rFonts w:hint="eastAsia"/>
+              </w:rPr>
+              <w:t>1</w:t>
+            </w:r>
+          </w:p>
+        </w:tc>
+        <w:tc>
+          <w:tcPr>
+            <w:tcW w:w="1672" w:type="dxa"/>
+          </w:tcPr>
+          <w:p>
+            <w:r>
+              <w:t>B</w:t>
+            </w:r>
+            <w:r>
+              <w:rPr>
+                <w:rFonts w:hint="eastAsia"/>
+              </w:rPr>
+              <w:t>nnp.</w:t>
+            </w:r>
+            <w:r>
+              <w:t>101.001.01</w:t>
+            </w:r>
+          </w:p>
+        </w:tc>
+        <w:tc>
+          <w:tcPr>
+            <w:tcW w:w="1688" w:type="dxa"/>
+          </w:tcPr>
+          <w:p>
+            <w:r>
+              <w:rPr>
+                <w:rFonts w:hint="eastAsia"/>
+              </w:rPr>
+              <w:t xml:space="preserve">Authentication and sign-up application </w:t>
+            </w:r>
+            <w:r>
+              <w:t>request</w:t>
+            </w:r>
+          </w:p>
+        </w:tc>
+        <w:tc>
+          <w:tcPr>
+            <w:tcW w:w="1324" w:type="dxa"/>
+          </w:tcPr>
+          <w:p>
+            <w:r>
+              <w:rPr>
+                <w:rFonts w:hint="eastAsia"/>
+              </w:rPr>
+              <w:t>BNNP -&gt; pera hub</w:t>
+            </w:r>
+          </w:p>
+        </w:tc>
+        <w:tc>
+          <w:tcPr>
+            <w:tcW w:w="1299" w:type="dxa"/>
+          </w:tcPr>
+          <w:p>
+            <w:r>
+              <w:rPr>
+                <w:rFonts w:hint="eastAsia"/>
+              </w:rPr>
+              <w:t>Y</w:t>
+            </w:r>
+          </w:p>
+        </w:tc>
+        <w:tc>
+          <w:tcPr>
+            <w:tcW w:w="1318" w:type="dxa"/>
+          </w:tcPr>
+          <w:p>
+            <w:r>
+              <w:rPr>
+                <w:rFonts w:hint="eastAsia"/>
+              </w:rPr>
+              <w:t>N</w:t>
+            </w:r>
+          </w:p>
+        </w:tc>
+      </w:tr>
+      <w:tr>
+        <w:tc>
+          <w:tcPr>
+            <w:tcW w:w="1221" w:type="dxa"/>
+          </w:tcPr>
+          <w:p>
+            <w:pPr>
+              <w:rPr>
+                <w:rFonts w:hint="eastAsia"/>
+              </w:rPr>
+            </w:pPr>
+            <w:r>
+              <w:rPr>
+                <w:rFonts w:hint="eastAsia"/>
+              </w:rPr>
+              <w:t>2</w:t>
+            </w:r>
+          </w:p>
+        </w:tc>
+        <w:tc>
+          <w:tcPr>
+            <w:tcW w:w="1672" w:type="dxa"/>
+          </w:tcPr>
+          <w:p>
+            <w:r>
+              <w:t>B</w:t>
+            </w:r>
+            <w:r>
+              <w:rPr>
+                <w:rFonts w:hint="eastAsia"/>
+              </w:rPr>
+              <w:t>n</w:t>
+            </w:r>
+            <w:r>
+              <w:t>np.102.001.01</w:t>
+            </w:r>
+          </w:p>
+        </w:tc>
+        <w:tc>
+          <w:tcPr>
+            <w:tcW w:w="1688" w:type="dxa"/>
+          </w:tcPr>
+          <w:p>
+            <w:pPr>
+              <w:rPr>
+                <w:rFonts w:hint="eastAsia"/>
+              </w:rPr>
+            </w:pPr>
+            <w:r>
+              <w:t>A</w:t>
+            </w:r>
+            <w:r>
+              <w:rPr>
+                <w:rFonts w:hint="eastAsia"/>
+              </w:rPr>
+              <w:t>uthe</w:t>
+            </w:r>
+            <w:r>
+              <w:t>ntication and sign-up application response</w:t>
+            </w:r>
+          </w:p>
+        </w:tc>
+        <w:tc>
+          <w:tcPr>
+            <w:tcW w:w="1324" w:type="dxa"/>
+          </w:tcPr>
+          <w:p>
+            <w:pPr>
+              <w:rPr>
+                <w:rFonts w:hint="eastAsia"/>
+              </w:rPr>
+            </w:pPr>
+            <w:r>
+              <w:t>Pera hub -&gt; bnnp</w:t>
+            </w:r>
+          </w:p>
+        </w:tc>
+        <w:tc>
+          <w:tcPr>
+            <w:tcW w:w="1299" w:type="dxa"/>
+          </w:tcPr>
+          <w:p>
+            <w:pPr>
+              <w:rPr>
+                <w:rFonts w:hint="eastAsia"/>
+              </w:rPr>
+            </w:pPr>
+            <w:r>
+              <w:rPr>
+                <w:rFonts w:hint="eastAsia"/>
+              </w:rPr>
+              <w:t>Y</w:t>
+            </w:r>
+          </w:p>
+        </w:tc>
+        <w:tc>
+          <w:tcPr>
+            <w:tcW w:w="1318" w:type="dxa"/>
+          </w:tcPr>
+          <w:p>
+            <w:pPr>
+              <w:rPr>
+                <w:rFonts w:hint="eastAsia"/>
+              </w:rPr>
+            </w:pPr>
+            <w:r>
+              <w:rPr>
+                <w:rFonts w:hint="eastAsia"/>
+              </w:rPr>
+              <w:t>N</w:t>
+            </w:r>
+          </w:p>
+        </w:tc>
+      </w:tr>
+      <w:tr>
+        <w:tc>
+          <w:tcPr>
+            <w:tcW w:w="1221" w:type="dxa"/>
+          </w:tcPr>
+          <w:p>
+            <w:pPr>
+              <w:rPr>
+                <w:rFonts w:hint="eastAsia"/>
+              </w:rPr>
+            </w:pPr>
+            <w:r>
+              <w:rPr>
+                <w:rFonts w:hint="eastAsia"/>
+              </w:rPr>
+              <w:t>3</w:t>
+            </w:r>
+          </w:p>
+        </w:tc>
+        <w:tc>
+          <w:tcPr>
+            <w:tcW w:w="1672" w:type="dxa"/>
+          </w:tcPr>
+          <w:p>
+            <w:r>
+              <w:t>B</w:t>
+            </w:r>
+            <w:r>
+              <w:rPr>
+                <w:rFonts w:hint="eastAsia"/>
+              </w:rPr>
+              <w:t>nnp.</w:t>
+            </w:r>
+            <w:r>
+              <w:t>103.001.01</w:t>
+            </w:r>
+          </w:p>
+        </w:tc>
+        <w:tc>
+          <w:tcPr>
+            <w:tcW w:w="1688" w:type="dxa"/>
+          </w:tcPr>
+          <w:p>
+            <w:r>
+              <w:t>T</w:t>
+            </w:r>
+            <w:r>
+              <w:rPr>
+                <w:rFonts w:hint="eastAsia"/>
+              </w:rPr>
+              <w:t xml:space="preserve">ermination </w:t>
+            </w:r>
+            <w:r>
+              <w:t>request</w:t>
+            </w:r>
+          </w:p>
+        </w:tc>
+        <w:tc>
+          <w:tcPr>
+            <w:tcW w:w="1324" w:type="dxa"/>
+          </w:tcPr>
+          <w:p>
+            <w:r>
+              <w:rPr>
+                <w:rFonts w:hint="eastAsia"/>
+              </w:rPr>
+              <w:t>BNNP -&gt; pera hub</w:t>
+            </w:r>
+          </w:p>
+        </w:tc>
+        <w:tc>
+          <w:tcPr>
+            <w:tcW w:w="1299" w:type="dxa"/>
+          </w:tcPr>
+          <w:p>
+            <w:pPr>
+              <w:rPr>
+                <w:rFonts w:hint="eastAsia"/>
+              </w:rPr>
+            </w:pPr>
+            <w:r>
+              <w:rPr>
+                <w:rFonts w:hint="eastAsia"/>
+              </w:rPr>
+              <w:t>Y</w:t>
+            </w:r>
+          </w:p>
+        </w:tc>
+        <w:tc>
+          <w:tcPr>
+            <w:tcW w:w="1318" w:type="dxa"/>
+          </w:tcPr>
+          <w:p>
+            <w:pPr>
+              <w:rPr>
+                <w:rFonts w:hint="eastAsia"/>
+              </w:rPr>
+            </w:pPr>
+            <w:r>
+              <w:rPr>
+                <w:rFonts w:hint="eastAsia"/>
+              </w:rPr>
+              <w:t>N</w:t>
+            </w:r>
+          </w:p>
+        </w:tc>
+      </w:tr>
+      <w:tr>
+        <w:tc>
+          <w:tcPr>
+            <w:tcW w:w="1221" w:type="dxa"/>
+          </w:tcPr>
+          <w:p>
+            <w:pPr>
+              <w:rPr>
+                <w:rFonts w:hint="eastAsia"/>
+              </w:rPr>
+            </w:pPr>
+            <w:r>
+              <w:rPr>
+                <w:rFonts w:hint="eastAsia"/>
+              </w:rPr>
+              <w:t>4</w:t>
+            </w:r>
+          </w:p>
+        </w:tc>
+        <w:tc>
+          <w:tcPr>
+            <w:tcW w:w="1672" w:type="dxa"/>
+          </w:tcPr>
+          <w:p>
+            <w:r>
+              <w:t>B</w:t>
+            </w:r>
+            <w:r>
+              <w:rPr>
+                <w:rFonts w:hint="eastAsia"/>
+              </w:rPr>
+              <w:t>nnp.</w:t>
+            </w:r>
+            <w:r>
+              <w:t>104.001.01</w:t>
+            </w:r>
+          </w:p>
+        </w:tc>
+        <w:tc>
+          <w:tcPr>
+            <w:tcW w:w="1688" w:type="dxa"/>
+          </w:tcPr>
+          <w:p>
+            <w:r>
+              <w:t>Termination</w:t>
+            </w:r>
+            <w:r>
+              <w:rPr>
+                <w:rFonts w:hint="eastAsia"/>
+              </w:rPr>
+              <w:t xml:space="preserve"> </w:t>
+            </w:r>
+            <w:r>
+              <w:lastRenderedPageBreak/>
+              <w:t>response</w:t>
+            </w:r>
+          </w:p>
+        </w:tc>
+        <w:tc>
+          <w:tcPr>
+            <w:tcW w:w="1324" w:type="dxa"/>
+          </w:tcPr>
+          <w:p>
+            <w:pPr>
+              <w:rPr>
+                <w:rFonts w:hint="eastAsia"/>
+              </w:rPr>
+            </w:pPr>
+            <w:r>
+              <w:lastRenderedPageBreak/>
+              <w:t xml:space="preserve">Pera hub -&gt; </w:t>
+            </w:r>
+            <w:r>
+              <w:lastRenderedPageBreak/>
+              <w:t>bnnp</w:t>
+            </w:r>
+          </w:p>
+        </w:tc>
+        <w:tc>
+          <w:tcPr>
+            <w:tcW w:w="1299" w:type="dxa"/>
+          </w:tcPr>
+          <w:p>
+            <w:pPr>
+              <w:rPr>
+                <w:rFonts w:hint="eastAsia"/>
+              </w:rPr>
+            </w:pPr>
+            <w:r>
+              <w:rPr>
+                <w:rFonts w:hint="eastAsia"/>
+              </w:rPr>
+              <w:lastRenderedPageBreak/>
+              <w:t>Y</w:t>
+            </w:r>
+          </w:p>
+        </w:tc>
+        <w:tc>
+          <w:tcPr>
+            <w:tcW w:w="1318" w:type="dxa"/>
+          </w:tcPr>
+          <w:p>
+            <w:pPr>
+              <w:rPr>
+                <w:rFonts w:hint="eastAsia"/>
+              </w:rPr>
+            </w:pPr>
+            <w:r>
+              <w:rPr>
+                <w:rFonts w:hint="eastAsia"/>
+              </w:rPr>
+              <w:t>N</w:t>
+            </w:r>
+          </w:p>
+        </w:tc>
+      </w:tr>
+      <w:tr>
+        <w:tc>
+          <w:tcPr>
+            <w:tcW w:w="1221" w:type="dxa"/>
+          </w:tcPr>
+          <w:p>
+            <w:pPr>
+              <w:rPr>
+                <w:rFonts w:hint="eastAsia"/>
+              </w:rPr>
+            </w:pPr>
+            <w:r>
+              <w:rPr>
+                <w:rFonts w:hint="eastAsia"/>
+              </w:rPr>
+              <w:t>5</w:t>
+            </w:r>
+          </w:p>
+        </w:tc>
+        <w:tc>
+          <w:tcPr>
+            <w:tcW w:w="1672" w:type="dxa"/>
+          </w:tcPr>
+          <w:p>
+            <w:r>
+              <w:t>Epcc.201.001.01</w:t>
+            </w:r>
+          </w:p>
+        </w:tc>
+        <w:tc>
+          <w:tcPr>
+            <w:tcW w:w="1688" w:type="dxa"/>
+          </w:tcPr>
+          <w:p>
+            <w:r>
+              <w:t>S</w:t>
+            </w:r>
+            <w:r>
+              <w:rPr>
+                <w:rFonts w:hint="eastAsia"/>
+              </w:rPr>
+              <w:t>ign-</w:t>
+            </w:r>
+            <w:r>
+              <w:t>up payment request</w:t>
+            </w:r>
+          </w:p>
+        </w:tc>
+        <w:tc>
+          <w:tcPr>
+            <w:tcW w:w="1324" w:type="dxa"/>
+          </w:tcPr>
+          <w:p>
+            <w:r>
+              <w:t>B</w:t>
+            </w:r>
+            <w:r>
+              <w:rPr>
+                <w:rFonts w:hint="eastAsia"/>
+              </w:rPr>
+              <w:t>nnp-</w:t>
+            </w:r>
+            <w:r>
+              <w:t>&gt;pera hub</w:t>
+            </w:r>
+          </w:p>
+        </w:tc>
+        <w:tc>
+          <w:tcPr>
+            <w:tcW w:w="1299" w:type="dxa"/>
+          </w:tcPr>
+          <w:p>
+            <w:pPr>
+              <w:rPr>
+                <w:rFonts w:hint="eastAsia"/>
+              </w:rPr>
+            </w:pPr>
+            <w:r>
+              <w:rPr>
+                <w:rFonts w:hint="eastAsia"/>
+              </w:rPr>
+              <w:t>Y</w:t>
+            </w:r>
+          </w:p>
+        </w:tc>
+        <w:tc>
+          <w:tcPr>
+            <w:tcW w:w="1318" w:type="dxa"/>
+          </w:tcPr>
+          <w:p>
+            <w:pPr>
+              <w:rPr>
+                <w:rFonts w:hint="eastAsia"/>
+              </w:rPr>
+            </w:pPr>
+            <w:r>
+              <w:rPr>
+                <w:rFonts w:hint="eastAsia"/>
+              </w:rPr>
+              <w:t>Y</w:t>
+            </w:r>
+          </w:p>
+        </w:tc>
+      </w:tr>
+      <w:tr>
+        <w:tc>
+          <w:tcPr>
+            <w:tcW w:w="1221" w:type="dxa"/>
+          </w:tcPr>
+          <w:p>
+            <w:pPr>
+              <w:rPr>
+                <w:rFonts w:hint="eastAsia"/>
+                <w:strike/>
+              </w:rPr>
+            </w:pPr>
+            <w:r>
+              <w:rPr>
+                <w:rFonts w:hint="eastAsia"/>
+                <w:strike/>
+              </w:rPr>
+              <w:t>6</w:t>
+            </w:r>
+          </w:p>
+        </w:tc>
+        <w:tc>
+          <w:tcPr>
+            <w:tcW w:w="1672" w:type="dxa"/>
+          </w:tcPr>
+          <w:p>
+            <w:pPr>
+              <w:rPr>
+                <w:strike/>
+              </w:rPr>
+            </w:pPr>
+            <w:r>
+              <w:rPr>
+                <w:strike/>
+              </w:rPr>
+              <w:t>E</w:t>
+            </w:r>
+            <w:r>
+              <w:rPr>
+                <w:rFonts w:hint="eastAsia"/>
+                <w:strike/>
+              </w:rPr>
+              <w:t>pcc.</w:t>
+            </w:r>
+            <w:r>
+              <w:rPr>
+                <w:strike/>
+              </w:rPr>
+              <w:t>231.001.01</w:t>
+            </w:r>
+          </w:p>
+        </w:tc>
+        <w:tc>
+          <w:tcPr>
+            <w:tcW w:w="1688" w:type="dxa"/>
+          </w:tcPr>
+          <w:p>
+            <w:pPr>
+              <w:rPr>
+                <w:strike/>
+              </w:rPr>
+            </w:pPr>
+          </w:p>
+        </w:tc>
+        <w:tc>
+          <w:tcPr>
+            <w:tcW w:w="1324" w:type="dxa"/>
+          </w:tcPr>
+          <w:p>
+            <w:pPr>
+              <w:rPr>
+                <w:strike/>
+              </w:rPr>
+            </w:pPr>
+          </w:p>
+        </w:tc>
+        <w:tc>
+          <w:tcPr>
+            <w:tcW w:w="1299" w:type="dxa"/>
+          </w:tcPr>
+          <w:p>
+            <w:pPr>
+              <w:rPr>
+                <w:rFonts w:hint="eastAsia"/>
+                <w:strike/>
+              </w:rPr>
+            </w:pPr>
+          </w:p>
+        </w:tc>
+        <w:tc>
+          <w:tcPr>
+            <w:tcW w:w="1318" w:type="dxa"/>
+          </w:tcPr>
+          <w:p>
+            <w:pPr>
+              <w:rPr>
+                <w:rFonts w:hint="eastAsia"/>
+                <w:strike/>
+              </w:rPr>
+            </w:pPr>
+          </w:p>
+        </w:tc>
+      </w:tr>
+      <w:tr>
+        <w:tc>
+          <w:tcPr>
+            <w:tcW w:w="1221" w:type="dxa"/>
+          </w:tcPr>
+          <w:p>
+            <w:pPr>
+              <w:rPr>
+                <w:rFonts w:hint="eastAsia"/>
+                <w:strike/>
+              </w:rPr>
+            </w:pPr>
+            <w:r>
+              <w:rPr>
+                <w:rFonts w:hint="eastAsia"/>
+                <w:strike/>
+              </w:rPr>
+              <w:t>7</w:t>
+            </w:r>
+          </w:p>
+        </w:tc>
+        <w:tc>
+          <w:tcPr>
+            <w:tcW w:w="1672" w:type="dxa"/>
+          </w:tcPr>
+          <w:p>
+            <w:pPr>
+              <w:rPr>
+                <w:strike/>
+              </w:rPr>
+            </w:pPr>
+            <w:r>
+              <w:rPr>
+                <w:strike/>
+              </w:rPr>
+              <w:t>E</w:t>
+            </w:r>
+            <w:r>
+              <w:rPr>
+                <w:rFonts w:hint="eastAsia"/>
+                <w:strike/>
+              </w:rPr>
+              <w:t>pcc.</w:t>
+            </w:r>
+            <w:r>
+              <w:rPr>
+                <w:strike/>
+              </w:rPr>
+              <w:t>233.001.01</w:t>
+            </w:r>
+          </w:p>
+        </w:tc>
+        <w:tc>
+          <w:tcPr>
+            <w:tcW w:w="1688" w:type="dxa"/>
+          </w:tcPr>
+          <w:p>
+            <w:pPr>
+              <w:rPr>
+                <w:strike/>
+              </w:rPr>
+            </w:pPr>
+          </w:p>
+        </w:tc>
+        <w:tc>
+          <w:tcPr>
+            <w:tcW w:w="1324" w:type="dxa"/>
+          </w:tcPr>
+          <w:p>
+            <w:pPr>
+              <w:rPr>
+                <w:strike/>
+              </w:rPr>
+            </w:pPr>
+          </w:p>
+        </w:tc>
+        <w:tc>
+          <w:tcPr>
+            <w:tcW w:w="1299" w:type="dxa"/>
+          </w:tcPr>
+          <w:p>
+            <w:pPr>
+              <w:rPr>
+                <w:rFonts w:hint="eastAsia"/>
+                <w:strike/>
+              </w:rPr>
+            </w:pPr>
+          </w:p>
+        </w:tc>
+        <w:tc>
+          <w:tcPr>
+            <w:tcW w:w="1318" w:type="dxa"/>
+          </w:tcPr>
+          <w:p>
+            <w:pPr>
+              <w:rPr>
+                <w:rFonts w:hint="eastAsia"/>
+                <w:strike/>
+              </w:rPr>
+            </w:pPr>
+          </w:p>
+        </w:tc>
+      </w:tr>
+      <w:tr>
+        <w:tc>
+          <w:tcPr>
+            <w:tcW w:w="1221" w:type="dxa"/>
+          </w:tcPr>
+          <w:p>
+            <w:pPr>
+              <w:rPr>
+                <w:rFonts w:hint="eastAsia"/>
+                <w:strike/>
+              </w:rPr>
+            </w:pPr>
+            <w:r>
+              <w:rPr>
+                <w:rFonts w:hint="eastAsia"/>
+                <w:strike/>
+              </w:rPr>
+              <w:t>8</w:t>
+            </w:r>
+          </w:p>
+        </w:tc>
+        <w:tc>
+          <w:tcPr>
+            <w:tcW w:w="1672" w:type="dxa"/>
+          </w:tcPr>
+          <w:p>
+            <w:pPr>
+              <w:rPr>
+                <w:strike/>
+              </w:rPr>
+            </w:pPr>
+            <w:r>
+              <w:rPr>
+                <w:strike/>
+              </w:rPr>
+              <w:t>E</w:t>
+            </w:r>
+            <w:r>
+              <w:rPr>
+                <w:rFonts w:hint="eastAsia"/>
+                <w:strike/>
+              </w:rPr>
+              <w:t>pcc.</w:t>
+            </w:r>
+            <w:r>
+              <w:rPr>
+                <w:strike/>
+              </w:rPr>
+              <w:t>241.001.01</w:t>
+            </w:r>
+          </w:p>
+        </w:tc>
+        <w:tc>
+          <w:tcPr>
+            <w:tcW w:w="1688" w:type="dxa"/>
+          </w:tcPr>
+          <w:p>
+            <w:pPr>
+              <w:rPr>
+                <w:strike/>
+              </w:rPr>
+            </w:pPr>
+          </w:p>
+        </w:tc>
+        <w:tc>
+          <w:tcPr>
+            <w:tcW w:w="1324" w:type="dxa"/>
+          </w:tcPr>
+          <w:p>
+            <w:pPr>
+              <w:rPr>
+                <w:strike/>
+              </w:rPr>
+            </w:pPr>
+          </w:p>
+        </w:tc>
+        <w:tc>
+          <w:tcPr>
+            <w:tcW w:w="1299" w:type="dxa"/>
+          </w:tcPr>
+          <w:p>
+            <w:pPr>
+              <w:rPr>
+                <w:rFonts w:hint="eastAsia"/>
+                <w:strike/>
+              </w:rPr>
+            </w:pPr>
+          </w:p>
+        </w:tc>
+        <w:tc>
+          <w:tcPr>
+            <w:tcW w:w="1318" w:type="dxa"/>
+          </w:tcPr>
+          <w:p>
+            <w:pPr>
+              <w:rPr>
+                <w:rFonts w:hint="eastAsia"/>
+                <w:strike/>
+              </w:rPr>
+            </w:pPr>
+          </w:p>
+        </w:tc>
+      </w:tr>
+      <w:tr>
+        <w:tc>
+          <w:tcPr>
+            <w:tcW w:w="1221" w:type="dxa"/>
+          </w:tcPr>
+          <w:p>
+            <w:pPr>
+              <w:rPr>
+                <w:rFonts w:hint="eastAsia"/>
+              </w:rPr>
+            </w:pPr>
+            <w:r>
+              <w:rPr>
+                <w:rFonts w:hint="eastAsia"/>
+              </w:rPr>
+              <w:t>9</w:t>
+            </w:r>
+          </w:p>
+        </w:tc>
+        <w:tc>
+          <w:tcPr>
+            <w:tcW w:w="1672" w:type="dxa"/>
+          </w:tcPr>
+          <w:p>
+            <w:r>
+              <w:t>E</w:t>
+            </w:r>
+            <w:r>
+              <w:rPr>
+                <w:rFonts w:hint="eastAsia"/>
+              </w:rPr>
+              <w:t>pcc.</w:t>
+            </w:r>
+            <w:r>
+              <w:t>205.00.01</w:t>
+            </w:r>
+          </w:p>
+        </w:tc>
+        <w:tc>
+          <w:tcPr>
+            <w:tcW w:w="1688" w:type="dxa"/>
+          </w:tcPr>
+          <w:p>
+            <w:r>
+              <w:t>R</w:t>
+            </w:r>
+            <w:r>
+              <w:rPr>
+                <w:rFonts w:hint="eastAsia"/>
+              </w:rPr>
+              <w:t xml:space="preserve">efund </w:t>
+            </w:r>
+            <w:r>
+              <w:t>request</w:t>
+            </w:r>
+          </w:p>
+        </w:tc>
+        <w:tc>
+          <w:tcPr>
+            <w:tcW w:w="1324" w:type="dxa"/>
+          </w:tcPr>
+          <w:p>
+            <w:r>
+              <w:t>B</w:t>
+            </w:r>
+            <w:r>
+              <w:rPr>
+                <w:rFonts w:hint="eastAsia"/>
+              </w:rPr>
+              <w:t>nnp-</w:t>
+            </w:r>
+            <w:r>
+              <w:t>&gt;pera hub</w:t>
+            </w:r>
+          </w:p>
+        </w:tc>
+        <w:tc>
+          <w:tcPr>
+            <w:tcW w:w="1299" w:type="dxa"/>
+          </w:tcPr>
+          <w:p>
+            <w:pPr>
+              <w:rPr>
+                <w:rFonts w:hint="eastAsia"/>
+              </w:rPr>
+            </w:pPr>
+            <w:r>
+              <w:rPr>
+                <w:rFonts w:hint="eastAsia"/>
+              </w:rPr>
+              <w:t>Y</w:t>
+            </w:r>
+          </w:p>
+        </w:tc>
+        <w:tc>
+          <w:tcPr>
+            <w:tcW w:w="1318" w:type="dxa"/>
+          </w:tcPr>
+          <w:p>
+            <w:r>
+              <w:rPr>
+                <w:rFonts w:hint="eastAsia"/>
+              </w:rPr>
+              <w:t>Y</w:t>
+            </w:r>
+          </w:p>
+        </w:tc>
+      </w:tr>
+      <w:tr>
+        <w:tc>
+          <w:tcPr>
+            <w:tcW w:w="1221" w:type="dxa"/>
+          </w:tcPr>
+          <w:p>
+            <w:pPr>
+              <w:rPr>
+                <w:rFonts w:hint="eastAsia"/>
+              </w:rPr>
+            </w:pPr>
+            <w:r>
+              <w:rPr>
+                <w:rFonts w:hint="eastAsia"/>
+              </w:rPr>
+              <w:t>10</w:t>
+            </w:r>
+          </w:p>
+        </w:tc>
+        <w:tc>
+          <w:tcPr>
+            <w:tcW w:w="1672" w:type="dxa"/>
+          </w:tcPr>
+          <w:p>
+            <w:r>
+              <w:t>E</w:t>
+            </w:r>
+            <w:r>
+              <w:rPr>
+                <w:rFonts w:hint="eastAsia"/>
+              </w:rPr>
+              <w:t>pcc.</w:t>
+            </w:r>
+            <w:r>
+              <w:t>211.001.01</w:t>
+            </w:r>
+          </w:p>
+        </w:tc>
+        <w:tc>
+          <w:tcPr>
+            <w:tcW w:w="1688" w:type="dxa"/>
+          </w:tcPr>
+          <w:p>
+            <w:r>
+              <w:t>P</w:t>
+            </w:r>
+            <w:r>
+              <w:rPr>
+                <w:rFonts w:hint="eastAsia"/>
+              </w:rPr>
+              <w:t>ayment-</w:t>
+            </w:r>
+            <w:r>
+              <w:t>to-bank request</w:t>
+            </w:r>
+          </w:p>
+        </w:tc>
+        <w:tc>
+          <w:tcPr>
+            <w:tcW w:w="1324" w:type="dxa"/>
+          </w:tcPr>
+          <w:p>
+            <w:r>
+              <w:t>B</w:t>
+            </w:r>
+            <w:r>
+              <w:rPr>
+                <w:rFonts w:hint="eastAsia"/>
+              </w:rPr>
+              <w:t>nnp-</w:t>
+            </w:r>
+            <w:r>
+              <w:t>&gt;pera hub</w:t>
+            </w:r>
+          </w:p>
+        </w:tc>
+        <w:tc>
+          <w:tcPr>
+            <w:tcW w:w="1299" w:type="dxa"/>
+          </w:tcPr>
+          <w:p>
+            <w:pPr>
+              <w:rPr>
+                <w:rFonts w:hint="eastAsia"/>
+              </w:rPr>
+            </w:pPr>
+            <w:r>
+              <w:rPr>
+                <w:rFonts w:hint="eastAsia"/>
+              </w:rPr>
+              <w:t>Y</w:t>
+            </w:r>
+          </w:p>
+        </w:tc>
+        <w:tc>
+          <w:tcPr>
+            <w:tcW w:w="1318" w:type="dxa"/>
+          </w:tcPr>
+          <w:p>
+            <w:r>
+              <w:rPr>
+                <w:rFonts w:hint="eastAsia"/>
+              </w:rPr>
+              <w:t>Y</w:t>
+            </w:r>
+          </w:p>
+        </w:tc>
+      </w:tr>
+      <w:tr>
+        <w:tc>
+          <w:tcPr>
+            <w:tcW w:w="1221" w:type="dxa"/>
+          </w:tcPr>
+          <w:p>
+            <w:pPr>
+              <w:rPr>
+                <w:rFonts w:hint="eastAsia"/>
+              </w:rPr>
+            </w:pPr>
+            <w:r>
+              <w:rPr>
+                <w:rFonts w:hint="eastAsia"/>
+              </w:rPr>
+              <w:t>11</w:t>
+            </w:r>
+          </w:p>
+        </w:tc>
+        <w:tc>
+          <w:tcPr>
+            <w:tcW w:w="1672" w:type="dxa"/>
+          </w:tcPr>
+          <w:p>
+            <w:r>
+              <w:t>E</w:t>
+            </w:r>
+            <w:r>
+              <w:rPr>
+                <w:rFonts w:hint="eastAsia"/>
+              </w:rPr>
+              <w:t>pcc.</w:t>
+            </w:r>
+            <w:r>
+              <w:t>206.001.01</w:t>
+            </w:r>
+          </w:p>
+        </w:tc>
+        <w:tc>
+          <w:tcPr>
+            <w:tcW w:w="1688" w:type="dxa"/>
+          </w:tcPr>
+          <w:p>
+            <w:r>
+              <w:t>Payment receipt message</w:t>
+            </w:r>
+          </w:p>
+        </w:tc>
+        <w:tc>
+          <w:tcPr>
+            <w:tcW w:w="1324" w:type="dxa"/>
+          </w:tcPr>
+          <w:p>
+            <w:r>
+              <w:t>P</w:t>
+            </w:r>
+            <w:r>
+              <w:rPr>
+                <w:rFonts w:hint="eastAsia"/>
+              </w:rPr>
+              <w:t xml:space="preserve">era </w:t>
+            </w:r>
+            <w:r>
+              <w:t>hub -&gt; bnnp</w:t>
+            </w:r>
+          </w:p>
+        </w:tc>
+        <w:tc>
+          <w:tcPr>
+            <w:tcW w:w="1299" w:type="dxa"/>
+          </w:tcPr>
+          <w:p>
+            <w:pPr>
+              <w:rPr>
+                <w:rFonts w:hint="eastAsia"/>
+              </w:rPr>
+            </w:pPr>
+            <w:r>
+              <w:rPr>
+                <w:rFonts w:hint="eastAsia"/>
+              </w:rPr>
+              <w:t>Y</w:t>
+            </w:r>
+          </w:p>
+        </w:tc>
+        <w:tc>
+          <w:tcPr>
+            <w:tcW w:w="1318" w:type="dxa"/>
+          </w:tcPr>
+          <w:p>
+            <w:pPr>
+              <w:rPr>
+                <w:rFonts w:hint="eastAsia"/>
+              </w:rPr>
+            </w:pPr>
+            <w:r>
+              <w:rPr>
+                <w:rFonts w:hint="eastAsia"/>
+              </w:rPr>
+              <w:t>Y</w:t>
+            </w:r>
+          </w:p>
+        </w:tc>
+      </w:tr>
+      <w:tr>
+        <w:tc>
+          <w:tcPr>
+            <w:tcW w:w="1221" w:type="dxa"/>
+          </w:tcPr>
+          <w:p>
+            <w:pPr>
+              <w:rPr>
+                <w:rFonts w:hint="eastAsia"/>
+              </w:rPr>
+            </w:pPr>
+            <w:r>
+              <w:t>12</w:t>
+            </w:r>
+          </w:p>
+        </w:tc>
+        <w:tc>
+          <w:tcPr>
+            <w:tcW w:w="1672" w:type="dxa"/>
+          </w:tcPr>
+          <w:p>
+            <w:r>
+              <w:t>E</w:t>
+            </w:r>
+            <w:r>
+              <w:rPr>
+                <w:rFonts w:hint="eastAsia"/>
+              </w:rPr>
+              <w:t>pcc.</w:t>
+            </w:r>
+            <w:r>
+              <w:t>242.001.01</w:t>
+            </w:r>
+          </w:p>
+        </w:tc>
+        <w:tc>
+          <w:tcPr>
+            <w:tcW w:w="1688" w:type="dxa"/>
+          </w:tcPr>
+          <w:p/>
+        </w:tc>
+        <w:tc>
+          <w:tcPr>
+            <w:tcW w:w="1324" w:type="dxa"/>
+          </w:tcPr>
+          <w:p/>
+        </w:tc>
+        <w:tc>
+          <w:tcPr>
+            <w:tcW w:w="1299" w:type="dxa"/>
+          </w:tcPr>
+          <w:p>
+            <w:pPr>
+              <w:rPr>
+                <w:rFonts w:hint="eastAsia"/>
+              </w:rPr>
+            </w:pPr>
+          </w:p>
+        </w:tc>
+        <w:tc>
+          <w:tcPr>
+            <w:tcW w:w="1318" w:type="dxa"/>
+          </w:tcPr>
+          <w:p>
+            <w:pPr>
+              <w:rPr>
+                <w:rFonts w:hint="eastAsia"/>
+              </w:rPr>
+            </w:pPr>
+          </w:p>
+        </w:tc>
+      </w:tr>
+      <w:tr>
+        <w:tc>
+          <w:tcPr>
+            <w:tcW w:w="1221" w:type="dxa"/>
+          </w:tcPr>
+          <w:p>
+            <w:r>
+              <w:rPr>
+                <w:rFonts w:hint="eastAsia"/>
+              </w:rPr>
+              <w:t>13</w:t>
+            </w:r>
+          </w:p>
+        </w:tc>
+        <w:tc>
+          <w:tcPr>
+            <w:tcW w:w="1672" w:type="dxa"/>
+          </w:tcPr>
+          <w:p>
+            <w:r>
+              <w:t>E</w:t>
+            </w:r>
+            <w:r>
+              <w:rPr>
+                <w:rFonts w:hint="eastAsia"/>
+              </w:rPr>
+              <w:t>pcc.</w:t>
+            </w:r>
+            <w:r>
+              <w:t>243.001.01</w:t>
+            </w:r>
+          </w:p>
+        </w:tc>
+        <w:tc>
+          <w:tcPr>
+            <w:tcW w:w="1688" w:type="dxa"/>
+          </w:tcPr>
+          <w:p/>
+        </w:tc>
+        <w:tc>
+          <w:tcPr>
+            <w:tcW w:w="1324" w:type="dxa"/>
+          </w:tcPr>
+          <w:p/>
+        </w:tc>
+        <w:tc>
+          <w:tcPr>
+            <w:tcW w:w="1299" w:type="dxa"/>
+          </w:tcPr>
+          <w:p>
+            <w:pPr>
+              <w:rPr>
+                <w:rFonts w:hint="eastAsia"/>
+              </w:rPr>
+            </w:pPr>
+          </w:p>
+        </w:tc>
+        <w:tc>
+          <w:tcPr>
+            <w:tcW w:w="1318" w:type="dxa"/>
+          </w:tcPr>
+          <w:p>
+            <w:pPr>
+              <w:rPr>
+                <w:rFonts w:hint="eastAsia"/>
+              </w:rPr>
+            </w:pPr>
+          </w:p>
+        </w:tc>
+      </w:tr>
+      <w:tr>
+        <w:tc>
+          <w:tcPr>
+            <w:tcW w:w="1221" w:type="dxa"/>
+          </w:tcPr>
+          <w:p>
+            <w:pPr>
+              <w:rPr>
+                <w:rFonts w:hint="eastAsia"/>
+              </w:rPr>
+            </w:pPr>
+            <w:r>
+              <w:rPr>
+                <w:rFonts w:hint="eastAsia"/>
+              </w:rPr>
+              <w:t>14</w:t>
+            </w:r>
+          </w:p>
+        </w:tc>
+        <w:tc>
+          <w:tcPr>
+            <w:tcW w:w="1672" w:type="dxa"/>
+          </w:tcPr>
+          <w:p>
+            <w:r>
+              <w:t>E</w:t>
+            </w:r>
+            <w:r>
+              <w:rPr>
+                <w:rFonts w:hint="eastAsia"/>
+              </w:rPr>
+              <w:t>pcc.</w:t>
+            </w:r>
+            <w:r>
+              <w:t>207.001.01</w:t>
+            </w:r>
+          </w:p>
+        </w:tc>
+        <w:tc>
+          <w:tcPr>
+            <w:tcW w:w="1688" w:type="dxa"/>
+          </w:tcPr>
+          <w:p>
+            <w:r>
+              <w:t>S</w:t>
+            </w:r>
+            <w:r>
+              <w:rPr>
+                <w:rFonts w:hint="eastAsia"/>
+              </w:rPr>
+              <w:t>ign-</w:t>
+            </w:r>
+            <w:r>
+              <w:t>up payment</w:t>
+            </w:r>
+            <w:r>
+              <w:t xml:space="preserve"> result message</w:t>
+            </w:r>
+          </w:p>
+        </w:tc>
+        <w:tc>
+          <w:tcPr>
+            <w:tcW w:w="1324" w:type="dxa"/>
+          </w:tcPr>
+          <w:p>
+            <w:r>
+              <w:t>P</w:t>
+            </w:r>
+            <w:r>
+              <w:rPr>
+                <w:rFonts w:hint="eastAsia"/>
+              </w:rPr>
+              <w:t xml:space="preserve">rea </w:t>
+            </w:r>
+            <w:r>
+              <w:t>hub -&gt; bnnp</w:t>
+            </w:r>
+          </w:p>
+        </w:tc>
+        <w:tc>
+          <w:tcPr>
+            <w:tcW w:w="1299" w:type="dxa"/>
+          </w:tcPr>
+          <w:p>
+            <w:pPr>
+              <w:rPr>
+                <w:rFonts w:hint="eastAsia"/>
+              </w:rPr>
+            </w:pPr>
+            <w:r>
+              <w:rPr>
+                <w:rFonts w:hint="eastAsia"/>
+              </w:rPr>
+              <w:t>Y</w:t>
+            </w:r>
+          </w:p>
+        </w:tc>
+        <w:tc>
+          <w:tcPr>
+            <w:tcW w:w="1318" w:type="dxa"/>
+          </w:tcPr>
+          <w:p>
+            <w:pPr>
+              <w:rPr>
+                <w:rFonts w:hint="eastAsia"/>
+              </w:rPr>
+            </w:pPr>
+            <w:r>
+              <w:rPr>
+                <w:rFonts w:hint="eastAsia"/>
+              </w:rPr>
+              <w:t>Y</w:t>
+            </w:r>
+          </w:p>
+        </w:tc>
+      </w:tr>
+      <w:tr>
+        <w:tc>
+          <w:tcPr>
+            <w:tcW w:w="1221" w:type="dxa"/>
+          </w:tcPr>
+          <w:p>
+            <w:pPr>
+              <w:rPr>
+                <w:rFonts w:hint="eastAsia"/>
+              </w:rPr>
+            </w:pPr>
+            <w:r>
+              <w:rPr>
+                <w:rFonts w:hint="eastAsia"/>
+              </w:rPr>
+              <w:t>15</w:t>
+            </w:r>
+          </w:p>
+        </w:tc>
+        <w:tc>
+          <w:tcPr>
+            <w:tcW w:w="1672" w:type="dxa"/>
+          </w:tcPr>
+          <w:p>
+            <w:r>
+              <w:rPr>
+                <w:rFonts w:hint="eastAsia"/>
+              </w:rPr>
+              <w:t>epcc.244.001.01</w:t>
+            </w:r>
+          </w:p>
+        </w:tc>
+        <w:tc>
+          <w:tcPr>
+            <w:tcW w:w="1688" w:type="dxa"/>
+          </w:tcPr>
+          <w:p/>
+        </w:tc>
+        <w:tc>
+          <w:tcPr>
+            <w:tcW w:w="1324" w:type="dxa"/>
+          </w:tcPr>
+          <w:p/>
+        </w:tc>
+        <w:tc>
+          <w:tcPr>
+            <w:tcW w:w="1299" w:type="dxa"/>
+          </w:tcPr>
+          <w:p>
+            <w:pPr>
+              <w:rPr>
+                <w:rFonts w:hint="eastAsia"/>
+              </w:rPr>
+            </w:pPr>
+          </w:p>
+        </w:tc>
+        <w:tc>
+          <w:tcPr>
+            <w:tcW w:w="1318" w:type="dxa"/>
+          </w:tcPr>
+          <w:p>
+            <w:pPr>
+              <w:rPr>
+                <w:rFonts w:hint="eastAsia"/>
+              </w:rPr>
+            </w:pPr>
+          </w:p>
+        </w:tc>
+      </w:tr>
+      <w:tr>
+        <w:tc>
+          <w:tcPr>
+            <w:tcW w:w="1221" w:type="dxa"/>
+          </w:tcPr>
+          <w:p>
+            <w:pPr>
+              <w:rPr>
+                <w:rFonts w:hint="eastAsia"/>
+              </w:rPr>
+            </w:pPr>
+            <w:r>
+              <w:rPr>
+                <w:rFonts w:hint="eastAsia"/>
+              </w:rPr>
+              <w:t>16</w:t>
+            </w:r>
+          </w:p>
+        </w:tc>
+        <w:tc>
+          <w:tcPr>
+            <w:tcW w:w="1672" w:type="dxa"/>
+          </w:tcPr>
+          <w:p>
+            <w:pPr>
+              <w:rPr>
+                <w:rFonts w:hint="eastAsia"/>
+              </w:rPr>
+            </w:pPr>
+            <w:r>
+              <w:t>E</w:t>
+            </w:r>
+            <w:r>
+              <w:rPr>
+                <w:rFonts w:hint="eastAsia"/>
+              </w:rPr>
+              <w:t>pcc.</w:t>
+            </w:r>
+            <w:r>
+              <w:t>208.001.01</w:t>
+            </w:r>
+          </w:p>
+        </w:tc>
+        <w:tc>
+          <w:tcPr>
+            <w:tcW w:w="1688" w:type="dxa"/>
+          </w:tcPr>
+          <w:p>
+            <w:r>
+              <w:t>Refund result message</w:t>
+            </w:r>
+          </w:p>
+        </w:tc>
+        <w:tc>
+          <w:tcPr>
+            <w:tcW w:w="1324" w:type="dxa"/>
+          </w:tcPr>
+          <w:p>
+            <w:r>
+              <w:t>P</w:t>
+            </w:r>
+            <w:r>
+              <w:rPr>
+                <w:rFonts w:hint="eastAsia"/>
+              </w:rPr>
+              <w:t xml:space="preserve">era </w:t>
+            </w:r>
+            <w:r>
+              <w:t>hub -&gt; bnnp</w:t>
+            </w:r>
+          </w:p>
+        </w:tc>
+        <w:tc>
+          <w:tcPr>
+            <w:tcW w:w="1299" w:type="dxa"/>
+          </w:tcPr>
+          <w:p>
+            <w:pPr>
+              <w:rPr>
+                <w:rFonts w:hint="eastAsia"/>
+              </w:rPr>
+            </w:pPr>
+            <w:r>
+              <w:rPr>
+                <w:rFonts w:hint="eastAsia"/>
+              </w:rPr>
+              <w:t>Y</w:t>
+            </w:r>
+          </w:p>
+        </w:tc>
+        <w:tc>
+          <w:tcPr>
+            <w:tcW w:w="1318" w:type="dxa"/>
+          </w:tcPr>
+          <w:p>
+            <w:pPr>
+              <w:rPr>
+                <w:rFonts w:hint="eastAsia"/>
+              </w:rPr>
+            </w:pPr>
+            <w:r>
+              <w:rPr>
+                <w:rFonts w:hint="eastAsia"/>
+              </w:rPr>
+              <w:t>Y</w:t>
+            </w:r>
+          </w:p>
+        </w:tc>
+      </w:tr>
+      <w:tr>
+        <w:tc>
+          <w:tcPr>
+            <w:tcW w:w="1221" w:type="dxa"/>
+          </w:tcPr>
+          <w:p>
+            <w:pPr>
+              <w:rPr>
+                <w:rFonts w:hint="eastAsia"/>
+              </w:rPr>
+            </w:pPr>
+            <w:r>
+              <w:rPr>
+                <w:rFonts w:hint="eastAsia"/>
+              </w:rPr>
+              <w:t>17</w:t>
+            </w:r>
+          </w:p>
+        </w:tc>
+        <w:tc>
+          <w:tcPr>
+            <w:tcW w:w="1672" w:type="dxa"/>
+          </w:tcPr>
+          <w:p>
+            <w:r>
+              <w:t>E</w:t>
+            </w:r>
+            <w:r>
+              <w:rPr>
+                <w:rFonts w:hint="eastAsia"/>
+              </w:rPr>
+              <w:t>pcc.</w:t>
+            </w:r>
+            <w:r>
+              <w:t>213.001.01</w:t>
+            </w:r>
+          </w:p>
+        </w:tc>
+        <w:tc>
+          <w:tcPr>
+            <w:tcW w:w="1688" w:type="dxa"/>
+          </w:tcPr>
+          <w:p>
+            <w:r>
+              <w:t>P</w:t>
+            </w:r>
+            <w:r>
+              <w:rPr>
+                <w:rFonts w:hint="eastAsia"/>
+              </w:rPr>
+              <w:t>ayment-</w:t>
+            </w:r>
+            <w:r>
+              <w:t>to-bank result message</w:t>
+            </w:r>
+          </w:p>
+        </w:tc>
+        <w:tc>
+          <w:tcPr>
+            <w:tcW w:w="1324" w:type="dxa"/>
+          </w:tcPr>
+          <w:p>
+            <w:r>
+              <w:t>Pera hub -&gt; bnnp</w:t>
+            </w:r>
+          </w:p>
+        </w:tc>
+        <w:tc>
+          <w:tcPr>
+            <w:tcW w:w="1299" w:type="dxa"/>
+          </w:tcPr>
+          <w:p>
+            <w:pPr>
+              <w:rPr>
+                <w:rFonts w:hint="eastAsia"/>
+              </w:rPr>
+            </w:pPr>
+            <w:r>
+              <w:rPr>
+                <w:rFonts w:hint="eastAsia"/>
+              </w:rPr>
+              <w:t>Y</w:t>
+            </w:r>
+          </w:p>
+        </w:tc>
+        <w:tc>
+          <w:tcPr>
+            <w:tcW w:w="1318" w:type="dxa"/>
+          </w:tcPr>
+          <w:p>
+            <w:pPr>
+              <w:rPr>
+                <w:rFonts w:hint="eastAsia"/>
+              </w:rPr>
+            </w:pPr>
+            <w:r>
+              <w:rPr>
+                <w:rFonts w:hint="eastAsia"/>
+              </w:rPr>
+              <w:t>Y</w:t>
+            </w:r>
+          </w:p>
+        </w:tc>
+      </w:tr>
+      <w:tr>
+        <w:tc>
+          <w:tcPr>
+            <w:tcW w:w="1221" w:type="dxa"/>
+          </w:tcPr>
+          <w:p>
+            <w:pPr>
+              <w:rPr>
+                <w:rFonts w:hint="eastAsia"/>
+              </w:rPr>
+            </w:pPr>
+            <w:r>
+              <w:rPr>
+                <w:rFonts w:hint="eastAsia"/>
+              </w:rPr>
+              <w:t>18</w:t>
+            </w:r>
+          </w:p>
+        </w:tc>
+        <w:tc>
+          <w:tcPr>
+            <w:tcW w:w="1672" w:type="dxa"/>
+          </w:tcPr>
+          <w:p>
+            <w:r>
+              <w:t>E</w:t>
+            </w:r>
+            <w:r>
+              <w:rPr>
+                <w:rFonts w:hint="eastAsia"/>
+              </w:rPr>
+              <w:t>pcc.</w:t>
+            </w:r>
+            <w:r>
+              <w:t>251.001.01</w:t>
+            </w:r>
+          </w:p>
+        </w:tc>
+        <w:tc>
+          <w:tcPr>
+            <w:tcW w:w="1688" w:type="dxa"/>
+          </w:tcPr>
+          <w:p/>
+        </w:tc>
+        <w:tc>
+          <w:tcPr>
+            <w:tcW w:w="1324" w:type="dxa"/>
+          </w:tcPr>
+          <w:p/>
+        </w:tc>
+        <w:tc>
+          <w:tcPr>
+            <w:tcW w:w="1299" w:type="dxa"/>
+          </w:tcPr>
+          <w:p>
+            <w:pPr>
+              <w:rPr>
+                <w:rFonts w:hint="eastAsia"/>
+              </w:rPr>
+            </w:pPr>
+          </w:p>
+        </w:tc>
+        <w:tc>
+          <w:tcPr>
+            <w:tcW w:w="1318" w:type="dxa"/>
+          </w:tcPr>
+          <w:p>
+            <w:pPr>
+              <w:rPr>
+                <w:rFonts w:hint="eastAsia"/>
+              </w:rPr>
+            </w:pPr>
+          </w:p>
+        </w:tc>
+      </w:tr>
+      <w:tr>
+        <w:tc>
+          <w:tcPr>
+            <w:tcW w:w="1221" w:type="dxa"/>
+          </w:tcPr>
+          <w:p>
+            <w:pPr>
+              <w:rPr>
+                <w:rFonts w:hint="eastAsia"/>
+              </w:rPr>
+            </w:pPr>
+            <w:r>
+              <w:rPr>
+                <w:rFonts w:hint="eastAsia"/>
+              </w:rPr>
+              <w:t>19</w:t>
+            </w:r>
+          </w:p>
+        </w:tc>
+        <w:tc>
+          <w:tcPr>
+            <w:tcW w:w="1672" w:type="dxa"/>
+          </w:tcPr>
+          <w:p/>
+        </w:tc>
+        <w:tc>
+          <w:tcPr>
+            <w:tcW w:w="1688" w:type="dxa"/>
+          </w:tcPr>
+          <w:p/>
+        </w:tc>
+        <w:tc>
+          <w:tcPr>
+            <w:tcW w:w="1324" w:type="dxa"/>
+          </w:tcPr>
+          <w:p/>
+        </w:tc>
+        <w:tc>
+          <w:tcPr>
+            <w:tcW w:w="1299" w:type="dxa"/>
+          </w:tcPr>
+          <w:p>
+            <w:pPr>
+              <w:rPr>
+                <w:rFonts w:hint="eastAsia"/>
+              </w:rPr>
+            </w:pPr>
+          </w:p>
+        </w:tc>
+        <w:tc>
+          <w:tcPr>
+            <w:tcW w:w="1318" w:type="dxa"/>
+          </w:tcPr>
+          <w:p>
+            <w:pPr>
+              <w:rPr>
+                <w:rFonts w:hint="eastAsia"/>
+              </w:rPr>
+            </w:pPr>
+          </w:p>
+        </w:tc>
+      </w:tr>
+      <w:tr>
+        <w:tc>
+          <w:tcPr>
+            <w:tcW w:w="1221" w:type="dxa"/>
+          </w:tcPr>
+          <w:p>
+            <w:pPr>
+              <w:rPr>
+                <w:rFonts w:hint="eastAsia"/>
+              </w:rPr>
+            </w:pPr>
+            <w:r>
+              <w:rPr>
+                <w:rFonts w:hint="eastAsia"/>
+              </w:rPr>
+              <w:t>20</w:t>
+            </w:r>
+          </w:p>
+        </w:tc>
+        <w:tc>
+          <w:tcPr>
+            <w:tcW w:w="1672" w:type="dxa"/>
+          </w:tcPr>
+          <w:p/>
+        </w:tc>
+        <w:tc>
+          <w:tcPr>
+            <w:tcW w:w="1688" w:type="dxa"/>
+          </w:tcPr>
+          <w:p/>
+        </w:tc>
+        <w:tc>
+          <w:tcPr>
+            <w:tcW w:w="1324" w:type="dxa"/>
+          </w:tcPr>
+          <w:p/>
+        </w:tc>
+        <w:tc>
+          <w:tcPr>
+            <w:tcW w:w="1299" w:type="dxa"/>
+          </w:tcPr>
+          <w:p>
+            <w:pPr>
+              <w:rPr>
+                <w:rFonts w:hint="eastAsia"/>
+              </w:rPr>
+            </w:pPr>
+          </w:p>
+        </w:tc>
+        <w:tc>
+          <w:tcPr>
+            <w:tcW w:w="1318" w:type="dxa"/>
+          </w:tcPr>
+          <w:p>
+            <w:pPr>
+              <w:rPr>
+                <w:rFonts w:hint="eastAsia"/>
+              </w:rPr>
+            </w:pPr>
+          </w:p>
+        </w:tc>
+      </w:tr>
+      <w:tr>
+        <w:tc>
+          <w:tcPr>
+            <w:tcW w:w="1221" w:type="dxa"/>
+          </w:tcPr>
+          <w:p>
+            <w:pPr>
+              <w:rPr>
+                <w:rFonts w:hint="eastAsia"/>
+              </w:rPr>
+            </w:pPr>
+            <w:r>
+              <w:rPr>
+                <w:rFonts w:hint="eastAsia"/>
+              </w:rPr>
+              <w:t>21</w:t>
+            </w:r>
+          </w:p>
+        </w:tc>
+        <w:tc>
+          <w:tcPr>
+            <w:tcW w:w="1672" w:type="dxa"/>
+          </w:tcPr>
+          <w:p/>
+        </w:tc>
+        <w:tc>
+          <w:tcPr>
+            <w:tcW w:w="1688" w:type="dxa"/>
+          </w:tcPr>
+          <w:p/>
+        </w:tc>
+        <w:tc>
+          <w:tcPr>
+            <w:tcW w:w="1324" w:type="dxa"/>
+          </w:tcPr>
+          <w:p/>
+        </w:tc>
+        <w:tc>
+          <w:tcPr>
+            <w:tcW w:w="1299" w:type="dxa"/>
+          </w:tcPr>
+          <w:p>
+            <w:pPr>
+              <w:rPr>
+                <w:rFonts w:hint="eastAsia"/>
+              </w:rPr>
+            </w:pPr>
+          </w:p>
+        </w:tc>
+        <w:tc>
+          <w:tcPr>
+            <w:tcW w:w="1318" w:type="dxa"/>
+          </w:tcPr>
+          <w:p>
+            <w:pPr>
+              <w:rPr>
+                <w:rFonts w:hint="eastAsia"/>
+              </w:rPr>
+            </w:pPr>
+          </w:p>
+        </w:tc>
+      </w:tr>
+      <w:tr>
+        <w:tc>
+          <w:tcPr>
+            <w:tcW w:w="1221" w:type="dxa"/>
+          </w:tcPr>
+          <w:p>
+            <w:pPr>
+              <w:rPr>
+                <w:rFonts w:hint="eastAsia"/>
+              </w:rPr>
+            </w:pPr>
+            <w:r>
+              <w:rPr>
+                <w:rFonts w:hint="eastAsia"/>
+              </w:rPr>
+              <w:t>22</w:t>
+            </w:r>
+          </w:p>
+        </w:tc>
+        <w:tc>
+          <w:tcPr>
+            <w:tcW w:w="1672" w:type="dxa"/>
+          </w:tcPr>
+          <w:p/>
+        </w:tc>
+        <w:tc>
+          <w:tcPr>
+            <w:tcW w:w="1688" w:type="dxa"/>
+          </w:tcPr>
+          <w:p/>
+        </w:tc>
+        <w:tc>
+          <w:tcPr>
+            <w:tcW w:w="1324" w:type="dxa"/>
+          </w:tcPr>
+          <w:p/>
+        </w:tc>
+        <w:tc>
+          <w:tcPr>
+            <w:tcW w:w="1299" w:type="dxa"/>
+          </w:tcPr>
+          <w:p>
+            <w:pPr>
+              <w:rPr>
+                <w:rFonts w:hint="eastAsia"/>
+              </w:rPr>
+            </w:pPr>
+          </w:p>
+        </w:tc>
+        <w:tc>
+          <w:tcPr>
+            <w:tcW w:w="1318" w:type="dxa"/>
+          </w:tcPr>
+          <w:p>
+            <w:pPr>
+              <w:rPr>
+                <w:rFonts w:hint="eastAsia"/>
+              </w:rPr>
+            </w:pPr>
+          </w:p>
+        </w:tc>
+      </w:tr>
+      <w:tr>
+        <w:tc>
+          <w:tcPr>
+            <w:tcW w:w="1221" w:type="dxa"/>
+          </w:tcPr>
+          <w:p>
+            <w:pPr>
+              <w:rPr>
+                <w:rFonts w:hint="eastAsia"/>
+              </w:rPr>
+            </w:pPr>
+            <w:r>
+              <w:rPr>
+                <w:rFonts w:hint="eastAsia"/>
+              </w:rPr>
+              <w:t>23</w:t>
+            </w:r>
+          </w:p>
+        </w:tc>
+        <w:tc>
+          <w:tcPr>
+            <w:tcW w:w="1672" w:type="dxa"/>
+          </w:tcPr>
+          <w:p/>
+        </w:tc>
+        <w:tc>
+          <w:tcPr>
+            <w:tcW w:w="1688" w:type="dxa"/>
+          </w:tcPr>
+          <w:p/>
+        </w:tc>
+        <w:tc>
+          <w:tcPr>
+            <w:tcW w:w="1324" w:type="dxa"/>
+          </w:tcPr>
+          <w:p/>
+        </w:tc>
+        <w:tc>
+          <w:tcPr>
+            <w:tcW w:w="1299" w:type="dxa"/>
+          </w:tcPr>
+          <w:p>
+            <w:pPr>
+              <w:rPr>
+                <w:rFonts w:hint="eastAsia"/>
+              </w:rPr>
+            </w:pPr>
+          </w:p>
+        </w:tc>
+        <w:tc>
+          <w:tcPr>
+            <w:tcW w:w="1318" w:type="dxa"/>
+          </w:tcPr>
+          <w:p>
+            <w:pPr>
+              <w:rPr>
+                <w:rFonts w:hint="eastAsia"/>
+              </w:rPr>
+            </w:pPr>
+          </w:p>
+        </w:tc>
+      </w:tr>
+      <w:tr>
+        <w:tc>
+          <w:tcPr>
+            <w:tcW w:w="1221" w:type="dxa"/>
+          </w:tcPr>
+          <w:p>
+            <w:pPr>
+              <w:rPr>
+                <w:rFonts w:hint="eastAsia"/>
+              </w:rPr>
+            </w:pPr>
+            <w:r>
+              <w:rPr>
+                <w:rFonts w:hint="eastAsia"/>
+              </w:rPr>
+              <w:t>24</w:t>
+            </w:r>
+          </w:p>
+        </w:tc>
+        <w:tc>
+          <w:tcPr>
+            <w:tcW w:w="1672" w:type="dxa"/>
+          </w:tcPr>
+          <w:p/>
+        </w:tc>
+        <w:tc>
+          <w:tcPr>
+            <w:tcW w:w="1688" w:type="dxa"/>
+          </w:tcPr>
+          <w:p/>
+        </w:tc>
+        <w:tc>
+          <w:tcPr>
+            <w:tcW w:w="1324" w:type="dxa"/>
+          </w:tcPr>
+          <w:p/>
+        </w:tc>
+        <w:tc>
+          <w:tcPr>
+            <w:tcW w:w="1299" w:type="dxa"/>
+          </w:tcPr>
+          <w:p>
+            <w:pPr>
+              <w:rPr>
+                <w:rFonts w:hint="eastAsia"/>
+              </w:rPr>
+            </w:pPr>
+          </w:p>
+        </w:tc>
+        <w:tc>
+          <w:tcPr>
+            <w:tcW w:w="1318" w:type="dxa"/>
+          </w:tcPr>
+          <w:p>
+            <w:pPr>
+              <w:rPr>
+                <w:rFonts w:hint="eastAsia"/>
+              </w:rPr>
+            </w:pPr>
+          </w:p>
+        </w:tc>
+      </w:tr>
+      <w:tr>
+        <w:tc>
+          <w:tcPr>
+            <w:tcW w:w="1221" w:type="dxa"/>
+          </w:tcPr>
+          <w:p>
+            <w:pPr>
+              <w:rPr>
+                <w:rFonts w:hint="eastAsia"/>
+              </w:rPr>
+            </w:pPr>
+            <w:r>
+              <w:rPr>
+                <w:rFonts w:hint="eastAsia"/>
+              </w:rPr>
+              <w:t>25</w:t>
+            </w:r>
+          </w:p>
+        </w:tc>
+        <w:tc>
+          <w:tcPr>
+            <w:tcW w:w="1672" w:type="dxa"/>
+          </w:tcPr>
+          <w:p>
+            <w:r>
+              <w:t>E</w:t>
+            </w:r>
+            <w:r>
+              <w:rPr>
+                <w:rFonts w:hint="eastAsia"/>
+              </w:rPr>
+              <w:t>pcc.</w:t>
+            </w:r>
+            <w:r>
+              <w:t>3</w:t>
+            </w:r>
+            <w:r>
+              <w:t>01.001.01</w:t>
+            </w:r>
+          </w:p>
+        </w:tc>
+        <w:tc>
+          <w:tcPr>
+            <w:tcW w:w="1688" w:type="dxa"/>
+          </w:tcPr>
+          <w:p>
+            <w:r>
+              <w:t>T</w:t>
+            </w:r>
+            <w:r>
+              <w:rPr>
+                <w:rFonts w:hint="eastAsia"/>
+              </w:rPr>
+              <w:t>ransaction query</w:t>
+            </w:r>
+            <w:r>
+              <w:t xml:space="preserve"> request</w:t>
+            </w:r>
+          </w:p>
+        </w:tc>
+        <w:tc>
+          <w:tcPr>
+            <w:tcW w:w="1324" w:type="dxa"/>
+          </w:tcPr>
+          <w:p>
+            <w:r>
+              <w:t>B</w:t>
+            </w:r>
+            <w:r>
+              <w:rPr>
+                <w:rFonts w:hint="eastAsia"/>
+              </w:rPr>
+              <w:t>nnp-&gt;pera hub</w:t>
+            </w:r>
+          </w:p>
+        </w:tc>
+        <w:tc>
+          <w:tcPr>
+            <w:tcW w:w="1299" w:type="dxa"/>
+          </w:tcPr>
+          <w:p>
+            <w:pPr>
+              <w:rPr>
+                <w:rFonts w:hint="eastAsia"/>
+              </w:rPr>
+            </w:pPr>
+            <w:r>
+              <w:rPr>
+                <w:rFonts w:hint="eastAsia"/>
+              </w:rPr>
+              <w:t>Y</w:t>
+            </w:r>
+          </w:p>
+        </w:tc>
+        <w:tc>
+          <w:tcPr>
+            <w:tcW w:w="1318" w:type="dxa"/>
+          </w:tcPr>
+          <w:p>
+            <w:pPr>
+              <w:rPr>
+                <w:rFonts w:hint="eastAsia"/>
+              </w:rPr>
+            </w:pPr>
+            <w:r>
+              <w:rPr>
+                <w:rFonts w:hint="eastAsia"/>
+              </w:rPr>
+              <w:t>N</w:t>
+            </w:r>
+          </w:p>
+        </w:tc>
+      </w:tr>
+      <w:tr>
+        <w:tc>
+          <w:tcPr>
+            <w:tcW w:w="1221" w:type="dxa"/>
+          </w:tcPr>
+          <w:p>
+            <w:pPr>
+              <w:rPr>
+                <w:rFonts w:hint="eastAsia"/>
+              </w:rPr>
+            </w:pPr>
+            <w:r>
+              <w:rPr>
+                <w:rFonts w:hint="eastAsia"/>
+              </w:rPr>
+              <w:t>26</w:t>
+            </w:r>
+          </w:p>
+        </w:tc>
+        <w:tc>
+          <w:tcPr>
+            <w:tcW w:w="1672" w:type="dxa"/>
+          </w:tcPr>
+          <w:p>
+            <w:r>
+              <w:t>E</w:t>
+            </w:r>
+            <w:r>
+              <w:rPr>
+                <w:rFonts w:hint="eastAsia"/>
+              </w:rPr>
+              <w:t>pcc.</w:t>
+            </w:r>
+            <w:r>
+              <w:t>302.001.01</w:t>
+            </w:r>
+          </w:p>
+        </w:tc>
+        <w:tc>
+          <w:tcPr>
+            <w:tcW w:w="1688" w:type="dxa"/>
+          </w:tcPr>
+          <w:p>
+            <w:r>
+              <w:t>T</w:t>
+            </w:r>
+            <w:r>
+              <w:rPr>
+                <w:rFonts w:hint="eastAsia"/>
+              </w:rPr>
+              <w:t>ran</w:t>
+            </w:r>
+            <w:r>
+              <w:t>saction query response</w:t>
+            </w:r>
+          </w:p>
+        </w:tc>
+        <w:tc>
+          <w:tcPr>
+            <w:tcW w:w="1324" w:type="dxa"/>
+          </w:tcPr>
+          <w:p>
+            <w:r>
+              <w:t>P</w:t>
+            </w:r>
+            <w:r>
+              <w:rPr>
+                <w:rFonts w:hint="eastAsia"/>
+              </w:rPr>
+              <w:t xml:space="preserve">era </w:t>
+            </w:r>
+            <w:r>
+              <w:t>hub -&gt; bnnp</w:t>
+            </w:r>
+          </w:p>
+        </w:tc>
+        <w:tc>
+          <w:tcPr>
+            <w:tcW w:w="1299" w:type="dxa"/>
+          </w:tcPr>
+          <w:p>
+            <w:pPr>
+              <w:rPr>
+                <w:rFonts w:hint="eastAsia"/>
+              </w:rPr>
+            </w:pPr>
+            <w:r>
+              <w:rPr>
+                <w:rFonts w:hint="eastAsia"/>
+              </w:rPr>
+              <w:t>Y</w:t>
+            </w:r>
+          </w:p>
+        </w:tc>
+        <w:tc>
+          <w:tcPr>
+            <w:tcW w:w="1318" w:type="dxa"/>
+          </w:tcPr>
+          <w:p>
+            <w:pPr>
+              <w:rPr>
+                <w:rFonts w:hint="eastAsia"/>
+              </w:rPr>
+            </w:pPr>
+            <w:r>
+              <w:rPr>
+                <w:rFonts w:hint="eastAsia"/>
+              </w:rPr>
+              <w:t>N</w:t>
+            </w:r>
+            <w:bookmarkStart w:id="24" w:name="_GoBack"/>
+            <w:bookmarkEnd w:id="24"/>
+          </w:p>
+        </w:tc>
+      </w:tr>
+      <w:tr>
+        <w:tc>
+          <w:tcPr>
+            <w:tcW w:w="1221" w:type="dxa"/>
+          </w:tcPr>
+          <w:p>
+            <w:pPr>
+              <w:rPr>
+                <w:rFonts w:hint="eastAsia"/>
+              </w:rPr>
+            </w:pPr>
+            <w:r>
+              <w:rPr>
+                <w:rFonts w:hint="eastAsia"/>
+              </w:rPr>
+              <w:t>27</w:t>
+            </w:r>
+          </w:p>
+        </w:tc>
+        <w:tc>
+          <w:tcPr>
+            <w:tcW w:w="1672" w:type="dxa"/>
+          </w:tcPr>
+          <w:p/>
+        </w:tc>
+        <w:tc>
+          <w:tcPr>
+            <w:tcW w:w="1688" w:type="dxa"/>
+          </w:tcPr>
+          <w:p/>
+        </w:tc>
+        <w:tc>
+          <w:tcPr>
+            <w:tcW w:w="1324" w:type="dxa"/>
+          </w:tcPr>
+          <w:p/>
+        </w:tc>
+        <w:tc>
+          <w:tcPr>
+            <w:tcW w:w="1299" w:type="dxa"/>
+          </w:tcPr>
+          <w:p>
+            <w:pPr>
+              <w:rPr>
+                <w:rFonts w:hint="eastAsia"/>
+              </w:rPr>
+            </w:pPr>
+          </w:p>
+        </w:tc>
+        <w:tc>
+          <w:tcPr>
+            <w:tcW w:w="1318" w:type="dxa"/>
+          </w:tcPr>
+          <w:p>
+            <w:pPr>
+              <w:rPr>
+                <w:rFonts w:hint="eastAsia"/>
+              </w:rPr>
+            </w:pPr>
+          </w:p>
+        </w:tc>
+      </w:tr>
+      <w:tr>
+        <w:tc>
+          <w:tcPr>
+            <w:tcW w:w="1221" w:type="dxa"/>
+          </w:tcPr>
+          <w:p>
+            <w:pPr>
+              <w:rPr>
+                <w:rFonts w:hint="eastAsia"/>
+              </w:rPr>
+            </w:pPr>
+            <w:r>
+              <w:rPr>
+                <w:rFonts w:hint="eastAsia"/>
+              </w:rPr>
+              <w:t>28</w:t>
+            </w:r>
+          </w:p>
+        </w:tc>
+        <w:tc>
+          <w:tcPr>
+            <w:tcW w:w="1672" w:type="dxa"/>
+          </w:tcPr>
+          <w:p/>
+        </w:tc>
+        <w:tc>
+          <w:tcPr>
+            <w:tcW w:w="1688" w:type="dxa"/>
+          </w:tcPr>
+          <w:p/>
+        </w:tc>
+        <w:tc>
+          <w:tcPr>
+            <w:tcW w:w="1324" w:type="dxa"/>
+          </w:tcPr>
+          <w:p/>
+        </w:tc>
+        <w:tc>
+          <w:tcPr>
+            <w:tcW w:w="1299" w:type="dxa"/>
+          </w:tcPr>
+          <w:p>
+            <w:pPr>
+              <w:rPr>
+                <w:rFonts w:hint="eastAsia"/>
+              </w:rPr>
+            </w:pPr>
+          </w:p>
+        </w:tc>
+        <w:tc>
+          <w:tcPr>
+            <w:tcW w:w="1318" w:type="dxa"/>
+          </w:tcPr>
+          <w:p>
+            <w:pPr>
+              <w:rPr>
+                <w:rFonts w:hint="eastAsia"/>
+              </w:rPr>
+            </w:pPr>
+          </w:p>
+        </w:tc>
+      </w:tr>
+      <w:tr>
+        <w:tc>
+          <w:tcPr>
+            <w:tcW w:w="1221" w:type="dxa"/>
+          </w:tcPr>
+          <w:p>
+            <w:pPr>
+              <w:rPr>
+                <w:rFonts w:hint="eastAsia"/>
+              </w:rPr>
+            </w:pPr>
+            <w:r>
+              <w:rPr>
+                <w:rFonts w:hint="eastAsia"/>
+              </w:rPr>
+              <w:t>29</w:t>
+            </w:r>
+          </w:p>
+        </w:tc>
+        <w:tc>
+          <w:tcPr>
+            <w:tcW w:w="1672" w:type="dxa"/>
+          </w:tcPr>
+          <w:p/>
+        </w:tc>
+        <w:tc>
+          <w:tcPr>
+            <w:tcW w:w="1688" w:type="dxa"/>
+          </w:tcPr>
+          <w:p/>
+        </w:tc>
+        <w:tc>
+          <w:tcPr>
+            <w:tcW w:w="1324" w:type="dxa"/>
+          </w:tcPr>
+          <w:p/>
+        </w:tc>
+        <w:tc>
+          <w:tcPr>
+            <w:tcW w:w="1299" w:type="dxa"/>
+          </w:tcPr>
+          <w:p>
+            <w:pPr>
+              <w:rPr>
+                <w:rFonts w:hint="eastAsia"/>
+              </w:rPr>
+            </w:pPr>
+          </w:p>
+        </w:tc>
+        <w:tc>
+          <w:tcPr>
+            <w:tcW w:w="1318" w:type="dxa"/>
+          </w:tcPr>
+          <w:p>
+            <w:pPr>
+              <w:rPr>
+                <w:rFonts w:hint="eastAsia"/>
+              </w:rPr>
+            </w:pPr>
+          </w:p>
+        </w:tc>
+      </w:tr>
+      <w:tr>
+        <w:tc>
+          <w:tcPr>
+            <w:tcW w:w="1221" w:type="dxa"/>
+          </w:tcPr>
+          <w:p>
+            <w:pPr>
+              <w:rPr>
+                <w:rFonts w:hint="eastAsia"/>
+              </w:rPr>
+            </w:pPr>
+            <w:r>
+              <w:rPr>
+                <w:rFonts w:hint="eastAsia"/>
+              </w:rPr>
+              <w:t>30</w:t>
+            </w:r>
+          </w:p>
+        </w:tc>
+        <w:tc>
+          <w:tcPr>
+            <w:tcW w:w="1672" w:type="dxa"/>
+          </w:tcPr>
+          <w:p/>
+        </w:tc>
+        <w:tc>
+          <w:tcPr>
+            <w:tcW w:w="1688" w:type="dxa"/>
+          </w:tcPr>
+          <w:p/>
+        </w:tc>
+        <w:tc>
+          <w:tcPr>
+            <w:tcW w:w="1324" w:type="dxa"/>
+          </w:tcPr>
+          <w:p/>
+        </w:tc>
+        <w:tc>
+          <w:tcPr>
+            <w:tcW w:w="1299" w:type="dxa"/>
+          </w:tcPr>
+          <w:p>
+            <w:pPr>
+              <w:rPr>
+                <w:rFonts w:hint="eastAsia"/>
+              </w:rPr>
+            </w:pPr>
+          </w:p>
+        </w:tc>
+        <w:tc>
+          <w:tcPr>
+            <w:tcW w:w="1318" w:type="dxa"/>
+          </w:tcPr>
+          <w:p>
+            <w:pPr>
+              <w:rPr>
+                <w:rFonts w:hint="eastAsia"/>
+              </w:rPr>
+            </w:pPr>
+          </w:p>
+        </w:tc>
+      </w:tr>
+      <w:tr>
+        <w:tc>
+          <w:tcPr>
+            <w:tcW w:w="1221" w:type="dxa"/>
+          </w:tcPr>
+          <w:p>
+            <w:pPr>
+              <w:rPr>
+                <w:rFonts w:hint="eastAsia"/>
+              </w:rPr>
+            </w:pPr>
+            <w:r>
+              <w:rPr>
+                <w:rFonts w:hint="eastAsia"/>
+              </w:rPr>
+              <w:t>31</w:t>
+            </w:r>
+          </w:p>
+        </w:tc>
+        <w:tc>
+          <w:tcPr>
+            <w:tcW w:w="1672" w:type="dxa"/>
+          </w:tcPr>
+          <w:p/>
+        </w:tc>
+        <w:tc>
+          <w:tcPr>
+            <w:tcW w:w="1688" w:type="dxa"/>
+          </w:tcPr>
+          <w:p/>
+        </w:tc>
+        <w:tc>
+          <w:tcPr>
+            <w:tcW w:w="1324" w:type="dxa"/>
+          </w:tcPr>
+          <w:p/>
+        </w:tc>
+        <w:tc>
+          <w:tcPr>
+            <w:tcW w:w="1299" w:type="dxa"/>
+          </w:tcPr>
+          <w:p>
+            <w:pPr>
+              <w:rPr>
+                <w:rFonts w:hint="eastAsia"/>
+              </w:rPr>
+            </w:pPr>
+          </w:p>
+        </w:tc>
+        <w:tc>
+          <w:tcPr>
+            <w:tcW w:w="1318" w:type="dxa"/>
+          </w:tcPr>
+          <w:p>
+            <w:pPr>
+              <w:rPr>
+                <w:rFonts w:hint="eastAsia"/>
+              </w:rPr>
+            </w:pPr>
+          </w:p>
+        </w:tc>
+      </w:tr>
+      <w:tr>
+        <w:tc>
+          <w:tcPr>
+            <w:tcW w:w="1221" w:type="dxa"/>
+          </w:tcPr>
+          <w:p>
+            <w:pPr>
+              <w:rPr>
+                <w:rFonts w:hint="eastAsia"/>
+              </w:rPr>
+            </w:pPr>
+          </w:p>
+        </w:tc>
+        <w:tc>
+          <w:tcPr>
+            <w:tcW w:w="1672" w:type="dxa"/>
+          </w:tcPr>
+          <w:p/>
+        </w:tc>
+        <w:tc>
+          <w:tcPr>
+            <w:tcW w:w="1688" w:type="dxa"/>
+          </w:tcPr>
+          <w:p/>
+        </w:tc>
+        <w:tc>
+          <w:tcPr>
+            <w:tcW w:w="1324" w:type="dxa"/>
+          </w:tcPr>
+          <w:p/>
+        </w:tc>
+        <w:tc>
+          <w:tcPr>
+            <w:tcW w:w="1299" w:type="dxa"/>
+          </w:tcPr>
+          <w:p>
+            <w:pPr>
+              <w:rPr>
+                <w:rFonts w:hint="eastAsia"/>
+              </w:rPr>
+            </w:pPr>
+          </w:p>
+        </w:tc>
+        <w:tc>
+          <w:tcPr>
+            <w:tcW w:w="1318" w:type="dxa"/>
           </w:tcPr>
           <w:p>
             <w:pPr>
@@ -1693,13 +4033,7 @@
         </w:tc>
       </w:tr>
     </w:tbl>
-    <w:p>
-      <w:pPr>
-        <w:rPr>
-          <w:rFonts w:hint="eastAsia"/>
-        </w:rPr>
-      </w:pPr>
-    </w:p>
+    <w:p/>
     <w:p>
       <w:pPr>
         <w:pStyle w:val="2"/>
@@ -1726,6 +4060,7 @@
         <w:ind w:firstLineChars="0"/>
       </w:pPr>
       <w:r>
+        <w:lastRenderedPageBreak/>
         <w:t>Min</w:t>
       </w:r>
       <w:r>
@@ -1794,7 +4129,6 @@
               <w:rPr>
                 <w:rFonts w:hint="eastAsia"/>
               </w:rPr>
-              <w:lastRenderedPageBreak/>
               <w:t>SeqNo</w:t>
             </w:r>
           </w:p>
@@ -1832,11 +4166,6 @@
             <w:tcW w:w="1242" w:type="dxa"/>
           </w:tcPr>
           <w:p>
-            <w:pPr>
-              <w:rPr>
-                <w:rFonts w:hint="eastAsia"/>
-              </w:rPr>
-            </w:pPr>
             <w:r>
               <w:rPr>
                 <w:rFonts w:hint="eastAsia"/>
@@ -1850,11 +4179,6 @@
             <w:tcW w:w="1418" w:type="dxa"/>
           </w:tcPr>
           <w:p>
-            <w:pPr>
-              <w:rPr>
-                <w:rFonts w:hint="eastAsia"/>
-              </w:rPr>
-            </w:pPr>
             <w:r>
               <w:rPr>
                 <w:rFonts w:hint="eastAsia"/>
@@ -1867,13 +4191,7 @@
           <w:tcPr>
             <w:tcW w:w="5862" w:type="dxa"/>
           </w:tcPr>
-          <w:p>
-            <w:pPr>
-              <w:rPr>
-                <w:rFonts w:hint="eastAsia"/>
-              </w:rPr>
-            </w:pPr>
-          </w:p>
+          <w:p/>
         </w:tc>
       </w:tr>
       <w:tr>
@@ -1882,11 +4200,6 @@
             <w:tcW w:w="1242" w:type="dxa"/>
           </w:tcPr>
           <w:p>
-            <w:pPr>
-              <w:rPr>
-                <w:rFonts w:hint="eastAsia"/>
-              </w:rPr>
-            </w:pPr>
             <w:r>
               <w:rPr>
                 <w:rFonts w:hint="eastAsia"/>
@@ -1900,11 +4213,6 @@
             <w:tcW w:w="1418" w:type="dxa"/>
           </w:tcPr>
           <w:p>
-            <w:pPr>
-              <w:rPr>
-                <w:rFonts w:hint="eastAsia"/>
-              </w:rPr>
-            </w:pPr>
             <w:r>
               <w:rPr>
                 <w:rFonts w:hint="eastAsia"/>
@@ -1918,11 +4226,6 @@
             <w:tcW w:w="5862" w:type="dxa"/>
           </w:tcPr>
           <w:p>
-            <w:pPr>
-              <w:rPr>
-                <w:rFonts w:hint="eastAsia"/>
-              </w:rPr>
-            </w:pPr>
             <w:r>
               <w:rPr>
                 <w:rFonts w:hint="eastAsia"/>
@@ -1938,11 +4241,6 @@
             <w:tcW w:w="1242" w:type="dxa"/>
           </w:tcPr>
           <w:p>
-            <w:pPr>
-              <w:rPr>
-                <w:rFonts w:hint="eastAsia"/>
-              </w:rPr>
-            </w:pPr>
             <w:r>
               <w:rPr>
                 <w:rFonts w:hint="eastAsia"/>
@@ -1956,11 +4254,6 @@
             <w:tcW w:w="1418" w:type="dxa"/>
           </w:tcPr>
           <w:p>
-            <w:pPr>
-              <w:rPr>
-                <w:rFonts w:hint="eastAsia"/>
-              </w:rPr>
-            </w:pPr>
             <w:r>
               <w:rPr>
                 <w:rFonts w:hint="eastAsia"/>
@@ -1974,11 +4267,6 @@
             <w:tcW w:w="5862" w:type="dxa"/>
           </w:tcPr>
           <w:p>
-            <w:pPr>
-              <w:rPr>
-                <w:rFonts w:hint="eastAsia"/>
-              </w:rPr>
-            </w:pPr>
             <w:r>
               <w:rPr>
                 <w:rFonts w:hint="eastAsia"/>
@@ -1994,11 +4282,6 @@
             <w:tcW w:w="1242" w:type="dxa"/>
           </w:tcPr>
           <w:p>
-            <w:pPr>
-              <w:rPr>
-                <w:rFonts w:hint="eastAsia"/>
-              </w:rPr>
-            </w:pPr>
             <w:r>
               <w:rPr>
                 <w:rFonts w:hint="eastAsia"/>
@@ -2012,11 +4295,6 @@
             <w:tcW w:w="1418" w:type="dxa"/>
           </w:tcPr>
           <w:p>
-            <w:pPr>
-              <w:rPr>
-                <w:rFonts w:hint="eastAsia"/>
-              </w:rPr>
-            </w:pPr>
             <w:r>
               <w:rPr>
                 <w:rFonts w:hint="eastAsia"/>
@@ -2052,11 +4330,6 @@
             </w:r>
           </w:p>
           <w:p>
-            <w:pPr>
-              <w:rPr>
-                <w:rFonts w:hint="eastAsia"/>
-              </w:rPr>
-            </w:pPr>
             <w:r>
               <w:t>e.g. CNY12345.67</w:t>
             </w:r>
@@ -2069,11 +4342,6 @@
             <w:tcW w:w="1242" w:type="dxa"/>
           </w:tcPr>
           <w:p>
-            <w:pPr>
-              <w:rPr>
-                <w:rFonts w:hint="eastAsia"/>
-              </w:rPr>
-            </w:pPr>
             <w:r>
               <w:rPr>
                 <w:rFonts w:hint="eastAsia"/>
@@ -2087,11 +4355,6 @@
             <w:tcW w:w="1418" w:type="dxa"/>
           </w:tcPr>
           <w:p>
-            <w:pPr>
-              <w:rPr>
-                <w:rFonts w:hint="eastAsia"/>
-              </w:rPr>
-            </w:pPr>
             <w:r>
               <w:rPr>
                 <w:rFonts w:hint="eastAsia"/>
@@ -2105,11 +4368,6 @@
             <w:tcW w:w="5862" w:type="dxa"/>
           </w:tcPr>
           <w:p>
-            <w:pPr>
-              <w:rPr>
-                <w:rFonts w:hint="eastAsia"/>
-              </w:rPr>
-            </w:pPr>
             <w:r>
               <w:rPr>
                 <w:rFonts w:hint="eastAsia"/>
@@ -2118,11 +4376,6 @@
             </w:r>
           </w:p>
           <w:p>
-            <w:pPr>
-              <w:rPr>
-                <w:rFonts w:hint="eastAsia"/>
-              </w:rPr>
-            </w:pPr>
             <w:r>
               <w:t xml:space="preserve">e.g. </w:t>
             </w:r>
@@ -2147,13 +4400,7 @@
     </w:tbl>
     <w:p/>
     <w:p/>
-    <w:p>
-      <w:pPr>
-        <w:rPr>
-          <w:rFonts w:hint="eastAsia"/>
-        </w:rPr>
-      </w:pPr>
-    </w:p>
+    <w:p/>
     <w:p>
       <w:pPr>
         <w:pStyle w:val="2"/>
@@ -2178,16 +4425,8 @@
       <w:r>
         <w:t>,</w:t>
       </w:r>
-      <w:bookmarkStart w:id="24" w:name="_GoBack"/>
-      <w:bookmarkEnd w:id="24"/>
-    </w:p>
-    <w:p>
-      <w:pPr>
-        <w:rPr>
-          <w:rFonts w:hint="eastAsia"/>
-        </w:rPr>
-      </w:pPr>
-    </w:p>
+    </w:p>
+    <w:p/>
     <w:p>
       <w:pPr>
         <w:pStyle w:val="2"/>
@@ -2202,9 +4441,6 @@
     <w:p>
       <w:pPr>
         <w:pStyle w:val="2"/>
-        <w:rPr>
-          <w:rFonts w:hint="eastAsia"/>
-        </w:rPr>
       </w:pPr>
       <w:r>
         <w:rPr>
@@ -2224,13 +4460,7 @@
         <w:rPr>
           <w:rFonts w:hint="eastAsia"/>
         </w:rPr>
-        <w:t xml:space="preserve">Message </w:t>
-      </w:r>
-      <w:r>
-        <w:rPr>
-          <w:rFonts w:hint="eastAsia"/>
-        </w:rPr>
-        <w:t>Syntax</w:t>
+        <w:t>Message Syntax</w:t>
       </w:r>
       <w:bookmarkEnd w:id="22"/>
       <w:bookmarkEnd w:id="23"/>
@@ -2334,6 +4564,7 @@
               <w:rPr>
                 <w:rFonts w:hint="eastAsia"/>
               </w:rPr>
+              <w:lastRenderedPageBreak/>
               <w:t>MsgHeader</w:t>
             </w:r>
           </w:p>
@@ -2368,21 +4599,11 @@
       <w:r>
         <w:t xml:space="preserve">Figure </w:t>
       </w:r>
-      <w:r>
-        <w:fldChar w:fldCharType="begin"/>
-      </w:r>
-      <w:r>
-        <w:instrText xml:space="preserve"> SEQ Figure \* ARABIC </w:instrText>
-      </w:r>
-      <w:r>
-        <w:fldChar w:fldCharType="separate"/>
-      </w:r>
-      <w:r>
-        <w:t>1</w:t>
-      </w:r>
-      <w:r>
-        <w:fldChar w:fldCharType="end"/>
-      </w:r>
+      <w:fldSimple w:instr=" SEQ Figure \* ARABIC ">
+        <w:r>
+          <w:t>1</w:t>
+        </w:r>
+      </w:fldSimple>
     </w:p>
     <w:p/>
     <w:p>
@@ -2413,7 +4634,6 @@
               <w:rPr>
                 <w:rFonts w:hint="eastAsia"/>
               </w:rPr>
-              <w:lastRenderedPageBreak/>
               <w:t>&lt;? xml version=</w:t>
             </w:r>
             <w:r>
@@ -2536,21 +4756,11 @@
       <w:r>
         <w:t xml:space="preserve">Figure </w:t>
       </w:r>
-      <w:r>
-        <w:fldChar w:fldCharType="begin"/>
-      </w:r>
-      <w:r>
-        <w:instrText xml:space="preserve"> SEQ Figure \* ARABIC </w:instrText>
-      </w:r>
-      <w:r>
-        <w:fldChar w:fldCharType="separate"/>
-      </w:r>
-      <w:r>
-        <w:t>2</w:t>
-      </w:r>
-      <w:r>
-        <w:fldChar w:fldCharType="end"/>
-      </w:r>
+      <w:fldSimple w:instr=" SEQ Figure \* ARABIC ">
+        <w:r>
+          <w:t>2</w:t>
+        </w:r>
+      </w:fldSimple>
     </w:p>
     <w:p/>
     <w:p>
@@ -2969,7 +5179,7 @@
 </file>
 
 <file path=word/endnotes.xml><?xml version="1.0" encoding="utf-8"?>
-<w:endnotes xmlns:wpc="http://schemas.microsoft.com/office/word/2010/wordprocessingCanvas" xmlns:cx="http://schemas.microsoft.com/office/drawing/2014/chartex" xmlns:cx1="http://schemas.microsoft.com/office/drawing/2015/9/8/chartex" xmlns:cx2="http://schemas.microsoft.com/office/drawing/2015/10/21/chartex" xmlns:cx3="http://schemas.microsoft.com/office/drawing/2016/5/9/chartex" xmlns:cx4="http://schemas.microsoft.com/office/drawing/2016/5/10/chartex" xmlns:cx5="http://schemas.microsoft.com/office/drawing/2016/5/11/chartex" xmlns:cx6="http://schemas.microsoft.com/office/drawing/2016/5/12/chartex" xmlns:cx7="http://schemas.microsoft.com/office/drawing/2016/5/13/chartex" xmlns:cx8="http://schemas.microsoft.com/office/drawing/2016/5/14/chartex" xmlns:mc="http://schemas.openxmlformats.org/markup-compatibility/2006" xmlns:aink="http://schemas.microsoft.com/office/drawing/2016/ink" xmlns:am3d="http://schemas.microsoft.com/office/drawing/2017/model3d" xmlns:o="urn:schemas-microsoft-com:office:office" xmlns:r="http://schemas.openxmlformats.org/officeDocument/2006/relationships" xmlns:m="http://schemas.openxmlformats.org/officeDocument/2006/math" xmlns:v="urn:schemas-microsoft-com:vml" xmlns:wp14="http://schemas.microsoft.com/office/word/2010/wordprocessingDrawing" xmlns:wp="http://schemas.openxmlformats.org/drawingml/2006/wordprocessingDrawing" xmlns:w10="urn:schemas-microsoft-com:office:word" xmlns:w="http://schemas.openxmlformats.org/wordprocessingml/2006/main" xmlns:w14="http://schemas.microsoft.com/office/word/2010/wordml" xmlns:w15="http://schemas.microsoft.com/office/word/2012/wordml" xmlns:w16cid="http://schemas.microsoft.com/office/word/2016/wordml/cid" xmlns:w16se="http://schemas.microsoft.com/office/word/2015/wordml/symex" xmlns:wpg="http://schemas.microsoft.com/office/word/2010/wordprocessingGroup" xmlns:wpi="http://schemas.microsoft.com/office/word/2010/wordprocessingInk" xmlns:wne="http://schemas.microsoft.com/office/word/2006/wordml" xmlns:wps="http://schemas.microsoft.com/office/word/2010/wordprocessingShape" mc:Ignorable="w14 w15 w16se w16cid wp14">
+<w:endnotes xmlns:wpc="http://schemas.microsoft.com/office/word/2010/wordprocessingCanvas" xmlns:cx="http://schemas.microsoft.com/office/drawing/2014/chartex" xmlns:cx1="http://schemas.microsoft.com/office/drawing/2015/9/8/chartex" xmlns:cx2="http://schemas.microsoft.com/office/drawing/2015/10/21/chartex" xmlns:cx3="http://schemas.microsoft.com/office/drawing/2016/5/9/chartex" xmlns:cx4="http://schemas.microsoft.com/office/drawing/2016/5/10/chartex" xmlns:cx5="http://schemas.microsoft.com/office/drawing/2016/5/11/chartex" xmlns:cx6="http://schemas.microsoft.com/office/drawing/2016/5/12/chartex" xmlns:cx7="http://schemas.microsoft.com/office/drawing/2016/5/13/chartex" xmlns:cx8="http://schemas.microsoft.com/office/drawing/2016/5/14/chartex" xmlns:mc="http://schemas.openxmlformats.org/markup-compatibility/2006" xmlns:aink="http://schemas.microsoft.com/office/drawing/2016/ink" xmlns:am3d="http://schemas.microsoft.com/office/drawing/2017/model3d" xmlns:o="urn:schemas-microsoft-com:office:office" xmlns:r="http://schemas.openxmlformats.org/officeDocument/2006/relationships" xmlns:m="http://schemas.openxmlformats.org/officeDocument/2006/math" xmlns:v="urn:schemas-microsoft-com:vml" xmlns:wp14="http://schemas.microsoft.com/office/word/2010/wordprocessingDrawing" xmlns:wp="http://schemas.openxmlformats.org/drawingml/2006/wordprocessingDrawing" xmlns:w10="urn:schemas-microsoft-com:office:word" xmlns:w="http://schemas.openxmlformats.org/wordprocessingml/2006/main" xmlns:w14="http://schemas.microsoft.com/office/word/2010/wordml" xmlns:w15="http://schemas.microsoft.com/office/word/2012/wordml" xmlns:w16se="http://schemas.microsoft.com/office/word/2015/wordml/symex" xmlns:wpg="http://schemas.microsoft.com/office/word/2010/wordprocessingGroup" xmlns:wpi="http://schemas.microsoft.com/office/word/2010/wordprocessingInk" xmlns:wne="http://schemas.microsoft.com/office/word/2006/wordml" xmlns:wps="http://schemas.microsoft.com/office/word/2010/wordprocessingShape" mc:Ignorable="w14 w15 w16se wp14">
   <w:endnote w:type="separator" w:id="-1">
     <w:p>
       <w:r>
@@ -2988,7 +5198,7 @@
 </file>
 
 <file path=word/footnotes.xml><?xml version="1.0" encoding="utf-8"?>
-<w:footnotes xmlns:wpc="http://schemas.microsoft.com/office/word/2010/wordprocessingCanvas" xmlns:cx="http://schemas.microsoft.com/office/drawing/2014/chartex" xmlns:cx1="http://schemas.microsoft.com/office/drawing/2015/9/8/chartex" xmlns:cx2="http://schemas.microsoft.com/office/drawing/2015/10/21/chartex" xmlns:cx3="http://schemas.microsoft.com/office/drawing/2016/5/9/chartex" xmlns:cx4="http://schemas.microsoft.com/office/drawing/2016/5/10/chartex" xmlns:cx5="http://schemas.microsoft.com/office/drawing/2016/5/11/chartex" xmlns:cx6="http://schemas.microsoft.com/office/drawing/2016/5/12/chartex" xmlns:cx7="http://schemas.microsoft.com/office/drawing/2016/5/13/chartex" xmlns:cx8="http://schemas.microsoft.com/office/drawing/2016/5/14/chartex" xmlns:mc="http://schemas.openxmlformats.org/markup-compatibility/2006" xmlns:aink="http://schemas.microsoft.com/office/drawing/2016/ink" xmlns:am3d="http://schemas.microsoft.com/office/drawing/2017/model3d" xmlns:o="urn:schemas-microsoft-com:office:office" xmlns:r="http://schemas.openxmlformats.org/officeDocument/2006/relationships" xmlns:m="http://schemas.openxmlformats.org/officeDocument/2006/math" xmlns:v="urn:schemas-microsoft-com:vml" xmlns:wp14="http://schemas.microsoft.com/office/word/2010/wordprocessingDrawing" xmlns:wp="http://schemas.openxmlformats.org/drawingml/2006/wordprocessingDrawing" xmlns:w10="urn:schemas-microsoft-com:office:word" xmlns:w="http://schemas.openxmlformats.org/wordprocessingml/2006/main" xmlns:w14="http://schemas.microsoft.com/office/word/2010/wordml" xmlns:w15="http://schemas.microsoft.com/office/word/2012/wordml" xmlns:w16cid="http://schemas.microsoft.com/office/word/2016/wordml/cid" xmlns:w16se="http://schemas.microsoft.com/office/word/2015/wordml/symex" xmlns:wpg="http://schemas.microsoft.com/office/word/2010/wordprocessingGroup" xmlns:wpi="http://schemas.microsoft.com/office/word/2010/wordprocessingInk" xmlns:wne="http://schemas.microsoft.com/office/word/2006/wordml" xmlns:wps="http://schemas.microsoft.com/office/word/2010/wordprocessingShape" mc:Ignorable="w14 w15 w16se w16cid wp14">
+<w:footnotes xmlns:wpc="http://schemas.microsoft.com/office/word/2010/wordprocessingCanvas" xmlns:cx="http://schemas.microsoft.com/office/drawing/2014/chartex" xmlns:cx1="http://schemas.microsoft.com/office/drawing/2015/9/8/chartex" xmlns:cx2="http://schemas.microsoft.com/office/drawing/2015/10/21/chartex" xmlns:cx3="http://schemas.microsoft.com/office/drawing/2016/5/9/chartex" xmlns:cx4="http://schemas.microsoft.com/office/drawing/2016/5/10/chartex" xmlns:cx5="http://schemas.microsoft.com/office/drawing/2016/5/11/chartex" xmlns:cx6="http://schemas.microsoft.com/office/drawing/2016/5/12/chartex" xmlns:cx7="http://schemas.microsoft.com/office/drawing/2016/5/13/chartex" xmlns:cx8="http://schemas.microsoft.com/office/drawing/2016/5/14/chartex" xmlns:mc="http://schemas.openxmlformats.org/markup-compatibility/2006" xmlns:aink="http://schemas.microsoft.com/office/drawing/2016/ink" xmlns:am3d="http://schemas.microsoft.com/office/drawing/2017/model3d" xmlns:o="urn:schemas-microsoft-com:office:office" xmlns:r="http://schemas.openxmlformats.org/officeDocument/2006/relationships" xmlns:m="http://schemas.openxmlformats.org/officeDocument/2006/math" xmlns:v="urn:schemas-microsoft-com:vml" xmlns:wp14="http://schemas.microsoft.com/office/word/2010/wordprocessingDrawing" xmlns:wp="http://schemas.openxmlformats.org/drawingml/2006/wordprocessingDrawing" xmlns:w10="urn:schemas-microsoft-com:office:word" xmlns:w="http://schemas.openxmlformats.org/wordprocessingml/2006/main" xmlns:w14="http://schemas.microsoft.com/office/word/2010/wordml" xmlns:w15="http://schemas.microsoft.com/office/word/2012/wordml" xmlns:w16se="http://schemas.microsoft.com/office/word/2015/wordml/symex" xmlns:wpg="http://schemas.microsoft.com/office/word/2010/wordprocessingGroup" xmlns:wpi="http://schemas.microsoft.com/office/word/2010/wordprocessingInk" xmlns:wne="http://schemas.microsoft.com/office/word/2006/wordml" xmlns:wps="http://schemas.microsoft.com/office/word/2010/wordprocessingShape" mc:Ignorable="w14 w15 w16se wp14">
   <w:footnote w:type="separator" w:id="-1">
     <w:p>
       <w:r>
@@ -3007,7 +5217,7 @@
 </file>
 
 <file path=word/numbering.xml><?xml version="1.0" encoding="utf-8"?>
-<w:numbering xmlns:wpc="http://schemas.microsoft.com/office/word/2010/wordprocessingCanvas" xmlns:cx="http://schemas.microsoft.com/office/drawing/2014/chartex" xmlns:cx1="http://schemas.microsoft.com/office/drawing/2015/9/8/chartex" xmlns:cx2="http://schemas.microsoft.com/office/drawing/2015/10/21/chartex" xmlns:cx3="http://schemas.microsoft.com/office/drawing/2016/5/9/chartex" xmlns:cx4="http://schemas.microsoft.com/office/drawing/2016/5/10/chartex" xmlns:cx5="http://schemas.microsoft.com/office/drawing/2016/5/11/chartex" xmlns:cx6="http://schemas.microsoft.com/office/drawing/2016/5/12/chartex" xmlns:cx7="http://schemas.microsoft.com/office/drawing/2016/5/13/chartex" xmlns:cx8="http://schemas.microsoft.com/office/drawing/2016/5/14/chartex" xmlns:mc="http://schemas.openxmlformats.org/markup-compatibility/2006" xmlns:aink="http://schemas.microsoft.com/office/drawing/2016/ink" xmlns:am3d="http://schemas.microsoft.com/office/drawing/2017/model3d" xmlns:o="urn:schemas-microsoft-com:office:office" xmlns:r="http://schemas.openxmlformats.org/officeDocument/2006/relationships" xmlns:m="http://schemas.openxmlformats.org/officeDocument/2006/math" xmlns:v="urn:schemas-microsoft-com:vml" xmlns:wp14="http://schemas.microsoft.com/office/word/2010/wordprocessingDrawing" xmlns:wp="http://schemas.openxmlformats.org/drawingml/2006/wordprocessingDrawing" xmlns:w10="urn:schemas-microsoft-com:office:word" xmlns:w="http://schemas.openxmlformats.org/wordprocessingml/2006/main" xmlns:w14="http://schemas.microsoft.com/office/word/2010/wordml" xmlns:w15="http://schemas.microsoft.com/office/word/2012/wordml" xmlns:w16cid="http://schemas.microsoft.com/office/word/2016/wordml/cid" xmlns:w16se="http://schemas.microsoft.com/office/word/2015/wordml/symex" xmlns:wpg="http://schemas.microsoft.com/office/word/2010/wordprocessingGroup" xmlns:wpi="http://schemas.microsoft.com/office/word/2010/wordprocessingInk" xmlns:wne="http://schemas.microsoft.com/office/word/2006/wordml" xmlns:wps="http://schemas.microsoft.com/office/word/2010/wordprocessingShape" mc:Ignorable="w14 w15 w16se w16cid wp14">
+<w:numbering xmlns:wpc="http://schemas.microsoft.com/office/word/2010/wordprocessingCanvas" xmlns:cx="http://schemas.microsoft.com/office/drawing/2014/chartex" xmlns:cx1="http://schemas.microsoft.com/office/drawing/2015/9/8/chartex" xmlns:cx2="http://schemas.microsoft.com/office/drawing/2015/10/21/chartex" xmlns:cx3="http://schemas.microsoft.com/office/drawing/2016/5/9/chartex" xmlns:cx4="http://schemas.microsoft.com/office/drawing/2016/5/10/chartex" xmlns:cx5="http://schemas.microsoft.com/office/drawing/2016/5/11/chartex" xmlns:cx6="http://schemas.microsoft.com/office/drawing/2016/5/12/chartex" xmlns:cx7="http://schemas.microsoft.com/office/drawing/2016/5/13/chartex" xmlns:cx8="http://schemas.microsoft.com/office/drawing/2016/5/14/chartex" xmlns:mc="http://schemas.openxmlformats.org/markup-compatibility/2006" xmlns:aink="http://schemas.microsoft.com/office/drawing/2016/ink" xmlns:am3d="http://schemas.microsoft.com/office/drawing/2017/model3d" xmlns:o="urn:schemas-microsoft-com:office:office" xmlns:r="http://schemas.openxmlformats.org/officeDocument/2006/relationships" xmlns:m="http://schemas.openxmlformats.org/officeDocument/2006/math" xmlns:v="urn:schemas-microsoft-com:vml" xmlns:wp14="http://schemas.microsoft.com/office/word/2010/wordprocessingDrawing" xmlns:wp="http://schemas.openxmlformats.org/drawingml/2006/wordprocessingDrawing" xmlns:w10="urn:schemas-microsoft-com:office:word" xmlns:w="http://schemas.openxmlformats.org/wordprocessingml/2006/main" xmlns:w14="http://schemas.microsoft.com/office/word/2010/wordml" xmlns:w15="http://schemas.microsoft.com/office/word/2012/wordml" xmlns:w16se="http://schemas.microsoft.com/office/word/2015/wordml/symex" xmlns:wpg="http://schemas.microsoft.com/office/word/2010/wordprocessingGroup" xmlns:wpi="http://schemas.microsoft.com/office/word/2010/wordprocessingInk" xmlns:wne="http://schemas.microsoft.com/office/word/2006/wordml" xmlns:wps="http://schemas.microsoft.com/office/word/2010/wordprocessingShape" mc:Ignorable="w14 w15 w16se wp14">
   <w:abstractNum w:abstractNumId="0" w15:restartNumberingAfterBreak="0">
     <w:nsid w:val="50B3191C"/>
     <w:multiLevelType w:val="hybridMultilevel"/>
@@ -3402,7 +5612,7 @@
 </file>
 
 <file path=word/styles.xml><?xml version="1.0" encoding="utf-8"?>
-<w:styles xmlns:mc="http://schemas.openxmlformats.org/markup-compatibility/2006" xmlns:r="http://schemas.openxmlformats.org/officeDocument/2006/relationships" xmlns:w="http://schemas.openxmlformats.org/wordprocessingml/2006/main" xmlns:w14="http://schemas.microsoft.com/office/word/2010/wordml" xmlns:w15="http://schemas.microsoft.com/office/word/2012/wordml" xmlns:w16cid="http://schemas.microsoft.com/office/word/2016/wordml/cid" xmlns:w16se="http://schemas.microsoft.com/office/word/2015/wordml/symex" mc:Ignorable="w14 w15 w16se w16cid">
+<w:styles xmlns:mc="http://schemas.openxmlformats.org/markup-compatibility/2006" xmlns:r="http://schemas.openxmlformats.org/officeDocument/2006/relationships" xmlns:w="http://schemas.openxmlformats.org/wordprocessingml/2006/main" xmlns:w14="http://schemas.microsoft.com/office/word/2010/wordml" xmlns:w15="http://schemas.microsoft.com/office/word/2012/wordml" xmlns:w16se="http://schemas.microsoft.com/office/word/2015/wordml/symex" mc:Ignorable="w14 w15 w16se">
   <w:docDefaults>
     <w:rPrDefault>
       <w:rPr>

</xml_diff>

<commit_message>
Modified   bnnp_docs/02 外部接口/pera-hub/Gateway_Requirements.docx 增加了文档的大纲和级别。
</commit_message>
<xml_diff>
--- a/bnnp_docs/02 外部接口/pera-hub/Gateway_Requirements.docx
+++ b/bnnp_docs/02 外部接口/pera-hub/Gateway_Requirements.docx
@@ -3661,8 +3661,6 @@
               </w:rPr>
               <w:t>N</w:t>
             </w:r>
-            <w:bookmarkStart w:id="24" w:name="_GoBack"/>
-            <w:bookmarkEnd w:id="24"/>
           </w:p>
         </w:tc>
       </w:tr>
@@ -4425,6 +4423,179 @@
       <w:r>
         <w:t>,</w:t>
       </w:r>
+      <w:r>
+        <w:t xml:space="preserve"> we </w:t>
+      </w:r>
+      <w:r>
+        <w:t>use</w:t>
+      </w:r>
+      <w:r>
+        <w:rPr>
+          <w:i/>
+        </w:rPr>
+        <w:t xml:space="preserve"> [m..n]</w:t>
+      </w:r>
+      <w:r>
+        <w:t xml:space="preserve"> to describe data requirements.</w:t>
+      </w:r>
+    </w:p>
+    <w:p>
+      <w:pPr>
+        <w:pStyle w:val="a9"/>
+        <w:numPr>
+          <w:ilvl w:val="0"/>
+          <w:numId w:val="6"/>
+        </w:numPr>
+        <w:ind w:firstLineChars="0"/>
+        <w:rPr>
+          <w:rFonts w:hint="eastAsia"/>
+        </w:rPr>
+      </w:pPr>
+      <w:r>
+        <w:rPr>
+          <w:rFonts w:hint="eastAsia"/>
+        </w:rPr>
+        <w:t xml:space="preserve">When </w:t>
+      </w:r>
+      <w:r>
+        <w:rPr>
+          <w:rFonts w:hint="eastAsia"/>
+          <w:i/>
+        </w:rPr>
+        <w:t>m</w:t>
+      </w:r>
+      <w:r>
+        <w:rPr>
+          <w:rFonts w:hint="eastAsia"/>
+        </w:rPr>
+        <w:t xml:space="preserve"> is greater th</w:t>
+      </w:r>
+      <w:r>
+        <w:t>a</w:t>
+      </w:r>
+      <w:r>
+        <w:rPr>
+          <w:rFonts w:hint="eastAsia"/>
+        </w:rPr>
+        <w:t xml:space="preserve">n </w:t>
+      </w:r>
+      <w:r>
+        <w:rPr>
+          <w:rFonts w:hint="eastAsia"/>
+          <w:i/>
+        </w:rPr>
+        <w:t>0</w:t>
+      </w:r>
+      <w:r>
+        <w:rPr>
+          <w:rFonts w:hint="eastAsia"/>
+        </w:rPr>
+        <w:t xml:space="preserve">, that means this field </w:t>
+      </w:r>
+      <w:r>
+        <w:rPr>
+          <w:b/>
+        </w:rPr>
+        <w:t>MUST</w:t>
+      </w:r>
+      <w:r>
+        <w:rPr>
+          <w:rFonts w:hint="eastAsia"/>
+        </w:rPr>
+        <w:t xml:space="preserve"> exist</w:t>
+      </w:r>
+      <w:r>
+        <w:rPr>
+          <w:rFonts w:hint="eastAsia"/>
+        </w:rPr>
+        <w:t>, and at least show</w:t>
+      </w:r>
+      <w:r>
+        <w:rPr>
+          <w:rFonts w:hint="eastAsia"/>
+          <w:i/>
+        </w:rPr>
+        <w:t xml:space="preserve"> m</w:t>
+      </w:r>
+      <w:r>
+        <w:rPr>
+          <w:rFonts w:hint="eastAsia"/>
+        </w:rPr>
+        <w:t xml:space="preserve"> times.</w:t>
+      </w:r>
+    </w:p>
+    <w:p>
+      <w:pPr>
+        <w:pStyle w:val="a9"/>
+        <w:numPr>
+          <w:ilvl w:val="0"/>
+          <w:numId w:val="6"/>
+        </w:numPr>
+        <w:ind w:firstLineChars="0"/>
+      </w:pPr>
+      <w:r>
+        <w:t xml:space="preserve">When </w:t>
+      </w:r>
+      <w:r>
+        <w:rPr>
+          <w:i/>
+        </w:rPr>
+        <w:t>m</w:t>
+      </w:r>
+      <w:r>
+        <w:t xml:space="preserve"> equals to </w:t>
+      </w:r>
+      <w:r>
+        <w:rPr>
+          <w:i/>
+        </w:rPr>
+        <w:t>0</w:t>
+      </w:r>
+      <w:r>
+        <w:t xml:space="preserve">, and </w:t>
+      </w:r>
+      <w:r>
+        <w:rPr>
+          <w:i/>
+        </w:rPr>
+        <w:t>n</w:t>
+      </w:r>
+      <w:r>
+        <w:t xml:space="preserve"> is greater tha</w:t>
+      </w:r>
+      <w:r>
+        <w:t xml:space="preserve">n </w:t>
+      </w:r>
+      <w:r>
+        <w:rPr>
+          <w:i/>
+        </w:rPr>
+        <w:t>0</w:t>
+      </w:r>
+      <w:r>
+        <w:t xml:space="preserve">, that means this field is </w:t>
+      </w:r>
+      <w:r>
+        <w:rPr>
+          <w:b/>
+        </w:rPr>
+        <w:t>OPTIONAL</w:t>
+      </w:r>
+      <w:r>
+        <w:t xml:space="preserve">, and </w:t>
+      </w:r>
+      <w:r>
+        <w:t xml:space="preserve">maximum times is </w:t>
+      </w:r>
+      <w:r>
+        <w:rPr>
+          <w:i/>
+        </w:rPr>
+        <w:t>n</w:t>
+      </w:r>
+      <w:r>
+        <w:t>.</w:t>
+      </w:r>
     </w:p>
     <w:p/>
     <w:p>
@@ -4440,6 +4611,19 @@
     </w:p>
     <w:p>
       <w:pPr>
+        <w:rPr>
+          <w:rFonts w:hint="eastAsia"/>
+        </w:rPr>
+      </w:pPr>
+      <w:r>
+        <w:rPr>
+          <w:rFonts w:hint="eastAsia"/>
+        </w:rPr>
+        <w:t>UTF-8</w:t>
+      </w:r>
+    </w:p>
+    <w:p>
+      <w:pPr>
         <w:pStyle w:val="2"/>
       </w:pPr>
       <w:r>
@@ -4449,8 +4633,15 @@
         <w:t>Res</w:t>
       </w:r>
       <w:r>
-        <w:t>erved Name</w:t>
-      </w:r>
+        <w:t>erved</w:t>
+      </w:r>
+    </w:p>
+    <w:p>
+      <w:pPr>
+        <w:rPr>
+          <w:rFonts w:hint="eastAsia"/>
+        </w:rPr>
+      </w:pPr>
     </w:p>
     <w:p>
       <w:pPr>
@@ -4469,39 +4660,40 @@
       <w:pPr>
         <w:pStyle w:val="2"/>
       </w:pPr>
-      <w:bookmarkStart w:id="25" w:name="_Toc5633"/>
-      <w:bookmarkStart w:id="26" w:name="_Toc6559"/>
+      <w:bookmarkStart w:id="24" w:name="_Toc5633"/>
+      <w:bookmarkStart w:id="25" w:name="_Toc6559"/>
       <w:r>
         <w:rPr>
           <w:rFonts w:hint="eastAsia"/>
         </w:rPr>
         <w:t>Overview</w:t>
       </w:r>
+      <w:bookmarkEnd w:id="24"/>
       <w:bookmarkEnd w:id="25"/>
+    </w:p>
+    <w:p>
+      <w:r>
+        <w:rPr>
+          <w:rFonts w:hint="eastAsia"/>
+        </w:rPr>
+        <w:t>This chapter describe the details of XML structure.</w:t>
+      </w:r>
+    </w:p>
+    <w:p>
+      <w:pPr>
+        <w:pStyle w:val="2"/>
+      </w:pPr>
+      <w:bookmarkStart w:id="26" w:name="_Toc10912"/>
+      <w:bookmarkStart w:id="27" w:name="_Toc22543"/>
+      <w:r>
+        <w:rPr>
+          <w:rFonts w:hint="eastAsia"/>
+        </w:rPr>
+        <w:lastRenderedPageBreak/>
+        <w:t>XML Structure</w:t>
+      </w:r>
       <w:bookmarkEnd w:id="26"/>
-    </w:p>
-    <w:p>
-      <w:r>
-        <w:rPr>
-          <w:rFonts w:hint="eastAsia"/>
-        </w:rPr>
-        <w:t>This chapter describe the details of XML structure.</w:t>
-      </w:r>
-    </w:p>
-    <w:p>
-      <w:pPr>
-        <w:pStyle w:val="2"/>
-      </w:pPr>
-      <w:bookmarkStart w:id="27" w:name="_Toc10912"/>
-      <w:bookmarkStart w:id="28" w:name="_Toc22543"/>
-      <w:r>
-        <w:rPr>
-          <w:rFonts w:hint="eastAsia"/>
-        </w:rPr>
-        <w:t>XML Structure</w:t>
-      </w:r>
       <w:bookmarkEnd w:id="27"/>
-      <w:bookmarkEnd w:id="28"/>
     </w:p>
     <w:p>
       <w:r>
@@ -4564,7 +4756,6 @@
               <w:rPr>
                 <w:rFonts w:hint="eastAsia"/>
               </w:rPr>
-              <w:lastRenderedPageBreak/>
               <w:t>MsgHeader</w:t>
             </w:r>
           </w:p>
@@ -4678,7 +4869,16 @@
               <w:rPr>
                 <w:rFonts w:hint="eastAsia"/>
               </w:rPr>
-              <w:t>&lt;root&gt;</w:t>
+              <w:t>&lt;root</w:t>
+            </w:r>
+            <w:r>
+              <w:t xml:space="preserve"> xmlns=”namespace_string”</w:t>
+            </w:r>
+            <w:r>
+              <w:rPr>
+                <w:rFonts w:hint="eastAsia"/>
+              </w:rPr>
+              <w:t>&gt;</w:t>
             </w:r>
           </w:p>
           <w:p>
@@ -4765,18 +4965,60 @@
     <w:p/>
     <w:p>
       <w:pPr>
+        <w:pStyle w:val="a9"/>
+        <w:numPr>
+          <w:ilvl w:val="0"/>
+          <w:numId w:val="7"/>
+        </w:numPr>
+        <w:ind w:firstLineChars="0"/>
+        <w:rPr>
+          <w:i/>
+        </w:rPr>
+      </w:pPr>
+      <w:r>
+        <w:rPr>
+          <w:i/>
+        </w:rPr>
+        <w:t>namespace</w:t>
+      </w:r>
+      <w:r>
+        <w:rPr>
+          <w:rFonts w:hint="eastAsia"/>
+          <w:i/>
+        </w:rPr>
+        <w:t>_</w:t>
+      </w:r>
+      <w:r>
+        <w:rPr>
+          <w:i/>
+        </w:rPr>
+        <w:t xml:space="preserve">string </w:t>
+      </w:r>
+      <w:r>
+        <w:t>is a xml namespace ,helping to validate file format.</w:t>
+      </w:r>
+    </w:p>
+    <w:p>
+      <w:pPr>
+        <w:rPr>
+          <w:rFonts w:hint="eastAsia"/>
+        </w:rPr>
+      </w:pPr>
+    </w:p>
+    <w:p>
+      <w:pPr>
         <w:pStyle w:val="2"/>
       </w:pPr>
-      <w:bookmarkStart w:id="29" w:name="_Toc23458"/>
-      <w:bookmarkStart w:id="30" w:name="_Toc27798"/>
+      <w:bookmarkStart w:id="28" w:name="_Toc23458"/>
+      <w:bookmarkStart w:id="29" w:name="_Toc27798"/>
       <w:r>
         <w:rPr>
           <w:rFonts w:hint="eastAsia"/>
         </w:rPr>
         <w:t>MsgHeader</w:t>
       </w:r>
+      <w:bookmarkEnd w:id="28"/>
       <w:bookmarkEnd w:id="29"/>
-      <w:bookmarkEnd w:id="30"/>
     </w:p>
     <w:p>
       <w:r>
@@ -5025,6 +5267,522 @@
               </w:rPr>
               <w:t>See in</w:t>
             </w:r>
+            <w:r>
+              <w:t xml:space="preserve"> </w:t>
+            </w:r>
+            <w:r>
+              <w:t>“</w:t>
+            </w:r>
+            <w:r>
+              <w:rPr>
+                <w:i/>
+              </w:rPr>
+              <w:t>Chapter 4.1</w:t>
+            </w:r>
+            <w:r>
+              <w:t>”</w:t>
+            </w:r>
+            <w:r>
+              <w:t>.</w:t>
+            </w:r>
+          </w:p>
+        </w:tc>
+      </w:tr>
+      <w:tr>
+        <w:tc>
+          <w:tcPr>
+            <w:tcW w:w="1704" w:type="dxa"/>
+          </w:tcPr>
+          <w:p>
+            <w:pPr>
+              <w:rPr>
+                <w:rFonts w:hint="eastAsia"/>
+              </w:rPr>
+            </w:pPr>
+            <w:r>
+              <w:rPr>
+                <w:rFonts w:hint="eastAsia"/>
+              </w:rPr>
+              <w:t>IssrId</w:t>
+            </w:r>
+          </w:p>
+        </w:tc>
+        <w:tc>
+          <w:tcPr>
+            <w:tcW w:w="1704" w:type="dxa"/>
+          </w:tcPr>
+          <w:p>
+            <w:pPr>
+              <w:rPr>
+                <w:rFonts w:hint="eastAsia"/>
+              </w:rPr>
+            </w:pPr>
+            <w:r>
+              <w:rPr>
+                <w:rFonts w:hint="eastAsia"/>
+              </w:rPr>
+              <w:t>Issuer ID</w:t>
+            </w:r>
+          </w:p>
+        </w:tc>
+        <w:tc>
+          <w:tcPr>
+            <w:tcW w:w="1368" w:type="dxa"/>
+          </w:tcPr>
+          <w:p>
+            <w:pPr>
+              <w:rPr>
+                <w:rFonts w:hint="eastAsia"/>
+              </w:rPr>
+            </w:pPr>
+            <w:r>
+              <w:rPr>
+                <w:rFonts w:hint="eastAsia"/>
+              </w:rPr>
+              <w:t>Max14Text</w:t>
+            </w:r>
+          </w:p>
+        </w:tc>
+        <w:tc>
+          <w:tcPr>
+            <w:tcW w:w="1457" w:type="dxa"/>
+          </w:tcPr>
+          <w:p>
+            <w:pPr>
+              <w:rPr>
+                <w:rFonts w:hint="eastAsia"/>
+              </w:rPr>
+            </w:pPr>
+            <w:r>
+              <w:rPr>
+                <w:rFonts w:hint="eastAsia"/>
+              </w:rPr>
+              <w:t>[1..1]</w:t>
+            </w:r>
+          </w:p>
+        </w:tc>
+        <w:tc>
+          <w:tcPr>
+            <w:tcW w:w="2289" w:type="dxa"/>
+          </w:tcPr>
+          <w:p>
+            <w:pPr>
+              <w:rPr>
+                <w:rFonts w:hint="eastAsia"/>
+              </w:rPr>
+            </w:pPr>
+            <w:r>
+              <w:rPr>
+                <w:rFonts w:hint="eastAsia"/>
+              </w:rPr>
+              <w:t xml:space="preserve">See in </w:t>
+            </w:r>
+            <w:r>
+              <w:t>“</w:t>
+            </w:r>
+            <w:r>
+              <w:rPr>
+                <w:rFonts w:hint="eastAsia"/>
+                <w:i/>
+              </w:rPr>
+              <w:t>Chapter 5.6</w:t>
+            </w:r>
+            <w:r>
+              <w:t>”.</w:t>
+            </w:r>
+          </w:p>
+        </w:tc>
+      </w:tr>
+      <w:tr>
+        <w:tc>
+          <w:tcPr>
+            <w:tcW w:w="1704" w:type="dxa"/>
+          </w:tcPr>
+          <w:p>
+            <w:pPr>
+              <w:rPr>
+                <w:rFonts w:hint="eastAsia"/>
+              </w:rPr>
+            </w:pPr>
+            <w:r>
+              <w:rPr>
+                <w:rFonts w:hint="eastAsia"/>
+              </w:rPr>
+              <w:t>Drctn</w:t>
+            </w:r>
+          </w:p>
+        </w:tc>
+        <w:tc>
+          <w:tcPr>
+            <w:tcW w:w="1704" w:type="dxa"/>
+          </w:tcPr>
+          <w:p>
+            <w:pPr>
+              <w:rPr>
+                <w:rFonts w:hint="eastAsia"/>
+              </w:rPr>
+            </w:pPr>
+            <w:r>
+              <w:rPr>
+                <w:rFonts w:hint="eastAsia"/>
+              </w:rPr>
+              <w:t>Message Direction</w:t>
+            </w:r>
+          </w:p>
+        </w:tc>
+        <w:tc>
+          <w:tcPr>
+            <w:tcW w:w="1368" w:type="dxa"/>
+          </w:tcPr>
+          <w:p>
+            <w:pPr>
+              <w:rPr>
+                <w:rFonts w:hint="eastAsia"/>
+              </w:rPr>
+            </w:pPr>
+            <w:r>
+              <w:rPr>
+                <w:rFonts w:hint="eastAsia"/>
+              </w:rPr>
+              <w:t>DrctnCd</w:t>
+            </w:r>
+          </w:p>
+        </w:tc>
+        <w:tc>
+          <w:tcPr>
+            <w:tcW w:w="1457" w:type="dxa"/>
+          </w:tcPr>
+          <w:p>
+            <w:pPr>
+              <w:rPr>
+                <w:rFonts w:hint="eastAsia"/>
+              </w:rPr>
+            </w:pPr>
+            <w:r>
+              <w:rPr>
+                <w:rFonts w:hint="eastAsia"/>
+              </w:rPr>
+              <w:t>[1..1]</w:t>
+            </w:r>
+          </w:p>
+        </w:tc>
+        <w:tc>
+          <w:tcPr>
+            <w:tcW w:w="2289" w:type="dxa"/>
+          </w:tcPr>
+          <w:p>
+            <w:pPr>
+              <w:rPr>
+                <w:rFonts w:hint="eastAsia"/>
+              </w:rPr>
+            </w:pPr>
+            <w:r>
+              <w:rPr>
+                <w:rFonts w:hint="eastAsia"/>
+              </w:rPr>
+              <w:t xml:space="preserve">See in </w:t>
+            </w:r>
+            <w:r>
+              <w:t>“</w:t>
+            </w:r>
+            <w:r>
+              <w:rPr>
+                <w:rFonts w:hint="eastAsia"/>
+                <w:i/>
+              </w:rPr>
+              <w:t>Append A.14 CrctnCd</w:t>
+            </w:r>
+            <w:r>
+              <w:t>”</w:t>
+            </w:r>
+            <w:r>
+              <w:rPr>
+                <w:rFonts w:hint="eastAsia"/>
+              </w:rPr>
+              <w:t>.</w:t>
+            </w:r>
+          </w:p>
+        </w:tc>
+      </w:tr>
+      <w:tr>
+        <w:tc>
+          <w:tcPr>
+            <w:tcW w:w="1704" w:type="dxa"/>
+          </w:tcPr>
+          <w:p>
+            <w:pPr>
+              <w:rPr>
+                <w:rFonts w:hint="eastAsia"/>
+              </w:rPr>
+            </w:pPr>
+            <w:r>
+              <w:rPr>
+                <w:rFonts w:hint="eastAsia"/>
+              </w:rPr>
+              <w:t>SignCN</w:t>
+            </w:r>
+          </w:p>
+        </w:tc>
+        <w:tc>
+          <w:tcPr>
+            <w:tcW w:w="1704" w:type="dxa"/>
+          </w:tcPr>
+          <w:p>
+            <w:pPr>
+              <w:rPr>
+                <w:rFonts w:hint="eastAsia"/>
+              </w:rPr>
+            </w:pPr>
+            <w:r>
+              <w:t>The Certification Number used to generate signature</w:t>
+            </w:r>
+          </w:p>
+        </w:tc>
+        <w:tc>
+          <w:tcPr>
+            <w:tcW w:w="1368" w:type="dxa"/>
+          </w:tcPr>
+          <w:p>
+            <w:pPr>
+              <w:rPr>
+                <w:rFonts w:hint="eastAsia"/>
+              </w:rPr>
+            </w:pPr>
+            <w:r>
+              <w:rPr>
+                <w:rFonts w:hint="eastAsia"/>
+              </w:rPr>
+              <w:t>Max</w:t>
+            </w:r>
+            <w:r>
+              <w:t>10Text</w:t>
+            </w:r>
+          </w:p>
+        </w:tc>
+        <w:tc>
+          <w:tcPr>
+            <w:tcW w:w="1457" w:type="dxa"/>
+          </w:tcPr>
+          <w:p>
+            <w:pPr>
+              <w:rPr>
+                <w:rFonts w:hint="eastAsia"/>
+              </w:rPr>
+            </w:pPr>
+            <w:r>
+              <w:rPr>
+                <w:rFonts w:hint="eastAsia"/>
+              </w:rPr>
+              <w:t>[1..1]</w:t>
+            </w:r>
+          </w:p>
+        </w:tc>
+        <w:tc>
+          <w:tcPr>
+            <w:tcW w:w="2289" w:type="dxa"/>
+          </w:tcPr>
+          <w:p>
+            <w:pPr>
+              <w:rPr>
+                <w:rFonts w:hint="eastAsia"/>
+              </w:rPr>
+            </w:pPr>
+          </w:p>
+        </w:tc>
+      </w:tr>
+      <w:tr>
+        <w:tc>
+          <w:tcPr>
+            <w:tcW w:w="1704" w:type="dxa"/>
+          </w:tcPr>
+          <w:p>
+            <w:pPr>
+              <w:rPr>
+                <w:rFonts w:hint="eastAsia"/>
+              </w:rPr>
+            </w:pPr>
+            <w:r>
+              <w:rPr>
+                <w:rFonts w:hint="eastAsia"/>
+              </w:rPr>
+              <w:t>NcrptSN</w:t>
+            </w:r>
+          </w:p>
+        </w:tc>
+        <w:tc>
+          <w:tcPr>
+            <w:tcW w:w="1704" w:type="dxa"/>
+          </w:tcPr>
+          <w:p>
+            <w:r>
+              <w:rPr>
+                <w:rFonts w:hint="eastAsia"/>
+              </w:rPr>
+              <w:t xml:space="preserve">The certification Number used to </w:t>
+            </w:r>
+            <w:r>
+              <w:lastRenderedPageBreak/>
+              <w:t>decrypt</w:t>
+            </w:r>
+            <w:r>
+              <w:rPr>
+                <w:rFonts w:hint="eastAsia"/>
+              </w:rPr>
+              <w:t>.</w:t>
+            </w:r>
+          </w:p>
+        </w:tc>
+        <w:tc>
+          <w:tcPr>
+            <w:tcW w:w="1368" w:type="dxa"/>
+          </w:tcPr>
+          <w:p>
+            <w:pPr>
+              <w:rPr>
+                <w:rFonts w:hint="eastAsia"/>
+              </w:rPr>
+            </w:pPr>
+            <w:r>
+              <w:lastRenderedPageBreak/>
+              <w:t>Max10Text</w:t>
+            </w:r>
+          </w:p>
+        </w:tc>
+        <w:tc>
+          <w:tcPr>
+            <w:tcW w:w="1457" w:type="dxa"/>
+          </w:tcPr>
+          <w:p>
+            <w:pPr>
+              <w:rPr>
+                <w:rFonts w:hint="eastAsia"/>
+              </w:rPr>
+            </w:pPr>
+            <w:r>
+              <w:rPr>
+                <w:rFonts w:hint="eastAsia"/>
+              </w:rPr>
+              <w:t>[0..1]</w:t>
+            </w:r>
+          </w:p>
+        </w:tc>
+        <w:tc>
+          <w:tcPr>
+            <w:tcW w:w="2289" w:type="dxa"/>
+          </w:tcPr>
+          <w:p>
+            <w:pPr>
+              <w:rPr>
+                <w:rFonts w:hint="eastAsia"/>
+              </w:rPr>
+            </w:pPr>
+          </w:p>
+        </w:tc>
+      </w:tr>
+      <w:tr>
+        <w:tc>
+          <w:tcPr>
+            <w:tcW w:w="1704" w:type="dxa"/>
+          </w:tcPr>
+          <w:p>
+            <w:pPr>
+              <w:rPr>
+                <w:rFonts w:hint="eastAsia"/>
+              </w:rPr>
+            </w:pPr>
+            <w:r>
+              <w:rPr>
+                <w:rFonts w:hint="eastAsia"/>
+              </w:rPr>
+              <w:t>DgtlEnvlp</w:t>
+            </w:r>
+          </w:p>
+        </w:tc>
+        <w:tc>
+          <w:tcPr>
+            <w:tcW w:w="1704" w:type="dxa"/>
+          </w:tcPr>
+          <w:p>
+            <w:pPr>
+              <w:rPr>
+                <w:rFonts w:hint="eastAsia"/>
+              </w:rPr>
+            </w:pPr>
+            <w:r>
+              <w:rPr>
+                <w:rFonts w:hint="eastAsia"/>
+              </w:rPr>
+              <w:t>Digital Envelop</w:t>
+            </w:r>
+          </w:p>
+        </w:tc>
+        <w:tc>
+          <w:tcPr>
+            <w:tcW w:w="1368" w:type="dxa"/>
+          </w:tcPr>
+          <w:p>
+            <w:r>
+              <w:rPr>
+                <w:rFonts w:hint="eastAsia"/>
+              </w:rPr>
+              <w:t>Max512Text</w:t>
+            </w:r>
+          </w:p>
+        </w:tc>
+        <w:tc>
+          <w:tcPr>
+            <w:tcW w:w="1457" w:type="dxa"/>
+          </w:tcPr>
+          <w:p>
+            <w:pPr>
+              <w:rPr>
+                <w:rFonts w:hint="eastAsia"/>
+              </w:rPr>
+            </w:pPr>
+            <w:r>
+              <w:rPr>
+                <w:rFonts w:hint="eastAsia"/>
+              </w:rPr>
+              <w:t>[0..1]</w:t>
+            </w:r>
+          </w:p>
+        </w:tc>
+        <w:tc>
+          <w:tcPr>
+            <w:tcW w:w="2289" w:type="dxa"/>
+          </w:tcPr>
+          <w:p>
+            <w:r>
+              <w:t>If some request exchange a “</w:t>
+            </w:r>
+            <w:r>
+              <w:t>symmetric key</w:t>
+            </w:r>
+            <w:r>
+              <w:t>”, this key will be encrypted ,and the encrypted</w:t>
+            </w:r>
+            <w:r>
+              <w:t>-message will be base64encode, filled in this filed.</w:t>
+            </w:r>
+          </w:p>
+          <w:p>
+            <w:pPr>
+              <w:rPr>
+                <w:rFonts w:hint="eastAsia"/>
+              </w:rPr>
+            </w:pPr>
+            <w:r>
+              <w:t>Receiver should base64decode this filed,and  use “</w:t>
+            </w:r>
+            <w:r>
+              <w:rPr>
+                <w:rFonts w:hint="eastAsia"/>
+              </w:rPr>
+              <w:t>NcrptSN</w:t>
+            </w:r>
+            <w:r>
+              <w:t>” to decrypt .</w:t>
+            </w:r>
           </w:p>
         </w:tc>
       </w:tr>
@@ -5035,138 +5793,1616 @@
       <w:pPr>
         <w:pStyle w:val="2"/>
       </w:pPr>
-      <w:bookmarkStart w:id="31" w:name="_Toc23723"/>
-      <w:bookmarkStart w:id="32" w:name="_Toc6058"/>
+      <w:bookmarkStart w:id="30" w:name="_Toc23723"/>
+      <w:bookmarkStart w:id="31" w:name="_Toc6058"/>
       <w:r>
         <w:rPr>
           <w:rFonts w:hint="eastAsia"/>
         </w:rPr>
         <w:t>MsgBody</w:t>
       </w:r>
+      <w:bookmarkEnd w:id="30"/>
       <w:bookmarkEnd w:id="31"/>
+    </w:p>
+    <w:p/>
+    <w:p>
+      <w:pPr>
+        <w:rPr>
+          <w:rFonts w:hint="eastAsia"/>
+        </w:rPr>
+      </w:pPr>
+      <w:r>
+        <w:rPr>
+          <w:rFonts w:hint="eastAsia"/>
+        </w:rPr>
+        <w:t>MsgBody is used to transfer business details message.</w:t>
+      </w:r>
+    </w:p>
+    <w:p>
+      <w:pPr>
+        <w:rPr>
+          <w:rFonts w:hint="eastAsia"/>
+        </w:rPr>
+      </w:pPr>
+    </w:p>
+    <w:p>
+      <w:pPr>
+        <w:pStyle w:val="2"/>
+      </w:pPr>
+      <w:bookmarkStart w:id="32" w:name="_Toc15187"/>
+      <w:bookmarkStart w:id="33" w:name="_Toc5097"/>
+      <w:r>
+        <w:rPr>
+          <w:rFonts w:hint="eastAsia"/>
+        </w:rPr>
+        <w:t>Signature</w:t>
+      </w:r>
       <w:bookmarkEnd w:id="32"/>
-    </w:p>
+      <w:bookmarkEnd w:id="33"/>
+    </w:p>
+    <w:p/>
     <w:p>
       <w:pPr>
         <w:pStyle w:val="2"/>
       </w:pPr>
-      <w:bookmarkStart w:id="33" w:name="_Toc15187"/>
-      <w:bookmarkStart w:id="34" w:name="_Toc5097"/>
-      <w:r>
-        <w:rPr>
-          <w:rFonts w:hint="eastAsia"/>
-        </w:rPr>
-        <w:t>Signature</w:t>
-      </w:r>
-      <w:bookmarkEnd w:id="33"/>
+      <w:r>
+        <w:t>O</w:t>
+      </w:r>
+      <w:r>
+        <w:rPr>
+          <w:rFonts w:hint="eastAsia"/>
+        </w:rPr>
+        <w:t xml:space="preserve">rganization </w:t>
+      </w:r>
+      <w:r>
+        <w:t>ID</w:t>
+      </w:r>
+      <w:r>
+        <w:t>(Issuer ID)</w:t>
+      </w:r>
+    </w:p>
+    <w:p/>
+    <w:p>
+      <w:pPr>
+        <w:pStyle w:val="2"/>
+      </w:pPr>
+      <w:r>
+        <w:rPr>
+          <w:rFonts w:hint="eastAsia"/>
+        </w:rPr>
+        <w:t>Sequence Number Rules</w:t>
+      </w:r>
+    </w:p>
+    <w:p>
+      <w:r>
+        <w:rPr>
+          <w:rFonts w:hint="eastAsia"/>
+        </w:rPr>
+        <w:t>Sequence Number</w:t>
+      </w:r>
+      <w:r>
+        <w:t xml:space="preserve"> AS </w:t>
+      </w:r>
+      <w:r>
+        <w:rPr>
+          <w:b/>
+          <w:i/>
+        </w:rPr>
+        <w:t>SeqNo</w:t>
+      </w:r>
+      <w:r>
+        <w:t xml:space="preserve"> </w:t>
+      </w:r>
+      <w:r>
+        <w:t xml:space="preserve">can be </w:t>
+      </w:r>
+      <w:r>
+        <w:t>classified</w:t>
+      </w:r>
+      <w:r>
+        <w:t xml:space="preserve"> to types as shown below:</w:t>
+      </w:r>
+    </w:p>
+    <w:p>
+      <w:pPr>
+        <w:pStyle w:val="a9"/>
+        <w:numPr>
+          <w:ilvl w:val="0"/>
+          <w:numId w:val="7"/>
+        </w:numPr>
+        <w:ind w:firstLineChars="0"/>
+        <w:rPr>
+          <w:rFonts w:hint="eastAsia"/>
+        </w:rPr>
+      </w:pPr>
+      <w:r>
+        <w:t>A</w:t>
+      </w:r>
+      <w:r>
+        <w:rPr>
+          <w:rFonts w:hint="eastAsia"/>
+        </w:rPr>
+        <w:t>uthentication</w:t>
+      </w:r>
+    </w:p>
+    <w:p>
+      <w:pPr>
+        <w:pStyle w:val="a9"/>
+        <w:numPr>
+          <w:ilvl w:val="0"/>
+          <w:numId w:val="7"/>
+        </w:numPr>
+        <w:ind w:firstLineChars="0"/>
+      </w:pPr>
+      <w:r>
+        <w:t>Sign-up</w:t>
+      </w:r>
+    </w:p>
+    <w:p>
+      <w:pPr>
+        <w:pStyle w:val="a9"/>
+        <w:numPr>
+          <w:ilvl w:val="0"/>
+          <w:numId w:val="7"/>
+        </w:numPr>
+        <w:ind w:firstLineChars="0"/>
+      </w:pPr>
+      <w:r>
+        <w:t>Terminate a sign-up</w:t>
+      </w:r>
+    </w:p>
+    <w:p>
+      <w:pPr>
+        <w:pStyle w:val="a9"/>
+        <w:numPr>
+          <w:ilvl w:val="0"/>
+          <w:numId w:val="7"/>
+        </w:numPr>
+        <w:ind w:firstLineChars="0"/>
+      </w:pPr>
+      <w:r>
+        <w:t>Sign-up payment</w:t>
+      </w:r>
+    </w:p>
+    <w:p>
+      <w:pPr>
+        <w:pStyle w:val="a9"/>
+        <w:numPr>
+          <w:ilvl w:val="0"/>
+          <w:numId w:val="7"/>
+        </w:numPr>
+        <w:ind w:firstLineChars="0"/>
+        <w:rPr>
+          <w:rFonts w:hint="eastAsia"/>
+        </w:rPr>
+      </w:pPr>
+      <w:r>
+        <w:rPr>
+          <w:rFonts w:hint="eastAsia"/>
+        </w:rPr>
+        <w:t>Refund</w:t>
+      </w:r>
+    </w:p>
+    <w:p>
+      <w:pPr>
+        <w:pStyle w:val="a9"/>
+        <w:numPr>
+          <w:ilvl w:val="0"/>
+          <w:numId w:val="7"/>
+        </w:numPr>
+        <w:ind w:firstLineChars="0"/>
+      </w:pPr>
+      <w:r>
+        <w:t>Payment-to-bank</w:t>
+      </w:r>
+    </w:p>
+    <w:p/>
+    <w:p>
+      <w:r>
+        <w:rPr>
+          <w:rFonts w:hint="eastAsia"/>
+        </w:rPr>
+        <w:t xml:space="preserve">SeqNo </w:t>
+      </w:r>
+      <w:r>
+        <w:t>now is designe</w:t>
+      </w:r>
+      <w:r>
+        <w:t>d as string having length o</w:t>
+      </w:r>
+      <w:r>
+        <w:t>f 31,and formatted as “</w:t>
+      </w:r>
+      <w:r>
+        <w:t>date</w:t>
+      </w:r>
+      <w:r>
+        <w:t>”</w:t>
+      </w:r>
+      <w:r>
+        <w:t xml:space="preserve"> </w:t>
+      </w:r>
+      <w:r>
+        <w:t>+</w:t>
+      </w:r>
+      <w:r>
+        <w:t xml:space="preserve"> </w:t>
+      </w:r>
+      <w:r>
+        <w:t>”increment_no”</w:t>
+      </w:r>
+      <w:r>
+        <w:t xml:space="preserve"> </w:t>
+      </w:r>
+      <w:r>
+        <w:t>+</w:t>
+      </w:r>
+      <w:r>
+        <w:t xml:space="preserve"> ”reserved” + ”optional_code”</w:t>
+      </w:r>
+    </w:p>
+    <w:p>
+      <w:pPr>
+        <w:pStyle w:val="a9"/>
+        <w:numPr>
+          <w:ilvl w:val="0"/>
+          <w:numId w:val="10"/>
+        </w:numPr>
+        <w:ind w:firstLineChars="0"/>
+      </w:pPr>
+      <w:r>
+        <w:t>“</w:t>
+      </w:r>
+      <w:r>
+        <w:rPr>
+          <w:i/>
+        </w:rPr>
+        <w:t>D</w:t>
+      </w:r>
+      <w:r>
+        <w:rPr>
+          <w:rFonts w:hint="eastAsia"/>
+          <w:i/>
+        </w:rPr>
+        <w:t>ate</w:t>
+      </w:r>
+      <w:r>
+        <w:t>”</w:t>
+      </w:r>
+      <w:r>
+        <w:rPr>
+          <w:rFonts w:hint="eastAsia"/>
+        </w:rPr>
+        <w:t xml:space="preserve">means the system date ,format </w:t>
+      </w:r>
+      <w:r>
+        <w:t>“yyyymmdd”</w:t>
+      </w:r>
+    </w:p>
+    <w:p>
+      <w:pPr>
+        <w:pStyle w:val="a9"/>
+        <w:numPr>
+          <w:ilvl w:val="0"/>
+          <w:numId w:val="10"/>
+        </w:numPr>
+        <w:ind w:firstLineChars="0"/>
+      </w:pPr>
+      <w:r>
+        <w:lastRenderedPageBreak/>
+        <w:t>“</w:t>
+      </w:r>
+      <w:r>
+        <w:rPr>
+          <w:i/>
+        </w:rPr>
+        <w:t>increment_no</w:t>
+      </w:r>
+      <w:r>
+        <w:t xml:space="preserve">”having length of 16, MUST be unique in </w:t>
+      </w:r>
+      <w:r>
+        <w:t>“</w:t>
+      </w:r>
+      <w:r>
+        <w:rPr>
+          <w:i/>
+        </w:rPr>
+        <w:t>Date</w:t>
+      </w:r>
+      <w:r>
+        <w:t>”</w:t>
+      </w:r>
+    </w:p>
+    <w:p>
+      <w:pPr>
+        <w:pStyle w:val="a9"/>
+        <w:numPr>
+          <w:ilvl w:val="0"/>
+          <w:numId w:val="10"/>
+        </w:numPr>
+        <w:ind w:firstLineChars="0"/>
+      </w:pPr>
+      <w:r>
+        <w:t>“</w:t>
+      </w:r>
+      <w:r>
+        <w:rPr>
+          <w:i/>
+        </w:rPr>
+        <w:t>reserved</w:t>
+      </w:r>
+      <w:r>
+        <w:t>” length of 1, to differ scenes, shown in “AppendA.1”</w:t>
+      </w:r>
+    </w:p>
+    <w:p>
+      <w:pPr>
+        <w:pStyle w:val="a9"/>
+        <w:numPr>
+          <w:ilvl w:val="0"/>
+          <w:numId w:val="10"/>
+        </w:numPr>
+        <w:ind w:firstLineChars="0"/>
+      </w:pPr>
+      <w:r>
+        <w:t xml:space="preserve">“optional_code” </w:t>
+      </w:r>
+    </w:p>
+    <w:p/>
+    <w:p>
+      <w:pPr>
+        <w:pStyle w:val="3"/>
+        <w:tabs>
+          <w:tab w:val="clear" w:pos="432"/>
+        </w:tabs>
+      </w:pPr>
+      <w:r>
+        <w:lastRenderedPageBreak/>
+        <w:t>T</w:t>
+      </w:r>
+      <w:r>
+        <w:rPr>
+          <w:rFonts w:hint="eastAsia"/>
+        </w:rPr>
+        <w:t xml:space="preserve">ransaction </w:t>
+      </w:r>
+      <w:r>
+        <w:t>Seqno</w:t>
+      </w:r>
+    </w:p>
+    <w:p>
+      <w:pPr>
+        <w:pStyle w:val="3"/>
+        <w:tabs>
+          <w:tab w:val="clear" w:pos="432"/>
+        </w:tabs>
+      </w:pPr>
+      <w:r>
+        <w:rPr>
+          <w:rFonts w:hint="eastAsia"/>
+        </w:rPr>
+        <w:t>Bank-Website-Gate Seqno</w:t>
+      </w:r>
+    </w:p>
+    <w:p>
+      <w:pPr>
+        <w:pStyle w:val="3"/>
+        <w:tabs>
+          <w:tab w:val="clear" w:pos="432"/>
+        </w:tabs>
+        <w:rPr>
+          <w:rFonts w:hint="eastAsia"/>
+        </w:rPr>
+      </w:pPr>
+      <w:r>
+        <w:t>Exception seqno</w:t>
+      </w:r>
+    </w:p>
+    <w:p>
+      <w:pPr>
+        <w:pStyle w:val="2"/>
+        <w:rPr>
+          <w:rFonts w:hint="eastAsia"/>
+        </w:rPr>
+      </w:pPr>
+      <w:r>
+        <w:rPr>
+          <w:rFonts w:hint="eastAsia"/>
+        </w:rPr>
+        <w:t>Nation Code</w:t>
+      </w:r>
+    </w:p>
+    <w:p>
+      <w:pPr>
+        <w:pStyle w:val="2"/>
+      </w:pPr>
+      <w:r>
+        <w:t>Region Code</w:t>
+      </w:r>
+    </w:p>
+    <w:p>
+      <w:pPr>
+        <w:pStyle w:val="2"/>
+      </w:pPr>
+      <w:r>
+        <w:t>ID Card Number</w:t>
+      </w:r>
+    </w:p>
+    <w:p>
+      <w:pPr>
+        <w:pStyle w:val="2"/>
+      </w:pPr>
+      <w:r>
+        <w:t>Mechant Number</w:t>
+      </w:r>
+    </w:p>
+    <w:p>
+      <w:pPr>
+        <w:pStyle w:val="2"/>
+      </w:pPr>
+      <w:r>
+        <w:t>Mechant type ID</w:t>
+      </w:r>
+    </w:p>
+    <w:p>
+      <w:pPr>
+        <w:pStyle w:val="2"/>
+      </w:pPr>
+      <w:r>
+        <w:t>BatchNo Rules</w:t>
+      </w:r>
+    </w:p>
+    <w:p>
+      <w:pPr>
+        <w:pStyle w:val="3"/>
+      </w:pPr>
+      <w:r>
+        <w:t>T</w:t>
+      </w:r>
+      <w:r>
+        <w:rPr>
+          <w:rFonts w:hint="eastAsia"/>
+        </w:rPr>
+        <w:t xml:space="preserve">ransaction </w:t>
+      </w:r>
+      <w:r>
+        <w:t>batchno rules</w:t>
+      </w:r>
+    </w:p>
+    <w:p>
+      <w:pPr>
+        <w:pStyle w:val="3"/>
+      </w:pPr>
+      <w:r>
+        <w:t>Exception batchno rules</w:t>
+      </w:r>
+    </w:p>
+    <w:p>
+      <w:pPr>
+        <w:pStyle w:val="3"/>
+      </w:pPr>
+      <w:r>
+        <w:t>Makeup-Statement batchno rules</w:t>
+      </w:r>
+    </w:p>
+    <w:p>
+      <w:pPr>
+        <w:pStyle w:val="2"/>
+      </w:pPr>
+      <w:r>
+        <w:t xml:space="preserve">Transaction State and </w:t>
+      </w:r>
+      <w:r>
+        <w:rPr>
+          <w:rFonts w:hint="eastAsia"/>
+        </w:rPr>
+        <w:t xml:space="preserve">Retcode </w:t>
+      </w:r>
+    </w:p>
+    <w:p>
+      <w:pPr>
+        <w:pStyle w:val="2"/>
+      </w:pPr>
+      <w:r>
+        <w:rPr>
+          <w:rFonts w:hint="eastAsia"/>
+        </w:rPr>
+        <w:t>Device Information</w:t>
+      </w:r>
+    </w:p>
+    <w:p/>
+    <w:p>
+      <w:pPr>
+        <w:pStyle w:val="2"/>
+        <w:rPr>
+          <w:rFonts w:hint="eastAsia"/>
+        </w:rPr>
+      </w:pPr>
+      <w:r>
+        <w:rPr>
+          <w:rFonts w:hint="eastAsia"/>
+        </w:rPr>
+        <w:lastRenderedPageBreak/>
+        <w:t>Terminal Number</w:t>
+      </w:r>
+    </w:p>
+    <w:p>
+      <w:pPr>
+        <w:pStyle w:val="2"/>
+      </w:pPr>
+      <w:r>
+        <w:t>Sign-up Number</w:t>
+      </w:r>
+    </w:p>
+    <w:p>
+      <w:pPr>
+        <w:pStyle w:val="2"/>
+      </w:pPr>
+      <w:r>
+        <w:t xml:space="preserve">Sensitive information </w:t>
+      </w:r>
+      <w:r>
+        <w:t>safety</w:t>
+      </w:r>
+    </w:p>
+    <w:p>
+      <w:pPr>
+        <w:pStyle w:val="2"/>
+      </w:pPr>
+      <w:r>
+        <w:t>S</w:t>
+      </w:r>
+      <w:r>
+        <w:rPr>
+          <w:rFonts w:hint="eastAsia"/>
+        </w:rPr>
+        <w:t xml:space="preserve">tatement </w:t>
+      </w:r>
+      <w:r>
+        <w:t>file safety</w:t>
+      </w:r>
+    </w:p>
+    <w:p>
+      <w:pPr>
+        <w:pStyle w:val="2"/>
+        <w:rPr>
+          <w:rFonts w:hint="eastAsia"/>
+        </w:rPr>
+      </w:pPr>
+      <w:r>
+        <w:t>T</w:t>
+      </w:r>
+      <w:r>
+        <w:rPr>
+          <w:rFonts w:hint="eastAsia"/>
+        </w:rPr>
+        <w:t xml:space="preserve">ransfer </w:t>
+      </w:r>
+      <w:r>
+        <w:t>protocol</w:t>
+      </w:r>
+    </w:p>
+    <w:p>
+      <w:pPr>
+        <w:pStyle w:val="2"/>
+      </w:pPr>
+      <w:r>
+        <w:t>F</w:t>
+      </w:r>
+      <w:r>
+        <w:rPr>
+          <w:rFonts w:hint="eastAsia"/>
+        </w:rPr>
+        <w:t xml:space="preserve">ile </w:t>
+      </w:r>
+      <w:r>
+        <w:t>download</w:t>
+      </w:r>
+    </w:p>
+    <w:p>
+      <w:pPr>
+        <w:pStyle w:val="2"/>
+      </w:pPr>
+      <w:r>
+        <w:t>Transaction details</w:t>
+      </w:r>
+    </w:p>
+    <w:p>
+      <w:pPr>
+        <w:pStyle w:val="2"/>
+      </w:pPr>
+      <w:r>
+        <w:t>T</w:t>
+      </w:r>
+      <w:r>
+        <w:rPr>
+          <w:rFonts w:hint="eastAsia"/>
+        </w:rPr>
+        <w:t xml:space="preserve">ransaction </w:t>
+      </w:r>
+      <w:r>
+        <w:t>validity</w:t>
+      </w:r>
+    </w:p>
+    <w:p>
+      <w:pPr>
+        <w:pStyle w:val="2"/>
+        <w:rPr>
+          <w:rFonts w:hint="eastAsia"/>
+        </w:rPr>
+      </w:pPr>
+      <w:r>
+        <w:t>How to deal with exceptions</w:t>
+      </w:r>
+    </w:p>
+    <w:p>
+      <w:pPr>
+        <w:pStyle w:val="1"/>
+      </w:pPr>
+      <w:bookmarkStart w:id="34" w:name="_Toc15422"/>
+      <w:bookmarkStart w:id="35" w:name="_Toc18963"/>
+      <w:r>
+        <w:rPr>
+          <w:rFonts w:hint="eastAsia"/>
+        </w:rPr>
+        <w:t>API Functions</w:t>
+      </w:r>
       <w:bookmarkEnd w:id="34"/>
+      <w:bookmarkEnd w:id="35"/>
+    </w:p>
+    <w:p>
+      <w:pPr>
+        <w:pStyle w:val="2"/>
+      </w:pPr>
+      <w:bookmarkStart w:id="36" w:name="_Toc24490"/>
+      <w:bookmarkStart w:id="37" w:name="_Toc26302"/>
+      <w:r>
+        <w:t xml:space="preserve">Authentication and </w:t>
+      </w:r>
+      <w:r>
+        <w:rPr>
+          <w:rFonts w:hint="eastAsia"/>
+        </w:rPr>
+        <w:t>Sign-Up Request</w:t>
+      </w:r>
+      <w:bookmarkEnd w:id="36"/>
+      <w:bookmarkEnd w:id="37"/>
+      <w:r>
+        <w:t>(epcc.101.001.01)</w:t>
+      </w:r>
+    </w:p>
+    <w:p>
+      <w:pPr>
+        <w:pStyle w:val="2"/>
+      </w:pPr>
+      <w:bookmarkStart w:id="38" w:name="_Toc18460"/>
+      <w:bookmarkStart w:id="39" w:name="_Toc28236"/>
+      <w:r>
+        <w:t>A</w:t>
+      </w:r>
+      <w:r>
+        <w:rPr>
+          <w:rFonts w:hint="eastAsia"/>
+        </w:rPr>
+        <w:t xml:space="preserve">uthentication </w:t>
+      </w:r>
+      <w:r>
+        <w:t>and sign-up response</w:t>
+      </w:r>
+      <w:r>
+        <w:t>(epcc.102.001.01)</w:t>
+      </w:r>
+    </w:p>
+    <w:p>
+      <w:pPr>
+        <w:pStyle w:val="2"/>
+      </w:pPr>
+      <w:r>
+        <w:t>T</w:t>
+      </w:r>
+      <w:r>
+        <w:rPr>
+          <w:rFonts w:hint="eastAsia"/>
+        </w:rPr>
+        <w:t xml:space="preserve">erminate </w:t>
+      </w:r>
+      <w:r>
+        <w:t>sign-up request</w:t>
+      </w:r>
+      <w:r>
+        <w:t>(epcc.103.001.01)</w:t>
+      </w:r>
+    </w:p>
+    <w:p>
+      <w:pPr>
+        <w:pStyle w:val="2"/>
+      </w:pPr>
+      <w:r>
+        <w:t>T</w:t>
+      </w:r>
+      <w:r>
+        <w:rPr>
+          <w:rFonts w:hint="eastAsia"/>
+        </w:rPr>
+        <w:t xml:space="preserve">erminate </w:t>
+      </w:r>
+      <w:r>
+        <w:t>sign-up response(epcc.104.001.01)</w:t>
+      </w:r>
+    </w:p>
+    <w:p>
+      <w:pPr>
+        <w:pStyle w:val="2"/>
+      </w:pPr>
+      <w:r>
+        <w:lastRenderedPageBreak/>
+        <w:t xml:space="preserve">Sign-up </w:t>
+      </w:r>
+      <w:r>
+        <w:rPr>
+          <w:rFonts w:hint="eastAsia"/>
+        </w:rPr>
+        <w:t>Payment Request</w:t>
+      </w:r>
+      <w:bookmarkEnd w:id="38"/>
+      <w:bookmarkEnd w:id="39"/>
+      <w:r>
+        <w:t>(</w:t>
+      </w:r>
+      <w:r>
+        <w:t>epcc.201.001.01</w:t>
+      </w:r>
+      <w:r>
+        <w:t>)</w:t>
+      </w:r>
+    </w:p>
+    <w:p>
+      <w:pPr>
+        <w:pStyle w:val="2"/>
+        <w:rPr>
+          <w:dstrike/>
+        </w:rPr>
+      </w:pPr>
+      <w:bookmarkStart w:id="40" w:name="_Toc27611"/>
+      <w:bookmarkStart w:id="41" w:name="_Toc24481"/>
+      <w:r>
+        <w:rPr>
+          <w:dstrike/>
+        </w:rPr>
+        <w:t>(</w:t>
+      </w:r>
+      <w:r>
+        <w:rPr>
+          <w:dstrike/>
+        </w:rPr>
+        <w:t>E</w:t>
+      </w:r>
+      <w:r>
+        <w:rPr>
+          <w:rFonts w:hint="eastAsia"/>
+          <w:dstrike/>
+        </w:rPr>
+        <w:t>pcc.</w:t>
+      </w:r>
+      <w:r>
+        <w:rPr>
+          <w:dstrike/>
+        </w:rPr>
+        <w:t>231.001.01</w:t>
+      </w:r>
+      <w:r>
+        <w:rPr>
+          <w:dstrike/>
+        </w:rPr>
+        <w:t>)</w:t>
+      </w:r>
+    </w:p>
+    <w:p>
+      <w:pPr>
+        <w:pStyle w:val="2"/>
+        <w:rPr>
+          <w:dstrike/>
+        </w:rPr>
+      </w:pPr>
+      <w:r>
+        <w:rPr>
+          <w:rFonts w:hint="eastAsia"/>
+          <w:dstrike/>
+        </w:rPr>
+        <w:t>(</w:t>
+      </w:r>
+      <w:r>
+        <w:rPr>
+          <w:dstrike/>
+        </w:rPr>
+        <w:t>epcc.233.001.01</w:t>
+      </w:r>
+      <w:r>
+        <w:rPr>
+          <w:rFonts w:hint="eastAsia"/>
+          <w:dstrike/>
+        </w:rPr>
+        <w:t>)</w:t>
+      </w:r>
+    </w:p>
+    <w:p>
+      <w:pPr>
+        <w:pStyle w:val="2"/>
+      </w:pPr>
+      <w:r>
+        <w:rPr>
+          <w:rFonts w:hint="eastAsia"/>
+        </w:rPr>
+        <w:t>(</w:t>
+      </w:r>
+      <w:r>
+        <w:t>epcc.241.001.01</w:t>
+      </w:r>
+      <w:r>
+        <w:rPr>
+          <w:rFonts w:hint="eastAsia"/>
+        </w:rPr>
+        <w:t>)</w:t>
+      </w:r>
+    </w:p>
+    <w:p>
+      <w:pPr>
+        <w:pStyle w:val="2"/>
+      </w:pPr>
+      <w:r>
+        <w:rPr>
+          <w:rFonts w:hint="eastAsia"/>
+        </w:rPr>
+        <w:t>Refund Request</w:t>
+      </w:r>
+      <w:bookmarkEnd w:id="40"/>
+      <w:bookmarkEnd w:id="41"/>
+      <w:r>
+        <w:t>(epcc.205.001.01)</w:t>
+      </w:r>
+    </w:p>
+    <w:p>
+      <w:pPr>
+        <w:pStyle w:val="2"/>
+      </w:pPr>
+      <w:r>
+        <w:t>Payment-to-bank request(</w:t>
+      </w:r>
+      <w:r>
+        <w:t>epcc.211.001.01</w:t>
+      </w:r>
+      <w:r>
+        <w:t>)</w:t>
+      </w:r>
+    </w:p>
+    <w:p>
+      <w:pPr>
+        <w:pStyle w:val="2"/>
+      </w:pPr>
+      <w:r>
+        <w:t>Payment response(epcc.206.001.01)</w:t>
+      </w:r>
+    </w:p>
+    <w:p>
+      <w:pPr>
+        <w:pStyle w:val="2"/>
+      </w:pPr>
+      <w:r>
+        <w:t>Bank-website-gate jump url</w:t>
+      </w:r>
+      <w:r>
+        <w:t>(E</w:t>
+      </w:r>
+      <w:r>
+        <w:rPr>
+          <w:rFonts w:hint="eastAsia"/>
+        </w:rPr>
+        <w:t>pcc.</w:t>
+      </w:r>
+      <w:r>
+        <w:t>242.001.01)</w:t>
+      </w:r>
+    </w:p>
+    <w:p>
+      <w:pPr>
+        <w:pStyle w:val="2"/>
+      </w:pPr>
+      <w:r>
+        <w:t>Bank-website-gate result(epcc.243.001.01)</w:t>
+      </w:r>
+    </w:p>
+    <w:p>
+      <w:pPr>
+        <w:pStyle w:val="2"/>
+      </w:pPr>
+      <w:r>
+        <w:t>S</w:t>
+      </w:r>
+      <w:r>
+        <w:rPr>
+          <w:rFonts w:hint="eastAsia"/>
+        </w:rPr>
+        <w:t>ign-</w:t>
+      </w:r>
+      <w:r>
+        <w:t>up payment response(</w:t>
+      </w:r>
+      <w:r>
+        <w:t>epcc.207.001.01</w:t>
+      </w:r>
+      <w:r>
+        <w:t>)</w:t>
+      </w:r>
+    </w:p>
+    <w:p>
+      <w:pPr>
+        <w:pStyle w:val="2"/>
+      </w:pPr>
+      <w:r>
+        <w:t>B</w:t>
+      </w:r>
+      <w:r>
+        <w:rPr>
+          <w:rFonts w:hint="eastAsia"/>
+        </w:rPr>
+        <w:t>ank-</w:t>
+      </w:r>
+      <w:r>
+        <w:t>website-gate result(epcc.241.001.01)</w:t>
+      </w:r>
+    </w:p>
+    <w:p>
+      <w:pPr>
+        <w:pStyle w:val="2"/>
+      </w:pPr>
+      <w:r>
+        <w:t>R</w:t>
+      </w:r>
+      <w:r>
+        <w:rPr>
+          <w:rFonts w:hint="eastAsia"/>
+        </w:rPr>
+        <w:t xml:space="preserve">efund </w:t>
+      </w:r>
+      <w:r>
+        <w:t>response(epcc.208.001.01)</w:t>
+      </w:r>
+    </w:p>
+    <w:p>
+      <w:pPr>
+        <w:pStyle w:val="2"/>
+        <w:rPr>
+          <w:rFonts w:hint="eastAsia"/>
+        </w:rPr>
+      </w:pPr>
+      <w:r>
+        <w:t>Payment-to-bank result(epcc.213.001.01)</w:t>
+      </w:r>
+    </w:p>
+    <w:p>
+      <w:pPr>
+        <w:pStyle w:val="2"/>
+      </w:pPr>
+      <w:r>
+        <w:t>E</w:t>
+      </w:r>
+      <w:r>
+        <w:rPr>
+          <w:rFonts w:hint="eastAsia"/>
+        </w:rPr>
+        <w:t>pcc.</w:t>
+      </w:r>
+      <w:r>
+        <w:t>251.001.01</w:t>
+      </w:r>
+    </w:p>
+    <w:p>
+      <w:pPr>
+        <w:pStyle w:val="2"/>
+      </w:pPr>
+      <w:r>
+        <w:t>E</w:t>
+      </w:r>
+      <w:r>
+        <w:rPr>
+          <w:rFonts w:hint="eastAsia"/>
+        </w:rPr>
+        <w:t>pcc.</w:t>
+      </w:r>
+      <w:r>
+        <w:t>252.001.01</w:t>
+      </w:r>
+    </w:p>
+    <w:p>
+      <w:pPr>
+        <w:pStyle w:val="2"/>
+      </w:pPr>
+      <w:r>
+        <w:t>Epcc.253.001.01</w:t>
+      </w:r>
+    </w:p>
+    <w:p>
+      <w:pPr>
+        <w:pStyle w:val="2"/>
+      </w:pPr>
+      <w:r>
+        <w:lastRenderedPageBreak/>
+        <w:t>Epcc.254.001.01</w:t>
+      </w:r>
+    </w:p>
+    <w:p>
+      <w:pPr>
+        <w:pStyle w:val="2"/>
+      </w:pPr>
+      <w:r>
+        <w:t>E</w:t>
+      </w:r>
+      <w:r>
+        <w:rPr>
+          <w:rFonts w:hint="eastAsia"/>
+        </w:rPr>
+        <w:t>pcc.</w:t>
+      </w:r>
+      <w:r>
+        <w:t>255.001.01</w:t>
+      </w:r>
+    </w:p>
+    <w:p>
+      <w:pPr>
+        <w:pStyle w:val="2"/>
+      </w:pPr>
+      <w:r>
+        <w:t>Epcc.256.001.01</w:t>
+      </w:r>
+    </w:p>
+    <w:p>
+      <w:pPr>
+        <w:pStyle w:val="2"/>
+      </w:pPr>
+      <w:r>
+        <w:t>E</w:t>
+      </w:r>
+      <w:r>
+        <w:rPr>
+          <w:rFonts w:hint="eastAsia"/>
+        </w:rPr>
+        <w:t>pcc.</w:t>
+      </w:r>
+      <w:r>
+        <w:t>258.001.01</w:t>
+      </w:r>
+    </w:p>
+    <w:p>
+      <w:pPr>
+        <w:pStyle w:val="2"/>
+      </w:pPr>
+      <w:r>
+        <w:t>E</w:t>
+      </w:r>
+      <w:r>
+        <w:rPr>
+          <w:rFonts w:hint="eastAsia"/>
+        </w:rPr>
+        <w:t>pcc.</w:t>
+      </w:r>
+      <w:r>
+        <w:t>301.001.01</w:t>
+      </w:r>
+    </w:p>
+    <w:p>
+      <w:pPr>
+        <w:pStyle w:val="2"/>
+      </w:pPr>
+      <w:r>
+        <w:t>E</w:t>
+      </w:r>
+      <w:r>
+        <w:rPr>
+          <w:rFonts w:hint="eastAsia"/>
+        </w:rPr>
+        <w:t>pcc.</w:t>
+      </w:r>
+      <w:r>
+        <w:t>302.001.01</w:t>
+      </w:r>
+    </w:p>
+    <w:p>
+      <w:pPr>
+        <w:pStyle w:val="2"/>
+      </w:pPr>
+      <w:r>
+        <w:t>Epcc.311.001.01</w:t>
+      </w:r>
+    </w:p>
+    <w:p>
+      <w:pPr>
+        <w:pStyle w:val="2"/>
+      </w:pPr>
+      <w:r>
+        <w:t>Epcc.312.001.01</w:t>
+      </w:r>
+    </w:p>
+    <w:p>
+      <w:pPr>
+        <w:pStyle w:val="2"/>
+      </w:pPr>
+      <w:r>
+        <w:t>E</w:t>
+      </w:r>
+      <w:r>
+        <w:rPr>
+          <w:rFonts w:hint="eastAsia"/>
+        </w:rPr>
+        <w:t>pcc.</w:t>
+      </w:r>
+      <w:r>
+        <w:t>323.001.01</w:t>
+      </w:r>
+    </w:p>
+    <w:p>
+      <w:pPr>
+        <w:pStyle w:val="2"/>
+      </w:pPr>
+      <w:r>
+        <w:t>Epcc.324.001.01</w:t>
+      </w:r>
+    </w:p>
+    <w:p>
+      <w:pPr>
+        <w:pStyle w:val="2"/>
+      </w:pPr>
+      <w:r>
+        <w:t>Epcc.303.001.01</w:t>
+      </w:r>
     </w:p>
     <w:p/>
+    <w:p/>
+    <w:p/>
+    <w:p>
+      <w:pPr>
+        <w:rPr>
+          <w:rFonts w:hint="eastAsia"/>
+        </w:rPr>
+      </w:pPr>
+    </w:p>
     <w:p>
       <w:pPr>
         <w:pStyle w:val="1"/>
       </w:pPr>
-      <w:bookmarkStart w:id="35" w:name="_Toc15422"/>
-      <w:bookmarkStart w:id="36" w:name="_Toc18963"/>
+      <w:bookmarkStart w:id="42" w:name="_Toc29460"/>
+      <w:bookmarkStart w:id="43" w:name="_Toc20488"/>
+      <w:r>
+        <w:rPr>
+          <w:rFonts w:hint="eastAsia"/>
+        </w:rPr>
+        <w:t>Exceptions</w:t>
+      </w:r>
+      <w:bookmarkEnd w:id="42"/>
+      <w:bookmarkEnd w:id="43"/>
+    </w:p>
+    <w:p>
+      <w:pPr>
+        <w:pStyle w:val="1"/>
+      </w:pPr>
+      <w:bookmarkStart w:id="44" w:name="_Toc20946"/>
+      <w:bookmarkStart w:id="45" w:name="_Toc9511"/>
+      <w:r>
+        <w:rPr>
+          <w:rFonts w:hint="eastAsia"/>
+        </w:rPr>
+        <w:t xml:space="preserve">Statement </w:t>
+      </w:r>
+      <w:bookmarkEnd w:id="44"/>
+      <w:bookmarkEnd w:id="45"/>
+      <w:r>
+        <w:t>File</w:t>
+      </w:r>
+    </w:p>
+    <w:p/>
+    <w:p>
+      <w:pPr>
+        <w:pStyle w:val="1"/>
+        <w:numPr>
+          <w:ilvl w:val="0"/>
+          <w:numId w:val="0"/>
+        </w:numPr>
+      </w:pPr>
       <w:r>
         <w:rPr>
           <w:rFonts w:hint="eastAsia"/>
         </w:rPr>
         <w:lastRenderedPageBreak/>
-        <w:t>API Functions</w:t>
-      </w:r>
-      <w:bookmarkEnd w:id="35"/>
-      <w:bookmarkEnd w:id="36"/>
+        <w:t>Append A</w:t>
+      </w:r>
     </w:p>
     <w:p>
       <w:pPr>
         <w:pStyle w:val="2"/>
-      </w:pPr>
-      <w:bookmarkStart w:id="37" w:name="_Toc24490"/>
-      <w:bookmarkStart w:id="38" w:name="_Toc26302"/>
-      <w:r>
-        <w:rPr>
-          <w:rFonts w:hint="eastAsia"/>
-        </w:rPr>
-        <w:t>Sign-Up Request</w:t>
-      </w:r>
-      <w:bookmarkEnd w:id="37"/>
-      <w:bookmarkEnd w:id="38"/>
+        <w:numPr>
+          <w:ilvl w:val="0"/>
+          <w:numId w:val="27"/>
+        </w:numPr>
+      </w:pPr>
+      <w:r>
+        <w:rPr>
+          <w:rFonts w:hint="eastAsia"/>
+        </w:rPr>
+        <w:t>SeqNo Reserved</w:t>
+      </w:r>
     </w:p>
     <w:p>
       <w:pPr>
         <w:pStyle w:val="2"/>
-      </w:pPr>
-      <w:bookmarkStart w:id="39" w:name="_Toc18460"/>
-      <w:bookmarkStart w:id="40" w:name="_Toc28236"/>
-      <w:r>
-        <w:rPr>
-          <w:rFonts w:hint="eastAsia"/>
-        </w:rPr>
-        <w:t>Payment Request</w:t>
-      </w:r>
-      <w:bookmarkEnd w:id="39"/>
-      <w:bookmarkEnd w:id="40"/>
+        <w:numPr>
+          <w:ilvl w:val="0"/>
+          <w:numId w:val="27"/>
+        </w:numPr>
+      </w:pPr>
+      <w:r>
+        <w:rPr>
+          <w:rFonts w:hint="eastAsia"/>
+        </w:rPr>
+        <w:t>TrxCtgyCd</w:t>
+      </w:r>
     </w:p>
     <w:p>
       <w:pPr>
         <w:pStyle w:val="2"/>
-      </w:pPr>
-      <w:bookmarkStart w:id="41" w:name="_Toc27611"/>
-      <w:bookmarkStart w:id="42" w:name="_Toc24481"/>
-      <w:r>
-        <w:rPr>
-          <w:rFonts w:hint="eastAsia"/>
-        </w:rPr>
-        <w:t>Refund Request</w:t>
-      </w:r>
-      <w:bookmarkEnd w:id="41"/>
-      <w:bookmarkEnd w:id="42"/>
+        <w:numPr>
+          <w:ilvl w:val="0"/>
+          <w:numId w:val="27"/>
+        </w:numPr>
+      </w:pPr>
+      <w:r>
+        <w:t>BizTpCd</w:t>
+      </w:r>
     </w:p>
     <w:p>
       <w:pPr>
         <w:pStyle w:val="2"/>
-      </w:pPr>
-      <w:bookmarkStart w:id="43" w:name="_Toc10702"/>
-      <w:bookmarkStart w:id="44" w:name="_Toc20887"/>
-      <w:r>
-        <w:rPr>
-          <w:rFonts w:hint="eastAsia"/>
-        </w:rPr>
-        <w:t>Transaction Query</w:t>
-      </w:r>
-      <w:bookmarkEnd w:id="43"/>
-      <w:bookmarkEnd w:id="44"/>
-    </w:p>
+        <w:numPr>
+          <w:ilvl w:val="0"/>
+          <w:numId w:val="27"/>
+        </w:numPr>
+      </w:pPr>
+      <w:r>
+        <w:t>AcctTpCd</w:t>
+      </w:r>
+    </w:p>
+    <w:p>
+      <w:pPr>
+        <w:pStyle w:val="2"/>
+        <w:numPr>
+          <w:ilvl w:val="0"/>
+          <w:numId w:val="27"/>
+        </w:numPr>
+      </w:pPr>
+      <w:r>
+        <w:t>AcctLvlCd</w:t>
+      </w:r>
+    </w:p>
+    <w:p>
+      <w:pPr>
+        <w:pStyle w:val="2"/>
+        <w:numPr>
+          <w:ilvl w:val="0"/>
+          <w:numId w:val="27"/>
+        </w:numPr>
+      </w:pPr>
+      <w:r>
+        <w:t>TrxStatusCd</w:t>
+      </w:r>
+    </w:p>
+    <w:p>
+      <w:pPr>
+        <w:pStyle w:val="2"/>
+        <w:numPr>
+          <w:ilvl w:val="0"/>
+          <w:numId w:val="27"/>
+        </w:numPr>
+      </w:pPr>
+      <w:r>
+        <w:t>TrxTrmTpCd</w:t>
+      </w:r>
+    </w:p>
+    <w:p>
+      <w:pPr>
+        <w:pStyle w:val="2"/>
+        <w:numPr>
+          <w:ilvl w:val="0"/>
+          <w:numId w:val="27"/>
+        </w:numPr>
+      </w:pPr>
+      <w:r>
+        <w:t>MrchntTpCd</w:t>
+      </w:r>
+    </w:p>
+    <w:p>
+      <w:pPr>
+        <w:pStyle w:val="2"/>
+        <w:numPr>
+          <w:ilvl w:val="0"/>
+          <w:numId w:val="27"/>
+        </w:numPr>
+      </w:pPr>
+      <w:r>
+        <w:t>IdTpCd</w:t>
+      </w:r>
+    </w:p>
+    <w:p>
+      <w:pPr>
+        <w:pStyle w:val="2"/>
+        <w:numPr>
+          <w:ilvl w:val="0"/>
+          <w:numId w:val="27"/>
+        </w:numPr>
+        <w:rPr>
+          <w:rFonts w:hint="eastAsia"/>
+        </w:rPr>
+      </w:pPr>
+      <w:r>
+        <w:rPr>
+          <w:rFonts w:hint="eastAsia"/>
+        </w:rPr>
+        <w:t>TrxCcyCd</w:t>
+      </w:r>
+    </w:p>
+    <w:p>
+      <w:pPr>
+        <w:pStyle w:val="2"/>
+        <w:numPr>
+          <w:ilvl w:val="0"/>
+          <w:numId w:val="27"/>
+        </w:numPr>
+      </w:pPr>
+      <w:r>
+        <w:t>AcctInTpCd</w:t>
+      </w:r>
+    </w:p>
+    <w:p>
+      <w:pPr>
+        <w:pStyle w:val="2"/>
+        <w:numPr>
+          <w:ilvl w:val="0"/>
+          <w:numId w:val="27"/>
+        </w:numPr>
+      </w:pPr>
+      <w:r>
+        <w:t>RPFlgCd</w:t>
+      </w:r>
+    </w:p>
+    <w:p>
+      <w:pPr>
+        <w:pStyle w:val="2"/>
+        <w:numPr>
+          <w:ilvl w:val="0"/>
+          <w:numId w:val="27"/>
+        </w:numPr>
+      </w:pPr>
+      <w:r>
+        <w:t>DCFlgCd</w:t>
+      </w:r>
+    </w:p>
+    <w:p>
+      <w:pPr>
+        <w:pStyle w:val="2"/>
+        <w:numPr>
+          <w:ilvl w:val="0"/>
+          <w:numId w:val="27"/>
+        </w:numPr>
+      </w:pPr>
+      <w:r>
+        <w:t>CrctnCd</w:t>
+      </w:r>
+    </w:p>
+    <w:p>
+      <w:pPr>
+        <w:pStyle w:val="2"/>
+        <w:numPr>
+          <w:ilvl w:val="0"/>
+          <w:numId w:val="27"/>
+        </w:numPr>
+      </w:pPr>
+      <w:r>
+        <w:t>TrxPrpsCd</w:t>
+      </w:r>
+    </w:p>
+    <w:p>
+      <w:pPr>
+        <w:pStyle w:val="2"/>
+        <w:numPr>
+          <w:ilvl w:val="0"/>
+          <w:numId w:val="27"/>
+        </w:numPr>
+        <w:rPr>
+          <w:rFonts w:hint="eastAsia"/>
+        </w:rPr>
+      </w:pPr>
+      <w:r>
+        <w:rPr>
+          <w:rFonts w:hint="eastAsia"/>
+        </w:rPr>
+        <w:lastRenderedPageBreak/>
+        <w:t>BankTrxStsCd</w:t>
+      </w:r>
+    </w:p>
+    <w:p>
+      <w:pPr>
+        <w:pStyle w:val="2"/>
+        <w:numPr>
+          <w:ilvl w:val="0"/>
+          <w:numId w:val="27"/>
+        </w:numPr>
+      </w:pPr>
+      <w:r>
+        <w:t>CBFlgCd</w:t>
+      </w:r>
+    </w:p>
+    <w:p>
+      <w:pPr>
+        <w:pStyle w:val="2"/>
+        <w:numPr>
+          <w:ilvl w:val="0"/>
+          <w:numId w:val="27"/>
+        </w:numPr>
+      </w:pPr>
+      <w:r>
+        <w:t>LmtAcctTpCd</w:t>
+      </w:r>
+    </w:p>
+    <w:p>
+      <w:pPr>
+        <w:pStyle w:val="2"/>
+        <w:numPr>
+          <w:ilvl w:val="0"/>
+          <w:numId w:val="27"/>
+        </w:numPr>
+      </w:pPr>
+      <w:r>
+        <w:t>GwChnnlTpCd</w:t>
+      </w:r>
+    </w:p>
+    <w:p>
+      <w:pPr>
+        <w:pStyle w:val="2"/>
+        <w:numPr>
+          <w:ilvl w:val="0"/>
+          <w:numId w:val="27"/>
+        </w:numPr>
+      </w:pPr>
+      <w:r>
+        <w:t>DeptRsnCd</w:t>
+      </w:r>
+    </w:p>
+    <w:p>
+      <w:pPr>
+        <w:pStyle w:val="2"/>
+        <w:numPr>
+          <w:ilvl w:val="0"/>
+          <w:numId w:val="27"/>
+        </w:numPr>
+      </w:pPr>
+      <w:r>
+        <w:t>DsptRspCd</w:t>
+      </w:r>
+    </w:p>
+    <w:p>
+      <w:pPr>
+        <w:pStyle w:val="2"/>
+        <w:numPr>
+          <w:ilvl w:val="0"/>
+          <w:numId w:val="27"/>
+        </w:numPr>
+      </w:pPr>
+      <w:r>
+        <w:t>ClrStsCd</w:t>
+      </w:r>
+    </w:p>
+    <w:p/>
     <w:p>
       <w:pPr>
         <w:pStyle w:val="1"/>
-      </w:pPr>
-      <w:bookmarkStart w:id="45" w:name="_Toc29460"/>
-      <w:bookmarkStart w:id="46" w:name="_Toc20488"/>
-      <w:r>
-        <w:rPr>
-          <w:rFonts w:hint="eastAsia"/>
-        </w:rPr>
-        <w:t>Exceptions</w:t>
-      </w:r>
-      <w:bookmarkEnd w:id="45"/>
+        <w:numPr>
+          <w:ilvl w:val="0"/>
+          <w:numId w:val="0"/>
+        </w:numPr>
+        <w:rPr>
+          <w:rFonts w:hint="eastAsia"/>
+        </w:rPr>
+      </w:pPr>
+      <w:r>
+        <w:rPr>
+          <w:rFonts w:hint="eastAsia"/>
+        </w:rPr>
+        <w:t>Append B</w:t>
+      </w:r>
+    </w:p>
+    <w:p>
+      <w:pPr>
+        <w:pStyle w:val="2"/>
+        <w:numPr>
+          <w:ilvl w:val="0"/>
+          <w:numId w:val="32"/>
+        </w:numPr>
+      </w:pPr>
+      <w:r>
+        <w:rPr>
+          <w:rFonts w:hint="eastAsia"/>
+        </w:rPr>
+        <w:t>SysRtnCd</w:t>
+      </w:r>
+    </w:p>
+    <w:p>
+      <w:pPr>
+        <w:pStyle w:val="2"/>
+        <w:numPr>
+          <w:ilvl w:val="0"/>
+          <w:numId w:val="32"/>
+        </w:numPr>
+      </w:pPr>
+      <w:r>
+        <w:rPr>
+          <w:rFonts w:hint="eastAsia"/>
+        </w:rPr>
+        <w:t>BizStsCd</w:t>
+      </w:r>
+    </w:p>
+    <w:p/>
+    <w:p>
+      <w:pPr>
+        <w:pStyle w:val="1"/>
+        <w:numPr>
+          <w:ilvl w:val="0"/>
+          <w:numId w:val="0"/>
+        </w:numPr>
+        <w:rPr>
+          <w:rFonts w:hint="eastAsia"/>
+        </w:rPr>
+      </w:pPr>
+      <w:r>
+        <w:rPr>
+          <w:rFonts w:hint="eastAsia"/>
+        </w:rPr>
+        <w:t>Append C</w:t>
+      </w:r>
+    </w:p>
+    <w:p>
+      <w:pPr>
+        <w:pStyle w:val="2"/>
+        <w:numPr>
+          <w:ilvl w:val="0"/>
+          <w:numId w:val="34"/>
+        </w:numPr>
+      </w:pPr>
+      <w:r>
+        <w:rPr>
+          <w:rFonts w:hint="eastAsia"/>
+        </w:rPr>
+        <w:t>Reserved Words</w:t>
+      </w:r>
+    </w:p>
+    <w:p/>
+    <w:p>
+      <w:bookmarkStart w:id="46" w:name="_GoBack"/>
       <w:bookmarkEnd w:id="46"/>
     </w:p>
-    <w:p>
-      <w:pPr>
-        <w:pStyle w:val="1"/>
-      </w:pPr>
-      <w:bookmarkStart w:id="47" w:name="_Toc20946"/>
-      <w:bookmarkStart w:id="48" w:name="_Toc9511"/>
-      <w:r>
-        <w:rPr>
-          <w:rFonts w:hint="eastAsia"/>
-        </w:rPr>
-        <w:t>Statement Check</w:t>
-      </w:r>
-      <w:bookmarkEnd w:id="47"/>
-      <w:bookmarkEnd w:id="48"/>
+    <w:p/>
+    <w:p/>
+    <w:p/>
+    <w:p/>
+    <w:p/>
+    <w:p/>
+    <w:p/>
+    <w:p/>
+    <w:p/>
+    <w:p/>
+    <w:p>
+      <w:pPr>
+        <w:rPr>
+          <w:rFonts w:hint="eastAsia"/>
+        </w:rPr>
+      </w:pPr>
     </w:p>
     <w:sectPr>
       <w:pgSz w:w="11906" w:h="16838"/>
@@ -5219,9 +7455,9 @@
 <file path=word/numbering.xml><?xml version="1.0" encoding="utf-8"?>
 <w:numbering xmlns:wpc="http://schemas.microsoft.com/office/word/2010/wordprocessingCanvas" xmlns:cx="http://schemas.microsoft.com/office/drawing/2014/chartex" xmlns:cx1="http://schemas.microsoft.com/office/drawing/2015/9/8/chartex" xmlns:cx2="http://schemas.microsoft.com/office/drawing/2015/10/21/chartex" xmlns:cx3="http://schemas.microsoft.com/office/drawing/2016/5/9/chartex" xmlns:cx4="http://schemas.microsoft.com/office/drawing/2016/5/10/chartex" xmlns:cx5="http://schemas.microsoft.com/office/drawing/2016/5/11/chartex" xmlns:cx6="http://schemas.microsoft.com/office/drawing/2016/5/12/chartex" xmlns:cx7="http://schemas.microsoft.com/office/drawing/2016/5/13/chartex" xmlns:cx8="http://schemas.microsoft.com/office/drawing/2016/5/14/chartex" xmlns:mc="http://schemas.openxmlformats.org/markup-compatibility/2006" xmlns:aink="http://schemas.microsoft.com/office/drawing/2016/ink" xmlns:am3d="http://schemas.microsoft.com/office/drawing/2017/model3d" xmlns:o="urn:schemas-microsoft-com:office:office" xmlns:r="http://schemas.openxmlformats.org/officeDocument/2006/relationships" xmlns:m="http://schemas.openxmlformats.org/officeDocument/2006/math" xmlns:v="urn:schemas-microsoft-com:vml" xmlns:wp14="http://schemas.microsoft.com/office/word/2010/wordprocessingDrawing" xmlns:wp="http://schemas.openxmlformats.org/drawingml/2006/wordprocessingDrawing" xmlns:w10="urn:schemas-microsoft-com:office:word" xmlns:w="http://schemas.openxmlformats.org/wordprocessingml/2006/main" xmlns:w14="http://schemas.microsoft.com/office/word/2010/wordml" xmlns:w15="http://schemas.microsoft.com/office/word/2012/wordml" xmlns:w16se="http://schemas.microsoft.com/office/word/2015/wordml/symex" xmlns:wpg="http://schemas.microsoft.com/office/word/2010/wordprocessingGroup" xmlns:wpi="http://schemas.microsoft.com/office/word/2010/wordprocessingInk" xmlns:wne="http://schemas.microsoft.com/office/word/2006/wordml" xmlns:wps="http://schemas.microsoft.com/office/word/2010/wordprocessingShape" mc:Ignorable="w14 w15 w16se wp14">
   <w:abstractNum w:abstractNumId="0" w15:restartNumberingAfterBreak="0">
-    <w:nsid w:val="50B3191C"/>
+    <w:nsid w:val="2CCB24A2"/>
     <w:multiLevelType w:val="hybridMultilevel"/>
-    <w:tmpl w:val="1E5288AC"/>
+    <w:tmpl w:val="0A605FB2"/>
     <w:lvl w:ilvl="0" w:tplc="04090001">
       <w:start w:val="1"/>
       <w:numFmt w:val="bullet"/>
@@ -5332,6 +7568,208 @@
     </w:lvl>
   </w:abstractNum>
   <w:abstractNum w:abstractNumId="1" w15:restartNumberingAfterBreak="0">
+    <w:nsid w:val="2F3716DA"/>
+    <w:multiLevelType w:val="hybridMultilevel"/>
+    <w:tmpl w:val="AF0E4084"/>
+    <w:lvl w:ilvl="0" w:tplc="7A2EB1D4">
+      <w:start w:val="1"/>
+      <w:numFmt w:val="decimal"/>
+      <w:lvlText w:val="C.%1"/>
+      <w:lvlJc w:val="left"/>
+      <w:pPr>
+        <w:ind w:left="420" w:hanging="420"/>
+      </w:pPr>
+      <w:rPr>
+        <w:rFonts w:hint="default"/>
+      </w:rPr>
+    </w:lvl>
+    <w:lvl w:ilvl="1" w:tplc="04090019" w:tentative="1">
+      <w:start w:val="1"/>
+      <w:numFmt w:val="lowerLetter"/>
+      <w:lvlText w:val="%2)"/>
+      <w:lvlJc w:val="left"/>
+      <w:pPr>
+        <w:ind w:left="840" w:hanging="420"/>
+      </w:pPr>
+    </w:lvl>
+    <w:lvl w:ilvl="2" w:tplc="0409001B" w:tentative="1">
+      <w:start w:val="1"/>
+      <w:numFmt w:val="lowerRoman"/>
+      <w:lvlText w:val="%3."/>
+      <w:lvlJc w:val="right"/>
+      <w:pPr>
+        <w:ind w:left="1260" w:hanging="420"/>
+      </w:pPr>
+    </w:lvl>
+    <w:lvl w:ilvl="3" w:tplc="0409000F" w:tentative="1">
+      <w:start w:val="1"/>
+      <w:numFmt w:val="decimal"/>
+      <w:lvlText w:val="%4."/>
+      <w:lvlJc w:val="left"/>
+      <w:pPr>
+        <w:ind w:left="1680" w:hanging="420"/>
+      </w:pPr>
+    </w:lvl>
+    <w:lvl w:ilvl="4" w:tplc="04090019" w:tentative="1">
+      <w:start w:val="1"/>
+      <w:numFmt w:val="lowerLetter"/>
+      <w:lvlText w:val="%5)"/>
+      <w:lvlJc w:val="left"/>
+      <w:pPr>
+        <w:ind w:left="2100" w:hanging="420"/>
+      </w:pPr>
+    </w:lvl>
+    <w:lvl w:ilvl="5" w:tplc="0409001B" w:tentative="1">
+      <w:start w:val="1"/>
+      <w:numFmt w:val="lowerRoman"/>
+      <w:lvlText w:val="%6."/>
+      <w:lvlJc w:val="right"/>
+      <w:pPr>
+        <w:ind w:left="2520" w:hanging="420"/>
+      </w:pPr>
+    </w:lvl>
+    <w:lvl w:ilvl="6" w:tplc="0409000F" w:tentative="1">
+      <w:start w:val="1"/>
+      <w:numFmt w:val="decimal"/>
+      <w:lvlText w:val="%7."/>
+      <w:lvlJc w:val="left"/>
+      <w:pPr>
+        <w:ind w:left="2940" w:hanging="420"/>
+      </w:pPr>
+    </w:lvl>
+    <w:lvl w:ilvl="7" w:tplc="04090019" w:tentative="1">
+      <w:start w:val="1"/>
+      <w:numFmt w:val="lowerLetter"/>
+      <w:lvlText w:val="%8)"/>
+      <w:lvlJc w:val="left"/>
+      <w:pPr>
+        <w:ind w:left="3360" w:hanging="420"/>
+      </w:pPr>
+    </w:lvl>
+    <w:lvl w:ilvl="8" w:tplc="0409001B" w:tentative="1">
+      <w:start w:val="1"/>
+      <w:numFmt w:val="lowerRoman"/>
+      <w:lvlText w:val="%9."/>
+      <w:lvlJc w:val="right"/>
+      <w:pPr>
+        <w:ind w:left="3780" w:hanging="420"/>
+      </w:pPr>
+    </w:lvl>
+  </w:abstractNum>
+  <w:abstractNum w:abstractNumId="2" w15:restartNumberingAfterBreak="0">
+    <w:nsid w:val="50B3191C"/>
+    <w:multiLevelType w:val="hybridMultilevel"/>
+    <w:tmpl w:val="1E5288AC"/>
+    <w:lvl w:ilvl="0" w:tplc="04090001">
+      <w:start w:val="1"/>
+      <w:numFmt w:val="bullet"/>
+      <w:lvlText w:val=""/>
+      <w:lvlJc w:val="left"/>
+      <w:pPr>
+        <w:ind w:left="420" w:hanging="420"/>
+      </w:pPr>
+      <w:rPr>
+        <w:rFonts w:ascii="Wingdings" w:hAnsi="Wingdings" w:hint="default"/>
+      </w:rPr>
+    </w:lvl>
+    <w:lvl w:ilvl="1" w:tplc="04090003" w:tentative="1">
+      <w:start w:val="1"/>
+      <w:numFmt w:val="bullet"/>
+      <w:lvlText w:val=""/>
+      <w:lvlJc w:val="left"/>
+      <w:pPr>
+        <w:ind w:left="840" w:hanging="420"/>
+      </w:pPr>
+      <w:rPr>
+        <w:rFonts w:ascii="Wingdings" w:hAnsi="Wingdings" w:hint="default"/>
+      </w:rPr>
+    </w:lvl>
+    <w:lvl w:ilvl="2" w:tplc="04090005" w:tentative="1">
+      <w:start w:val="1"/>
+      <w:numFmt w:val="bullet"/>
+      <w:lvlText w:val=""/>
+      <w:lvlJc w:val="left"/>
+      <w:pPr>
+        <w:ind w:left="1260" w:hanging="420"/>
+      </w:pPr>
+      <w:rPr>
+        <w:rFonts w:ascii="Wingdings" w:hAnsi="Wingdings" w:hint="default"/>
+      </w:rPr>
+    </w:lvl>
+    <w:lvl w:ilvl="3" w:tplc="04090001" w:tentative="1">
+      <w:start w:val="1"/>
+      <w:numFmt w:val="bullet"/>
+      <w:lvlText w:val=""/>
+      <w:lvlJc w:val="left"/>
+      <w:pPr>
+        <w:ind w:left="1680" w:hanging="420"/>
+      </w:pPr>
+      <w:rPr>
+        <w:rFonts w:ascii="Wingdings" w:hAnsi="Wingdings" w:hint="default"/>
+      </w:rPr>
+    </w:lvl>
+    <w:lvl w:ilvl="4" w:tplc="04090003" w:tentative="1">
+      <w:start w:val="1"/>
+      <w:numFmt w:val="bullet"/>
+      <w:lvlText w:val=""/>
+      <w:lvlJc w:val="left"/>
+      <w:pPr>
+        <w:ind w:left="2100" w:hanging="420"/>
+      </w:pPr>
+      <w:rPr>
+        <w:rFonts w:ascii="Wingdings" w:hAnsi="Wingdings" w:hint="default"/>
+      </w:rPr>
+    </w:lvl>
+    <w:lvl w:ilvl="5" w:tplc="04090005" w:tentative="1">
+      <w:start w:val="1"/>
+      <w:numFmt w:val="bullet"/>
+      <w:lvlText w:val=""/>
+      <w:lvlJc w:val="left"/>
+      <w:pPr>
+        <w:ind w:left="2520" w:hanging="420"/>
+      </w:pPr>
+      <w:rPr>
+        <w:rFonts w:ascii="Wingdings" w:hAnsi="Wingdings" w:hint="default"/>
+      </w:rPr>
+    </w:lvl>
+    <w:lvl w:ilvl="6" w:tplc="04090001" w:tentative="1">
+      <w:start w:val="1"/>
+      <w:numFmt w:val="bullet"/>
+      <w:lvlText w:val=""/>
+      <w:lvlJc w:val="left"/>
+      <w:pPr>
+        <w:ind w:left="2940" w:hanging="420"/>
+      </w:pPr>
+      <w:rPr>
+        <w:rFonts w:ascii="Wingdings" w:hAnsi="Wingdings" w:hint="default"/>
+      </w:rPr>
+    </w:lvl>
+    <w:lvl w:ilvl="7" w:tplc="04090003" w:tentative="1">
+      <w:start w:val="1"/>
+      <w:numFmt w:val="bullet"/>
+      <w:lvlText w:val=""/>
+      <w:lvlJc w:val="left"/>
+      <w:pPr>
+        <w:ind w:left="3360" w:hanging="420"/>
+      </w:pPr>
+      <w:rPr>
+        <w:rFonts w:ascii="Wingdings" w:hAnsi="Wingdings" w:hint="default"/>
+      </w:rPr>
+    </w:lvl>
+    <w:lvl w:ilvl="8" w:tplc="04090005" w:tentative="1">
+      <w:start w:val="1"/>
+      <w:numFmt w:val="bullet"/>
+      <w:lvlText w:val=""/>
+      <w:lvlJc w:val="left"/>
+      <w:pPr>
+        <w:ind w:left="3780" w:hanging="420"/>
+      </w:pPr>
+      <w:rPr>
+        <w:rFonts w:ascii="Wingdings" w:hAnsi="Wingdings" w:hint="default"/>
+      </w:rPr>
+    </w:lvl>
+  </w:abstractNum>
+  <w:abstractNum w:abstractNumId="3" w15:restartNumberingAfterBreak="0">
     <w:nsid w:val="59F149B6"/>
     <w:multiLevelType w:val="multilevel"/>
     <w:tmpl w:val="59F149B6"/>
@@ -5480,10 +7918,10 @@
       </w:rPr>
     </w:lvl>
   </w:abstractNum>
-  <w:abstractNum w:abstractNumId="2" w15:restartNumberingAfterBreak="0">
-    <w:nsid w:val="633A0426"/>
+  <w:abstractNum w:abstractNumId="4" w15:restartNumberingAfterBreak="0">
+    <w:nsid w:val="5C3645D1"/>
     <w:multiLevelType w:val="hybridMultilevel"/>
-    <w:tmpl w:val="999C9990"/>
+    <w:tmpl w:val="68F4C72E"/>
     <w:lvl w:ilvl="0" w:tplc="04090001">
       <w:start w:val="1"/>
       <w:numFmt w:val="bullet"/>
@@ -5593,20 +8031,511 @@
       </w:rPr>
     </w:lvl>
   </w:abstractNum>
+  <w:abstractNum w:abstractNumId="5" w15:restartNumberingAfterBreak="0">
+    <w:nsid w:val="611F240B"/>
+    <w:multiLevelType w:val="hybridMultilevel"/>
+    <w:tmpl w:val="524CC8D4"/>
+    <w:lvl w:ilvl="0" w:tplc="EABE05F2">
+      <w:start w:val="1"/>
+      <w:numFmt w:val="decimal"/>
+      <w:lvlText w:val="A.%1"/>
+      <w:lvlJc w:val="left"/>
+      <w:pPr>
+        <w:ind w:left="420" w:hanging="420"/>
+      </w:pPr>
+      <w:rPr>
+        <w:rFonts w:hint="default"/>
+      </w:rPr>
+    </w:lvl>
+    <w:lvl w:ilvl="1" w:tplc="04090019" w:tentative="1">
+      <w:start w:val="1"/>
+      <w:numFmt w:val="lowerLetter"/>
+      <w:lvlText w:val="%2)"/>
+      <w:lvlJc w:val="left"/>
+      <w:pPr>
+        <w:ind w:left="840" w:hanging="420"/>
+      </w:pPr>
+    </w:lvl>
+    <w:lvl w:ilvl="2" w:tplc="0409001B" w:tentative="1">
+      <w:start w:val="1"/>
+      <w:numFmt w:val="lowerRoman"/>
+      <w:lvlText w:val="%3."/>
+      <w:lvlJc w:val="right"/>
+      <w:pPr>
+        <w:ind w:left="1260" w:hanging="420"/>
+      </w:pPr>
+    </w:lvl>
+    <w:lvl w:ilvl="3" w:tplc="0409000F" w:tentative="1">
+      <w:start w:val="1"/>
+      <w:numFmt w:val="decimal"/>
+      <w:lvlText w:val="%4."/>
+      <w:lvlJc w:val="left"/>
+      <w:pPr>
+        <w:ind w:left="1680" w:hanging="420"/>
+      </w:pPr>
+    </w:lvl>
+    <w:lvl w:ilvl="4" w:tplc="04090019" w:tentative="1">
+      <w:start w:val="1"/>
+      <w:numFmt w:val="lowerLetter"/>
+      <w:lvlText w:val="%5)"/>
+      <w:lvlJc w:val="left"/>
+      <w:pPr>
+        <w:ind w:left="2100" w:hanging="420"/>
+      </w:pPr>
+    </w:lvl>
+    <w:lvl w:ilvl="5" w:tplc="0409001B" w:tentative="1">
+      <w:start w:val="1"/>
+      <w:numFmt w:val="lowerRoman"/>
+      <w:lvlText w:val="%6."/>
+      <w:lvlJc w:val="right"/>
+      <w:pPr>
+        <w:ind w:left="2520" w:hanging="420"/>
+      </w:pPr>
+    </w:lvl>
+    <w:lvl w:ilvl="6" w:tplc="0409000F" w:tentative="1">
+      <w:start w:val="1"/>
+      <w:numFmt w:val="decimal"/>
+      <w:lvlText w:val="%7."/>
+      <w:lvlJc w:val="left"/>
+      <w:pPr>
+        <w:ind w:left="2940" w:hanging="420"/>
+      </w:pPr>
+    </w:lvl>
+    <w:lvl w:ilvl="7" w:tplc="04090019" w:tentative="1">
+      <w:start w:val="1"/>
+      <w:numFmt w:val="lowerLetter"/>
+      <w:lvlText w:val="%8)"/>
+      <w:lvlJc w:val="left"/>
+      <w:pPr>
+        <w:ind w:left="3360" w:hanging="420"/>
+      </w:pPr>
+    </w:lvl>
+    <w:lvl w:ilvl="8" w:tplc="0409001B" w:tentative="1">
+      <w:start w:val="1"/>
+      <w:numFmt w:val="lowerRoman"/>
+      <w:lvlText w:val="%9."/>
+      <w:lvlJc w:val="right"/>
+      <w:pPr>
+        <w:ind w:left="3780" w:hanging="420"/>
+      </w:pPr>
+    </w:lvl>
+  </w:abstractNum>
+  <w:abstractNum w:abstractNumId="6" w15:restartNumberingAfterBreak="0">
+    <w:nsid w:val="633A0426"/>
+    <w:multiLevelType w:val="hybridMultilevel"/>
+    <w:tmpl w:val="999C9990"/>
+    <w:lvl w:ilvl="0" w:tplc="04090001">
+      <w:start w:val="1"/>
+      <w:numFmt w:val="bullet"/>
+      <w:lvlText w:val=""/>
+      <w:lvlJc w:val="left"/>
+      <w:pPr>
+        <w:ind w:left="420" w:hanging="420"/>
+      </w:pPr>
+      <w:rPr>
+        <w:rFonts w:ascii="Wingdings" w:hAnsi="Wingdings" w:hint="default"/>
+      </w:rPr>
+    </w:lvl>
+    <w:lvl w:ilvl="1" w:tplc="04090003" w:tentative="1">
+      <w:start w:val="1"/>
+      <w:numFmt w:val="bullet"/>
+      <w:lvlText w:val=""/>
+      <w:lvlJc w:val="left"/>
+      <w:pPr>
+        <w:ind w:left="840" w:hanging="420"/>
+      </w:pPr>
+      <w:rPr>
+        <w:rFonts w:ascii="Wingdings" w:hAnsi="Wingdings" w:hint="default"/>
+      </w:rPr>
+    </w:lvl>
+    <w:lvl w:ilvl="2" w:tplc="04090005" w:tentative="1">
+      <w:start w:val="1"/>
+      <w:numFmt w:val="bullet"/>
+      <w:lvlText w:val=""/>
+      <w:lvlJc w:val="left"/>
+      <w:pPr>
+        <w:ind w:left="1260" w:hanging="420"/>
+      </w:pPr>
+      <w:rPr>
+        <w:rFonts w:ascii="Wingdings" w:hAnsi="Wingdings" w:hint="default"/>
+      </w:rPr>
+    </w:lvl>
+    <w:lvl w:ilvl="3" w:tplc="04090001" w:tentative="1">
+      <w:start w:val="1"/>
+      <w:numFmt w:val="bullet"/>
+      <w:lvlText w:val=""/>
+      <w:lvlJc w:val="left"/>
+      <w:pPr>
+        <w:ind w:left="1680" w:hanging="420"/>
+      </w:pPr>
+      <w:rPr>
+        <w:rFonts w:ascii="Wingdings" w:hAnsi="Wingdings" w:hint="default"/>
+      </w:rPr>
+    </w:lvl>
+    <w:lvl w:ilvl="4" w:tplc="04090003" w:tentative="1">
+      <w:start w:val="1"/>
+      <w:numFmt w:val="bullet"/>
+      <w:lvlText w:val=""/>
+      <w:lvlJc w:val="left"/>
+      <w:pPr>
+        <w:ind w:left="2100" w:hanging="420"/>
+      </w:pPr>
+      <w:rPr>
+        <w:rFonts w:ascii="Wingdings" w:hAnsi="Wingdings" w:hint="default"/>
+      </w:rPr>
+    </w:lvl>
+    <w:lvl w:ilvl="5" w:tplc="04090005" w:tentative="1">
+      <w:start w:val="1"/>
+      <w:numFmt w:val="bullet"/>
+      <w:lvlText w:val=""/>
+      <w:lvlJc w:val="left"/>
+      <w:pPr>
+        <w:ind w:left="2520" w:hanging="420"/>
+      </w:pPr>
+      <w:rPr>
+        <w:rFonts w:ascii="Wingdings" w:hAnsi="Wingdings" w:hint="default"/>
+      </w:rPr>
+    </w:lvl>
+    <w:lvl w:ilvl="6" w:tplc="04090001" w:tentative="1">
+      <w:start w:val="1"/>
+      <w:numFmt w:val="bullet"/>
+      <w:lvlText w:val=""/>
+      <w:lvlJc w:val="left"/>
+      <w:pPr>
+        <w:ind w:left="2940" w:hanging="420"/>
+      </w:pPr>
+      <w:rPr>
+        <w:rFonts w:ascii="Wingdings" w:hAnsi="Wingdings" w:hint="default"/>
+      </w:rPr>
+    </w:lvl>
+    <w:lvl w:ilvl="7" w:tplc="04090003" w:tentative="1">
+      <w:start w:val="1"/>
+      <w:numFmt w:val="bullet"/>
+      <w:lvlText w:val=""/>
+      <w:lvlJc w:val="left"/>
+      <w:pPr>
+        <w:ind w:left="3360" w:hanging="420"/>
+      </w:pPr>
+      <w:rPr>
+        <w:rFonts w:ascii="Wingdings" w:hAnsi="Wingdings" w:hint="default"/>
+      </w:rPr>
+    </w:lvl>
+    <w:lvl w:ilvl="8" w:tplc="04090005" w:tentative="1">
+      <w:start w:val="1"/>
+      <w:numFmt w:val="bullet"/>
+      <w:lvlText w:val=""/>
+      <w:lvlJc w:val="left"/>
+      <w:pPr>
+        <w:ind w:left="3780" w:hanging="420"/>
+      </w:pPr>
+      <w:rPr>
+        <w:rFonts w:ascii="Wingdings" w:hAnsi="Wingdings" w:hint="default"/>
+      </w:rPr>
+    </w:lvl>
+  </w:abstractNum>
+  <w:abstractNum w:abstractNumId="7" w15:restartNumberingAfterBreak="0">
+    <w:nsid w:val="683931DF"/>
+    <w:multiLevelType w:val="hybridMultilevel"/>
+    <w:tmpl w:val="7902BE12"/>
+    <w:lvl w:ilvl="0" w:tplc="AF5E3A8C">
+      <w:start w:val="1"/>
+      <w:numFmt w:val="decimal"/>
+      <w:lvlText w:val="B.%1"/>
+      <w:lvlJc w:val="left"/>
+      <w:pPr>
+        <w:ind w:left="420" w:hanging="420"/>
+      </w:pPr>
+      <w:rPr>
+        <w:rFonts w:hint="default"/>
+      </w:rPr>
+    </w:lvl>
+    <w:lvl w:ilvl="1" w:tplc="04090019" w:tentative="1">
+      <w:start w:val="1"/>
+      <w:numFmt w:val="lowerLetter"/>
+      <w:lvlText w:val="%2)"/>
+      <w:lvlJc w:val="left"/>
+      <w:pPr>
+        <w:ind w:left="840" w:hanging="420"/>
+      </w:pPr>
+    </w:lvl>
+    <w:lvl w:ilvl="2" w:tplc="0409001B" w:tentative="1">
+      <w:start w:val="1"/>
+      <w:numFmt w:val="lowerRoman"/>
+      <w:lvlText w:val="%3."/>
+      <w:lvlJc w:val="right"/>
+      <w:pPr>
+        <w:ind w:left="1260" w:hanging="420"/>
+      </w:pPr>
+    </w:lvl>
+    <w:lvl w:ilvl="3" w:tplc="0409000F" w:tentative="1">
+      <w:start w:val="1"/>
+      <w:numFmt w:val="decimal"/>
+      <w:lvlText w:val="%4."/>
+      <w:lvlJc w:val="left"/>
+      <w:pPr>
+        <w:ind w:left="1680" w:hanging="420"/>
+      </w:pPr>
+    </w:lvl>
+    <w:lvl w:ilvl="4" w:tplc="04090019" w:tentative="1">
+      <w:start w:val="1"/>
+      <w:numFmt w:val="lowerLetter"/>
+      <w:lvlText w:val="%5)"/>
+      <w:lvlJc w:val="left"/>
+      <w:pPr>
+        <w:ind w:left="2100" w:hanging="420"/>
+      </w:pPr>
+    </w:lvl>
+    <w:lvl w:ilvl="5" w:tplc="0409001B" w:tentative="1">
+      <w:start w:val="1"/>
+      <w:numFmt w:val="lowerRoman"/>
+      <w:lvlText w:val="%6."/>
+      <w:lvlJc w:val="right"/>
+      <w:pPr>
+        <w:ind w:left="2520" w:hanging="420"/>
+      </w:pPr>
+    </w:lvl>
+    <w:lvl w:ilvl="6" w:tplc="0409000F" w:tentative="1">
+      <w:start w:val="1"/>
+      <w:numFmt w:val="decimal"/>
+      <w:lvlText w:val="%7."/>
+      <w:lvlJc w:val="left"/>
+      <w:pPr>
+        <w:ind w:left="2940" w:hanging="420"/>
+      </w:pPr>
+    </w:lvl>
+    <w:lvl w:ilvl="7" w:tplc="04090019" w:tentative="1">
+      <w:start w:val="1"/>
+      <w:numFmt w:val="lowerLetter"/>
+      <w:lvlText w:val="%8)"/>
+      <w:lvlJc w:val="left"/>
+      <w:pPr>
+        <w:ind w:left="3360" w:hanging="420"/>
+      </w:pPr>
+    </w:lvl>
+    <w:lvl w:ilvl="8" w:tplc="0409001B" w:tentative="1">
+      <w:start w:val="1"/>
+      <w:numFmt w:val="lowerRoman"/>
+      <w:lvlText w:val="%9."/>
+      <w:lvlJc w:val="right"/>
+      <w:pPr>
+        <w:ind w:left="3780" w:hanging="420"/>
+      </w:pPr>
+    </w:lvl>
+  </w:abstractNum>
+  <w:abstractNum w:abstractNumId="8" w15:restartNumberingAfterBreak="0">
+    <w:nsid w:val="7608746F"/>
+    <w:multiLevelType w:val="hybridMultilevel"/>
+    <w:tmpl w:val="F0A2FFF4"/>
+    <w:lvl w:ilvl="0" w:tplc="04090001">
+      <w:start w:val="1"/>
+      <w:numFmt w:val="bullet"/>
+      <w:lvlText w:val=""/>
+      <w:lvlJc w:val="left"/>
+      <w:pPr>
+        <w:ind w:left="420" w:hanging="420"/>
+      </w:pPr>
+      <w:rPr>
+        <w:rFonts w:ascii="Wingdings" w:hAnsi="Wingdings" w:hint="default"/>
+      </w:rPr>
+    </w:lvl>
+    <w:lvl w:ilvl="1" w:tplc="04090003" w:tentative="1">
+      <w:start w:val="1"/>
+      <w:numFmt w:val="bullet"/>
+      <w:lvlText w:val=""/>
+      <w:lvlJc w:val="left"/>
+      <w:pPr>
+        <w:ind w:left="840" w:hanging="420"/>
+      </w:pPr>
+      <w:rPr>
+        <w:rFonts w:ascii="Wingdings" w:hAnsi="Wingdings" w:hint="default"/>
+      </w:rPr>
+    </w:lvl>
+    <w:lvl w:ilvl="2" w:tplc="04090005" w:tentative="1">
+      <w:start w:val="1"/>
+      <w:numFmt w:val="bullet"/>
+      <w:lvlText w:val=""/>
+      <w:lvlJc w:val="left"/>
+      <w:pPr>
+        <w:ind w:left="1260" w:hanging="420"/>
+      </w:pPr>
+      <w:rPr>
+        <w:rFonts w:ascii="Wingdings" w:hAnsi="Wingdings" w:hint="default"/>
+      </w:rPr>
+    </w:lvl>
+    <w:lvl w:ilvl="3" w:tplc="04090001" w:tentative="1">
+      <w:start w:val="1"/>
+      <w:numFmt w:val="bullet"/>
+      <w:lvlText w:val=""/>
+      <w:lvlJc w:val="left"/>
+      <w:pPr>
+        <w:ind w:left="1680" w:hanging="420"/>
+      </w:pPr>
+      <w:rPr>
+        <w:rFonts w:ascii="Wingdings" w:hAnsi="Wingdings" w:hint="default"/>
+      </w:rPr>
+    </w:lvl>
+    <w:lvl w:ilvl="4" w:tplc="04090003" w:tentative="1">
+      <w:start w:val="1"/>
+      <w:numFmt w:val="bullet"/>
+      <w:lvlText w:val=""/>
+      <w:lvlJc w:val="left"/>
+      <w:pPr>
+        <w:ind w:left="2100" w:hanging="420"/>
+      </w:pPr>
+      <w:rPr>
+        <w:rFonts w:ascii="Wingdings" w:hAnsi="Wingdings" w:hint="default"/>
+      </w:rPr>
+    </w:lvl>
+    <w:lvl w:ilvl="5" w:tplc="04090005" w:tentative="1">
+      <w:start w:val="1"/>
+      <w:numFmt w:val="bullet"/>
+      <w:lvlText w:val=""/>
+      <w:lvlJc w:val="left"/>
+      <w:pPr>
+        <w:ind w:left="2520" w:hanging="420"/>
+      </w:pPr>
+      <w:rPr>
+        <w:rFonts w:ascii="Wingdings" w:hAnsi="Wingdings" w:hint="default"/>
+      </w:rPr>
+    </w:lvl>
+    <w:lvl w:ilvl="6" w:tplc="04090001" w:tentative="1">
+      <w:start w:val="1"/>
+      <w:numFmt w:val="bullet"/>
+      <w:lvlText w:val=""/>
+      <w:lvlJc w:val="left"/>
+      <w:pPr>
+        <w:ind w:left="2940" w:hanging="420"/>
+      </w:pPr>
+      <w:rPr>
+        <w:rFonts w:ascii="Wingdings" w:hAnsi="Wingdings" w:hint="default"/>
+      </w:rPr>
+    </w:lvl>
+    <w:lvl w:ilvl="7" w:tplc="04090003" w:tentative="1">
+      <w:start w:val="1"/>
+      <w:numFmt w:val="bullet"/>
+      <w:lvlText w:val=""/>
+      <w:lvlJc w:val="left"/>
+      <w:pPr>
+        <w:ind w:left="3360" w:hanging="420"/>
+      </w:pPr>
+      <w:rPr>
+        <w:rFonts w:ascii="Wingdings" w:hAnsi="Wingdings" w:hint="default"/>
+      </w:rPr>
+    </w:lvl>
+    <w:lvl w:ilvl="8" w:tplc="04090005" w:tentative="1">
+      <w:start w:val="1"/>
+      <w:numFmt w:val="bullet"/>
+      <w:lvlText w:val=""/>
+      <w:lvlJc w:val="left"/>
+      <w:pPr>
+        <w:ind w:left="3780" w:hanging="420"/>
+      </w:pPr>
+      <w:rPr>
+        <w:rFonts w:ascii="Wingdings" w:hAnsi="Wingdings" w:hint="default"/>
+      </w:rPr>
+    </w:lvl>
+  </w:abstractNum>
   <w:num w:numId="1">
-    <w:abstractNumId w:val="1"/>
+    <w:abstractNumId w:val="3"/>
   </w:num>
   <w:num w:numId="2">
-    <w:abstractNumId w:val="1"/>
+    <w:abstractNumId w:val="3"/>
   </w:num>
   <w:num w:numId="3">
-    <w:abstractNumId w:val="1"/>
+    <w:abstractNumId w:val="3"/>
   </w:num>
   <w:num w:numId="4">
+    <w:abstractNumId w:val="6"/>
+  </w:num>
+  <w:num w:numId="5">
     <w:abstractNumId w:val="2"/>
   </w:num>
-  <w:num w:numId="5">
+  <w:num w:numId="6">
+    <w:abstractNumId w:val="4"/>
+  </w:num>
+  <w:num w:numId="7">
+    <w:abstractNumId w:val="8"/>
+  </w:num>
+  <w:num w:numId="8">
+    <w:abstractNumId w:val="3"/>
+  </w:num>
+  <w:num w:numId="9">
+    <w:abstractNumId w:val="3"/>
+  </w:num>
+  <w:num w:numId="10">
     <w:abstractNumId w:val="0"/>
+  </w:num>
+  <w:num w:numId="11">
+    <w:abstractNumId w:val="3"/>
+  </w:num>
+  <w:num w:numId="12">
+    <w:abstractNumId w:val="3"/>
+  </w:num>
+  <w:num w:numId="13">
+    <w:abstractNumId w:val="3"/>
+  </w:num>
+  <w:num w:numId="14">
+    <w:abstractNumId w:val="3"/>
+  </w:num>
+  <w:num w:numId="15">
+    <w:abstractNumId w:val="3"/>
+  </w:num>
+  <w:num w:numId="16">
+    <w:abstractNumId w:val="3"/>
+  </w:num>
+  <w:num w:numId="17">
+    <w:abstractNumId w:val="3"/>
+  </w:num>
+  <w:num w:numId="18">
+    <w:abstractNumId w:val="3"/>
+  </w:num>
+  <w:num w:numId="19">
+    <w:abstractNumId w:val="3"/>
+  </w:num>
+  <w:num w:numId="20">
+    <w:abstractNumId w:val="3"/>
+  </w:num>
+  <w:num w:numId="21">
+    <w:abstractNumId w:val="3"/>
+  </w:num>
+  <w:num w:numId="22">
+    <w:abstractNumId w:val="3"/>
+  </w:num>
+  <w:num w:numId="23">
+    <w:abstractNumId w:val="3"/>
+  </w:num>
+  <w:num w:numId="24">
+    <w:abstractNumId w:val="3"/>
+  </w:num>
+  <w:num w:numId="25">
+    <w:abstractNumId w:val="3"/>
+  </w:num>
+  <w:num w:numId="26">
+    <w:abstractNumId w:val="3"/>
+  </w:num>
+  <w:num w:numId="27">
+    <w:abstractNumId w:val="5"/>
+  </w:num>
+  <w:num w:numId="28">
+    <w:abstractNumId w:val="3"/>
+  </w:num>
+  <w:num w:numId="29">
+    <w:abstractNumId w:val="3"/>
+  </w:num>
+  <w:num w:numId="30">
+    <w:abstractNumId w:val="3"/>
+  </w:num>
+  <w:num w:numId="31">
+    <w:abstractNumId w:val="3"/>
+  </w:num>
+  <w:num w:numId="32">
+    <w:abstractNumId w:val="7"/>
+  </w:num>
+  <w:num w:numId="33">
+    <w:abstractNumId w:val="3"/>
+  </w:num>
+  <w:num w:numId="34">
+    <w:abstractNumId w:val="1"/>
   </w:num>
 </w:numbering>
 </file>
@@ -5980,6 +8909,9 @@
         <w:ilvl w:val="2"/>
         <w:numId w:val="1"/>
       </w:numPr>
+      <w:tabs>
+        <w:tab w:val="left" w:pos="432"/>
+      </w:tabs>
       <w:spacing w:before="260" w:after="260" w:line="413" w:lineRule="auto"/>
       <w:outlineLvl w:val="2"/>
     </w:pPr>
@@ -6118,7 +9050,6 @@
   <w:style w:type="character" w:default="1" w:styleId="a0">
     <w:name w:val="Default Paragraph Font"/>
     <w:uiPriority w:val="1"/>
-    <w:semiHidden/>
     <w:unhideWhenUsed/>
   </w:style>
   <w:style w:type="table" w:default="1" w:styleId="a1">

</xml_diff>

<commit_message>
Add sequence.md Fill chapter 6.1
</commit_message>
<xml_diff>
--- a/bnnp_docs/02 外部接口/pera-hub/Gateway_Requirements.docx
+++ b/bnnp_docs/02 外部接口/pera-hub/Gateway_Requirements.docx
@@ -1,14 +1,8 @@
 
 <file path=word/document.xml><?xml version="1.0" encoding="utf-8"?>
-<w:document xmlns:wpc="http://schemas.microsoft.com/office/word/2010/wordprocessingCanvas" xmlns:cx="http://schemas.microsoft.com/office/drawing/2014/chartex" xmlns:cx1="http://schemas.microsoft.com/office/drawing/2015/9/8/chartex" xmlns:cx2="http://schemas.microsoft.com/office/drawing/2015/10/21/chartex" xmlns:cx3="http://schemas.microsoft.com/office/drawing/2016/5/9/chartex" xmlns:cx4="http://schemas.microsoft.com/office/drawing/2016/5/10/chartex" xmlns:cx5="http://schemas.microsoft.com/office/drawing/2016/5/11/chartex" xmlns:cx6="http://schemas.microsoft.com/office/drawing/2016/5/12/chartex" xmlns:cx7="http://schemas.microsoft.com/office/drawing/2016/5/13/chartex" xmlns:cx8="http://schemas.microsoft.com/office/drawing/2016/5/14/chartex" xmlns:mc="http://schemas.openxmlformats.org/markup-compatibility/2006" xmlns:aink="http://schemas.microsoft.com/office/drawing/2016/ink" xmlns:am3d="http://schemas.microsoft.com/office/drawing/2017/model3d" xmlns:o="urn:schemas-microsoft-com:office:office" xmlns:r="http://schemas.openxmlformats.org/officeDocument/2006/relationships" xmlns:m="http://schemas.openxmlformats.org/officeDocument/2006/math" xmlns:v="urn:schemas-microsoft-com:vml" xmlns:wp14="http://schemas.microsoft.com/office/word/2010/wordprocessingDrawing" xmlns:wp="http://schemas.openxmlformats.org/drawingml/2006/wordprocessingDrawing" xmlns:w10="urn:schemas-microsoft-com:office:word" xmlns:w="http://schemas.openxmlformats.org/wordprocessingml/2006/main" xmlns:w14="http://schemas.microsoft.com/office/word/2010/wordml" xmlns:w15="http://schemas.microsoft.com/office/word/2012/wordml" xmlns:w16se="http://schemas.microsoft.com/office/word/2015/wordml/symex" xmlns:wpg="http://schemas.microsoft.com/office/word/2010/wordprocessingGroup" xmlns:wpi="http://schemas.microsoft.com/office/word/2010/wordprocessingInk" xmlns:wne="http://schemas.microsoft.com/office/word/2006/wordml" xmlns:wps="http://schemas.microsoft.com/office/word/2010/wordprocessingShape" mc:Ignorable="w14 w15 w16se wp14">
+<w:document xmlns:wpc="http://schemas.microsoft.com/office/word/2010/wordprocessingCanvas" xmlns:cx="http://schemas.microsoft.com/office/drawing/2014/chartex" xmlns:cx1="http://schemas.microsoft.com/office/drawing/2015/9/8/chartex" xmlns:cx2="http://schemas.microsoft.com/office/drawing/2015/10/21/chartex" xmlns:cx3="http://schemas.microsoft.com/office/drawing/2016/5/9/chartex" xmlns:cx4="http://schemas.microsoft.com/office/drawing/2016/5/10/chartex" xmlns:cx5="http://schemas.microsoft.com/office/drawing/2016/5/11/chartex" xmlns:cx6="http://schemas.microsoft.com/office/drawing/2016/5/12/chartex" xmlns:cx7="http://schemas.microsoft.com/office/drawing/2016/5/13/chartex" xmlns:cx8="http://schemas.microsoft.com/office/drawing/2016/5/14/chartex" xmlns:mc="http://schemas.openxmlformats.org/markup-compatibility/2006" xmlns:aink="http://schemas.microsoft.com/office/drawing/2016/ink" xmlns:am3d="http://schemas.microsoft.com/office/drawing/2017/model3d" xmlns:o="urn:schemas-microsoft-com:office:office" xmlns:r="http://schemas.openxmlformats.org/officeDocument/2006/relationships" xmlns:m="http://schemas.openxmlformats.org/officeDocument/2006/math" xmlns:v="urn:schemas-microsoft-com:vml" xmlns:wp14="http://schemas.microsoft.com/office/word/2010/wordprocessingDrawing" xmlns:wp="http://schemas.openxmlformats.org/drawingml/2006/wordprocessingDrawing" xmlns:w10="urn:schemas-microsoft-com:office:word" xmlns:w="http://schemas.openxmlformats.org/wordprocessingml/2006/main" xmlns:w14="http://schemas.microsoft.com/office/word/2010/wordml" xmlns:w15="http://schemas.microsoft.com/office/word/2012/wordml" xmlns:w16cid="http://schemas.microsoft.com/office/word/2016/wordml/cid" xmlns:w16se="http://schemas.microsoft.com/office/word/2015/wordml/symex" xmlns:wpg="http://schemas.microsoft.com/office/word/2010/wordprocessingGroup" xmlns:wpi="http://schemas.microsoft.com/office/word/2010/wordprocessingInk" xmlns:wne="http://schemas.microsoft.com/office/word/2006/wordml" xmlns:wps="http://schemas.microsoft.com/office/word/2010/wordprocessingShape" mc:Ignorable="w14 w15 w16se w16cid wp14">
   <w:body>
-    <w:p>
-      <w:pPr>
-        <w:rPr>
-          <w:rFonts w:hint="eastAsia"/>
-        </w:rPr>
-      </w:pPr>
-    </w:p>
+    <w:p/>
     <w:p>
       <w:pPr>
         <w:pStyle w:val="1"/>
@@ -8709,145 +8703,137 @@
       <w:bookmarkEnd w:id="4"/>
       <w:bookmarkEnd w:id="5"/>
     </w:p>
-    <w:p>
-      <w:pPr>
+    <w:p/>
+    <w:p>
+      <w:r>
         <w:rPr>
           <w:rFonts w:hint="eastAsia"/>
         </w:rPr>
-      </w:pPr>
-      <w:bookmarkStart w:id="6" w:name="_GoBack"/>
+        <w:br w:type="page"/>
+      </w:r>
+    </w:p>
+    <w:p/>
+    <w:p>
+      <w:pPr>
+        <w:pStyle w:val="1"/>
+      </w:pPr>
+      <w:bookmarkStart w:id="6" w:name="_Toc21933"/>
+      <w:bookmarkStart w:id="7" w:name="_Toc496974420"/>
+      <w:r>
+        <w:rPr>
+          <w:rFonts w:hint="eastAsia"/>
+        </w:rPr>
+        <w:t>Introduction</w:t>
+      </w:r>
       <w:bookmarkEnd w:id="6"/>
-    </w:p>
-    <w:p>
+      <w:bookmarkEnd w:id="7"/>
+    </w:p>
+    <w:p>
+      <w:pPr>
+        <w:pStyle w:val="2"/>
+      </w:pPr>
+      <w:bookmarkStart w:id="8" w:name="_Toc25097"/>
+      <w:bookmarkStart w:id="9" w:name="_Toc496974421"/>
       <w:r>
         <w:rPr>
           <w:rFonts w:hint="eastAsia"/>
         </w:rPr>
-        <w:br w:type="page"/>
-      </w:r>
-    </w:p>
-    <w:p/>
+        <w:t>Purpose</w:t>
+      </w:r>
+      <w:bookmarkEnd w:id="8"/>
+      <w:bookmarkEnd w:id="9"/>
+    </w:p>
+    <w:p>
+      <w:r>
+        <w:rPr>
+          <w:rFonts w:hint="eastAsia"/>
+        </w:rPr>
+        <w:t>This document is a description of the API Functions that BananaPay hope PeraHub can provide.</w:t>
+      </w:r>
+    </w:p>
+    <w:p>
+      <w:pPr>
+        <w:pStyle w:val="2"/>
+      </w:pPr>
+      <w:bookmarkStart w:id="10" w:name="_Toc29998"/>
+      <w:bookmarkStart w:id="11" w:name="_Toc496974422"/>
+      <w:r>
+        <w:rPr>
+          <w:rFonts w:hint="eastAsia"/>
+        </w:rPr>
+        <w:t>Target Audience</w:t>
+      </w:r>
+      <w:bookmarkEnd w:id="10"/>
+      <w:bookmarkEnd w:id="11"/>
+    </w:p>
+    <w:p>
+      <w:r>
+        <w:rPr>
+          <w:rFonts w:hint="eastAsia"/>
+        </w:rPr>
+        <w:t>PeraHub developers And BananaPay Developers.</w:t>
+      </w:r>
+    </w:p>
     <w:p>
       <w:pPr>
         <w:pStyle w:val="1"/>
       </w:pPr>
-      <w:bookmarkStart w:id="7" w:name="_Toc21933"/>
-      <w:bookmarkStart w:id="8" w:name="_Toc496974420"/>
+      <w:bookmarkStart w:id="12" w:name="_Toc10114"/>
+      <w:bookmarkStart w:id="13" w:name="_Toc496974423"/>
       <w:r>
         <w:rPr>
           <w:rFonts w:hint="eastAsia"/>
         </w:rPr>
-        <w:t>Introduction</w:t>
-      </w:r>
-      <w:bookmarkEnd w:id="7"/>
-      <w:bookmarkEnd w:id="8"/>
+        <w:t>Overview</w:t>
+      </w:r>
+      <w:bookmarkEnd w:id="12"/>
+      <w:bookmarkEnd w:id="13"/>
     </w:p>
     <w:p>
       <w:pPr>
         <w:pStyle w:val="2"/>
       </w:pPr>
-      <w:bookmarkStart w:id="9" w:name="_Toc25097"/>
-      <w:bookmarkStart w:id="10" w:name="_Toc496974421"/>
+      <w:bookmarkStart w:id="14" w:name="_Toc20467"/>
+      <w:bookmarkStart w:id="15" w:name="_Toc496974424"/>
       <w:r>
         <w:rPr>
           <w:rFonts w:hint="eastAsia"/>
         </w:rPr>
-        <w:t>Purpose</w:t>
-      </w:r>
-      <w:bookmarkEnd w:id="9"/>
-      <w:bookmarkEnd w:id="10"/>
+        <w:t>Communication Protocal</w:t>
+      </w:r>
+      <w:bookmarkEnd w:id="14"/>
+      <w:bookmarkEnd w:id="15"/>
     </w:p>
     <w:p>
       <w:r>
         <w:rPr>
           <w:rFonts w:hint="eastAsia"/>
         </w:rPr>
-        <w:t>This document is a description of the API Functions that BananaPay hope PeraHub can provide.</w:t>
-      </w:r>
-    </w:p>
-    <w:p>
-      <w:pPr>
-        <w:pStyle w:val="2"/>
-      </w:pPr>
-      <w:bookmarkStart w:id="11" w:name="_Toc29998"/>
-      <w:bookmarkStart w:id="12" w:name="_Toc496974422"/>
+        <w:t>All api functions uses standard protocols  and data structure.</w:t>
+      </w:r>
+    </w:p>
+    <w:p>
       <w:r>
         <w:rPr>
           <w:rFonts w:hint="eastAsia"/>
         </w:rPr>
-        <w:t>Target Audience</w:t>
-      </w:r>
-      <w:bookmarkEnd w:id="11"/>
-      <w:bookmarkEnd w:id="12"/>
+        <w:t>The data should be submitted to EndPost using POST method through HTTPS in XML FORMAT.</w:t>
+      </w:r>
     </w:p>
     <w:p>
       <w:r>
         <w:rPr>
           <w:rFonts w:hint="eastAsia"/>
         </w:rPr>
-        <w:t>PeraHub developers And BananaPay Developers.</w:t>
+        <w:t>Response to the request are returned synchronously on the same connection from which the request originated</w:t>
       </w:r>
     </w:p>
     <w:p>
       <w:pPr>
         <w:pStyle w:val="1"/>
       </w:pPr>
-      <w:bookmarkStart w:id="13" w:name="_Toc10114"/>
-      <w:bookmarkStart w:id="14" w:name="_Toc496974423"/>
-      <w:r>
-        <w:rPr>
-          <w:rFonts w:hint="eastAsia"/>
-        </w:rPr>
-        <w:t>Overview</w:t>
-      </w:r>
-      <w:bookmarkEnd w:id="13"/>
-      <w:bookmarkEnd w:id="14"/>
-    </w:p>
-    <w:p>
-      <w:pPr>
-        <w:pStyle w:val="2"/>
-      </w:pPr>
-      <w:bookmarkStart w:id="15" w:name="_Toc20467"/>
-      <w:bookmarkStart w:id="16" w:name="_Toc496974424"/>
-      <w:r>
-        <w:rPr>
-          <w:rFonts w:hint="eastAsia"/>
-        </w:rPr>
-        <w:t>Communication Protocal</w:t>
-      </w:r>
-      <w:bookmarkEnd w:id="15"/>
-      <w:bookmarkEnd w:id="16"/>
-    </w:p>
-    <w:p>
-      <w:r>
-        <w:rPr>
-          <w:rFonts w:hint="eastAsia"/>
-        </w:rPr>
-        <w:t>All api functions uses standard protocols  and data structure.</w:t>
-      </w:r>
-    </w:p>
-    <w:p>
-      <w:r>
-        <w:rPr>
-          <w:rFonts w:hint="eastAsia"/>
-        </w:rPr>
-        <w:t>The data should be submitted to EndPost using POST method through HTTPS in XML FORMAT.</w:t>
-      </w:r>
-    </w:p>
-    <w:p>
-      <w:r>
-        <w:rPr>
-          <w:rFonts w:hint="eastAsia"/>
-        </w:rPr>
-        <w:t>Response to the request are returned synchronously on the same connection from which the request originated</w:t>
-      </w:r>
-    </w:p>
-    <w:p>
-      <w:pPr>
-        <w:pStyle w:val="1"/>
-      </w:pPr>
-      <w:bookmarkStart w:id="17" w:name="_Toc20552"/>
-      <w:bookmarkStart w:id="18" w:name="_Toc496974425"/>
+      <w:bookmarkStart w:id="16" w:name="_Toc20552"/>
+      <w:bookmarkStart w:id="17" w:name="_Toc496974425"/>
       <w:r>
         <w:rPr>
           <w:rFonts w:hint="eastAsia"/>
@@ -8855,38 +8841,38 @@
         <w:lastRenderedPageBreak/>
         <w:t>Definitions</w:t>
       </w:r>
+      <w:bookmarkEnd w:id="16"/>
       <w:bookmarkEnd w:id="17"/>
+    </w:p>
+    <w:p>
+      <w:pPr>
+        <w:pStyle w:val="2"/>
+      </w:pPr>
+      <w:bookmarkStart w:id="18" w:name="_Toc31358"/>
+      <w:bookmarkStart w:id="19" w:name="_Toc496974426"/>
+      <w:r>
+        <w:rPr>
+          <w:rFonts w:hint="eastAsia"/>
+        </w:rPr>
+        <w:t>PeraHub</w:t>
+      </w:r>
       <w:bookmarkEnd w:id="18"/>
+      <w:bookmarkEnd w:id="19"/>
     </w:p>
     <w:p>
       <w:pPr>
         <w:pStyle w:val="2"/>
       </w:pPr>
-      <w:bookmarkStart w:id="19" w:name="_Toc31358"/>
-      <w:bookmarkStart w:id="20" w:name="_Toc496974426"/>
+      <w:bookmarkStart w:id="20" w:name="_Toc29096"/>
+      <w:bookmarkStart w:id="21" w:name="_Toc496974427"/>
       <w:r>
         <w:rPr>
           <w:rFonts w:hint="eastAsia"/>
         </w:rPr>
-        <w:t>PeraHub</w:t>
-      </w:r>
-      <w:bookmarkEnd w:id="19"/>
+        <w:t>BananaPay(BNNP)</w:t>
+      </w:r>
       <w:bookmarkEnd w:id="20"/>
-    </w:p>
-    <w:p>
-      <w:pPr>
-        <w:pStyle w:val="2"/>
-      </w:pPr>
-      <w:bookmarkStart w:id="21" w:name="_Toc29096"/>
-      <w:bookmarkStart w:id="22" w:name="_Toc496974427"/>
-      <w:r>
-        <w:rPr>
-          <w:rFonts w:hint="eastAsia"/>
-        </w:rPr>
-        <w:t>BananaPay(BNNP)</w:t>
-      </w:r>
       <w:bookmarkEnd w:id="21"/>
-      <w:bookmarkEnd w:id="22"/>
     </w:p>
     <w:p>
       <w:pPr>
@@ -8895,57 +8881,57 @@
           <w:tab w:val="clear" w:pos="432"/>
         </w:tabs>
       </w:pPr>
-      <w:bookmarkStart w:id="23" w:name="_Toc496974428"/>
+      <w:bookmarkStart w:id="22" w:name="_Toc496974428"/>
       <w:r>
         <w:rPr>
           <w:rFonts w:hint="eastAsia"/>
         </w:rPr>
         <w:t>Message</w:t>
       </w:r>
+      <w:bookmarkEnd w:id="22"/>
+    </w:p>
+    <w:p>
+      <w:pPr>
+        <w:pStyle w:val="1"/>
+      </w:pPr>
+      <w:bookmarkStart w:id="23" w:name="_Toc496974429"/>
+      <w:bookmarkStart w:id="24" w:name="_Toc1147"/>
+      <w:r>
+        <w:rPr>
+          <w:rFonts w:hint="eastAsia"/>
+        </w:rPr>
+        <w:t>Mes</w:t>
+      </w:r>
+      <w:r>
+        <w:t>sage Overview</w:t>
+      </w:r>
       <w:bookmarkEnd w:id="23"/>
     </w:p>
     <w:p>
       <w:pPr>
-        <w:pStyle w:val="1"/>
-      </w:pPr>
-      <w:bookmarkStart w:id="24" w:name="_Toc1147"/>
-      <w:bookmarkStart w:id="25" w:name="_Toc496974429"/>
+        <w:pStyle w:val="2"/>
+      </w:pPr>
+      <w:bookmarkStart w:id="25" w:name="_Toc496974430"/>
+      <w:r>
+        <w:t>Message</w:t>
+      </w:r>
       <w:r>
         <w:rPr>
           <w:rFonts w:hint="eastAsia"/>
         </w:rPr>
-        <w:t>Mes</w:t>
-      </w:r>
-      <w:r>
-        <w:t>sage Overview</w:t>
+        <w:t xml:space="preserve"> List</w:t>
       </w:r>
       <w:bookmarkEnd w:id="25"/>
     </w:p>
     <w:p>
       <w:pPr>
-        <w:pStyle w:val="2"/>
-      </w:pPr>
-      <w:bookmarkStart w:id="26" w:name="_Toc496974430"/>
-      <w:r>
-        <w:t>Message</w:t>
-      </w:r>
-      <w:r>
-        <w:rPr>
-          <w:rFonts w:hint="eastAsia"/>
-        </w:rPr>
-        <w:t xml:space="preserve"> List</w:t>
+        <w:pStyle w:val="3"/>
+      </w:pPr>
+      <w:bookmarkStart w:id="26" w:name="_Toc496974431"/>
+      <w:r>
+        <w:t>Message Number</w:t>
       </w:r>
       <w:bookmarkEnd w:id="26"/>
-    </w:p>
-    <w:p>
-      <w:pPr>
-        <w:pStyle w:val="3"/>
-      </w:pPr>
-      <w:bookmarkStart w:id="27" w:name="_Toc496974431"/>
-      <w:r>
-        <w:t>Message Number</w:t>
-      </w:r>
-      <w:bookmarkEnd w:id="27"/>
     </w:p>
     <w:p>
       <w:r>
@@ -9053,7 +9039,7 @@
       <w:pPr>
         <w:pStyle w:val="3"/>
       </w:pPr>
-      <w:bookmarkStart w:id="28" w:name="_Toc496974432"/>
+      <w:bookmarkStart w:id="27" w:name="_Toc496974432"/>
       <w:r>
         <w:rPr>
           <w:rFonts w:hint="eastAsia"/>
@@ -9063,7 +9049,7 @@
       <w:r>
         <w:t xml:space="preserve"> List</w:t>
       </w:r>
-      <w:bookmarkEnd w:id="28"/>
+      <w:bookmarkEnd w:id="27"/>
     </w:p>
     <w:tbl>
       <w:tblPr>
@@ -11446,14 +11432,14 @@
       <w:pPr>
         <w:pStyle w:val="2"/>
       </w:pPr>
-      <w:bookmarkStart w:id="29" w:name="_Toc496974433"/>
+      <w:bookmarkStart w:id="28" w:name="_Toc496974433"/>
       <w:r>
         <w:rPr>
           <w:rFonts w:hint="eastAsia"/>
         </w:rPr>
         <w:t>Data Type</w:t>
       </w:r>
-      <w:bookmarkEnd w:id="29"/>
+      <w:bookmarkEnd w:id="28"/>
     </w:p>
     <w:p>
       <w:r>
@@ -11815,14 +11801,14 @@
       <w:pPr>
         <w:pStyle w:val="2"/>
       </w:pPr>
-      <w:bookmarkStart w:id="30" w:name="_Toc496974434"/>
+      <w:bookmarkStart w:id="29" w:name="_Toc496974434"/>
       <w:r>
         <w:rPr>
           <w:rFonts w:hint="eastAsia"/>
         </w:rPr>
         <w:t>Data Requirements</w:t>
       </w:r>
-      <w:bookmarkEnd w:id="30"/>
+      <w:bookmarkEnd w:id="29"/>
     </w:p>
     <w:p>
       <w:r>
@@ -12013,83 +11999,83 @@
       <w:pPr>
         <w:pStyle w:val="2"/>
       </w:pPr>
-      <w:bookmarkStart w:id="31" w:name="_Toc496974435"/>
+      <w:bookmarkStart w:id="30" w:name="_Toc496974435"/>
       <w:r>
         <w:rPr>
           <w:rFonts w:hint="eastAsia"/>
         </w:rPr>
         <w:t>Encoding</w:t>
       </w:r>
+      <w:bookmarkEnd w:id="30"/>
+    </w:p>
+    <w:p>
+      <w:r>
+        <w:rPr>
+          <w:rFonts w:hint="eastAsia"/>
+        </w:rPr>
+        <w:t>UTF-8</w:t>
+      </w:r>
+    </w:p>
+    <w:p>
+      <w:pPr>
+        <w:pStyle w:val="2"/>
+      </w:pPr>
+      <w:bookmarkStart w:id="31" w:name="_Toc496974436"/>
+      <w:r>
+        <w:rPr>
+          <w:rFonts w:hint="eastAsia"/>
+        </w:rPr>
+        <w:t>Res</w:t>
+      </w:r>
+      <w:r>
+        <w:t>erved</w:t>
+      </w:r>
       <w:bookmarkEnd w:id="31"/>
     </w:p>
-    <w:p>
+    <w:p/>
+    <w:p>
+      <w:pPr>
+        <w:pStyle w:val="1"/>
+      </w:pPr>
+      <w:bookmarkStart w:id="32" w:name="_Toc496974437"/>
       <w:r>
         <w:rPr>
           <w:rFonts w:hint="eastAsia"/>
         </w:rPr>
-        <w:t>UTF-8</w:t>
-      </w:r>
+        <w:t>Message Syntax</w:t>
+      </w:r>
+      <w:bookmarkEnd w:id="24"/>
+      <w:bookmarkEnd w:id="32"/>
     </w:p>
     <w:p>
       <w:pPr>
         <w:pStyle w:val="2"/>
       </w:pPr>
-      <w:bookmarkStart w:id="32" w:name="_Toc496974436"/>
+      <w:bookmarkStart w:id="33" w:name="_Toc5633"/>
+      <w:bookmarkStart w:id="34" w:name="_Toc496974438"/>
       <w:r>
         <w:rPr>
           <w:rFonts w:hint="eastAsia"/>
         </w:rPr>
-        <w:t>Res</w:t>
-      </w:r>
-      <w:r>
-        <w:t>erved</w:t>
-      </w:r>
-      <w:bookmarkEnd w:id="32"/>
-    </w:p>
-    <w:p/>
-    <w:p>
-      <w:pPr>
-        <w:pStyle w:val="1"/>
-      </w:pPr>
-      <w:bookmarkStart w:id="33" w:name="_Toc496974437"/>
+        <w:t>Overview</w:t>
+      </w:r>
+      <w:bookmarkEnd w:id="33"/>
+      <w:bookmarkEnd w:id="34"/>
+    </w:p>
+    <w:p>
       <w:r>
         <w:rPr>
           <w:rFonts w:hint="eastAsia"/>
         </w:rPr>
-        <w:t>Message Syntax</w:t>
-      </w:r>
-      <w:bookmarkEnd w:id="24"/>
-      <w:bookmarkEnd w:id="33"/>
+        <w:t>This chapter describe the details of XML structure.</w:t>
+      </w:r>
     </w:p>
     <w:p>
       <w:pPr>
         <w:pStyle w:val="2"/>
       </w:pPr>
-      <w:bookmarkStart w:id="34" w:name="_Toc5633"/>
-      <w:bookmarkStart w:id="35" w:name="_Toc496974438"/>
-      <w:r>
-        <w:rPr>
-          <w:rFonts w:hint="eastAsia"/>
-        </w:rPr>
-        <w:t>Overview</w:t>
-      </w:r>
-      <w:bookmarkEnd w:id="34"/>
-      <w:bookmarkEnd w:id="35"/>
-    </w:p>
-    <w:p>
-      <w:r>
-        <w:rPr>
-          <w:rFonts w:hint="eastAsia"/>
-        </w:rPr>
-        <w:t>This chapter describe the details of XML structure.</w:t>
-      </w:r>
-    </w:p>
-    <w:p>
-      <w:pPr>
-        <w:pStyle w:val="2"/>
-      </w:pPr>
-      <w:bookmarkStart w:id="36" w:name="_Toc10912"/>
-      <w:bookmarkStart w:id="37" w:name="_Toc496974439"/>
+      <w:bookmarkStart w:id="35" w:name="_Toc10912"/>
+      <w:bookmarkStart w:id="36" w:name="_Toc496974439"/>
       <w:r>
         <w:rPr>
           <w:rFonts w:hint="eastAsia"/>
@@ -12097,8 +12083,8 @@
         <w:lastRenderedPageBreak/>
         <w:t>XML Structure</w:t>
       </w:r>
+      <w:bookmarkEnd w:id="35"/>
       <w:bookmarkEnd w:id="36"/>
-      <w:bookmarkEnd w:id="37"/>
     </w:p>
     <w:p>
       <w:r>
@@ -12195,21 +12181,11 @@
       <w:r>
         <w:t xml:space="preserve">Figure </w:t>
       </w:r>
-      <w:r>
-        <w:fldChar w:fldCharType="begin"/>
-      </w:r>
-      <w:r>
-        <w:instrText xml:space="preserve"> SEQ Figure \* ARABIC </w:instrText>
-      </w:r>
-      <w:r>
-        <w:fldChar w:fldCharType="separate"/>
-      </w:r>
-      <w:r>
-        <w:t>1</w:t>
-      </w:r>
-      <w:r>
-        <w:fldChar w:fldCharType="end"/>
-      </w:r>
+      <w:fldSimple w:instr=" SEQ Figure \* ARABIC ">
+        <w:r>
+          <w:t>1</w:t>
+        </w:r>
+      </w:fldSimple>
     </w:p>
     <w:p/>
     <w:p>
@@ -12371,21 +12347,11 @@
       <w:r>
         <w:t xml:space="preserve">Figure </w:t>
       </w:r>
-      <w:r>
-        <w:fldChar w:fldCharType="begin"/>
-      </w:r>
-      <w:r>
-        <w:instrText xml:space="preserve"> SEQ Figure \* ARABIC </w:instrText>
-      </w:r>
-      <w:r>
-        <w:fldChar w:fldCharType="separate"/>
-      </w:r>
-      <w:r>
-        <w:t>2</w:t>
-      </w:r>
-      <w:r>
-        <w:fldChar w:fldCharType="end"/>
-      </w:r>
+      <w:fldSimple w:instr=" SEQ Figure \* ARABIC ">
+        <w:r>
+          <w:t>2</w:t>
+        </w:r>
+      </w:fldSimple>
     </w:p>
     <w:p/>
     <w:p>
@@ -12428,16 +12394,16 @@
       <w:pPr>
         <w:pStyle w:val="2"/>
       </w:pPr>
-      <w:bookmarkStart w:id="38" w:name="_Toc23458"/>
-      <w:bookmarkStart w:id="39" w:name="_Toc496974440"/>
+      <w:bookmarkStart w:id="37" w:name="_Toc23458"/>
+      <w:bookmarkStart w:id="38" w:name="_Toc496974440"/>
       <w:r>
         <w:rPr>
           <w:rFonts w:hint="eastAsia"/>
         </w:rPr>
         <w:t>MsgHeader</w:t>
       </w:r>
+      <w:bookmarkEnd w:id="37"/>
       <w:bookmarkEnd w:id="38"/>
-      <w:bookmarkEnd w:id="39"/>
     </w:p>
     <w:p>
       <w:r>
@@ -13095,78 +13061,78 @@
       <w:pPr>
         <w:pStyle w:val="2"/>
       </w:pPr>
-      <w:bookmarkStart w:id="40" w:name="_Toc23723"/>
-      <w:bookmarkStart w:id="41" w:name="_Toc496974441"/>
+      <w:bookmarkStart w:id="39" w:name="_Toc23723"/>
+      <w:bookmarkStart w:id="40" w:name="_Toc496974441"/>
       <w:r>
         <w:rPr>
           <w:rFonts w:hint="eastAsia"/>
         </w:rPr>
         <w:t>MsgBody</w:t>
       </w:r>
+      <w:bookmarkEnd w:id="39"/>
       <w:bookmarkEnd w:id="40"/>
+    </w:p>
+    <w:p/>
+    <w:p>
+      <w:r>
+        <w:rPr>
+          <w:rFonts w:hint="eastAsia"/>
+        </w:rPr>
+        <w:t>MsgBody is used to transfer business details message.</w:t>
+      </w:r>
+    </w:p>
+    <w:p/>
+    <w:p>
+      <w:pPr>
+        <w:pStyle w:val="2"/>
+      </w:pPr>
+      <w:bookmarkStart w:id="41" w:name="_Toc15187"/>
+      <w:bookmarkStart w:id="42" w:name="_Toc496974442"/>
+      <w:r>
+        <w:rPr>
+          <w:rFonts w:hint="eastAsia"/>
+        </w:rPr>
+        <w:t>Signature</w:t>
+      </w:r>
       <w:bookmarkEnd w:id="41"/>
+      <w:bookmarkEnd w:id="42"/>
     </w:p>
     <w:p/>
     <w:p>
+      <w:pPr>
+        <w:pStyle w:val="2"/>
+      </w:pPr>
+      <w:bookmarkStart w:id="43" w:name="_Toc496974443"/>
+      <w:r>
+        <w:t>O</w:t>
+      </w:r>
       <w:r>
         <w:rPr>
           <w:rFonts w:hint="eastAsia"/>
         </w:rPr>
-        <w:t>MsgBody is used to transfer business details message.</w:t>
-      </w:r>
+        <w:t xml:space="preserve">rganization </w:t>
+      </w:r>
+      <w:r>
+        <w:t>ID</w:t>
+      </w:r>
+      <w:r>
+        <w:t>(Issuer ID)</w:t>
+      </w:r>
+      <w:bookmarkEnd w:id="43"/>
     </w:p>
     <w:p/>
     <w:p>
       <w:pPr>
         <w:pStyle w:val="2"/>
       </w:pPr>
-      <w:bookmarkStart w:id="42" w:name="_Toc15187"/>
-      <w:bookmarkStart w:id="43" w:name="_Toc496974442"/>
+      <w:bookmarkStart w:id="44" w:name="_Toc496974444"/>
       <w:r>
         <w:rPr>
           <w:rFonts w:hint="eastAsia"/>
         </w:rPr>
-        <w:t>Signature</w:t>
-      </w:r>
-      <w:bookmarkEnd w:id="42"/>
-      <w:bookmarkEnd w:id="43"/>
-    </w:p>
-    <w:p/>
-    <w:p>
-      <w:pPr>
-        <w:pStyle w:val="2"/>
-      </w:pPr>
-      <w:bookmarkStart w:id="44" w:name="_Toc496974443"/>
-      <w:r>
-        <w:t>O</w:t>
-      </w:r>
-      <w:r>
-        <w:rPr>
-          <w:rFonts w:hint="eastAsia"/>
-        </w:rPr>
-        <w:t xml:space="preserve">rganization </w:t>
-      </w:r>
-      <w:r>
-        <w:t>ID</w:t>
-      </w:r>
-      <w:r>
-        <w:t>(Issuer ID)</w:t>
+        <w:t>Sequence Number Rules</w:t>
       </w:r>
       <w:bookmarkEnd w:id="44"/>
-    </w:p>
-    <w:p/>
-    <w:p>
-      <w:pPr>
-        <w:pStyle w:val="2"/>
-      </w:pPr>
-      <w:bookmarkStart w:id="45" w:name="_Toc496974444"/>
-      <w:r>
-        <w:rPr>
-          <w:rFonts w:hint="eastAsia"/>
-        </w:rPr>
-        <w:t>Sequence Number Rules</w:t>
-      </w:r>
-      <w:bookmarkEnd w:id="45"/>
     </w:p>
     <w:p>
       <w:r>
@@ -13446,7 +13412,7 @@
           <w:tab w:val="clear" w:pos="432"/>
         </w:tabs>
       </w:pPr>
-      <w:bookmarkStart w:id="46" w:name="_Toc496974445"/>
+      <w:bookmarkStart w:id="45" w:name="_Toc496974445"/>
       <w:r>
         <w:lastRenderedPageBreak/>
         <w:t>T</w:t>
@@ -13460,7 +13426,7 @@
       <w:r>
         <w:t>Seqno</w:t>
       </w:r>
-      <w:bookmarkEnd w:id="46"/>
+      <w:bookmarkEnd w:id="45"/>
     </w:p>
     <w:p>
       <w:pPr>
@@ -13469,14 +13435,14 @@
           <w:tab w:val="clear" w:pos="432"/>
         </w:tabs>
       </w:pPr>
-      <w:bookmarkStart w:id="47" w:name="_Toc496974446"/>
+      <w:bookmarkStart w:id="46" w:name="_Toc496974446"/>
       <w:r>
         <w:rPr>
           <w:rFonts w:hint="eastAsia"/>
         </w:rPr>
         <w:t>Bank-Website-Gate Seqno</w:t>
       </w:r>
-      <w:bookmarkEnd w:id="47"/>
+      <w:bookmarkEnd w:id="46"/>
     </w:p>
     <w:p>
       <w:pPr>
@@ -13485,155 +13451,155 @@
           <w:tab w:val="clear" w:pos="432"/>
         </w:tabs>
       </w:pPr>
-      <w:bookmarkStart w:id="48" w:name="_Toc496974447"/>
+      <w:bookmarkStart w:id="47" w:name="_Toc496974447"/>
       <w:r>
         <w:t>Exception seqno</w:t>
       </w:r>
+      <w:bookmarkEnd w:id="47"/>
+    </w:p>
+    <w:p>
+      <w:pPr>
+        <w:pStyle w:val="2"/>
+      </w:pPr>
+      <w:bookmarkStart w:id="48" w:name="_Toc496974448"/>
+      <w:r>
+        <w:rPr>
+          <w:rFonts w:hint="eastAsia"/>
+        </w:rPr>
+        <w:t>Nation Code</w:t>
+      </w:r>
       <w:bookmarkEnd w:id="48"/>
     </w:p>
     <w:p>
       <w:pPr>
         <w:pStyle w:val="2"/>
       </w:pPr>
-      <w:bookmarkStart w:id="49" w:name="_Toc496974448"/>
+      <w:bookmarkStart w:id="49" w:name="_Toc496974449"/>
+      <w:r>
+        <w:t>Region Code</w:t>
+      </w:r>
+      <w:bookmarkEnd w:id="49"/>
+    </w:p>
+    <w:p>
+      <w:pPr>
+        <w:pStyle w:val="2"/>
+      </w:pPr>
+      <w:bookmarkStart w:id="50" w:name="_Toc496974450"/>
+      <w:r>
+        <w:t>ID Card Number</w:t>
+      </w:r>
+      <w:bookmarkEnd w:id="50"/>
+    </w:p>
+    <w:p>
+      <w:pPr>
+        <w:pStyle w:val="2"/>
+      </w:pPr>
+      <w:bookmarkStart w:id="51" w:name="_Toc496974451"/>
+      <w:r>
+        <w:t>Mechant Number</w:t>
+      </w:r>
+      <w:bookmarkEnd w:id="51"/>
+    </w:p>
+    <w:p>
+      <w:pPr>
+        <w:pStyle w:val="2"/>
+      </w:pPr>
+      <w:bookmarkStart w:id="52" w:name="_Toc496974452"/>
+      <w:r>
+        <w:t>Mechant type ID</w:t>
+      </w:r>
+      <w:bookmarkEnd w:id="52"/>
+    </w:p>
+    <w:p>
+      <w:pPr>
+        <w:pStyle w:val="2"/>
+      </w:pPr>
+      <w:bookmarkStart w:id="53" w:name="_Toc496974453"/>
+      <w:r>
+        <w:t>BatchNo Rules</w:t>
+      </w:r>
+      <w:bookmarkEnd w:id="53"/>
+    </w:p>
+    <w:p>
+      <w:pPr>
+        <w:pStyle w:val="3"/>
+      </w:pPr>
+      <w:bookmarkStart w:id="54" w:name="_Toc496974454"/>
+      <w:r>
+        <w:t>T</w:t>
+      </w:r>
       <w:r>
         <w:rPr>
           <w:rFonts w:hint="eastAsia"/>
         </w:rPr>
-        <w:t>Nation Code</w:t>
-      </w:r>
-      <w:bookmarkEnd w:id="49"/>
+        <w:t xml:space="preserve">ransaction </w:t>
+      </w:r>
+      <w:r>
+        <w:t>batchno rules</w:t>
+      </w:r>
+      <w:bookmarkEnd w:id="54"/>
+    </w:p>
+    <w:p>
+      <w:pPr>
+        <w:pStyle w:val="3"/>
+      </w:pPr>
+      <w:bookmarkStart w:id="55" w:name="_Toc496974455"/>
+      <w:r>
+        <w:t>Exception batchno rules</w:t>
+      </w:r>
+      <w:bookmarkEnd w:id="55"/>
+    </w:p>
+    <w:p>
+      <w:pPr>
+        <w:pStyle w:val="3"/>
+      </w:pPr>
+      <w:bookmarkStart w:id="56" w:name="_Toc496974456"/>
+      <w:r>
+        <w:t>Makeup-Statement batchno rules</w:t>
+      </w:r>
+      <w:bookmarkEnd w:id="56"/>
     </w:p>
     <w:p>
       <w:pPr>
         <w:pStyle w:val="2"/>
       </w:pPr>
-      <w:bookmarkStart w:id="50" w:name="_Toc496974449"/>
-      <w:r>
-        <w:t>Region Code</w:t>
-      </w:r>
-      <w:bookmarkEnd w:id="50"/>
+      <w:bookmarkStart w:id="57" w:name="_Toc496974457"/>
+      <w:r>
+        <w:t xml:space="preserve">Transaction State and </w:t>
+      </w:r>
+      <w:r>
+        <w:rPr>
+          <w:rFonts w:hint="eastAsia"/>
+        </w:rPr>
+        <w:t>Retcode</w:t>
+      </w:r>
+      <w:bookmarkEnd w:id="57"/>
+      <w:r>
+        <w:rPr>
+          <w:rFonts w:hint="eastAsia"/>
+        </w:rPr>
+        <w:t xml:space="preserve"> </w:t>
+      </w:r>
     </w:p>
     <w:p>
       <w:pPr>
         <w:pStyle w:val="2"/>
       </w:pPr>
-      <w:bookmarkStart w:id="51" w:name="_Toc496974450"/>
-      <w:r>
-        <w:t>ID Card Number</w:t>
-      </w:r>
-      <w:bookmarkEnd w:id="51"/>
-    </w:p>
+      <w:bookmarkStart w:id="58" w:name="_Toc496974458"/>
+      <w:r>
+        <w:rPr>
+          <w:rFonts w:hint="eastAsia"/>
+        </w:rPr>
+        <w:t>Device Information</w:t>
+      </w:r>
+      <w:bookmarkEnd w:id="58"/>
+    </w:p>
+    <w:p/>
     <w:p>
       <w:pPr>
         <w:pStyle w:val="2"/>
       </w:pPr>
-      <w:bookmarkStart w:id="52" w:name="_Toc496974451"/>
-      <w:r>
-        <w:t>Mechant Number</w:t>
-      </w:r>
-      <w:bookmarkEnd w:id="52"/>
-    </w:p>
-    <w:p>
-      <w:pPr>
-        <w:pStyle w:val="2"/>
-      </w:pPr>
-      <w:bookmarkStart w:id="53" w:name="_Toc496974452"/>
-      <w:r>
-        <w:t>Mechant type ID</w:t>
-      </w:r>
-      <w:bookmarkEnd w:id="53"/>
-    </w:p>
-    <w:p>
-      <w:pPr>
-        <w:pStyle w:val="2"/>
-      </w:pPr>
-      <w:bookmarkStart w:id="54" w:name="_Toc496974453"/>
-      <w:r>
-        <w:t>BatchNo Rules</w:t>
-      </w:r>
-      <w:bookmarkEnd w:id="54"/>
-    </w:p>
-    <w:p>
-      <w:pPr>
-        <w:pStyle w:val="3"/>
-      </w:pPr>
-      <w:bookmarkStart w:id="55" w:name="_Toc496974454"/>
-      <w:r>
-        <w:t>T</w:t>
-      </w:r>
-      <w:r>
-        <w:rPr>
-          <w:rFonts w:hint="eastAsia"/>
-        </w:rPr>
-        <w:t xml:space="preserve">ransaction </w:t>
-      </w:r>
-      <w:r>
-        <w:t>batchno rules</w:t>
-      </w:r>
-      <w:bookmarkEnd w:id="55"/>
-    </w:p>
-    <w:p>
-      <w:pPr>
-        <w:pStyle w:val="3"/>
-      </w:pPr>
-      <w:bookmarkStart w:id="56" w:name="_Toc496974455"/>
-      <w:r>
-        <w:t>Exception batchno rules</w:t>
-      </w:r>
-      <w:bookmarkEnd w:id="56"/>
-    </w:p>
-    <w:p>
-      <w:pPr>
-        <w:pStyle w:val="3"/>
-      </w:pPr>
-      <w:bookmarkStart w:id="57" w:name="_Toc496974456"/>
-      <w:r>
-        <w:t>Makeup-Statement batchno rules</w:t>
-      </w:r>
-      <w:bookmarkEnd w:id="57"/>
-    </w:p>
-    <w:p>
-      <w:pPr>
-        <w:pStyle w:val="2"/>
-      </w:pPr>
-      <w:bookmarkStart w:id="58" w:name="_Toc496974457"/>
-      <w:r>
-        <w:t xml:space="preserve">Transaction State and </w:t>
-      </w:r>
-      <w:r>
-        <w:rPr>
-          <w:rFonts w:hint="eastAsia"/>
-        </w:rPr>
-        <w:t>Retcode</w:t>
-      </w:r>
-      <w:bookmarkEnd w:id="58"/>
-      <w:r>
-        <w:rPr>
-          <w:rFonts w:hint="eastAsia"/>
-        </w:rPr>
-        <w:t xml:space="preserve"> </w:t>
-      </w:r>
-    </w:p>
-    <w:p>
-      <w:pPr>
-        <w:pStyle w:val="2"/>
-      </w:pPr>
-      <w:bookmarkStart w:id="59" w:name="_Toc496974458"/>
-      <w:r>
-        <w:rPr>
-          <w:rFonts w:hint="eastAsia"/>
-        </w:rPr>
-        <w:t>Device Information</w:t>
-      </w:r>
-      <w:bookmarkEnd w:id="59"/>
-    </w:p>
-    <w:p/>
-    <w:p>
-      <w:pPr>
-        <w:pStyle w:val="2"/>
-      </w:pPr>
-      <w:bookmarkStart w:id="60" w:name="_Toc496974459"/>
+      <w:bookmarkStart w:id="59" w:name="_Toc496974459"/>
       <w:r>
         <w:rPr>
           <w:rFonts w:hint="eastAsia"/>
@@ -13641,15 +13607,28 @@
         <w:lastRenderedPageBreak/>
         <w:t>Terminal Number</w:t>
       </w:r>
+      <w:bookmarkEnd w:id="59"/>
+    </w:p>
+    <w:p>
+      <w:pPr>
+        <w:pStyle w:val="2"/>
+      </w:pPr>
+      <w:bookmarkStart w:id="60" w:name="_Toc496974460"/>
+      <w:r>
+        <w:t>Sign-up Number</w:t>
+      </w:r>
       <w:bookmarkEnd w:id="60"/>
     </w:p>
     <w:p>
       <w:pPr>
         <w:pStyle w:val="2"/>
       </w:pPr>
-      <w:bookmarkStart w:id="61" w:name="_Toc496974460"/>
-      <w:r>
-        <w:t>Sign-up Number</w:t>
+      <w:bookmarkStart w:id="61" w:name="_Toc496974461"/>
+      <w:r>
+        <w:t xml:space="preserve">Sensitive information </w:t>
+      </w:r>
+      <w:r>
+        <w:t>safety</w:t>
       </w:r>
       <w:bookmarkEnd w:id="61"/>
     </w:p>
@@ -13657,12 +13636,18 @@
       <w:pPr>
         <w:pStyle w:val="2"/>
       </w:pPr>
-      <w:bookmarkStart w:id="62" w:name="_Toc496974461"/>
-      <w:r>
-        <w:t xml:space="preserve">Sensitive information </w:t>
-      </w:r>
-      <w:r>
-        <w:t>safety</w:t>
+      <w:bookmarkStart w:id="62" w:name="_Toc496974462"/>
+      <w:r>
+        <w:t>S</w:t>
+      </w:r>
+      <w:r>
+        <w:rPr>
+          <w:rFonts w:hint="eastAsia"/>
+        </w:rPr>
+        <w:t xml:space="preserve">tatement </w:t>
+      </w:r>
+      <w:r>
+        <w:t>file safety</w:t>
       </w:r>
       <w:bookmarkEnd w:id="62"/>
     </w:p>
@@ -13670,26 +13655,2691 @@
       <w:pPr>
         <w:pStyle w:val="2"/>
       </w:pPr>
-      <w:bookmarkStart w:id="63" w:name="_Toc496974462"/>
+      <w:bookmarkStart w:id="63" w:name="_Toc496974463"/>
+      <w:r>
+        <w:t>T</w:t>
+      </w:r>
+      <w:r>
+        <w:rPr>
+          <w:rFonts w:hint="eastAsia"/>
+        </w:rPr>
+        <w:t xml:space="preserve">ransfer </w:t>
+      </w:r>
+      <w:r>
+        <w:t>protocol</w:t>
+      </w:r>
+      <w:bookmarkEnd w:id="63"/>
+    </w:p>
+    <w:p>
+      <w:pPr>
+        <w:rPr>
+          <w:rFonts w:hint="eastAsia"/>
+        </w:rPr>
+      </w:pPr>
+      <w:r>
+        <w:t>HTTPS POST</w:t>
+      </w:r>
+      <w:r>
+        <w:t>.</w:t>
+      </w:r>
+    </w:p>
+    <w:p>
+      <w:pPr>
+        <w:pStyle w:val="2"/>
+      </w:pPr>
+      <w:bookmarkStart w:id="64" w:name="_Toc496974464"/>
+      <w:r>
+        <w:t>F</w:t>
+      </w:r>
+      <w:r>
+        <w:rPr>
+          <w:rFonts w:hint="eastAsia"/>
+        </w:rPr>
+        <w:t xml:space="preserve">ile </w:t>
+      </w:r>
+      <w:r>
+        <w:t>download</w:t>
+      </w:r>
+      <w:bookmarkEnd w:id="64"/>
+    </w:p>
+    <w:p>
+      <w:pPr>
+        <w:rPr>
+          <w:rFonts w:hint="eastAsia"/>
+        </w:rPr>
+      </w:pPr>
+      <w:r>
+        <w:rPr>
+          <w:rFonts w:hint="eastAsia"/>
+        </w:rPr>
+        <w:t>SFTP</w:t>
+      </w:r>
+      <w:r>
+        <w:t>.</w:t>
+      </w:r>
+    </w:p>
+    <w:p>
+      <w:pPr>
+        <w:pStyle w:val="2"/>
+      </w:pPr>
+      <w:bookmarkStart w:id="65" w:name="_Toc496974465"/>
+      <w:r>
+        <w:t>Transaction details</w:t>
+      </w:r>
+      <w:bookmarkEnd w:id="65"/>
+    </w:p>
+    <w:p>
+      <w:pPr>
+        <w:pStyle w:val="2"/>
+      </w:pPr>
+      <w:bookmarkStart w:id="66" w:name="_Toc496974466"/>
+      <w:r>
+        <w:t>T</w:t>
+      </w:r>
+      <w:r>
+        <w:rPr>
+          <w:rFonts w:hint="eastAsia"/>
+        </w:rPr>
+        <w:t xml:space="preserve">ransaction </w:t>
+      </w:r>
+      <w:r>
+        <w:t>validity</w:t>
+      </w:r>
+      <w:bookmarkEnd w:id="66"/>
+    </w:p>
+    <w:p>
+      <w:pPr>
+        <w:pStyle w:val="2"/>
+      </w:pPr>
+      <w:bookmarkStart w:id="67" w:name="_Toc496974467"/>
+      <w:r>
+        <w:t>How to deal with exceptions</w:t>
+      </w:r>
+      <w:bookmarkEnd w:id="67"/>
+    </w:p>
+    <w:p>
+      <w:pPr>
+        <w:pStyle w:val="1"/>
+      </w:pPr>
+      <w:bookmarkStart w:id="68" w:name="_Toc15422"/>
+      <w:bookmarkStart w:id="69" w:name="_Toc496974468"/>
+      <w:r>
+        <w:rPr>
+          <w:rFonts w:hint="eastAsia"/>
+        </w:rPr>
+        <w:t>API Functions</w:t>
+      </w:r>
+      <w:bookmarkEnd w:id="68"/>
+      <w:bookmarkEnd w:id="69"/>
+    </w:p>
+    <w:p>
+      <w:pPr>
+        <w:pStyle w:val="2"/>
+      </w:pPr>
+      <w:bookmarkStart w:id="70" w:name="_Toc24490"/>
+      <w:bookmarkStart w:id="71" w:name="_Toc496974469"/>
+      <w:r>
+        <w:t xml:space="preserve">Authentication and </w:t>
+      </w:r>
+      <w:r>
+        <w:rPr>
+          <w:rFonts w:hint="eastAsia"/>
+        </w:rPr>
+        <w:t>Sign-Up Request</w:t>
+      </w:r>
+      <w:bookmarkEnd w:id="70"/>
+      <w:r>
+        <w:t>(epcc.101.001.01)</w:t>
+      </w:r>
+      <w:bookmarkEnd w:id="71"/>
+    </w:p>
+    <w:p>
+      <w:pPr>
+        <w:pStyle w:val="3"/>
+      </w:pPr>
+      <w:r>
+        <w:rPr>
+          <w:rFonts w:hint="eastAsia"/>
+        </w:rPr>
+        <w:t>F</w:t>
+      </w:r>
+      <w:r>
+        <w:t>eatures</w:t>
+      </w:r>
+    </w:p>
+    <w:p>
+      <w:pPr>
+        <w:rPr>
+          <w:rFonts w:hint="eastAsia"/>
+        </w:rPr>
+      </w:pPr>
+      <w:r>
+        <w:rPr>
+          <w:rFonts w:hint="eastAsia"/>
+        </w:rPr>
+        <w:t>This API includes two par</w:t>
+      </w:r>
+      <w:r>
+        <w:rPr>
+          <w:rFonts w:hint="eastAsia"/>
+        </w:rPr>
+        <w:t>ts: Authentication and sign-up.</w:t>
+      </w:r>
+    </w:p>
+    <w:p>
+      <w:r>
+        <w:t>U</w:t>
+      </w:r>
+      <w:r>
+        <w:t>ser who has a pera-hub visa card</w:t>
+      </w:r>
+      <w:r>
+        <w:t xml:space="preserve"> can initiate </w:t>
+      </w:r>
+      <w:r>
+        <w:t xml:space="preserve">an </w:t>
+      </w:r>
+      <w:r>
+        <w:t>application</w:t>
+      </w:r>
+      <w:r>
+        <w:t xml:space="preserve"> in BNNP and fill required information, and BNNP post message to pera-hub.</w:t>
+      </w:r>
+    </w:p>
+    <w:p>
+      <w:r>
+        <w:t>Pera-hub check information is correct or not.</w:t>
+      </w:r>
+    </w:p>
+    <w:p>
+      <w:r>
+        <w:lastRenderedPageBreak/>
+        <w:t>If information is correct, BNNP will request again and pera-hub complete the Sign-up operation.</w:t>
+      </w:r>
+    </w:p>
+    <w:p>
+      <w:pPr>
+        <w:pStyle w:val="3"/>
+      </w:pPr>
       <w:r>
         <w:t>S</w:t>
       </w:r>
       <w:r>
+        <w:t>equence diagram</w:t>
+      </w:r>
+    </w:p>
+    <w:p>
+      <w:pPr>
+        <w:pStyle w:val="4"/>
+      </w:pPr>
+      <w:r>
+        <w:t>A</w:t>
+      </w:r>
+      <w:r>
         <w:rPr>
           <w:rFonts w:hint="eastAsia"/>
         </w:rPr>
-        <w:t xml:space="preserve">tatement </w:t>
-      </w:r>
-      <w:r>
-        <w:t>file safety</w:t>
-      </w:r>
-      <w:bookmarkEnd w:id="63"/>
+        <w:t>uthentication</w:t>
+      </w:r>
+    </w:p>
+    <w:p>
+      <w:r>
+        <w:t>A</w:t>
+      </w:r>
+      <w:r>
+        <w:rPr>
+          <w:rFonts w:hint="eastAsia"/>
+        </w:rPr>
+        <w:t>t first, user fill</w:t>
+      </w:r>
+      <w:r>
+        <w:t>s</w:t>
+      </w:r>
+      <w:r>
+        <w:rPr>
+          <w:rFonts w:hint="eastAsia"/>
+        </w:rPr>
+        <w:t xml:space="preserve"> up his information </w:t>
+      </w:r>
+      <w:r>
+        <w:t>in BNNP APP, and post to bnnp.</w:t>
+      </w:r>
+    </w:p>
+    <w:p>
+      <w:r>
+        <w:t>BNNP post user’s form to pera.</w:t>
+      </w:r>
+    </w:p>
+    <w:p>
+      <w:r>
+        <w:t>Pera check this form is correct</w:t>
+      </w:r>
+      <w:r>
+        <w:t xml:space="preserve"> or not.</w:t>
+      </w:r>
+    </w:p>
+    <w:p>
+      <w:pPr>
+        <w:rPr>
+          <w:rFonts w:hint="eastAsia"/>
+        </w:rPr>
+      </w:pPr>
+      <w:r>
+        <w:rPr>
+          <w:noProof/>
+        </w:rPr>
+        <w:drawing>
+          <wp:inline distT="0" distB="0" distL="0" distR="0" wp14:anchorId="5C02C75D" wp14:editId="58E164C2">
+            <wp:extent cx="5248275" cy="2266950"/>
+            <wp:effectExtent l="0" t="0" r="9525" b="0"/>
+            <wp:docPr id="1" name="图片 1"/>
+            <wp:cNvGraphicFramePr>
+              <a:graphicFrameLocks xmlns:a="http://schemas.openxmlformats.org/drawingml/2006/main" noChangeAspect="1"/>
+            </wp:cNvGraphicFramePr>
+            <a:graphic xmlns:a="http://schemas.openxmlformats.org/drawingml/2006/main">
+              <a:graphicData uri="http://schemas.openxmlformats.org/drawingml/2006/picture">
+                <pic:pic xmlns:pic="http://schemas.openxmlformats.org/drawingml/2006/picture">
+                  <pic:nvPicPr>
+                    <pic:cNvPr id="1" name=""/>
+                    <pic:cNvPicPr/>
+                  </pic:nvPicPr>
+                  <pic:blipFill>
+                    <a:blip r:embed="rId8"/>
+                    <a:stretch>
+                      <a:fillRect/>
+                    </a:stretch>
+                  </pic:blipFill>
+                  <pic:spPr>
+                    <a:xfrm>
+                      <a:off x="0" y="0"/>
+                      <a:ext cx="5248275" cy="2266950"/>
+                    </a:xfrm>
+                    <a:prstGeom prst="rect">
+                      <a:avLst/>
+                    </a:prstGeom>
+                  </pic:spPr>
+                </pic:pic>
+              </a:graphicData>
+            </a:graphic>
+          </wp:inline>
+        </w:drawing>
+      </w:r>
+    </w:p>
+    <w:p/>
+    <w:tbl>
+      <w:tblPr>
+        <w:tblStyle w:val="a8"/>
+        <w:tblW w:w="0" w:type="auto"/>
+        <w:tblLook w:val="04A0" w:firstRow="1" w:lastRow="0" w:firstColumn="1" w:lastColumn="0" w:noHBand="0" w:noVBand="1"/>
+      </w:tblPr>
+      <w:tblGrid>
+        <w:gridCol w:w="2840"/>
+        <w:gridCol w:w="2841"/>
+        <w:gridCol w:w="2841"/>
+      </w:tblGrid>
+      <w:tr>
+        <w:tc>
+          <w:tcPr>
+            <w:tcW w:w="2840" w:type="dxa"/>
+          </w:tcPr>
+          <w:p>
+            <w:r>
+              <w:rPr>
+                <w:rFonts w:hint="eastAsia"/>
+              </w:rPr>
+              <w:t>operation no</w:t>
+            </w:r>
+          </w:p>
+        </w:tc>
+        <w:tc>
+          <w:tcPr>
+            <w:tcW w:w="2841" w:type="dxa"/>
+          </w:tcPr>
+          <w:p>
+            <w:r>
+              <w:rPr>
+                <w:rFonts w:hint="eastAsia"/>
+              </w:rPr>
+              <w:t>message name</w:t>
+            </w:r>
+          </w:p>
+        </w:tc>
+        <w:tc>
+          <w:tcPr>
+            <w:tcW w:w="2841" w:type="dxa"/>
+          </w:tcPr>
+          <w:p>
+            <w:r>
+              <w:rPr>
+                <w:rFonts w:hint="eastAsia"/>
+              </w:rPr>
+              <w:t>message number</w:t>
+            </w:r>
+          </w:p>
+        </w:tc>
+      </w:tr>
+      <w:tr>
+        <w:tc>
+          <w:tcPr>
+            <w:tcW w:w="2840" w:type="dxa"/>
+          </w:tcPr>
+          <w:p>
+            <w:pPr>
+              <w:rPr>
+                <w:rFonts w:hint="eastAsia"/>
+              </w:rPr>
+            </w:pPr>
+            <w:r>
+              <w:rPr>
+                <w:rFonts w:hint="eastAsia"/>
+              </w:rPr>
+              <w:t>1</w:t>
+            </w:r>
+          </w:p>
+        </w:tc>
+        <w:tc>
+          <w:tcPr>
+            <w:tcW w:w="2841" w:type="dxa"/>
+          </w:tcPr>
+          <w:p>
+            <w:pPr>
+              <w:rPr>
+                <w:rFonts w:hint="eastAsia"/>
+              </w:rPr>
+            </w:pPr>
+            <w:r>
+              <w:rPr>
+                <w:rFonts w:hint="eastAsia"/>
+              </w:rPr>
+              <w:t xml:space="preserve">authentication and sign-up </w:t>
+            </w:r>
+            <w:r>
+              <w:t>request</w:t>
+            </w:r>
+          </w:p>
+        </w:tc>
+        <w:tc>
+          <w:tcPr>
+            <w:tcW w:w="2841" w:type="dxa"/>
+          </w:tcPr>
+          <w:p>
+            <w:pPr>
+              <w:rPr>
+                <w:rFonts w:hint="eastAsia"/>
+              </w:rPr>
+            </w:pPr>
+            <w:r>
+              <w:t>epcc.101.001.01</w:t>
+            </w:r>
+          </w:p>
+        </w:tc>
+      </w:tr>
+      <w:tr>
+        <w:tc>
+          <w:tcPr>
+            <w:tcW w:w="2840" w:type="dxa"/>
+          </w:tcPr>
+          <w:p>
+            <w:pPr>
+              <w:rPr>
+                <w:rFonts w:hint="eastAsia"/>
+              </w:rPr>
+            </w:pPr>
+            <w:r>
+              <w:rPr>
+                <w:rFonts w:hint="eastAsia"/>
+              </w:rPr>
+              <w:t>2</w:t>
+            </w:r>
+          </w:p>
+        </w:tc>
+        <w:tc>
+          <w:tcPr>
+            <w:tcW w:w="2841" w:type="dxa"/>
+          </w:tcPr>
+          <w:p>
+            <w:pPr>
+              <w:rPr>
+                <w:rFonts w:hint="eastAsia"/>
+              </w:rPr>
+            </w:pPr>
+          </w:p>
+        </w:tc>
+        <w:tc>
+          <w:tcPr>
+            <w:tcW w:w="2841" w:type="dxa"/>
+          </w:tcPr>
+          <w:p/>
+        </w:tc>
+      </w:tr>
+      <w:tr>
+        <w:tc>
+          <w:tcPr>
+            <w:tcW w:w="2840" w:type="dxa"/>
+          </w:tcPr>
+          <w:p>
+            <w:pPr>
+              <w:rPr>
+                <w:rFonts w:hint="eastAsia"/>
+              </w:rPr>
+            </w:pPr>
+            <w:r>
+              <w:rPr>
+                <w:rFonts w:hint="eastAsia"/>
+              </w:rPr>
+              <w:t>3</w:t>
+            </w:r>
+          </w:p>
+        </w:tc>
+        <w:tc>
+          <w:tcPr>
+            <w:tcW w:w="2841" w:type="dxa"/>
+          </w:tcPr>
+          <w:p>
+            <w:pPr>
+              <w:rPr>
+                <w:rFonts w:hint="eastAsia"/>
+              </w:rPr>
+            </w:pPr>
+            <w:r>
+              <w:rPr>
+                <w:rFonts w:hint="eastAsia"/>
+              </w:rPr>
+              <w:t>authentication and sign-up response</w:t>
+            </w:r>
+          </w:p>
+        </w:tc>
+        <w:tc>
+          <w:tcPr>
+            <w:tcW w:w="2841" w:type="dxa"/>
+          </w:tcPr>
+          <w:p>
+            <w:r>
+              <w:t>epcc.102.001.01</w:t>
+            </w:r>
+          </w:p>
+        </w:tc>
+      </w:tr>
+    </w:tbl>
+    <w:p/>
+    <w:p/>
+    <w:p/>
+    <w:p/>
+    <w:p>
+      <w:pPr>
+        <w:rPr>
+          <w:rFonts w:hint="eastAsia"/>
+        </w:rPr>
+      </w:pPr>
+    </w:p>
+    <w:p>
+      <w:pPr>
+        <w:pStyle w:val="4"/>
+        <w:tabs>
+          <w:tab w:val="clear" w:pos="432"/>
+        </w:tabs>
+      </w:pPr>
+      <w:r>
+        <w:rPr>
+          <w:rFonts w:hint="eastAsia"/>
+        </w:rPr>
+        <w:t>Sign-up</w:t>
+      </w:r>
+    </w:p>
+    <w:p>
+      <w:r>
+        <w:t>Based on step 6.1.2.1, BNNP continue operation and post data to pera to Sign-Up.</w:t>
+      </w:r>
+    </w:p>
+    <w:p>
+      <w:pPr>
+        <w:rPr>
+          <w:noProof/>
+        </w:rPr>
+      </w:pPr>
+    </w:p>
+    <w:p>
+      <w:r>
+        <w:rPr>
+          <w:noProof/>
+        </w:rPr>
+        <w:lastRenderedPageBreak/>
+        <w:drawing>
+          <wp:inline distT="0" distB="0" distL="0" distR="0" wp14:anchorId="5F4D4858" wp14:editId="1A264955">
+            <wp:extent cx="3876675" cy="2466975"/>
+            <wp:effectExtent l="0" t="0" r="9525" b="9525"/>
+            <wp:docPr id="4" name="图片 4"/>
+            <wp:cNvGraphicFramePr>
+              <a:graphicFrameLocks xmlns:a="http://schemas.openxmlformats.org/drawingml/2006/main" noChangeAspect="1"/>
+            </wp:cNvGraphicFramePr>
+            <a:graphic xmlns:a="http://schemas.openxmlformats.org/drawingml/2006/main">
+              <a:graphicData uri="http://schemas.openxmlformats.org/drawingml/2006/picture">
+                <pic:pic xmlns:pic="http://schemas.openxmlformats.org/drawingml/2006/picture">
+                  <pic:nvPicPr>
+                    <pic:cNvPr id="1" name=""/>
+                    <pic:cNvPicPr/>
+                  </pic:nvPicPr>
+                  <pic:blipFill>
+                    <a:blip r:embed="rId9"/>
+                    <a:stretch>
+                      <a:fillRect/>
+                    </a:stretch>
+                  </pic:blipFill>
+                  <pic:spPr>
+                    <a:xfrm>
+                      <a:off x="0" y="0"/>
+                      <a:ext cx="3876675" cy="2466975"/>
+                    </a:xfrm>
+                    <a:prstGeom prst="rect">
+                      <a:avLst/>
+                    </a:prstGeom>
+                  </pic:spPr>
+                </pic:pic>
+              </a:graphicData>
+            </a:graphic>
+          </wp:inline>
+        </w:drawing>
+      </w:r>
+    </w:p>
+    <w:p/>
+    <w:tbl>
+      <w:tblPr>
+        <w:tblStyle w:val="a8"/>
+        <w:tblW w:w="0" w:type="auto"/>
+        <w:tblLook w:val="04A0" w:firstRow="1" w:lastRow="0" w:firstColumn="1" w:lastColumn="0" w:noHBand="0" w:noVBand="1"/>
+      </w:tblPr>
+      <w:tblGrid>
+        <w:gridCol w:w="2840"/>
+        <w:gridCol w:w="2841"/>
+        <w:gridCol w:w="2841"/>
+      </w:tblGrid>
+      <w:tr>
+        <w:tc>
+          <w:tcPr>
+            <w:tcW w:w="2840" w:type="dxa"/>
+          </w:tcPr>
+          <w:p>
+            <w:r>
+              <w:rPr>
+                <w:rFonts w:hint="eastAsia"/>
+              </w:rPr>
+              <w:t>operation no</w:t>
+            </w:r>
+          </w:p>
+        </w:tc>
+        <w:tc>
+          <w:tcPr>
+            <w:tcW w:w="2841" w:type="dxa"/>
+          </w:tcPr>
+          <w:p>
+            <w:r>
+              <w:rPr>
+                <w:rFonts w:hint="eastAsia"/>
+              </w:rPr>
+              <w:t>message name</w:t>
+            </w:r>
+          </w:p>
+        </w:tc>
+        <w:tc>
+          <w:tcPr>
+            <w:tcW w:w="2841" w:type="dxa"/>
+          </w:tcPr>
+          <w:p>
+            <w:r>
+              <w:rPr>
+                <w:rFonts w:hint="eastAsia"/>
+              </w:rPr>
+              <w:t>message number</w:t>
+            </w:r>
+          </w:p>
+        </w:tc>
+      </w:tr>
+      <w:tr>
+        <w:tc>
+          <w:tcPr>
+            <w:tcW w:w="2840" w:type="dxa"/>
+          </w:tcPr>
+          <w:p>
+            <w:pPr>
+              <w:rPr>
+                <w:rFonts w:hint="eastAsia"/>
+              </w:rPr>
+            </w:pPr>
+            <w:r>
+              <w:rPr>
+                <w:rFonts w:hint="eastAsia"/>
+              </w:rPr>
+              <w:t>1</w:t>
+            </w:r>
+          </w:p>
+        </w:tc>
+        <w:tc>
+          <w:tcPr>
+            <w:tcW w:w="2841" w:type="dxa"/>
+          </w:tcPr>
+          <w:p>
+            <w:pPr>
+              <w:rPr>
+                <w:rFonts w:hint="eastAsia"/>
+              </w:rPr>
+            </w:pPr>
+            <w:r>
+              <w:rPr>
+                <w:rFonts w:hint="eastAsia"/>
+              </w:rPr>
+              <w:t xml:space="preserve">authentication and sign-up </w:t>
+            </w:r>
+            <w:r>
+              <w:t>request</w:t>
+            </w:r>
+          </w:p>
+        </w:tc>
+        <w:tc>
+          <w:tcPr>
+            <w:tcW w:w="2841" w:type="dxa"/>
+          </w:tcPr>
+          <w:p>
+            <w:pPr>
+              <w:rPr>
+                <w:rFonts w:hint="eastAsia"/>
+              </w:rPr>
+            </w:pPr>
+            <w:r>
+              <w:t>epcc.101.001.01</w:t>
+            </w:r>
+          </w:p>
+        </w:tc>
+      </w:tr>
+      <w:tr>
+        <w:tc>
+          <w:tcPr>
+            <w:tcW w:w="2840" w:type="dxa"/>
+          </w:tcPr>
+          <w:p>
+            <w:pPr>
+              <w:rPr>
+                <w:rFonts w:hint="eastAsia"/>
+              </w:rPr>
+            </w:pPr>
+            <w:r>
+              <w:rPr>
+                <w:rFonts w:hint="eastAsia"/>
+              </w:rPr>
+              <w:t>2</w:t>
+            </w:r>
+          </w:p>
+        </w:tc>
+        <w:tc>
+          <w:tcPr>
+            <w:tcW w:w="2841" w:type="dxa"/>
+          </w:tcPr>
+          <w:p>
+            <w:pPr>
+              <w:rPr>
+                <w:rFonts w:hint="eastAsia"/>
+              </w:rPr>
+            </w:pPr>
+          </w:p>
+        </w:tc>
+        <w:tc>
+          <w:tcPr>
+            <w:tcW w:w="2841" w:type="dxa"/>
+          </w:tcPr>
+          <w:p/>
+        </w:tc>
+      </w:tr>
+      <w:tr>
+        <w:tc>
+          <w:tcPr>
+            <w:tcW w:w="2840" w:type="dxa"/>
+          </w:tcPr>
+          <w:p>
+            <w:pPr>
+              <w:rPr>
+                <w:rFonts w:hint="eastAsia"/>
+              </w:rPr>
+            </w:pPr>
+            <w:r>
+              <w:rPr>
+                <w:rFonts w:hint="eastAsia"/>
+              </w:rPr>
+              <w:t>3</w:t>
+            </w:r>
+          </w:p>
+        </w:tc>
+        <w:tc>
+          <w:tcPr>
+            <w:tcW w:w="2841" w:type="dxa"/>
+          </w:tcPr>
+          <w:p>
+            <w:pPr>
+              <w:rPr>
+                <w:rFonts w:hint="eastAsia"/>
+              </w:rPr>
+            </w:pPr>
+            <w:r>
+              <w:rPr>
+                <w:rFonts w:hint="eastAsia"/>
+              </w:rPr>
+              <w:t>authentication and sign-up response</w:t>
+            </w:r>
+          </w:p>
+        </w:tc>
+        <w:tc>
+          <w:tcPr>
+            <w:tcW w:w="2841" w:type="dxa"/>
+          </w:tcPr>
+          <w:p>
+            <w:r>
+              <w:t>epcc.102.001.01</w:t>
+            </w:r>
+          </w:p>
+        </w:tc>
+      </w:tr>
+    </w:tbl>
+    <w:p/>
+    <w:p>
+      <w:pPr>
+        <w:pStyle w:val="3"/>
+      </w:pPr>
+      <w:r>
+        <w:t>M</w:t>
+      </w:r>
+      <w:r>
+        <w:t xml:space="preserve">essage </w:t>
+      </w:r>
+      <w:r>
+        <w:t>Fields</w:t>
+      </w:r>
+    </w:p>
+    <w:tbl>
+      <w:tblPr>
+        <w:tblStyle w:val="a8"/>
+        <w:tblW w:w="0" w:type="auto"/>
+        <w:tblLook w:val="04A0" w:firstRow="1" w:lastRow="0" w:firstColumn="1" w:lastColumn="0" w:noHBand="0" w:noVBand="1"/>
+      </w:tblPr>
+      <w:tblGrid>
+        <w:gridCol w:w="775"/>
+        <w:gridCol w:w="1977"/>
+        <w:gridCol w:w="1554"/>
+        <w:gridCol w:w="1397"/>
+        <w:gridCol w:w="1483"/>
+        <w:gridCol w:w="1336"/>
+      </w:tblGrid>
+      <w:tr>
+        <w:tc>
+          <w:tcPr>
+            <w:tcW w:w="775" w:type="dxa"/>
+          </w:tcPr>
+          <w:p>
+            <w:pPr>
+              <w:rPr>
+                <w:rFonts w:hint="eastAsia"/>
+              </w:rPr>
+            </w:pPr>
+            <w:r>
+              <w:rPr>
+                <w:rFonts w:hint="eastAsia"/>
+              </w:rPr>
+              <w:t>S</w:t>
+            </w:r>
+            <w:r>
+              <w:t>eqNo</w:t>
+            </w:r>
+          </w:p>
+        </w:tc>
+        <w:tc>
+          <w:tcPr>
+            <w:tcW w:w="1977" w:type="dxa"/>
+          </w:tcPr>
+          <w:p>
+            <w:pPr>
+              <w:rPr>
+                <w:rFonts w:hint="eastAsia"/>
+              </w:rPr>
+            </w:pPr>
+            <w:r>
+              <w:rPr>
+                <w:rFonts w:hint="eastAsia"/>
+              </w:rPr>
+              <w:t>I</w:t>
+            </w:r>
+            <w:r>
+              <w:t>nformation</w:t>
+            </w:r>
+          </w:p>
+        </w:tc>
+        <w:tc>
+          <w:tcPr>
+            <w:tcW w:w="1554" w:type="dxa"/>
+          </w:tcPr>
+          <w:p>
+            <w:pPr>
+              <w:rPr>
+                <w:rFonts w:hint="eastAsia"/>
+              </w:rPr>
+            </w:pPr>
+            <w:r>
+              <w:t>&lt;XML tag&gt;</w:t>
+            </w:r>
+          </w:p>
+        </w:tc>
+        <w:tc>
+          <w:tcPr>
+            <w:tcW w:w="1397" w:type="dxa"/>
+          </w:tcPr>
+          <w:p>
+            <w:pPr>
+              <w:rPr>
+                <w:rFonts w:hint="eastAsia"/>
+              </w:rPr>
+            </w:pPr>
+            <w:r>
+              <w:t>Requirement</w:t>
+            </w:r>
+          </w:p>
+        </w:tc>
+        <w:tc>
+          <w:tcPr>
+            <w:tcW w:w="1483" w:type="dxa"/>
+          </w:tcPr>
+          <w:p>
+            <w:pPr>
+              <w:rPr>
+                <w:rFonts w:hint="eastAsia"/>
+              </w:rPr>
+            </w:pPr>
+            <w:r>
+              <w:rPr>
+                <w:rFonts w:hint="eastAsia"/>
+              </w:rPr>
+              <w:t>T</w:t>
+            </w:r>
+            <w:r>
+              <w:t>ype</w:t>
+            </w:r>
+          </w:p>
+        </w:tc>
+        <w:tc>
+          <w:tcPr>
+            <w:tcW w:w="1336" w:type="dxa"/>
+          </w:tcPr>
+          <w:p>
+            <w:pPr>
+              <w:rPr>
+                <w:rFonts w:hint="eastAsia"/>
+              </w:rPr>
+            </w:pPr>
+            <w:r>
+              <w:rPr>
+                <w:rFonts w:hint="eastAsia"/>
+              </w:rPr>
+              <w:t>M</w:t>
+            </w:r>
+            <w:r>
+              <w:t>emo</w:t>
+            </w:r>
+          </w:p>
+        </w:tc>
+      </w:tr>
+      <w:tr>
+        <w:tc>
+          <w:tcPr>
+            <w:tcW w:w="775" w:type="dxa"/>
+          </w:tcPr>
+          <w:p>
+            <w:pPr>
+              <w:rPr>
+                <w:rFonts w:hint="eastAsia"/>
+              </w:rPr>
+            </w:pPr>
+          </w:p>
+        </w:tc>
+        <w:tc>
+          <w:tcPr>
+            <w:tcW w:w="1977" w:type="dxa"/>
+          </w:tcPr>
+          <w:p>
+            <w:pPr>
+              <w:rPr>
+                <w:rFonts w:hint="eastAsia"/>
+              </w:rPr>
+            </w:pPr>
+            <w:r>
+              <w:t>MsgBody</w:t>
+            </w:r>
+          </w:p>
+        </w:tc>
+        <w:tc>
+          <w:tcPr>
+            <w:tcW w:w="1554" w:type="dxa"/>
+          </w:tcPr>
+          <w:p>
+            <w:r>
+              <w:rPr>
+                <w:rFonts w:hint="eastAsia"/>
+              </w:rPr>
+              <w:t>&lt;</w:t>
+            </w:r>
+            <w:r>
+              <w:t>MsgBody&gt;</w:t>
+            </w:r>
+          </w:p>
+        </w:tc>
+        <w:tc>
+          <w:tcPr>
+            <w:tcW w:w="1397" w:type="dxa"/>
+          </w:tcPr>
+          <w:p>
+            <w:r>
+              <w:rPr>
+                <w:rFonts w:hint="eastAsia"/>
+              </w:rPr>
+              <w:t>[</w:t>
+            </w:r>
+            <w:r>
+              <w:t>1..1]</w:t>
+            </w:r>
+          </w:p>
+        </w:tc>
+        <w:tc>
+          <w:tcPr>
+            <w:tcW w:w="1483" w:type="dxa"/>
+          </w:tcPr>
+          <w:p>
+            <w:pPr>
+              <w:rPr>
+                <w:rFonts w:hint="eastAsia"/>
+              </w:rPr>
+            </w:pPr>
+          </w:p>
+        </w:tc>
+        <w:tc>
+          <w:tcPr>
+            <w:tcW w:w="1336" w:type="dxa"/>
+          </w:tcPr>
+          <w:p>
+            <w:pPr>
+              <w:rPr>
+                <w:rFonts w:hint="eastAsia"/>
+              </w:rPr>
+            </w:pPr>
+          </w:p>
+        </w:tc>
+      </w:tr>
+      <w:tr>
+        <w:tc>
+          <w:tcPr>
+            <w:tcW w:w="775" w:type="dxa"/>
+          </w:tcPr>
+          <w:p>
+            <w:pPr>
+              <w:rPr>
+                <w:rFonts w:hint="eastAsia"/>
+              </w:rPr>
+            </w:pPr>
+          </w:p>
+        </w:tc>
+        <w:tc>
+          <w:tcPr>
+            <w:tcW w:w="1977" w:type="dxa"/>
+          </w:tcPr>
+          <w:p>
+            <w:r>
+              <w:rPr>
+                <w:rFonts w:hint="eastAsia"/>
+              </w:rPr>
+              <w:t>U</w:t>
+            </w:r>
+            <w:r>
+              <w:t>ser’s Information</w:t>
+            </w:r>
+          </w:p>
+        </w:tc>
+        <w:tc>
+          <w:tcPr>
+            <w:tcW w:w="1554" w:type="dxa"/>
+          </w:tcPr>
+          <w:p>
+            <w:pPr>
+              <w:rPr>
+                <w:rFonts w:hint="eastAsia"/>
+              </w:rPr>
+            </w:pPr>
+            <w:r>
+              <w:rPr>
+                <w:rFonts w:hint="eastAsia"/>
+              </w:rPr>
+              <w:t>&lt;</w:t>
+            </w:r>
+            <w:r>
+              <w:t>SgnInf&gt;</w:t>
+            </w:r>
+          </w:p>
+        </w:tc>
+        <w:tc>
+          <w:tcPr>
+            <w:tcW w:w="1397" w:type="dxa"/>
+          </w:tcPr>
+          <w:p>
+            <w:pPr>
+              <w:rPr>
+                <w:rFonts w:hint="eastAsia"/>
+              </w:rPr>
+            </w:pPr>
+            <w:r>
+              <w:rPr>
+                <w:rFonts w:hint="eastAsia"/>
+              </w:rPr>
+              <w:t>[</w:t>
+            </w:r>
+            <w:r>
+              <w:t>1..1]</w:t>
+            </w:r>
+          </w:p>
+        </w:tc>
+        <w:tc>
+          <w:tcPr>
+            <w:tcW w:w="1483" w:type="dxa"/>
+          </w:tcPr>
+          <w:p>
+            <w:pPr>
+              <w:rPr>
+                <w:rFonts w:hint="eastAsia"/>
+              </w:rPr>
+            </w:pPr>
+          </w:p>
+        </w:tc>
+        <w:tc>
+          <w:tcPr>
+            <w:tcW w:w="1336" w:type="dxa"/>
+          </w:tcPr>
+          <w:p>
+            <w:pPr>
+              <w:rPr>
+                <w:rFonts w:hint="eastAsia"/>
+              </w:rPr>
+            </w:pPr>
+          </w:p>
+        </w:tc>
+      </w:tr>
+      <w:tr>
+        <w:tc>
+          <w:tcPr>
+            <w:tcW w:w="775" w:type="dxa"/>
+          </w:tcPr>
+          <w:p>
+            <w:pPr>
+              <w:rPr>
+                <w:rFonts w:hint="eastAsia"/>
+              </w:rPr>
+            </w:pPr>
+          </w:p>
+        </w:tc>
+        <w:tc>
+          <w:tcPr>
+            <w:tcW w:w="1977" w:type="dxa"/>
+          </w:tcPr>
+          <w:p>
+            <w:pPr>
+              <w:rPr>
+                <w:rFonts w:hint="eastAsia"/>
+              </w:rPr>
+            </w:pPr>
+            <w:r>
+              <w:rPr>
+                <w:rFonts w:hint="eastAsia"/>
+              </w:rPr>
+              <w:t>-</w:t>
+            </w:r>
+            <w:r>
+              <w:t>-User’s Bank Issuer ID</w:t>
+            </w:r>
+          </w:p>
+        </w:tc>
+        <w:tc>
+          <w:tcPr>
+            <w:tcW w:w="1554" w:type="dxa"/>
+          </w:tcPr>
+          <w:p>
+            <w:pPr>
+              <w:rPr>
+                <w:rFonts w:hint="eastAsia"/>
+              </w:rPr>
+            </w:pPr>
+            <w:r>
+              <w:rPr>
+                <w:rFonts w:hint="eastAsia"/>
+              </w:rPr>
+              <w:t>&lt;</w:t>
+            </w:r>
+            <w:r>
+              <w:t>SgnAcctIssrId&gt;</w:t>
+            </w:r>
+          </w:p>
+        </w:tc>
+        <w:tc>
+          <w:tcPr>
+            <w:tcW w:w="1397" w:type="dxa"/>
+          </w:tcPr>
+          <w:p>
+            <w:pPr>
+              <w:rPr>
+                <w:rFonts w:hint="eastAsia"/>
+              </w:rPr>
+            </w:pPr>
+            <w:r>
+              <w:rPr>
+                <w:rFonts w:hint="eastAsia"/>
+              </w:rPr>
+              <w:t>[</w:t>
+            </w:r>
+            <w:r>
+              <w:t>1..1]</w:t>
+            </w:r>
+          </w:p>
+        </w:tc>
+        <w:tc>
+          <w:tcPr>
+            <w:tcW w:w="1483" w:type="dxa"/>
+          </w:tcPr>
+          <w:p>
+            <w:pPr>
+              <w:rPr>
+                <w:rFonts w:hint="eastAsia"/>
+              </w:rPr>
+            </w:pPr>
+            <w:r>
+              <w:rPr>
+                <w:rFonts w:hint="eastAsia"/>
+              </w:rPr>
+              <w:t>M</w:t>
+            </w:r>
+            <w:r>
+              <w:t>ax14Text</w:t>
+            </w:r>
+          </w:p>
+        </w:tc>
+        <w:tc>
+          <w:tcPr>
+            <w:tcW w:w="1336" w:type="dxa"/>
+          </w:tcPr>
+          <w:p>
+            <w:pPr>
+              <w:rPr>
+                <w:rFonts w:hint="eastAsia"/>
+              </w:rPr>
+            </w:pPr>
+          </w:p>
+        </w:tc>
+      </w:tr>
+      <w:tr>
+        <w:tc>
+          <w:tcPr>
+            <w:tcW w:w="775" w:type="dxa"/>
+          </w:tcPr>
+          <w:p>
+            <w:pPr>
+              <w:rPr>
+                <w:rFonts w:hint="eastAsia"/>
+              </w:rPr>
+            </w:pPr>
+          </w:p>
+        </w:tc>
+        <w:tc>
+          <w:tcPr>
+            <w:tcW w:w="1977" w:type="dxa"/>
+          </w:tcPr>
+          <w:p>
+            <w:pPr>
+              <w:rPr>
+                <w:rFonts w:hint="eastAsia"/>
+              </w:rPr>
+            </w:pPr>
+            <w:r>
+              <w:rPr>
+                <w:rFonts w:hint="eastAsia"/>
+              </w:rPr>
+              <w:t>-</w:t>
+            </w:r>
+            <w:r>
+              <w:t>-User’s Bank Accoun</w:t>
+            </w:r>
+            <w:r>
+              <w:rPr>
+                <w:rFonts w:hint="eastAsia"/>
+              </w:rPr>
+              <w:t>t</w:t>
+            </w:r>
+            <w:r>
+              <w:t xml:space="preserve"> </w:t>
+            </w:r>
+            <w:r>
+              <w:rPr>
+                <w:rFonts w:hint="eastAsia"/>
+              </w:rPr>
+              <w:t>Type</w:t>
+            </w:r>
+          </w:p>
+        </w:tc>
+        <w:tc>
+          <w:tcPr>
+            <w:tcW w:w="1554" w:type="dxa"/>
+          </w:tcPr>
+          <w:p>
+            <w:pPr>
+              <w:rPr>
+                <w:rFonts w:hint="eastAsia"/>
+              </w:rPr>
+            </w:pPr>
+            <w:r>
+              <w:rPr>
+                <w:rFonts w:hint="eastAsia"/>
+              </w:rPr>
+              <w:t>&lt;</w:t>
+            </w:r>
+            <w:r>
+              <w:t>SgnAcctTp&gt;</w:t>
+            </w:r>
+          </w:p>
+        </w:tc>
+        <w:tc>
+          <w:tcPr>
+            <w:tcW w:w="1397" w:type="dxa"/>
+          </w:tcPr>
+          <w:p>
+            <w:r>
+              <w:rPr>
+                <w:rFonts w:hint="eastAsia"/>
+              </w:rPr>
+              <w:t>[</w:t>
+            </w:r>
+            <w:r>
+              <w:t>1..1]</w:t>
+            </w:r>
+          </w:p>
+        </w:tc>
+        <w:tc>
+          <w:tcPr>
+            <w:tcW w:w="1483" w:type="dxa"/>
+          </w:tcPr>
+          <w:p>
+            <w:pPr>
+              <w:rPr>
+                <w:rFonts w:hint="eastAsia"/>
+              </w:rPr>
+            </w:pPr>
+            <w:r>
+              <w:rPr>
+                <w:rFonts w:hint="eastAsia"/>
+              </w:rPr>
+              <w:t>A</w:t>
+            </w:r>
+            <w:r>
+              <w:t>cctTpCd</w:t>
+            </w:r>
+          </w:p>
+        </w:tc>
+        <w:tc>
+          <w:tcPr>
+            <w:tcW w:w="1336" w:type="dxa"/>
+          </w:tcPr>
+          <w:p>
+            <w:r>
+              <w:t>Encrypted</w:t>
+            </w:r>
+          </w:p>
+          <w:p>
+            <w:pPr>
+              <w:rPr>
+                <w:rFonts w:hint="eastAsia"/>
+              </w:rPr>
+            </w:pPr>
+            <w:r>
+              <w:t xml:space="preserve"> and base64 encoded</w:t>
+            </w:r>
+          </w:p>
+        </w:tc>
+      </w:tr>
+      <w:tr>
+        <w:tc>
+          <w:tcPr>
+            <w:tcW w:w="775" w:type="dxa"/>
+          </w:tcPr>
+          <w:p>
+            <w:pPr>
+              <w:rPr>
+                <w:rFonts w:hint="eastAsia"/>
+              </w:rPr>
+            </w:pPr>
+          </w:p>
+        </w:tc>
+        <w:tc>
+          <w:tcPr>
+            <w:tcW w:w="1977" w:type="dxa"/>
+          </w:tcPr>
+          <w:p>
+            <w:pPr>
+              <w:rPr>
+                <w:rFonts w:hint="eastAsia"/>
+              </w:rPr>
+            </w:pPr>
+            <w:r>
+              <w:rPr>
+                <w:rFonts w:hint="eastAsia"/>
+              </w:rPr>
+              <w:t>-</w:t>
+            </w:r>
+            <w:r>
+              <w:t>-User’s Bank Account NO</w:t>
+            </w:r>
+          </w:p>
+        </w:tc>
+        <w:tc>
+          <w:tcPr>
+            <w:tcW w:w="1554" w:type="dxa"/>
+          </w:tcPr>
+          <w:p>
+            <w:pPr>
+              <w:rPr>
+                <w:rFonts w:hint="eastAsia"/>
+              </w:rPr>
+            </w:pPr>
+            <w:r>
+              <w:rPr>
+                <w:rFonts w:hint="eastAsia"/>
+              </w:rPr>
+              <w:t>&lt;</w:t>
+            </w:r>
+            <w:r>
+              <w:t>SgnAcctNum&gt;</w:t>
+            </w:r>
+          </w:p>
+        </w:tc>
+        <w:tc>
+          <w:tcPr>
+            <w:tcW w:w="1397" w:type="dxa"/>
+          </w:tcPr>
+          <w:p>
+            <w:r>
+              <w:rPr>
+                <w:rFonts w:hint="eastAsia"/>
+              </w:rPr>
+              <w:t>[</w:t>
+            </w:r>
+            <w:r>
+              <w:t>1..1]</w:t>
+            </w:r>
+          </w:p>
+        </w:tc>
+        <w:tc>
+          <w:tcPr>
+            <w:tcW w:w="1483" w:type="dxa"/>
+          </w:tcPr>
+          <w:p>
+            <w:pPr>
+              <w:rPr>
+                <w:rFonts w:hint="eastAsia"/>
+              </w:rPr>
+            </w:pPr>
+            <w:r>
+              <w:rPr>
+                <w:rFonts w:hint="eastAsia"/>
+              </w:rPr>
+              <w:t>M</w:t>
+            </w:r>
+            <w:r>
+              <w:t>ax240Text</w:t>
+            </w:r>
+          </w:p>
+        </w:tc>
+        <w:tc>
+          <w:tcPr>
+            <w:tcW w:w="1336" w:type="dxa"/>
+          </w:tcPr>
+          <w:p>
+            <w:pPr>
+              <w:rPr>
+                <w:rFonts w:hint="eastAsia"/>
+              </w:rPr>
+            </w:pPr>
+            <w:r>
+              <w:rPr>
+                <w:rFonts w:hint="eastAsia"/>
+              </w:rPr>
+              <w:t>E</w:t>
+            </w:r>
+            <w:r>
+              <w:t>ncrypted and base64 encoded</w:t>
+            </w:r>
+          </w:p>
+        </w:tc>
+      </w:tr>
+      <w:tr>
+        <w:tc>
+          <w:tcPr>
+            <w:tcW w:w="775" w:type="dxa"/>
+          </w:tcPr>
+          <w:p>
+            <w:pPr>
+              <w:rPr>
+                <w:rFonts w:hint="eastAsia"/>
+              </w:rPr>
+            </w:pPr>
+          </w:p>
+        </w:tc>
+        <w:tc>
+          <w:tcPr>
+            <w:tcW w:w="1977" w:type="dxa"/>
+          </w:tcPr>
+          <w:p>
+            <w:pPr>
+              <w:rPr>
+                <w:rFonts w:hint="eastAsia"/>
+              </w:rPr>
+            </w:pPr>
+            <w:r>
+              <w:rPr>
+                <w:rFonts w:hint="eastAsia"/>
+              </w:rPr>
+              <w:t>-</w:t>
+            </w:r>
+            <w:r>
+              <w:t>-User’s ID Type</w:t>
+            </w:r>
+          </w:p>
+        </w:tc>
+        <w:tc>
+          <w:tcPr>
+            <w:tcW w:w="1554" w:type="dxa"/>
+          </w:tcPr>
+          <w:p>
+            <w:pPr>
+              <w:rPr>
+                <w:rFonts w:hint="eastAsia"/>
+              </w:rPr>
+            </w:pPr>
+            <w:r>
+              <w:t>&lt;IDTp&gt;</w:t>
+            </w:r>
+          </w:p>
+        </w:tc>
+        <w:tc>
+          <w:tcPr>
+            <w:tcW w:w="1397" w:type="dxa"/>
+          </w:tcPr>
+          <w:p>
+            <w:r>
+              <w:rPr>
+                <w:rFonts w:hint="eastAsia"/>
+              </w:rPr>
+              <w:t>[</w:t>
+            </w:r>
+            <w:r>
+              <w:t>1..1]</w:t>
+            </w:r>
+          </w:p>
+        </w:tc>
+        <w:tc>
+          <w:tcPr>
+            <w:tcW w:w="1483" w:type="dxa"/>
+          </w:tcPr>
+          <w:p>
+            <w:pPr>
+              <w:rPr>
+                <w:rFonts w:hint="eastAsia"/>
+              </w:rPr>
+            </w:pPr>
+            <w:r>
+              <w:rPr>
+                <w:rFonts w:hint="eastAsia"/>
+              </w:rPr>
+              <w:t>I</w:t>
+            </w:r>
+            <w:r>
+              <w:t>DTpCd</w:t>
+            </w:r>
+          </w:p>
+        </w:tc>
+        <w:tc>
+          <w:tcPr>
+            <w:tcW w:w="1336" w:type="dxa"/>
+          </w:tcPr>
+          <w:p>
+            <w:pPr>
+              <w:rPr>
+                <w:rFonts w:hint="eastAsia"/>
+              </w:rPr>
+            </w:pPr>
+            <w:r>
+              <w:t xml:space="preserve">Check </w:t>
+            </w:r>
+            <w:r>
+              <w:t>i</w:t>
+            </w:r>
+            <w:r>
+              <w:t>n A.9</w:t>
+            </w:r>
+          </w:p>
+        </w:tc>
+      </w:tr>
+      <w:tr>
+        <w:tc>
+          <w:tcPr>
+            <w:tcW w:w="775" w:type="dxa"/>
+          </w:tcPr>
+          <w:p>
+            <w:pPr>
+              <w:rPr>
+                <w:rFonts w:hint="eastAsia"/>
+              </w:rPr>
+            </w:pPr>
+          </w:p>
+        </w:tc>
+        <w:tc>
+          <w:tcPr>
+            <w:tcW w:w="1977" w:type="dxa"/>
+          </w:tcPr>
+          <w:p>
+            <w:pPr>
+              <w:rPr>
+                <w:rFonts w:hint="eastAsia"/>
+              </w:rPr>
+            </w:pPr>
+            <w:r>
+              <w:rPr>
+                <w:rFonts w:hint="eastAsia"/>
+              </w:rPr>
+              <w:t>-</w:t>
+            </w:r>
+            <w:r>
+              <w:t>-User’s ID No</w:t>
+            </w:r>
+          </w:p>
+        </w:tc>
+        <w:tc>
+          <w:tcPr>
+            <w:tcW w:w="1554" w:type="dxa"/>
+          </w:tcPr>
+          <w:p>
+            <w:r>
+              <w:rPr>
+                <w:rFonts w:hint="eastAsia"/>
+              </w:rPr>
+              <w:t>&lt;</w:t>
+            </w:r>
+            <w:r>
+              <w:t>IDNo&gt;</w:t>
+            </w:r>
+          </w:p>
+        </w:tc>
+        <w:tc>
+          <w:tcPr>
+            <w:tcW w:w="1397" w:type="dxa"/>
+          </w:tcPr>
+          <w:p>
+            <w:r>
+              <w:rPr>
+                <w:rFonts w:hint="eastAsia"/>
+              </w:rPr>
+              <w:t>[</w:t>
+            </w:r>
+            <w:r>
+              <w:t>1..1]</w:t>
+            </w:r>
+          </w:p>
+        </w:tc>
+        <w:tc>
+          <w:tcPr>
+            <w:tcW w:w="1483" w:type="dxa"/>
+          </w:tcPr>
+          <w:p>
+            <w:pPr>
+              <w:rPr>
+                <w:rFonts w:hint="eastAsia"/>
+              </w:rPr>
+            </w:pPr>
+            <w:r>
+              <w:rPr>
+                <w:rFonts w:hint="eastAsia"/>
+              </w:rPr>
+              <w:t>M</w:t>
+            </w:r>
+            <w:r>
+              <w:t>ax44Text</w:t>
+            </w:r>
+          </w:p>
+        </w:tc>
+        <w:tc>
+          <w:tcPr>
+            <w:tcW w:w="1336" w:type="dxa"/>
+          </w:tcPr>
+          <w:p>
+            <w:r>
+              <w:rPr>
+                <w:rFonts w:hint="eastAsia"/>
+              </w:rPr>
+              <w:t>E</w:t>
+            </w:r>
+            <w:r>
+              <w:t>ncrypted and base64 encoded</w:t>
+            </w:r>
+          </w:p>
+        </w:tc>
+      </w:tr>
+      <w:tr>
+        <w:tc>
+          <w:tcPr>
+            <w:tcW w:w="775" w:type="dxa"/>
+          </w:tcPr>
+          <w:p>
+            <w:pPr>
+              <w:rPr>
+                <w:rFonts w:hint="eastAsia"/>
+              </w:rPr>
+            </w:pPr>
+          </w:p>
+        </w:tc>
+        <w:tc>
+          <w:tcPr>
+            <w:tcW w:w="1977" w:type="dxa"/>
+          </w:tcPr>
+          <w:p>
+            <w:pPr>
+              <w:rPr>
+                <w:rFonts w:hint="eastAsia"/>
+              </w:rPr>
+            </w:pPr>
+            <w:r>
+              <w:rPr>
+                <w:rFonts w:hint="eastAsia"/>
+              </w:rPr>
+              <w:t>-</w:t>
+            </w:r>
+            <w:r>
+              <w:t>-Users’ Mobile NO</w:t>
+            </w:r>
+          </w:p>
+        </w:tc>
+        <w:tc>
+          <w:tcPr>
+            <w:tcW w:w="1554" w:type="dxa"/>
+          </w:tcPr>
+          <w:p>
+            <w:pPr>
+              <w:rPr>
+                <w:rFonts w:hint="eastAsia"/>
+              </w:rPr>
+            </w:pPr>
+            <w:r>
+              <w:rPr>
+                <w:rFonts w:hint="eastAsia"/>
+              </w:rPr>
+              <w:t>&lt;</w:t>
+            </w:r>
+            <w:r>
+              <w:t>MobNo&gt;</w:t>
+            </w:r>
+          </w:p>
+        </w:tc>
+        <w:tc>
+          <w:tcPr>
+            <w:tcW w:w="1397" w:type="dxa"/>
+          </w:tcPr>
+          <w:p>
+            <w:r>
+              <w:rPr>
+                <w:rFonts w:hint="eastAsia"/>
+              </w:rPr>
+              <w:t>[</w:t>
+            </w:r>
+            <w:r>
+              <w:t>1..1]</w:t>
+            </w:r>
+          </w:p>
+        </w:tc>
+        <w:tc>
+          <w:tcPr>
+            <w:tcW w:w="1483" w:type="dxa"/>
+          </w:tcPr>
+          <w:p>
+            <w:pPr>
+              <w:rPr>
+                <w:rFonts w:hint="eastAsia"/>
+              </w:rPr>
+            </w:pPr>
+            <w:r>
+              <w:rPr>
+                <w:rFonts w:hint="eastAsia"/>
+              </w:rPr>
+              <w:t>M</w:t>
+            </w:r>
+            <w:r>
+              <w:t>ax24Text</w:t>
+            </w:r>
+          </w:p>
+        </w:tc>
+        <w:tc>
+          <w:tcPr>
+            <w:tcW w:w="1336" w:type="dxa"/>
+          </w:tcPr>
+          <w:p>
+            <w:pPr>
+              <w:rPr>
+                <w:rFonts w:hint="eastAsia"/>
+              </w:rPr>
+            </w:pPr>
+            <w:r>
+              <w:rPr>
+                <w:rFonts w:hint="eastAsia"/>
+              </w:rPr>
+              <w:t>E</w:t>
+            </w:r>
+            <w:r>
+              <w:t>ncrypted and base64 encoded</w:t>
+            </w:r>
+          </w:p>
+        </w:tc>
+      </w:tr>
+      <w:tr>
+        <w:tc>
+          <w:tcPr>
+            <w:tcW w:w="775" w:type="dxa"/>
+          </w:tcPr>
+          <w:p>
+            <w:pPr>
+              <w:rPr>
+                <w:rFonts w:hint="eastAsia"/>
+              </w:rPr>
+            </w:pPr>
+          </w:p>
+        </w:tc>
+        <w:tc>
+          <w:tcPr>
+            <w:tcW w:w="1977" w:type="dxa"/>
+          </w:tcPr>
+          <w:p>
+            <w:pPr>
+              <w:rPr>
+                <w:rFonts w:hint="eastAsia"/>
+              </w:rPr>
+            </w:pPr>
+            <w:r>
+              <w:t>Sign-up Detail</w:t>
+            </w:r>
+          </w:p>
+        </w:tc>
+        <w:tc>
+          <w:tcPr>
+            <w:tcW w:w="1554" w:type="dxa"/>
+          </w:tcPr>
+          <w:p>
+            <w:pPr>
+              <w:rPr>
+                <w:rFonts w:hint="eastAsia"/>
+              </w:rPr>
+            </w:pPr>
+            <w:r>
+              <w:rPr>
+                <w:rFonts w:hint="eastAsia"/>
+              </w:rPr>
+              <w:t>&lt;</w:t>
+            </w:r>
+            <w:r>
+              <w:t>TrxInf&gt;</w:t>
+            </w:r>
+          </w:p>
+        </w:tc>
+        <w:tc>
+          <w:tcPr>
+            <w:tcW w:w="1397" w:type="dxa"/>
+          </w:tcPr>
+          <w:p>
+            <w:pPr>
+              <w:rPr>
+                <w:rFonts w:hint="eastAsia"/>
+              </w:rPr>
+            </w:pPr>
+            <w:r>
+              <w:rPr>
+                <w:rFonts w:hint="eastAsia"/>
+              </w:rPr>
+              <w:t>[</w:t>
+            </w:r>
+            <w:r>
+              <w:t>1..1]</w:t>
+            </w:r>
+          </w:p>
+        </w:tc>
+        <w:tc>
+          <w:tcPr>
+            <w:tcW w:w="1483" w:type="dxa"/>
+          </w:tcPr>
+          <w:p>
+            <w:pPr>
+              <w:rPr>
+                <w:rFonts w:hint="eastAsia"/>
+              </w:rPr>
+            </w:pPr>
+          </w:p>
+        </w:tc>
+        <w:tc>
+          <w:tcPr>
+            <w:tcW w:w="1336" w:type="dxa"/>
+          </w:tcPr>
+          <w:p>
+            <w:pPr>
+              <w:rPr>
+                <w:rFonts w:hint="eastAsia"/>
+              </w:rPr>
+            </w:pPr>
+          </w:p>
+        </w:tc>
+      </w:tr>
+      <w:tr>
+        <w:tc>
+          <w:tcPr>
+            <w:tcW w:w="775" w:type="dxa"/>
+          </w:tcPr>
+          <w:p>
+            <w:pPr>
+              <w:rPr>
+                <w:rFonts w:hint="eastAsia"/>
+              </w:rPr>
+            </w:pPr>
+          </w:p>
+        </w:tc>
+        <w:tc>
+          <w:tcPr>
+            <w:tcW w:w="1977" w:type="dxa"/>
+          </w:tcPr>
+          <w:p>
+            <w:r>
+              <w:rPr>
+                <w:rFonts w:hint="eastAsia"/>
+              </w:rPr>
+              <w:t>-</w:t>
+            </w:r>
+            <w:r>
+              <w:t>-Transaction category code</w:t>
+            </w:r>
+          </w:p>
+        </w:tc>
+        <w:tc>
+          <w:tcPr>
+            <w:tcW w:w="1554" w:type="dxa"/>
+          </w:tcPr>
+          <w:p>
+            <w:pPr>
+              <w:rPr>
+                <w:rFonts w:hint="eastAsia"/>
+              </w:rPr>
+            </w:pPr>
+            <w:r>
+              <w:rPr>
+                <w:rFonts w:hint="eastAsia"/>
+              </w:rPr>
+              <w:t>&lt;</w:t>
+            </w:r>
+            <w:r>
+              <w:t>TrxCtgy&gt;</w:t>
+            </w:r>
+          </w:p>
+        </w:tc>
+        <w:tc>
+          <w:tcPr>
+            <w:tcW w:w="1397" w:type="dxa"/>
+          </w:tcPr>
+          <w:p>
+            <w:r>
+              <w:rPr>
+                <w:rFonts w:hint="eastAsia"/>
+              </w:rPr>
+              <w:t>[</w:t>
+            </w:r>
+            <w:r>
+              <w:t>1..1]</w:t>
+            </w:r>
+          </w:p>
+        </w:tc>
+        <w:tc>
+          <w:tcPr>
+            <w:tcW w:w="1483" w:type="dxa"/>
+          </w:tcPr>
+          <w:p>
+            <w:pPr>
+              <w:rPr>
+                <w:rFonts w:hint="eastAsia"/>
+              </w:rPr>
+            </w:pPr>
+            <w:r>
+              <w:rPr>
+                <w:rFonts w:hint="eastAsia"/>
+              </w:rPr>
+              <w:t>T</w:t>
+            </w:r>
+            <w:r>
+              <w:t>rxCtgyCd</w:t>
+            </w:r>
+          </w:p>
+        </w:tc>
+        <w:tc>
+          <w:tcPr>
+            <w:tcW w:w="1336" w:type="dxa"/>
+          </w:tcPr>
+          <w:p>
+            <w:pPr>
+              <w:rPr>
+                <w:rFonts w:hint="eastAsia"/>
+              </w:rPr>
+            </w:pPr>
+          </w:p>
+        </w:tc>
+      </w:tr>
+      <w:tr>
+        <w:tc>
+          <w:tcPr>
+            <w:tcW w:w="775" w:type="dxa"/>
+          </w:tcPr>
+          <w:p>
+            <w:pPr>
+              <w:rPr>
+                <w:rFonts w:hint="eastAsia"/>
+              </w:rPr>
+            </w:pPr>
+          </w:p>
+        </w:tc>
+        <w:tc>
+          <w:tcPr>
+            <w:tcW w:w="1977" w:type="dxa"/>
+          </w:tcPr>
+          <w:p>
+            <w:pPr>
+              <w:rPr>
+                <w:rFonts w:hint="eastAsia"/>
+              </w:rPr>
+            </w:pPr>
+            <w:r>
+              <w:rPr>
+                <w:rFonts w:hint="eastAsia"/>
+              </w:rPr>
+              <w:t>-</w:t>
+            </w:r>
+            <w:r>
+              <w:t>-Transaction ID</w:t>
+            </w:r>
+          </w:p>
+        </w:tc>
+        <w:tc>
+          <w:tcPr>
+            <w:tcW w:w="1554" w:type="dxa"/>
+          </w:tcPr>
+          <w:p>
+            <w:pPr>
+              <w:rPr>
+                <w:rFonts w:hint="eastAsia"/>
+              </w:rPr>
+            </w:pPr>
+            <w:r>
+              <w:rPr>
+                <w:rFonts w:hint="eastAsia"/>
+              </w:rPr>
+              <w:t>&lt;</w:t>
+            </w:r>
+            <w:r>
+              <w:t>TrxId&gt;</w:t>
+            </w:r>
+          </w:p>
+        </w:tc>
+        <w:tc>
+          <w:tcPr>
+            <w:tcW w:w="1397" w:type="dxa"/>
+          </w:tcPr>
+          <w:p>
+            <w:r>
+              <w:rPr>
+                <w:rFonts w:hint="eastAsia"/>
+              </w:rPr>
+              <w:t>[</w:t>
+            </w:r>
+            <w:r>
+              <w:t>1..1]</w:t>
+            </w:r>
+          </w:p>
+        </w:tc>
+        <w:tc>
+          <w:tcPr>
+            <w:tcW w:w="1483" w:type="dxa"/>
+          </w:tcPr>
+          <w:p>
+            <w:pPr>
+              <w:rPr>
+                <w:rFonts w:hint="eastAsia"/>
+              </w:rPr>
+            </w:pPr>
+            <w:r>
+              <w:rPr>
+                <w:rFonts w:hint="eastAsia"/>
+              </w:rPr>
+              <w:t>M</w:t>
+            </w:r>
+            <w:r>
+              <w:t>axMin31Text</w:t>
+            </w:r>
+          </w:p>
+        </w:tc>
+        <w:tc>
+          <w:tcPr>
+            <w:tcW w:w="1336" w:type="dxa"/>
+          </w:tcPr>
+          <w:p>
+            <w:pPr>
+              <w:rPr>
+                <w:rFonts w:hint="eastAsia"/>
+              </w:rPr>
+            </w:pPr>
+            <w:r>
+              <w:rPr>
+                <w:rFonts w:hint="eastAsia"/>
+              </w:rPr>
+              <w:t>c</w:t>
+            </w:r>
+            <w:r>
+              <w:t>heck in 5.7</w:t>
+            </w:r>
+          </w:p>
+        </w:tc>
+      </w:tr>
+      <w:tr>
+        <w:tc>
+          <w:tcPr>
+            <w:tcW w:w="775" w:type="dxa"/>
+          </w:tcPr>
+          <w:p>
+            <w:pPr>
+              <w:rPr>
+                <w:rFonts w:hint="eastAsia"/>
+              </w:rPr>
+            </w:pPr>
+          </w:p>
+        </w:tc>
+        <w:tc>
+          <w:tcPr>
+            <w:tcW w:w="1977" w:type="dxa"/>
+          </w:tcPr>
+          <w:p>
+            <w:pPr>
+              <w:rPr>
+                <w:rFonts w:hint="eastAsia"/>
+              </w:rPr>
+            </w:pPr>
+            <w:r>
+              <w:rPr>
+                <w:rFonts w:hint="eastAsia"/>
+              </w:rPr>
+              <w:t>-</w:t>
+            </w:r>
+            <w:r>
+              <w:t>-Transaction Time stamp</w:t>
+            </w:r>
+          </w:p>
+        </w:tc>
+        <w:tc>
+          <w:tcPr>
+            <w:tcW w:w="1554" w:type="dxa"/>
+          </w:tcPr>
+          <w:p>
+            <w:pPr>
+              <w:rPr>
+                <w:rFonts w:hint="eastAsia"/>
+              </w:rPr>
+            </w:pPr>
+            <w:r>
+              <w:rPr>
+                <w:rFonts w:hint="eastAsia"/>
+              </w:rPr>
+              <w:t>&lt;</w:t>
+            </w:r>
+            <w:r>
+              <w:t>TrxDtTm&gt;</w:t>
+            </w:r>
+          </w:p>
+        </w:tc>
+        <w:tc>
+          <w:tcPr>
+            <w:tcW w:w="1397" w:type="dxa"/>
+          </w:tcPr>
+          <w:p>
+            <w:r>
+              <w:rPr>
+                <w:rFonts w:hint="eastAsia"/>
+              </w:rPr>
+              <w:t>[</w:t>
+            </w:r>
+            <w:r>
+              <w:t>1..1]</w:t>
+            </w:r>
+          </w:p>
+        </w:tc>
+        <w:tc>
+          <w:tcPr>
+            <w:tcW w:w="1483" w:type="dxa"/>
+          </w:tcPr>
+          <w:p>
+            <w:pPr>
+              <w:rPr>
+                <w:rFonts w:hint="eastAsia"/>
+              </w:rPr>
+            </w:pPr>
+            <w:r>
+              <w:rPr>
+                <w:rFonts w:hint="eastAsia"/>
+              </w:rPr>
+              <w:t>I</w:t>
+            </w:r>
+            <w:r>
+              <w:t>OSDataTime</w:t>
+            </w:r>
+          </w:p>
+        </w:tc>
+        <w:tc>
+          <w:tcPr>
+            <w:tcW w:w="1336" w:type="dxa"/>
+          </w:tcPr>
+          <w:p>
+            <w:pPr>
+              <w:rPr>
+                <w:rFonts w:hint="eastAsia"/>
+              </w:rPr>
+            </w:pPr>
+          </w:p>
+        </w:tc>
+      </w:tr>
+      <w:tr>
+        <w:tc>
+          <w:tcPr>
+            <w:tcW w:w="775" w:type="dxa"/>
+          </w:tcPr>
+          <w:p>
+            <w:pPr>
+              <w:rPr>
+                <w:rFonts w:hint="eastAsia"/>
+              </w:rPr>
+            </w:pPr>
+          </w:p>
+        </w:tc>
+        <w:tc>
+          <w:tcPr>
+            <w:tcW w:w="1977" w:type="dxa"/>
+          </w:tcPr>
+          <w:p>
+            <w:pPr>
+              <w:rPr>
+                <w:rFonts w:hint="eastAsia"/>
+              </w:rPr>
+            </w:pPr>
+            <w:r>
+              <w:t>--Authentication Token</w:t>
+            </w:r>
+          </w:p>
+        </w:tc>
+        <w:tc>
+          <w:tcPr>
+            <w:tcW w:w="1554" w:type="dxa"/>
+          </w:tcPr>
+          <w:p>
+            <w:pPr>
+              <w:rPr>
+                <w:rFonts w:hint="eastAsia"/>
+              </w:rPr>
+            </w:pPr>
+            <w:r>
+              <w:rPr>
+                <w:rFonts w:hint="eastAsia"/>
+              </w:rPr>
+              <w:t>&lt;</w:t>
+            </w:r>
+            <w:r>
+              <w:t>AuthMsg&gt;</w:t>
+            </w:r>
+          </w:p>
+        </w:tc>
+        <w:tc>
+          <w:tcPr>
+            <w:tcW w:w="1397" w:type="dxa"/>
+          </w:tcPr>
+          <w:p>
+            <w:r>
+              <w:rPr>
+                <w:rFonts w:hint="eastAsia"/>
+              </w:rPr>
+              <w:t>[</w:t>
+            </w:r>
+            <w:r>
+              <w:t>0</w:t>
+            </w:r>
+            <w:r>
+              <w:t>..1]</w:t>
+            </w:r>
+          </w:p>
+        </w:tc>
+        <w:tc>
+          <w:tcPr>
+            <w:tcW w:w="1483" w:type="dxa"/>
+          </w:tcPr>
+          <w:p>
+            <w:pPr>
+              <w:rPr>
+                <w:rFonts w:hint="eastAsia"/>
+              </w:rPr>
+            </w:pPr>
+            <w:r>
+              <w:rPr>
+                <w:rFonts w:hint="eastAsia"/>
+              </w:rPr>
+              <w:t>M</w:t>
+            </w:r>
+            <w:r>
+              <w:t>ax20Text</w:t>
+            </w:r>
+          </w:p>
+        </w:tc>
+        <w:tc>
+          <w:tcPr>
+            <w:tcW w:w="1336" w:type="dxa"/>
+          </w:tcPr>
+          <w:p>
+            <w:pPr>
+              <w:rPr>
+                <w:rFonts w:hint="eastAsia"/>
+              </w:rPr>
+            </w:pPr>
+          </w:p>
+        </w:tc>
+      </w:tr>
+      <w:tr>
+        <w:tc>
+          <w:tcPr>
+            <w:tcW w:w="775" w:type="dxa"/>
+          </w:tcPr>
+          <w:p>
+            <w:pPr>
+              <w:rPr>
+                <w:rFonts w:hint="eastAsia"/>
+              </w:rPr>
+            </w:pPr>
+          </w:p>
+        </w:tc>
+        <w:tc>
+          <w:tcPr>
+            <w:tcW w:w="1977" w:type="dxa"/>
+          </w:tcPr>
+          <w:p>
+            <w:r>
+              <w:rPr>
+                <w:rFonts w:hint="eastAsia"/>
+              </w:rPr>
+              <w:t>P</w:t>
+            </w:r>
+            <w:r>
+              <w:t>ayment account details</w:t>
+            </w:r>
+          </w:p>
+        </w:tc>
+        <w:tc>
+          <w:tcPr>
+            <w:tcW w:w="1554" w:type="dxa"/>
+          </w:tcPr>
+          <w:p>
+            <w:pPr>
+              <w:rPr>
+                <w:rFonts w:hint="eastAsia"/>
+              </w:rPr>
+            </w:pPr>
+            <w:r>
+              <w:rPr>
+                <w:rFonts w:hint="eastAsia"/>
+              </w:rPr>
+              <w:t>&lt;</w:t>
+            </w:r>
+            <w:r>
+              <w:t>InstgInf&gt;</w:t>
+            </w:r>
+          </w:p>
+        </w:tc>
+        <w:tc>
+          <w:tcPr>
+            <w:tcW w:w="1397" w:type="dxa"/>
+          </w:tcPr>
+          <w:p>
+            <w:pPr>
+              <w:rPr>
+                <w:rFonts w:hint="eastAsia"/>
+              </w:rPr>
+            </w:pPr>
+            <w:r>
+              <w:rPr>
+                <w:rFonts w:hint="eastAsia"/>
+              </w:rPr>
+              <w:t>[</w:t>
+            </w:r>
+            <w:r>
+              <w:t>1..1]</w:t>
+            </w:r>
+          </w:p>
+        </w:tc>
+        <w:tc>
+          <w:tcPr>
+            <w:tcW w:w="1483" w:type="dxa"/>
+          </w:tcPr>
+          <w:p>
+            <w:pPr>
+              <w:rPr>
+                <w:rFonts w:hint="eastAsia"/>
+              </w:rPr>
+            </w:pPr>
+          </w:p>
+        </w:tc>
+        <w:tc>
+          <w:tcPr>
+            <w:tcW w:w="1336" w:type="dxa"/>
+          </w:tcPr>
+          <w:p>
+            <w:pPr>
+              <w:rPr>
+                <w:rFonts w:hint="eastAsia"/>
+              </w:rPr>
+            </w:pPr>
+          </w:p>
+        </w:tc>
+      </w:tr>
+      <w:tr>
+        <w:tc>
+          <w:tcPr>
+            <w:tcW w:w="775" w:type="dxa"/>
+          </w:tcPr>
+          <w:p>
+            <w:pPr>
+              <w:rPr>
+                <w:rFonts w:hint="eastAsia"/>
+              </w:rPr>
+            </w:pPr>
+          </w:p>
+        </w:tc>
+        <w:tc>
+          <w:tcPr>
+            <w:tcW w:w="1977" w:type="dxa"/>
+          </w:tcPr>
+          <w:p>
+            <w:pPr>
+              <w:rPr>
+                <w:rFonts w:hint="eastAsia"/>
+              </w:rPr>
+            </w:pPr>
+            <w:r>
+              <w:rPr>
+                <w:rFonts w:hint="eastAsia"/>
+              </w:rPr>
+              <w:t>-</w:t>
+            </w:r>
+            <w:r>
+              <w:t>- Payment account Issuer ID</w:t>
+            </w:r>
+          </w:p>
+        </w:tc>
+        <w:tc>
+          <w:tcPr>
+            <w:tcW w:w="1554" w:type="dxa"/>
+          </w:tcPr>
+          <w:p>
+            <w:pPr>
+              <w:rPr>
+                <w:rFonts w:hint="eastAsia"/>
+              </w:rPr>
+            </w:pPr>
+            <w:r>
+              <w:t>&lt;InstgId&gt;</w:t>
+            </w:r>
+          </w:p>
+        </w:tc>
+        <w:tc>
+          <w:tcPr>
+            <w:tcW w:w="1397" w:type="dxa"/>
+          </w:tcPr>
+          <w:p>
+            <w:pPr>
+              <w:rPr>
+                <w:rFonts w:hint="eastAsia"/>
+              </w:rPr>
+            </w:pPr>
+            <w:r>
+              <w:rPr>
+                <w:rFonts w:hint="eastAsia"/>
+              </w:rPr>
+              <w:t>[</w:t>
+            </w:r>
+            <w:r>
+              <w:t>1..1]</w:t>
+            </w:r>
+          </w:p>
+        </w:tc>
+        <w:tc>
+          <w:tcPr>
+            <w:tcW w:w="1483" w:type="dxa"/>
+          </w:tcPr>
+          <w:p>
+            <w:pPr>
+              <w:rPr>
+                <w:rFonts w:hint="eastAsia"/>
+              </w:rPr>
+            </w:pPr>
+            <w:r>
+              <w:rPr>
+                <w:rFonts w:hint="eastAsia"/>
+              </w:rPr>
+              <w:t>M</w:t>
+            </w:r>
+            <w:r>
+              <w:t>ax14Text</w:t>
+            </w:r>
+          </w:p>
+        </w:tc>
+        <w:tc>
+          <w:tcPr>
+            <w:tcW w:w="1336" w:type="dxa"/>
+          </w:tcPr>
+          <w:p>
+            <w:pPr>
+              <w:rPr>
+                <w:rFonts w:hint="eastAsia"/>
+              </w:rPr>
+            </w:pPr>
+            <w:r>
+              <w:rPr>
+                <w:rFonts w:hint="eastAsia"/>
+              </w:rPr>
+              <w:t>C</w:t>
+            </w:r>
+            <w:r>
+              <w:t xml:space="preserve">heck In  5.6 </w:t>
+            </w:r>
+          </w:p>
+        </w:tc>
+      </w:tr>
+      <w:tr>
+        <w:tc>
+          <w:tcPr>
+            <w:tcW w:w="775" w:type="dxa"/>
+          </w:tcPr>
+          <w:p>
+            <w:pPr>
+              <w:rPr>
+                <w:rFonts w:hint="eastAsia"/>
+              </w:rPr>
+            </w:pPr>
+          </w:p>
+        </w:tc>
+        <w:tc>
+          <w:tcPr>
+            <w:tcW w:w="1977" w:type="dxa"/>
+          </w:tcPr>
+          <w:p>
+            <w:pPr>
+              <w:rPr>
+                <w:rFonts w:hint="eastAsia"/>
+              </w:rPr>
+            </w:pPr>
+            <w:r>
+              <w:rPr>
+                <w:rFonts w:hint="eastAsia"/>
+              </w:rPr>
+              <w:t>-</w:t>
+            </w:r>
+            <w:r>
+              <w:t>- User’s Issuer ID</w:t>
+            </w:r>
+          </w:p>
+        </w:tc>
+        <w:tc>
+          <w:tcPr>
+            <w:tcW w:w="1554" w:type="dxa"/>
+          </w:tcPr>
+          <w:p>
+            <w:r>
+              <w:rPr>
+                <w:rFonts w:hint="eastAsia"/>
+              </w:rPr>
+              <w:t>&lt;</w:t>
+            </w:r>
+            <w:r>
+              <w:t>InstgAcct&gt;</w:t>
+            </w:r>
+          </w:p>
+        </w:tc>
+        <w:tc>
+          <w:tcPr>
+            <w:tcW w:w="1397" w:type="dxa"/>
+          </w:tcPr>
+          <w:p>
+            <w:pPr>
+              <w:rPr>
+                <w:rFonts w:hint="eastAsia"/>
+              </w:rPr>
+            </w:pPr>
+            <w:r>
+              <w:rPr>
+                <w:rFonts w:hint="eastAsia"/>
+              </w:rPr>
+              <w:t>[</w:t>
+            </w:r>
+            <w:r>
+              <w:t>0..1]</w:t>
+            </w:r>
+          </w:p>
+        </w:tc>
+        <w:tc>
+          <w:tcPr>
+            <w:tcW w:w="1483" w:type="dxa"/>
+          </w:tcPr>
+          <w:p>
+            <w:pPr>
+              <w:rPr>
+                <w:rFonts w:hint="eastAsia"/>
+              </w:rPr>
+            </w:pPr>
+            <w:r>
+              <w:rPr>
+                <w:rFonts w:hint="eastAsia"/>
+              </w:rPr>
+              <w:t>M</w:t>
+            </w:r>
+            <w:r>
+              <w:t>ax64Text</w:t>
+            </w:r>
+          </w:p>
+        </w:tc>
+        <w:tc>
+          <w:tcPr>
+            <w:tcW w:w="1336" w:type="dxa"/>
+          </w:tcPr>
+          <w:p>
+            <w:pPr>
+              <w:rPr>
+                <w:rFonts w:hint="eastAsia"/>
+              </w:rPr>
+            </w:pPr>
+            <w:r>
+              <w:rPr>
+                <w:rFonts w:hint="eastAsia"/>
+              </w:rPr>
+              <w:t>E</w:t>
+            </w:r>
+            <w:r>
+              <w:t>ncrypted and base64 encoded</w:t>
+            </w:r>
+          </w:p>
+        </w:tc>
+      </w:tr>
+    </w:tbl>
+    <w:p/>
+    <w:p>
+      <w:pPr>
+        <w:pStyle w:val="3"/>
+        <w:rPr>
+          <w:rFonts w:hint="eastAsia"/>
+        </w:rPr>
+      </w:pPr>
+      <w:r>
+        <w:rPr>
+          <w:rFonts w:hint="eastAsia"/>
+        </w:rPr>
+        <w:t>M</w:t>
+      </w:r>
+      <w:r>
+        <w:t xml:space="preserve">essage Fields </w:t>
+      </w:r>
+      <w:r>
+        <w:t>Explanation</w:t>
+      </w:r>
+      <w:bookmarkStart w:id="72" w:name="_GoBack"/>
+      <w:bookmarkEnd w:id="72"/>
+    </w:p>
+    <w:p>
+      <w:pPr>
+        <w:rPr>
+          <w:rFonts w:hint="eastAsia"/>
+        </w:rPr>
+      </w:pPr>
     </w:p>
     <w:p>
       <w:pPr>
         <w:pStyle w:val="2"/>
       </w:pPr>
-      <w:bookmarkStart w:id="64" w:name="_Toc496974463"/>
+      <w:bookmarkStart w:id="73" w:name="_Toc496974470"/>
+      <w:bookmarkStart w:id="74" w:name="_Toc18460"/>
+      <w:r>
+        <w:lastRenderedPageBreak/>
+        <w:t>A</w:t>
+      </w:r>
+      <w:r>
+        <w:rPr>
+          <w:rFonts w:hint="eastAsia"/>
+        </w:rPr>
+        <w:t xml:space="preserve">uthentication </w:t>
+      </w:r>
+      <w:r>
+        <w:t>and sign-up response</w:t>
+      </w:r>
+      <w:r>
+        <w:t>(epcc.102.001.01)</w:t>
+      </w:r>
+      <w:bookmarkEnd w:id="73"/>
+    </w:p>
+    <w:p>
+      <w:pPr>
+        <w:pStyle w:val="2"/>
+      </w:pPr>
+      <w:bookmarkStart w:id="75" w:name="_Toc496974471"/>
       <w:r>
         <w:t>T</w:t>
       </w:r>
@@ -13697,207 +16347,70 @@
         <w:rPr>
           <w:rFonts w:hint="eastAsia"/>
         </w:rPr>
-        <w:t xml:space="preserve">ransfer </w:t>
-      </w:r>
-      <w:r>
-        <w:t>protocol</w:t>
-      </w:r>
-      <w:bookmarkEnd w:id="64"/>
+        <w:t xml:space="preserve">erminate </w:t>
+      </w:r>
+      <w:r>
+        <w:t>sign-up request</w:t>
+      </w:r>
+      <w:r>
+        <w:t>(epcc.103.001.01)</w:t>
+      </w:r>
+      <w:bookmarkEnd w:id="75"/>
     </w:p>
     <w:p>
       <w:pPr>
         <w:pStyle w:val="2"/>
       </w:pPr>
-      <w:bookmarkStart w:id="65" w:name="_Toc496974464"/>
-      <w:r>
-        <w:t>F</w:t>
+      <w:bookmarkStart w:id="76" w:name="_Toc496974472"/>
+      <w:r>
+        <w:t>T</w:t>
       </w:r>
       <w:r>
         <w:rPr>
           <w:rFonts w:hint="eastAsia"/>
         </w:rPr>
-        <w:t xml:space="preserve">ile </w:t>
-      </w:r>
-      <w:r>
-        <w:t>download</w:t>
-      </w:r>
-      <w:bookmarkEnd w:id="65"/>
+        <w:t xml:space="preserve">erminate </w:t>
+      </w:r>
+      <w:r>
+        <w:t>sign-up response(epcc.104.001.01)</w:t>
+      </w:r>
+      <w:bookmarkEnd w:id="76"/>
     </w:p>
     <w:p>
       <w:pPr>
         <w:pStyle w:val="2"/>
       </w:pPr>
-      <w:bookmarkStart w:id="66" w:name="_Toc496974465"/>
-      <w:r>
-        <w:t>Transaction details</w:t>
-      </w:r>
-      <w:bookmarkEnd w:id="66"/>
+      <w:bookmarkStart w:id="77" w:name="_Toc496974473"/>
+      <w:r>
+        <w:t xml:space="preserve">Sign-up </w:t>
+      </w:r>
+      <w:r>
+        <w:rPr>
+          <w:rFonts w:hint="eastAsia"/>
+        </w:rPr>
+        <w:t>Payment Request</w:t>
+      </w:r>
+      <w:bookmarkEnd w:id="74"/>
+      <w:r>
+        <w:t>(</w:t>
+      </w:r>
+      <w:r>
+        <w:t>epcc.201.001.01</w:t>
+      </w:r>
+      <w:r>
+        <w:t>)</w:t>
+      </w:r>
+      <w:bookmarkEnd w:id="77"/>
     </w:p>
     <w:p>
       <w:pPr>
         <w:pStyle w:val="2"/>
-      </w:pPr>
-      <w:bookmarkStart w:id="67" w:name="_Toc496974466"/>
-      <w:r>
-        <w:t>T</w:t>
-      </w:r>
-      <w:r>
-        <w:rPr>
-          <w:rFonts w:hint="eastAsia"/>
-        </w:rPr>
-        <w:t xml:space="preserve">ransaction </w:t>
-      </w:r>
-      <w:r>
-        <w:t>validity</w:t>
-      </w:r>
-      <w:bookmarkEnd w:id="67"/>
-    </w:p>
-    <w:p>
-      <w:pPr>
-        <w:pStyle w:val="2"/>
-      </w:pPr>
-      <w:bookmarkStart w:id="68" w:name="_Toc496974467"/>
-      <w:r>
-        <w:t>How to deal with exceptions</w:t>
-      </w:r>
-      <w:bookmarkEnd w:id="68"/>
-    </w:p>
-    <w:p>
-      <w:pPr>
-        <w:pStyle w:val="1"/>
-      </w:pPr>
-      <w:bookmarkStart w:id="69" w:name="_Toc15422"/>
-      <w:bookmarkStart w:id="70" w:name="_Toc496974468"/>
-      <w:r>
-        <w:rPr>
-          <w:rFonts w:hint="eastAsia"/>
-        </w:rPr>
-        <w:t>API Functions</w:t>
-      </w:r>
-      <w:bookmarkEnd w:id="69"/>
-      <w:bookmarkEnd w:id="70"/>
-    </w:p>
-    <w:p>
-      <w:pPr>
-        <w:pStyle w:val="2"/>
-      </w:pPr>
-      <w:bookmarkStart w:id="71" w:name="_Toc24490"/>
-      <w:bookmarkStart w:id="72" w:name="_Toc496974469"/>
-      <w:r>
-        <w:t xml:space="preserve">Authentication and </w:t>
-      </w:r>
-      <w:r>
-        <w:rPr>
-          <w:rFonts w:hint="eastAsia"/>
-        </w:rPr>
-        <w:t>Sign-Up Request</w:t>
-      </w:r>
-      <w:bookmarkEnd w:id="71"/>
-      <w:r>
-        <w:t>(epcc.101.001.01)</w:t>
-      </w:r>
-      <w:bookmarkEnd w:id="72"/>
-    </w:p>
-    <w:p>
-      <w:pPr>
-        <w:pStyle w:val="2"/>
-      </w:pPr>
-      <w:bookmarkStart w:id="73" w:name="_Toc18460"/>
-      <w:bookmarkStart w:id="74" w:name="_Toc496974470"/>
-      <w:r>
-        <w:t>A</w:t>
-      </w:r>
-      <w:r>
-        <w:rPr>
-          <w:rFonts w:hint="eastAsia"/>
-        </w:rPr>
-        <w:t xml:space="preserve">uthentication </w:t>
-      </w:r>
-      <w:r>
-        <w:t>and sign-up response</w:t>
-      </w:r>
-      <w:r>
-        <w:t>(epcc.102.001.01)</w:t>
-      </w:r>
-      <w:bookmarkEnd w:id="74"/>
-    </w:p>
-    <w:p>
-      <w:pPr>
-        <w:pStyle w:val="2"/>
-      </w:pPr>
-      <w:bookmarkStart w:id="75" w:name="_Toc496974471"/>
-      <w:r>
-        <w:t>T</w:t>
-      </w:r>
-      <w:r>
-        <w:rPr>
-          <w:rFonts w:hint="eastAsia"/>
-        </w:rPr>
-        <w:t xml:space="preserve">erminate </w:t>
-      </w:r>
-      <w:r>
-        <w:t>sign-up request</w:t>
-      </w:r>
-      <w:r>
-        <w:t>(epcc.103.001.01)</w:t>
-      </w:r>
-      <w:bookmarkEnd w:id="75"/>
-    </w:p>
-    <w:p>
-      <w:pPr>
-        <w:pStyle w:val="2"/>
-      </w:pPr>
-      <w:bookmarkStart w:id="76" w:name="_Toc496974472"/>
-      <w:r>
-        <w:t>T</w:t>
-      </w:r>
-      <w:r>
-        <w:rPr>
-          <w:rFonts w:hint="eastAsia"/>
-        </w:rPr>
-        <w:t xml:space="preserve">erminate </w:t>
-      </w:r>
-      <w:r>
-        <w:t>sign-up response(epcc.104.001.01)</w:t>
-      </w:r>
-      <w:bookmarkEnd w:id="76"/>
-    </w:p>
-    <w:p>
-      <w:pPr>
-        <w:pStyle w:val="2"/>
-      </w:pPr>
-      <w:bookmarkStart w:id="77" w:name="_Toc496974473"/>
-      <w:r>
-        <w:lastRenderedPageBreak/>
-        <w:t xml:space="preserve">Sign-up </w:t>
-      </w:r>
-      <w:r>
-        <w:rPr>
-          <w:rFonts w:hint="eastAsia"/>
-        </w:rPr>
-        <w:t>Payment Request</w:t>
-      </w:r>
-      <w:bookmarkEnd w:id="73"/>
-      <w:r>
-        <w:t>(</w:t>
-      </w:r>
-      <w:r>
-        <w:t>epcc.201.001.01</w:t>
-      </w:r>
-      <w:r>
-        <w:t>)</w:t>
-      </w:r>
-      <w:bookmarkEnd w:id="77"/>
-    </w:p>
-    <w:p>
-      <w:pPr>
-        <w:pStyle w:val="2"/>
         <w:rPr>
           <w:dstrike/>
         </w:rPr>
       </w:pPr>
-      <w:bookmarkStart w:id="78" w:name="_Toc27611"/>
-      <w:bookmarkStart w:id="79" w:name="_Toc496974474"/>
+      <w:bookmarkStart w:id="78" w:name="_Toc496974474"/>
+      <w:bookmarkStart w:id="79" w:name="_Toc27611"/>
       <w:r>
         <w:rPr>
           <w:dstrike/>
@@ -13929,7 +16442,7 @@
         </w:rPr>
         <w:t>)</w:t>
       </w:r>
-      <w:bookmarkEnd w:id="79"/>
+      <w:bookmarkEnd w:id="78"/>
     </w:p>
     <w:p>
       <w:pPr>
@@ -13994,7 +16507,7 @@
         </w:rPr>
         <w:t>Refund Request</w:t>
       </w:r>
-      <w:bookmarkEnd w:id="78"/>
+      <w:bookmarkEnd w:id="79"/>
       <w:r>
         <w:t>(epcc.205.001.01)</w:t>
       </w:r>
@@ -14127,6 +16640,7 @@
       </w:pPr>
       <w:bookmarkStart w:id="90" w:name="_Toc496974485"/>
       <w:r>
+        <w:lastRenderedPageBreak/>
         <w:t>Payment-to-bank result(epcc.213.001.01)</w:t>
       </w:r>
       <w:bookmarkEnd w:id="90"/>
@@ -14185,7 +16699,6 @@
       </w:pPr>
       <w:bookmarkStart w:id="94" w:name="_Toc496974489"/>
       <w:r>
-        <w:lastRenderedPageBreak/>
         <w:t>Epcc.254.001.01</w:t>
       </w:r>
       <w:bookmarkEnd w:id="94"/>
@@ -14823,7 +17336,7 @@
 </file>
 
 <file path=word/endnotes.xml><?xml version="1.0" encoding="utf-8"?>
-<w:endnotes xmlns:wpc="http://schemas.microsoft.com/office/word/2010/wordprocessingCanvas" xmlns:cx="http://schemas.microsoft.com/office/drawing/2014/chartex" xmlns:cx1="http://schemas.microsoft.com/office/drawing/2015/9/8/chartex" xmlns:cx2="http://schemas.microsoft.com/office/drawing/2015/10/21/chartex" xmlns:cx3="http://schemas.microsoft.com/office/drawing/2016/5/9/chartex" xmlns:cx4="http://schemas.microsoft.com/office/drawing/2016/5/10/chartex" xmlns:cx5="http://schemas.microsoft.com/office/drawing/2016/5/11/chartex" xmlns:cx6="http://schemas.microsoft.com/office/drawing/2016/5/12/chartex" xmlns:cx7="http://schemas.microsoft.com/office/drawing/2016/5/13/chartex" xmlns:cx8="http://schemas.microsoft.com/office/drawing/2016/5/14/chartex" xmlns:mc="http://schemas.openxmlformats.org/markup-compatibility/2006" xmlns:aink="http://schemas.microsoft.com/office/drawing/2016/ink" xmlns:am3d="http://schemas.microsoft.com/office/drawing/2017/model3d" xmlns:o="urn:schemas-microsoft-com:office:office" xmlns:r="http://schemas.openxmlformats.org/officeDocument/2006/relationships" xmlns:m="http://schemas.openxmlformats.org/officeDocument/2006/math" xmlns:v="urn:schemas-microsoft-com:vml" xmlns:wp14="http://schemas.microsoft.com/office/word/2010/wordprocessingDrawing" xmlns:wp="http://schemas.openxmlformats.org/drawingml/2006/wordprocessingDrawing" xmlns:w10="urn:schemas-microsoft-com:office:word" xmlns:w="http://schemas.openxmlformats.org/wordprocessingml/2006/main" xmlns:w14="http://schemas.microsoft.com/office/word/2010/wordml" xmlns:w15="http://schemas.microsoft.com/office/word/2012/wordml" xmlns:w16se="http://schemas.microsoft.com/office/word/2015/wordml/symex" xmlns:wpg="http://schemas.microsoft.com/office/word/2010/wordprocessingGroup" xmlns:wpi="http://schemas.microsoft.com/office/word/2010/wordprocessingInk" xmlns:wne="http://schemas.microsoft.com/office/word/2006/wordml" xmlns:wps="http://schemas.microsoft.com/office/word/2010/wordprocessingShape" mc:Ignorable="w14 w15 w16se wp14">
+<w:endnotes xmlns:wpc="http://schemas.microsoft.com/office/word/2010/wordprocessingCanvas" xmlns:cx="http://schemas.microsoft.com/office/drawing/2014/chartex" xmlns:cx1="http://schemas.microsoft.com/office/drawing/2015/9/8/chartex" xmlns:cx2="http://schemas.microsoft.com/office/drawing/2015/10/21/chartex" xmlns:cx3="http://schemas.microsoft.com/office/drawing/2016/5/9/chartex" xmlns:cx4="http://schemas.microsoft.com/office/drawing/2016/5/10/chartex" xmlns:cx5="http://schemas.microsoft.com/office/drawing/2016/5/11/chartex" xmlns:cx6="http://schemas.microsoft.com/office/drawing/2016/5/12/chartex" xmlns:cx7="http://schemas.microsoft.com/office/drawing/2016/5/13/chartex" xmlns:cx8="http://schemas.microsoft.com/office/drawing/2016/5/14/chartex" xmlns:mc="http://schemas.openxmlformats.org/markup-compatibility/2006" xmlns:aink="http://schemas.microsoft.com/office/drawing/2016/ink" xmlns:am3d="http://schemas.microsoft.com/office/drawing/2017/model3d" xmlns:o="urn:schemas-microsoft-com:office:office" xmlns:r="http://schemas.openxmlformats.org/officeDocument/2006/relationships" xmlns:m="http://schemas.openxmlformats.org/officeDocument/2006/math" xmlns:v="urn:schemas-microsoft-com:vml" xmlns:wp14="http://schemas.microsoft.com/office/word/2010/wordprocessingDrawing" xmlns:wp="http://schemas.openxmlformats.org/drawingml/2006/wordprocessingDrawing" xmlns:w10="urn:schemas-microsoft-com:office:word" xmlns:w="http://schemas.openxmlformats.org/wordprocessingml/2006/main" xmlns:w14="http://schemas.microsoft.com/office/word/2010/wordml" xmlns:w15="http://schemas.microsoft.com/office/word/2012/wordml" xmlns:w16cid="http://schemas.microsoft.com/office/word/2016/wordml/cid" xmlns:w16se="http://schemas.microsoft.com/office/word/2015/wordml/symex" xmlns:wpg="http://schemas.microsoft.com/office/word/2010/wordprocessingGroup" xmlns:wpi="http://schemas.microsoft.com/office/word/2010/wordprocessingInk" xmlns:wne="http://schemas.microsoft.com/office/word/2006/wordml" xmlns:wps="http://schemas.microsoft.com/office/word/2010/wordprocessingShape" mc:Ignorable="w14 w15 w16se w16cid wp14">
   <w:endnote w:type="separator" w:id="-1">
     <w:p>
       <w:r>
@@ -14842,7 +17355,7 @@
 </file>
 
 <file path=word/footnotes.xml><?xml version="1.0" encoding="utf-8"?>
-<w:footnotes xmlns:wpc="http://schemas.microsoft.com/office/word/2010/wordprocessingCanvas" xmlns:cx="http://schemas.microsoft.com/office/drawing/2014/chartex" xmlns:cx1="http://schemas.microsoft.com/office/drawing/2015/9/8/chartex" xmlns:cx2="http://schemas.microsoft.com/office/drawing/2015/10/21/chartex" xmlns:cx3="http://schemas.microsoft.com/office/drawing/2016/5/9/chartex" xmlns:cx4="http://schemas.microsoft.com/office/drawing/2016/5/10/chartex" xmlns:cx5="http://schemas.microsoft.com/office/drawing/2016/5/11/chartex" xmlns:cx6="http://schemas.microsoft.com/office/drawing/2016/5/12/chartex" xmlns:cx7="http://schemas.microsoft.com/office/drawing/2016/5/13/chartex" xmlns:cx8="http://schemas.microsoft.com/office/drawing/2016/5/14/chartex" xmlns:mc="http://schemas.openxmlformats.org/markup-compatibility/2006" xmlns:aink="http://schemas.microsoft.com/office/drawing/2016/ink" xmlns:am3d="http://schemas.microsoft.com/office/drawing/2017/model3d" xmlns:o="urn:schemas-microsoft-com:office:office" xmlns:r="http://schemas.openxmlformats.org/officeDocument/2006/relationships" xmlns:m="http://schemas.openxmlformats.org/officeDocument/2006/math" xmlns:v="urn:schemas-microsoft-com:vml" xmlns:wp14="http://schemas.microsoft.com/office/word/2010/wordprocessingDrawing" xmlns:wp="http://schemas.openxmlformats.org/drawingml/2006/wordprocessingDrawing" xmlns:w10="urn:schemas-microsoft-com:office:word" xmlns:w="http://schemas.openxmlformats.org/wordprocessingml/2006/main" xmlns:w14="http://schemas.microsoft.com/office/word/2010/wordml" xmlns:w15="http://schemas.microsoft.com/office/word/2012/wordml" xmlns:w16se="http://schemas.microsoft.com/office/word/2015/wordml/symex" xmlns:wpg="http://schemas.microsoft.com/office/word/2010/wordprocessingGroup" xmlns:wpi="http://schemas.microsoft.com/office/word/2010/wordprocessingInk" xmlns:wne="http://schemas.microsoft.com/office/word/2006/wordml" xmlns:wps="http://schemas.microsoft.com/office/word/2010/wordprocessingShape" mc:Ignorable="w14 w15 w16se wp14">
+<w:footnotes xmlns:wpc="http://schemas.microsoft.com/office/word/2010/wordprocessingCanvas" xmlns:cx="http://schemas.microsoft.com/office/drawing/2014/chartex" xmlns:cx1="http://schemas.microsoft.com/office/drawing/2015/9/8/chartex" xmlns:cx2="http://schemas.microsoft.com/office/drawing/2015/10/21/chartex" xmlns:cx3="http://schemas.microsoft.com/office/drawing/2016/5/9/chartex" xmlns:cx4="http://schemas.microsoft.com/office/drawing/2016/5/10/chartex" xmlns:cx5="http://schemas.microsoft.com/office/drawing/2016/5/11/chartex" xmlns:cx6="http://schemas.microsoft.com/office/drawing/2016/5/12/chartex" xmlns:cx7="http://schemas.microsoft.com/office/drawing/2016/5/13/chartex" xmlns:cx8="http://schemas.microsoft.com/office/drawing/2016/5/14/chartex" xmlns:mc="http://schemas.openxmlformats.org/markup-compatibility/2006" xmlns:aink="http://schemas.microsoft.com/office/drawing/2016/ink" xmlns:am3d="http://schemas.microsoft.com/office/drawing/2017/model3d" xmlns:o="urn:schemas-microsoft-com:office:office" xmlns:r="http://schemas.openxmlformats.org/officeDocument/2006/relationships" xmlns:m="http://schemas.openxmlformats.org/officeDocument/2006/math" xmlns:v="urn:schemas-microsoft-com:vml" xmlns:wp14="http://schemas.microsoft.com/office/word/2010/wordprocessingDrawing" xmlns:wp="http://schemas.openxmlformats.org/drawingml/2006/wordprocessingDrawing" xmlns:w10="urn:schemas-microsoft-com:office:word" xmlns:w="http://schemas.openxmlformats.org/wordprocessingml/2006/main" xmlns:w14="http://schemas.microsoft.com/office/word/2010/wordml" xmlns:w15="http://schemas.microsoft.com/office/word/2012/wordml" xmlns:w16cid="http://schemas.microsoft.com/office/word/2016/wordml/cid" xmlns:w16se="http://schemas.microsoft.com/office/word/2015/wordml/symex" xmlns:wpg="http://schemas.microsoft.com/office/word/2010/wordprocessingGroup" xmlns:wpi="http://schemas.microsoft.com/office/word/2010/wordprocessingInk" xmlns:wne="http://schemas.microsoft.com/office/word/2006/wordml" xmlns:wps="http://schemas.microsoft.com/office/word/2010/wordprocessingShape" mc:Ignorable="w14 w15 w16se w16cid wp14">
   <w:footnote w:type="separator" w:id="-1">
     <w:p>
       <w:r>
@@ -14861,7 +17374,7 @@
 </file>
 
 <file path=word/numbering.xml><?xml version="1.0" encoding="utf-8"?>
-<w:numbering xmlns:wpc="http://schemas.microsoft.com/office/word/2010/wordprocessingCanvas" xmlns:cx="http://schemas.microsoft.com/office/drawing/2014/chartex" xmlns:cx1="http://schemas.microsoft.com/office/drawing/2015/9/8/chartex" xmlns:cx2="http://schemas.microsoft.com/office/drawing/2015/10/21/chartex" xmlns:cx3="http://schemas.microsoft.com/office/drawing/2016/5/9/chartex" xmlns:cx4="http://schemas.microsoft.com/office/drawing/2016/5/10/chartex" xmlns:cx5="http://schemas.microsoft.com/office/drawing/2016/5/11/chartex" xmlns:cx6="http://schemas.microsoft.com/office/drawing/2016/5/12/chartex" xmlns:cx7="http://schemas.microsoft.com/office/drawing/2016/5/13/chartex" xmlns:cx8="http://schemas.microsoft.com/office/drawing/2016/5/14/chartex" xmlns:mc="http://schemas.openxmlformats.org/markup-compatibility/2006" xmlns:aink="http://schemas.microsoft.com/office/drawing/2016/ink" xmlns:am3d="http://schemas.microsoft.com/office/drawing/2017/model3d" xmlns:o="urn:schemas-microsoft-com:office:office" xmlns:r="http://schemas.openxmlformats.org/officeDocument/2006/relationships" xmlns:m="http://schemas.openxmlformats.org/officeDocument/2006/math" xmlns:v="urn:schemas-microsoft-com:vml" xmlns:wp14="http://schemas.microsoft.com/office/word/2010/wordprocessingDrawing" xmlns:wp="http://schemas.openxmlformats.org/drawingml/2006/wordprocessingDrawing" xmlns:w10="urn:schemas-microsoft-com:office:word" xmlns:w="http://schemas.openxmlformats.org/wordprocessingml/2006/main" xmlns:w14="http://schemas.microsoft.com/office/word/2010/wordml" xmlns:w15="http://schemas.microsoft.com/office/word/2012/wordml" xmlns:w16se="http://schemas.microsoft.com/office/word/2015/wordml/symex" xmlns:wpg="http://schemas.microsoft.com/office/word/2010/wordprocessingGroup" xmlns:wpi="http://schemas.microsoft.com/office/word/2010/wordprocessingInk" xmlns:wne="http://schemas.microsoft.com/office/word/2006/wordml" xmlns:wps="http://schemas.microsoft.com/office/word/2010/wordprocessingShape" mc:Ignorable="w14 w15 w16se wp14">
+<w:numbering xmlns:wpc="http://schemas.microsoft.com/office/word/2010/wordprocessingCanvas" xmlns:cx="http://schemas.microsoft.com/office/drawing/2014/chartex" xmlns:cx1="http://schemas.microsoft.com/office/drawing/2015/9/8/chartex" xmlns:cx2="http://schemas.microsoft.com/office/drawing/2015/10/21/chartex" xmlns:cx3="http://schemas.microsoft.com/office/drawing/2016/5/9/chartex" xmlns:cx4="http://schemas.microsoft.com/office/drawing/2016/5/10/chartex" xmlns:cx5="http://schemas.microsoft.com/office/drawing/2016/5/11/chartex" xmlns:cx6="http://schemas.microsoft.com/office/drawing/2016/5/12/chartex" xmlns:cx7="http://schemas.microsoft.com/office/drawing/2016/5/13/chartex" xmlns:cx8="http://schemas.microsoft.com/office/drawing/2016/5/14/chartex" xmlns:mc="http://schemas.openxmlformats.org/markup-compatibility/2006" xmlns:aink="http://schemas.microsoft.com/office/drawing/2016/ink" xmlns:am3d="http://schemas.microsoft.com/office/drawing/2017/model3d" xmlns:o="urn:schemas-microsoft-com:office:office" xmlns:r="http://schemas.openxmlformats.org/officeDocument/2006/relationships" xmlns:m="http://schemas.openxmlformats.org/officeDocument/2006/math" xmlns:v="urn:schemas-microsoft-com:vml" xmlns:wp14="http://schemas.microsoft.com/office/word/2010/wordprocessingDrawing" xmlns:wp="http://schemas.openxmlformats.org/drawingml/2006/wordprocessingDrawing" xmlns:w10="urn:schemas-microsoft-com:office:word" xmlns:w="http://schemas.openxmlformats.org/wordprocessingml/2006/main" xmlns:w14="http://schemas.microsoft.com/office/word/2010/wordml" xmlns:w15="http://schemas.microsoft.com/office/word/2012/wordml" xmlns:w16cid="http://schemas.microsoft.com/office/word/2016/wordml/cid" xmlns:w16se="http://schemas.microsoft.com/office/word/2015/wordml/symex" xmlns:wpg="http://schemas.microsoft.com/office/word/2010/wordprocessingGroup" xmlns:wpi="http://schemas.microsoft.com/office/word/2010/wordprocessingInk" xmlns:wne="http://schemas.microsoft.com/office/word/2006/wordml" xmlns:wps="http://schemas.microsoft.com/office/word/2010/wordprocessingShape" mc:Ignorable="w14 w15 w16se w16cid wp14">
   <w:abstractNum w:abstractNumId="0" w15:restartNumberingAfterBreak="0">
     <w:nsid w:val="2CCB24A2"/>
     <w:multiLevelType w:val="hybridMultilevel"/>
@@ -15229,7 +17742,7 @@
         <w:rFonts w:hint="default"/>
       </w:rPr>
     </w:lvl>
-    <w:lvl w:ilvl="3" w:tentative="1">
+    <w:lvl w:ilvl="3">
       <w:start w:val="1"/>
       <w:numFmt w:val="decimal"/>
       <w:pStyle w:val="4"/>
@@ -15945,11 +18458,20 @@
   <w:num w:numId="34">
     <w:abstractNumId w:val="1"/>
   </w:num>
+  <w:num w:numId="35">
+    <w:abstractNumId w:val="3"/>
+  </w:num>
+  <w:num w:numId="36">
+    <w:abstractNumId w:val="3"/>
+  </w:num>
+  <w:num w:numId="37">
+    <w:abstractNumId w:val="3"/>
+  </w:num>
 </w:numbering>
 </file>
 
 <file path=word/styles.xml><?xml version="1.0" encoding="utf-8"?>
-<w:styles xmlns:mc="http://schemas.openxmlformats.org/markup-compatibility/2006" xmlns:r="http://schemas.openxmlformats.org/officeDocument/2006/relationships" xmlns:w="http://schemas.openxmlformats.org/wordprocessingml/2006/main" xmlns:w14="http://schemas.microsoft.com/office/word/2010/wordml" xmlns:w15="http://schemas.microsoft.com/office/word/2012/wordml" xmlns:w16se="http://schemas.microsoft.com/office/word/2015/wordml/symex" mc:Ignorable="w14 w15 w16se">
+<w:styles xmlns:mc="http://schemas.openxmlformats.org/markup-compatibility/2006" xmlns:r="http://schemas.openxmlformats.org/officeDocument/2006/relationships" xmlns:w="http://schemas.openxmlformats.org/wordprocessingml/2006/main" xmlns:w14="http://schemas.microsoft.com/office/word/2010/wordml" xmlns:w15="http://schemas.microsoft.com/office/word/2012/wordml" xmlns:w16cid="http://schemas.microsoft.com/office/word/2016/wordml/cid" xmlns:w16se="http://schemas.microsoft.com/office/word/2015/wordml/symex" mc:Ignorable="w14 w15 w16se w16cid">
   <w:docDefaults>
     <w:rPrDefault>
       <w:rPr>
@@ -16351,6 +18873,9 @@
         <w:ilvl w:val="3"/>
         <w:numId w:val="1"/>
       </w:numPr>
+      <w:tabs>
+        <w:tab w:val="left" w:pos="432"/>
+      </w:tabs>
       <w:spacing w:before="280" w:after="290" w:line="372" w:lineRule="auto"/>
       <w:outlineLvl w:val="3"/>
     </w:pPr>
@@ -16689,6 +19214,80 @@
       <w:shd w:val="clear" w:color="auto" w:fill="E6E6E6"/>
     </w:rPr>
   </w:style>
+  <w:style w:type="character" w:styleId="ac">
+    <w:name w:val="annotation reference"/>
+    <w:basedOn w:val="a0"/>
+    <w:rsid w:val="00971F38"/>
+    <w:rPr>
+      <w:sz w:val="21"/>
+      <w:szCs w:val="21"/>
+    </w:rPr>
+  </w:style>
+  <w:style w:type="paragraph" w:styleId="ad">
+    <w:name w:val="annotation text"/>
+    <w:basedOn w:val="a"/>
+    <w:link w:val="ae"/>
+    <w:rsid w:val="00971F38"/>
+    <w:pPr>
+      <w:jc w:val="left"/>
+    </w:pPr>
+  </w:style>
+  <w:style w:type="character" w:customStyle="1" w:styleId="ae">
+    <w:name w:val="批注文字 字符"/>
+    <w:basedOn w:val="a0"/>
+    <w:link w:val="ad"/>
+    <w:rsid w:val="00971F38"/>
+    <w:rPr>
+      <w:kern w:val="2"/>
+      <w:sz w:val="21"/>
+      <w:szCs w:val="24"/>
+    </w:rPr>
+  </w:style>
+  <w:style w:type="paragraph" w:styleId="af">
+    <w:name w:val="annotation subject"/>
+    <w:basedOn w:val="ad"/>
+    <w:next w:val="ad"/>
+    <w:link w:val="af0"/>
+    <w:rsid w:val="00971F38"/>
+    <w:rPr>
+      <w:b/>
+      <w:bCs/>
+    </w:rPr>
+  </w:style>
+  <w:style w:type="character" w:customStyle="1" w:styleId="af0">
+    <w:name w:val="批注主题 字符"/>
+    <w:basedOn w:val="ae"/>
+    <w:link w:val="af"/>
+    <w:rsid w:val="00971F38"/>
+    <w:rPr>
+      <w:b/>
+      <w:bCs/>
+      <w:kern w:val="2"/>
+      <w:sz w:val="21"/>
+      <w:szCs w:val="24"/>
+    </w:rPr>
+  </w:style>
+  <w:style w:type="paragraph" w:styleId="af1">
+    <w:name w:val="Balloon Text"/>
+    <w:basedOn w:val="a"/>
+    <w:link w:val="af2"/>
+    <w:rsid w:val="00971F38"/>
+    <w:rPr>
+      <w:sz w:val="18"/>
+      <w:szCs w:val="18"/>
+    </w:rPr>
+  </w:style>
+  <w:style w:type="character" w:customStyle="1" w:styleId="af2">
+    <w:name w:val="批注框文本 字符"/>
+    <w:basedOn w:val="a0"/>
+    <w:link w:val="af1"/>
+    <w:rsid w:val="00971F38"/>
+    <w:rPr>
+      <w:kern w:val="2"/>
+      <w:sz w:val="18"/>
+      <w:szCs w:val="18"/>
+    </w:rPr>
+  </w:style>
 </w:styles>
 </file>
 
@@ -16948,6 +19547,24 @@
 </a:theme>
 </file>
 
+<file path=word/webextensions/taskpanes.xml><?xml version="1.0" encoding="utf-8"?>
+<wetp:taskpanes xmlns:wetp="http://schemas.microsoft.com/office/webextensions/taskpanes/2010/11">
+  <wetp:taskpane dockstate="right" visibility="0" width="350" row="2">
+    <wetp:webextensionref xmlns:r="http://schemas.openxmlformats.org/officeDocument/2006/relationships" r:id="rId1"/>
+  </wetp:taskpane>
+</wetp:taskpanes>
+</file>
+
+<file path=word/webextensions/webextension1.xml><?xml version="1.0" encoding="utf-8"?>
+<we:webextension xmlns:we="http://schemas.microsoft.com/office/webextensions/webextension/2010/11" id="{9B18BB09-5431-4336-A36B-12A000F7929F}">
+  <we:reference id="4f5fc3d5-136b-4c76-b40a-6b26653cd4f1" version="1.2.0.0" store="EnglishAssistanceProvider" storeType="Registry"/>
+  <we:alternateReferences/>
+  <we:properties/>
+  <we:bindings/>
+  <we:snapshot xmlns:r="http://schemas.openxmlformats.org/officeDocument/2006/relationships"/>
+</we:webextension>
+</file>
+
 <file path=customXml/item1.xml><?xml version="1.0" encoding="utf-8"?>
 <s:customData xmlns="http://www.wps.cn/officeDocument/2013/wpsCustomData" xmlns:s="http://www.wps.cn/officeDocument/2013/wpsCustomData">
   <customSectProps>

</xml_diff>